<commit_message>
review HW and updated answers
</commit_message>
<xml_diff>
--- a/hw1/5715_hw1.docx
+++ b/hw1/5715_hw1.docx
@@ -1,6 +1,6 @@
 
 <file path=word/document.xml><?xml version="1.0" encoding="utf-8"?>
-<w:document xmlns:wpc="http://schemas.microsoft.com/office/word/2010/wordprocessingCanvas" xmlns:cx="http://schemas.microsoft.com/office/drawing/2014/chartex" xmlns:cx1="http://schemas.microsoft.com/office/drawing/2015/9/8/chartex" xmlns:mc="http://schemas.openxmlformats.org/markup-compatibility/2006" xmlns:o="urn:schemas-microsoft-com:office:office" xmlns:r="http://schemas.openxmlformats.org/officeDocument/2006/relationships" xmlns:m="http://schemas.openxmlformats.org/officeDocument/2006/math" xmlns:v="urn:schemas-microsoft-com:vml" xmlns:wp14="http://schemas.microsoft.com/office/word/2010/wordprocessingDrawing" xmlns:wp="http://schemas.openxmlformats.org/drawingml/2006/wordprocessingDrawing" xmlns:w10="urn:schemas-microsoft-com:office:word" xmlns:w="http://schemas.openxmlformats.org/wordprocessingml/2006/main" xmlns:w14="http://schemas.microsoft.com/office/word/2010/wordml" xmlns:w15="http://schemas.microsoft.com/office/word/2012/wordml" xmlns:w16se="http://schemas.microsoft.com/office/word/2015/wordml/symex" xmlns:wpg="http://schemas.microsoft.com/office/word/2010/wordprocessingGroup" xmlns:wpi="http://schemas.microsoft.com/office/word/2010/wordprocessingInk" xmlns:wne="http://schemas.microsoft.com/office/word/2006/wordml" xmlns:wps="http://schemas.microsoft.com/office/word/2010/wordprocessingShape" mc:Ignorable="w14 w15 w16se wp14">
+<w:document xmlns:wpc="http://schemas.microsoft.com/office/word/2010/wordprocessingCanvas" xmlns:cx="http://schemas.microsoft.com/office/drawing/2014/chartex" xmlns:cx1="http://schemas.microsoft.com/office/drawing/2015/9/8/chartex" xmlns:cx2="http://schemas.microsoft.com/office/drawing/2015/10/21/chartex" xmlns:cx3="http://schemas.microsoft.com/office/drawing/2016/5/9/chartex" xmlns:cx4="http://schemas.microsoft.com/office/drawing/2016/5/10/chartex" xmlns:cx5="http://schemas.microsoft.com/office/drawing/2016/5/11/chartex" xmlns:cx6="http://schemas.microsoft.com/office/drawing/2016/5/12/chartex" xmlns:cx7="http://schemas.microsoft.com/office/drawing/2016/5/13/chartex" xmlns:cx8="http://schemas.microsoft.com/office/drawing/2016/5/14/chartex" xmlns:mc="http://schemas.openxmlformats.org/markup-compatibility/2006" xmlns:aink="http://schemas.microsoft.com/office/drawing/2016/ink" xmlns:am3d="http://schemas.microsoft.com/office/drawing/2017/model3d" xmlns:o="urn:schemas-microsoft-com:office:office" xmlns:r="http://schemas.openxmlformats.org/officeDocument/2006/relationships" xmlns:m="http://schemas.openxmlformats.org/officeDocument/2006/math" xmlns:v="urn:schemas-microsoft-com:vml" xmlns:wp14="http://schemas.microsoft.com/office/word/2010/wordprocessingDrawing" xmlns:wp="http://schemas.openxmlformats.org/drawingml/2006/wordprocessingDrawing" xmlns:w10="urn:schemas-microsoft-com:office:word" xmlns:w="http://schemas.openxmlformats.org/wordprocessingml/2006/main" xmlns:w14="http://schemas.microsoft.com/office/word/2010/wordml" xmlns:w15="http://schemas.microsoft.com/office/word/2012/wordml" xmlns:w16cid="http://schemas.microsoft.com/office/word/2016/wordml/cid" xmlns:w16se="http://schemas.microsoft.com/office/word/2015/wordml/symex" xmlns:wpg="http://schemas.microsoft.com/office/word/2010/wordprocessingGroup" xmlns:wpi="http://schemas.microsoft.com/office/word/2010/wordprocessingInk" xmlns:wne="http://schemas.microsoft.com/office/word/2006/wordml" xmlns:wps="http://schemas.microsoft.com/office/word/2010/wordprocessingShape" mc:Ignorable="w14 w15 w16se w16cid wp14">
   <w:body>
     <w:p>
       <w:pPr>
@@ -91,27 +91,7 @@
           <w:sz w:val="32"/>
           <w:szCs w:val="22"/>
         </w:rPr>
-        <w:t>Fall 1</w:t>
-      </w:r>
-      <w:r>
-        <w:rPr>
-          <w:rFonts w:ascii="Times New Roman" w:hAnsi="Times New Roman" w:cs="Times New Roman"/>
-          <w:b w:val="0"/>
-          <w:color w:val="auto"/>
-          <w:sz w:val="32"/>
-          <w:szCs w:val="22"/>
-        </w:rPr>
-        <w:t>8</w:t>
-      </w:r>
-      <w:r>
-        <w:rPr>
-          <w:rFonts w:ascii="Times New Roman" w:hAnsi="Times New Roman" w:cs="Times New Roman"/>
-          <w:b w:val="0"/>
-          <w:color w:val="auto"/>
-          <w:sz w:val="32"/>
-          <w:szCs w:val="22"/>
-        </w:rPr>
-        <w:t>:</w:t>
+        <w:t>Fall 18:</w:t>
       </w:r>
       <w:r>
         <w:rPr>
@@ -162,43 +142,7 @@
           <w:color w:val="auto"/>
           <w:szCs w:val="22"/>
         </w:rPr>
-        <w:t xml:space="preserve">Due </w:t>
-      </w:r>
-      <w:r>
-        <w:rPr>
-          <w:rFonts w:ascii="Times New Roman" w:hAnsi="Times New Roman" w:cs="Times New Roman"/>
-          <w:b w:val="0"/>
-          <w:color w:val="auto"/>
-          <w:szCs w:val="22"/>
-        </w:rPr>
-        <w:t xml:space="preserve">on </w:t>
-      </w:r>
-      <w:r>
-        <w:rPr>
-          <w:rFonts w:ascii="Times New Roman" w:hAnsi="Times New Roman" w:cs="Times New Roman"/>
-          <w:b w:val="0"/>
-          <w:color w:val="auto"/>
-          <w:szCs w:val="22"/>
-        </w:rPr>
-        <w:t>9/2</w:t>
-      </w:r>
-      <w:r>
-        <w:rPr>
-          <w:rFonts w:ascii="Times New Roman" w:hAnsi="Times New Roman" w:cs="Times New Roman"/>
-          <w:b w:val="0"/>
-          <w:color w:val="auto"/>
-          <w:szCs w:val="22"/>
-        </w:rPr>
-        <w:t>0</w:t>
-      </w:r>
-      <w:r>
-        <w:rPr>
-          <w:rFonts w:ascii="Times New Roman" w:hAnsi="Times New Roman" w:cs="Times New Roman"/>
-          <w:b w:val="0"/>
-          <w:color w:val="auto"/>
-          <w:szCs w:val="22"/>
-        </w:rPr>
-        <w:t xml:space="preserve"> before class.</w:t>
+        <w:t>Due on 9/20 before class.</w:t>
       </w:r>
     </w:p>
     <w:p>
@@ -351,6 +295,9 @@
                 <w:rFonts w:hint="eastAsia"/>
               </w:rPr>
             </w:pPr>
+            <w:r>
+              <w:t>Majid</w:t>
+            </w:r>
           </w:p>
         </w:tc>
         <w:tc>
@@ -401,6 +348,9 @@
                 <w:rFonts w:hint="eastAsia"/>
               </w:rPr>
             </w:pPr>
+            <w:r>
+              <w:t>Majid</w:t>
+            </w:r>
           </w:p>
         </w:tc>
         <w:tc>
@@ -451,6 +401,9 @@
                 <w:rFonts w:hint="eastAsia"/>
               </w:rPr>
             </w:pPr>
+            <w:r>
+              <w:t>Majid</w:t>
+            </w:r>
           </w:p>
         </w:tc>
         <w:tc>
@@ -515,6 +468,9 @@
                 <w:rFonts w:hint="eastAsia"/>
               </w:rPr>
             </w:pPr>
+            <w:r>
+              <w:t>Majid</w:t>
+            </w:r>
           </w:p>
         </w:tc>
       </w:tr>
@@ -565,6 +521,9 @@
                 <w:rFonts w:hint="eastAsia"/>
               </w:rPr>
             </w:pPr>
+            <w:r>
+              <w:t>Majid</w:t>
+            </w:r>
           </w:p>
         </w:tc>
       </w:tr>
@@ -679,13 +638,7 @@
         <w:rPr>
           <w:sz w:val="22"/>
         </w:rPr>
-        <w:t xml:space="preserve"> (limit 200 words)</w:t>
-      </w:r>
-      <w:r>
-        <w:rPr>
-          <w:sz w:val="22"/>
-        </w:rPr>
-        <w:t>:</w:t>
+        <w:t xml:space="preserve"> (limit 200 words):</w:t>
       </w:r>
     </w:p>
     <w:p>
@@ -706,16 +659,7 @@
           <w:sz w:val="22"/>
           <w:szCs w:val="22"/>
         </w:rPr>
-        <w:t>Q1</w:t>
-      </w:r>
-      <w:r>
-        <w:rPr>
-          <w:rFonts w:ascii="Times New Roman" w:hAnsi="Times New Roman" w:cs="Times New Roman"/>
-          <w:b/>
-          <w:sz w:val="22"/>
-          <w:szCs w:val="22"/>
-        </w:rPr>
-        <w:t xml:space="preserve"> (Choice A)</w:t>
+        <w:t>Q1 (Choice A)</w:t>
       </w:r>
       <w:r>
         <w:rPr>
@@ -741,15 +685,7 @@
           <w:sz w:val="22"/>
           <w:szCs w:val="22"/>
         </w:rPr>
-        <w:t xml:space="preserve">The internet </w:t>
-      </w:r>
-      <w:r>
-        <w:rPr>
-          <w:rFonts w:ascii="Times New Roman" w:hAnsi="Times New Roman" w:cs="Times New Roman"/>
-          <w:sz w:val="22"/>
-          <w:szCs w:val="22"/>
-        </w:rPr>
-        <w:t xml:space="preserve">creates a virtual world where people can meet friends (e.g., </w:t>
+        <w:t xml:space="preserve">The internet creates a virtual world where people can meet friends (e.g., </w:t>
       </w:r>
       <w:r>
         <w:rPr>
@@ -807,82 +743,15 @@
           <w:sz w:val="22"/>
           <w:szCs w:val="22"/>
         </w:rPr>
-        <w:t xml:space="preserve">share and edit notes together (e.g., google docs), </w:t>
+        <w:t xml:space="preserve">share and edit notes together (e.g., google docs), go shopping (e.g., Amazon.com), and visually explore places (e.g., hololens) </w:t>
       </w:r>
       <w:r>
         <w:rPr>
           <w:rFonts w:ascii="Times New Roman" w:hAnsi="Times New Roman" w:cs="Times New Roman"/>
-          <w:color w:val="000000" w:themeColor="text1"/>
-          <w:sz w:val="22"/>
-          <w:szCs w:val="22"/>
-        </w:rPr>
-        <w:t>go shopping (e.g., Amazon.com)</w:t>
-      </w:r>
-      <w:r>
-        <w:rPr>
-          <w:rFonts w:ascii="Times New Roman" w:hAnsi="Times New Roman" w:cs="Times New Roman"/>
-          <w:color w:val="000000" w:themeColor="text1"/>
-          <w:sz w:val="22"/>
-          <w:szCs w:val="22"/>
-        </w:rPr>
-        <w:t>, and visually explore places (e.g., hololens)</w:t>
-      </w:r>
-      <w:r>
-        <w:rPr>
-          <w:rFonts w:ascii="Times New Roman" w:hAnsi="Times New Roman" w:cs="Times New Roman"/>
-          <w:color w:val="000000" w:themeColor="text1"/>
-          <w:sz w:val="22"/>
-          <w:szCs w:val="22"/>
-        </w:rPr>
-        <w:t xml:space="preserve"> </w:t>
-      </w:r>
-      <w:r>
-        <w:rPr>
-          <w:rFonts w:ascii="Times New Roman" w:hAnsi="Times New Roman" w:cs="Times New Roman"/>
-          <w:sz w:val="22"/>
-          <w:szCs w:val="22"/>
-        </w:rPr>
-        <w:t>irrespective of locations</w:t>
-      </w:r>
-      <w:r>
-        <w:rPr>
-          <w:rFonts w:ascii="Times New Roman" w:hAnsi="Times New Roman" w:cs="Times New Roman"/>
-          <w:sz w:val="22"/>
-          <w:szCs w:val="22"/>
-        </w:rPr>
-        <w:t xml:space="preserve">. </w:t>
-      </w:r>
-      <w:r>
-        <w:rPr>
-          <w:rFonts w:ascii="Times New Roman" w:hAnsi="Times New Roman" w:cs="Times New Roman"/>
-          <w:sz w:val="22"/>
-          <w:szCs w:val="22"/>
-        </w:rPr>
-        <w:t>D</w:t>
-      </w:r>
-      <w:r>
-        <w:rPr>
-          <w:rFonts w:ascii="Times New Roman" w:hAnsi="Times New Roman" w:cs="Times New Roman"/>
-          <w:sz w:val="22"/>
-          <w:szCs w:val="22"/>
-        </w:rPr>
-        <w:t xml:space="preserve">oes geography still matter? </w:t>
-      </w:r>
-      <w:r>
-        <w:rPr>
-          <w:rFonts w:ascii="Times New Roman" w:hAnsi="Times New Roman" w:cs="Times New Roman"/>
-          <w:sz w:val="22"/>
-          <w:szCs w:val="22"/>
-        </w:rPr>
-        <w:t>Justify your answer</w:t>
-      </w:r>
-      <w:r>
-        <w:rPr>
-          <w:rFonts w:ascii="Times New Roman" w:hAnsi="Times New Roman" w:cs="Times New Roman"/>
-          <w:sz w:val="22"/>
-          <w:szCs w:val="22"/>
-        </w:rPr>
-        <w:t>.</w:t>
+          <w:sz w:val="22"/>
+          <w:szCs w:val="22"/>
+        </w:rPr>
+        <w:t>irrespective of locations. Does geography still matter? Justify your answer.</w:t>
       </w:r>
     </w:p>
     <w:p>
@@ -891,7 +760,7 @@
         <w:ind w:left="709"/>
         <w:jc w:val="both"/>
         <w:rPr>
-          <w:rFonts w:ascii="Times New Roman" w:eastAsiaTheme="minorEastAsia" w:hAnsi="Times New Roman" w:cs="Times New Roman" w:hint="eastAsia"/>
+          <w:rFonts w:ascii="Times New Roman" w:eastAsiaTheme="minorEastAsia" w:hAnsi="Times New Roman" w:cs="Times New Roman"/>
           <w:sz w:val="22"/>
           <w:szCs w:val="22"/>
         </w:rPr>
@@ -1114,16 +983,7 @@
           <w:sz w:val="22"/>
           <w:szCs w:val="22"/>
         </w:rPr>
-        <w:t>Given the map of county level mortality rate (in quantiles) of breast cancer in Florida, answer the following questions</w:t>
-      </w:r>
-      <w:r>
-        <w:rPr>
-          <w:rFonts w:ascii="Times New Roman" w:hAnsi="Times New Roman" w:cs="Times New Roman"/>
-          <w:color w:val="000000"/>
-          <w:sz w:val="22"/>
-          <w:szCs w:val="22"/>
-        </w:rPr>
-        <w:t>.</w:t>
+        <w:t>Given the map of county level mortality rate (in quantiles) of breast cancer in Florida, answer the following questions.</w:t>
       </w:r>
     </w:p>
     <w:p>
@@ -1163,7 +1023,7 @@
           <w:lang w:eastAsia="en-US" w:bidi="ar-SA"/>
         </w:rPr>
         <w:drawing>
-          <wp:inline distT="0" distB="0" distL="0" distR="0" wp14:anchorId="7436BBDA" wp14:editId="23C8752C">
+          <wp:inline distT="0" distB="0" distL="0" distR="0" wp14:anchorId="1F125FC7" wp14:editId="1EF10EB1">
             <wp:extent cx="3467100" cy="2245480"/>
             <wp:effectExtent l="0" t="0" r="0" b="2540"/>
             <wp:docPr id="57" name="Picture 57"/>
@@ -1240,70 +1100,7 @@
           <w:szCs w:val="22"/>
         </w:rPr>
         <w:lastRenderedPageBreak/>
-        <w:t>W</w:t>
-      </w:r>
-      <w:r>
-        <w:rPr>
-          <w:rFonts w:ascii="Times New Roman" w:hAnsi="Times New Roman" w:cs="Times New Roman"/>
-          <w:color w:val="000000"/>
-          <w:sz w:val="22"/>
-          <w:szCs w:val="22"/>
-        </w:rPr>
-        <w:t>hat type of operations</w:t>
-      </w:r>
-      <w:r>
-        <w:rPr>
-          <w:rFonts w:ascii="Times New Roman" w:hAnsi="Times New Roman" w:cs="Times New Roman"/>
-          <w:color w:val="000000"/>
-          <w:sz w:val="22"/>
-          <w:szCs w:val="22"/>
-        </w:rPr>
-        <w:t xml:space="preserve"> (local, focal, or zonal</w:t>
-      </w:r>
-      <w:r>
-        <w:rPr>
-          <w:rFonts w:ascii="Times New Roman" w:hAnsi="Times New Roman" w:cs="Times New Roman"/>
-          <w:color w:val="000000"/>
-          <w:sz w:val="22"/>
-          <w:szCs w:val="22"/>
-        </w:rPr>
-        <w:t>, global</w:t>
-      </w:r>
-      <w:r>
-        <w:rPr>
-          <w:rFonts w:ascii="Times New Roman" w:hAnsi="Times New Roman" w:cs="Times New Roman"/>
-          <w:color w:val="000000"/>
-          <w:sz w:val="22"/>
-          <w:szCs w:val="22"/>
-        </w:rPr>
-        <w:t>)</w:t>
-      </w:r>
-      <w:r>
-        <w:rPr>
-          <w:rFonts w:ascii="Times New Roman" w:hAnsi="Times New Roman" w:cs="Times New Roman"/>
-          <w:color w:val="000000"/>
-          <w:sz w:val="22"/>
-          <w:szCs w:val="22"/>
-        </w:rPr>
-        <w:t xml:space="preserve"> should be used to answer </w:t>
-      </w:r>
-      <w:r>
-        <w:rPr>
-          <w:rFonts w:ascii="Times New Roman" w:hAnsi="Times New Roman" w:cs="Times New Roman"/>
-          <w:color w:val="000000"/>
-          <w:sz w:val="22"/>
-          <w:szCs w:val="22"/>
-        </w:rPr>
-        <w:t>the following queries</w:t>
-      </w:r>
-      <w:r>
-        <w:rPr>
-          <w:rFonts w:ascii="Times New Roman" w:hAnsi="Times New Roman" w:cs="Times New Roman"/>
-          <w:color w:val="000000"/>
-          <w:sz w:val="22"/>
-          <w:szCs w:val="22"/>
-        </w:rPr>
-        <w:t>?</w:t>
+        <w:t>What type of operations (local, focal, or zonal, global) should be used to answer the following queries?</w:t>
       </w:r>
     </w:p>
     <w:tbl>
@@ -1407,16 +1204,7 @@
                 <w:sz w:val="22"/>
                 <w:szCs w:val="22"/>
               </w:rPr>
-              <w:t xml:space="preserve">How many cells have </w:t>
-            </w:r>
-            <w:r>
-              <w:rPr>
-                <w:rFonts w:ascii="Times New Roman" w:hAnsi="Times New Roman" w:cs="Times New Roman"/>
-                <w:color w:val="000000"/>
-                <w:sz w:val="22"/>
-                <w:szCs w:val="22"/>
-              </w:rPr>
-              <w:t xml:space="preserve">mortality rate higher than </w:t>
+              <w:t xml:space="preserve">How many cells have mortality rate higher than </w:t>
             </w:r>
             <w:r>
               <w:rPr>
@@ -1532,34 +1320,7 @@
                 <w:sz w:val="22"/>
                 <w:szCs w:val="22"/>
               </w:rPr>
-              <w:t xml:space="preserve">What is the </w:t>
-            </w:r>
-            <w:r>
-              <w:rPr>
-                <w:rFonts w:ascii="Times New Roman" w:hAnsi="Times New Roman" w:cs="Times New Roman"/>
-                <w:color w:val="000000"/>
-                <w:sz w:val="22"/>
-                <w:szCs w:val="22"/>
-              </w:rPr>
-              <w:t xml:space="preserve">mortality rate of the county </w:t>
-            </w:r>
-            <w:r>
-              <w:rPr>
-                <w:rFonts w:ascii="Times New Roman" w:hAnsi="Times New Roman" w:cs="Times New Roman"/>
-                <w:color w:val="000000"/>
-                <w:sz w:val="22"/>
-                <w:szCs w:val="22"/>
-              </w:rPr>
-              <w:t>“</w:t>
-            </w:r>
-            <w:r>
-              <w:rPr>
-                <w:rFonts w:ascii="Times New Roman" w:hAnsi="Times New Roman" w:cs="Times New Roman"/>
-                <w:color w:val="000000"/>
-                <w:sz w:val="22"/>
-                <w:szCs w:val="22"/>
-              </w:rPr>
-              <w:t>Nassau</w:t>
+              <w:t>What is the mortality rate of the county “Nassau</w:t>
             </w:r>
             <w:r>
               <w:rPr>
@@ -1657,34 +1418,7 @@
                 <w:sz w:val="22"/>
                 <w:szCs w:val="22"/>
               </w:rPr>
-              <w:t>, but all its neighbors have rate</w:t>
-            </w:r>
-            <w:r>
-              <w:rPr>
-                <w:rFonts w:ascii="Times New Roman" w:hAnsi="Times New Roman" w:cs="Times New Roman"/>
-                <w:color w:val="000000"/>
-                <w:sz w:val="22"/>
-                <w:szCs w:val="22"/>
-              </w:rPr>
-              <w:t>s</w:t>
-            </w:r>
-            <w:r>
-              <w:rPr>
-                <w:rFonts w:ascii="Times New Roman" w:hAnsi="Times New Roman" w:cs="Times New Roman"/>
-                <w:color w:val="000000"/>
-                <w:sz w:val="22"/>
-                <w:szCs w:val="22"/>
-              </w:rPr>
-              <w:t xml:space="preserve"> lower t</w:t>
-            </w:r>
-            <w:r>
-              <w:rPr>
-                <w:rFonts w:ascii="Times New Roman" w:hAnsi="Times New Roman" w:cs="Times New Roman"/>
-                <w:color w:val="000000"/>
-                <w:sz w:val="22"/>
-                <w:szCs w:val="22"/>
-              </w:rPr>
-              <w:t xml:space="preserve">han </w:t>
+              <w:t xml:space="preserve">, but all its neighbors have rates lower than </w:t>
             </w:r>
             <w:r>
               <w:rPr>
@@ -1702,43 +1436,7 @@
                 <w:sz w:val="22"/>
                 <w:szCs w:val="22"/>
               </w:rPr>
-              <w:t>, we consider it as a spatial</w:t>
-            </w:r>
-            <w:r>
-              <w:rPr>
-                <w:rFonts w:ascii="Times New Roman" w:hAnsi="Times New Roman" w:cs="Times New Roman"/>
-                <w:color w:val="000000"/>
-                <w:sz w:val="22"/>
-                <w:szCs w:val="22"/>
-              </w:rPr>
-              <w:t xml:space="preserve"> outlier. Which counties are </w:t>
-            </w:r>
-            <w:r>
-              <w:rPr>
-                <w:rFonts w:ascii="Times New Roman" w:hAnsi="Times New Roman" w:cs="Times New Roman"/>
-                <w:color w:val="000000"/>
-                <w:sz w:val="22"/>
-                <w:szCs w:val="22"/>
-              </w:rPr>
-              <w:t xml:space="preserve">spatial </w:t>
-            </w:r>
-            <w:r>
-              <w:rPr>
-                <w:rFonts w:ascii="Times New Roman" w:hAnsi="Times New Roman" w:cs="Times New Roman"/>
-                <w:color w:val="000000"/>
-                <w:sz w:val="22"/>
-                <w:szCs w:val="22"/>
-              </w:rPr>
-              <w:t>outliers?</w:t>
-            </w:r>
-            <w:r>
-              <w:rPr>
-                <w:rFonts w:ascii="Times New Roman" w:hAnsi="Times New Roman" w:cs="Times New Roman"/>
-                <w:color w:val="000000"/>
-                <w:sz w:val="22"/>
-                <w:szCs w:val="22"/>
-              </w:rPr>
-              <w:t xml:space="preserve">  </w:t>
+              <w:t xml:space="preserve">, we consider it as a spatial outlier. Which counties are spatial outliers?  </w:t>
             </w:r>
           </w:p>
         </w:tc>
@@ -1833,79 +1531,7 @@
           <w:sz w:val="22"/>
           <w:szCs w:val="22"/>
         </w:rPr>
-        <w:t>Fill out the following form with</w:t>
-      </w:r>
-      <w:r>
-        <w:rPr>
-          <w:rFonts w:ascii="Times New Roman" w:hAnsi="Times New Roman" w:cs="Times New Roman"/>
-          <w:color w:val="000000"/>
-          <w:sz w:val="22"/>
-          <w:szCs w:val="22"/>
-        </w:rPr>
-        <w:t xml:space="preserve"> Boolean</w:t>
-      </w:r>
-      <w:r>
-        <w:rPr>
-          <w:rFonts w:ascii="Times New Roman" w:hAnsi="Times New Roman" w:cs="Times New Roman"/>
-          <w:color w:val="000000"/>
-          <w:sz w:val="22"/>
-          <w:szCs w:val="22"/>
-        </w:rPr>
-        <w:t xml:space="preserve"> nine-intersection matrices </w:t>
-      </w:r>
-      <w:r>
-        <w:rPr>
-          <w:rFonts w:ascii="Times New Roman" w:hAnsi="Times New Roman" w:cs="Times New Roman"/>
-          <w:color w:val="000000"/>
-          <w:sz w:val="22"/>
-          <w:szCs w:val="22"/>
-        </w:rPr>
-        <w:t>each with two</w:t>
-      </w:r>
-      <w:r>
-        <w:rPr>
-          <w:rFonts w:ascii="Times New Roman" w:hAnsi="Times New Roman" w:cs="Times New Roman"/>
-          <w:color w:val="000000"/>
-          <w:sz w:val="22"/>
-          <w:szCs w:val="22"/>
-        </w:rPr>
-        <w:t xml:space="preserve"> spatial objects namely A and B. </w:t>
-      </w:r>
-      <w:r>
-        <w:rPr>
-          <w:rFonts w:ascii="Times New Roman" w:hAnsi="Times New Roman" w:cs="Times New Roman"/>
-          <w:color w:val="000000"/>
-          <w:sz w:val="22"/>
-          <w:szCs w:val="22"/>
-        </w:rPr>
-        <w:t>In the upper row</w:t>
-      </w:r>
-      <w:r>
-        <w:rPr>
-          <w:rFonts w:ascii="Times New Roman" w:hAnsi="Times New Roman" w:cs="Times New Roman"/>
-          <w:color w:val="000000"/>
-          <w:sz w:val="22"/>
-          <w:szCs w:val="22"/>
-        </w:rPr>
-        <w:t xml:space="preserve">, A is a polygon, B is a line. In </w:t>
-      </w:r>
-      <w:r>
-        <w:rPr>
-          <w:rFonts w:ascii="Times New Roman" w:hAnsi="Times New Roman" w:cs="Times New Roman"/>
-          <w:color w:val="000000"/>
-          <w:sz w:val="22"/>
-          <w:szCs w:val="22"/>
-        </w:rPr>
-        <w:t>the lower row</w:t>
-      </w:r>
-      <w:r>
-        <w:rPr>
-          <w:rFonts w:ascii="Times New Roman" w:hAnsi="Times New Roman" w:cs="Times New Roman"/>
-          <w:color w:val="000000"/>
-          <w:sz w:val="22"/>
-          <w:szCs w:val="22"/>
-        </w:rPr>
-        <w:t xml:space="preserve">, </w:t>
+        <w:t xml:space="preserve">Fill out the following form with Boolean nine-intersection matrices each with two spatial objects namely A and B. In the upper row, A is a polygon, B is a line. In the lower row, </w:t>
       </w:r>
       <w:r>
         <w:rPr>
@@ -1923,25 +1549,7 @@
           <w:sz w:val="22"/>
           <w:szCs w:val="22"/>
         </w:rPr>
-        <w:t xml:space="preserve"> </w:t>
-      </w:r>
-      <w:r>
-        <w:rPr>
-          <w:rFonts w:ascii="Times New Roman" w:hAnsi="Times New Roman" w:cs="Times New Roman"/>
-          <w:color w:val="000000"/>
-          <w:sz w:val="22"/>
-          <w:szCs w:val="22"/>
-        </w:rPr>
-        <w:t>A</w:t>
-      </w:r>
-      <w:r>
-        <w:rPr>
-          <w:rFonts w:ascii="Times New Roman" w:hAnsi="Times New Roman" w:cs="Times New Roman"/>
-          <w:color w:val="000000"/>
-          <w:sz w:val="22"/>
-          <w:szCs w:val="22"/>
-        </w:rPr>
-        <w:t>(</w:t>
+        <w:t xml:space="preserve"> A(</w:t>
       </w:r>
       <w:r>
         <w:rPr>
@@ -1959,25 +1567,7 @@
           <w:sz w:val="22"/>
           <w:szCs w:val="22"/>
         </w:rPr>
-        <w:t>)</w:t>
-      </w:r>
-      <w:r>
-        <w:rPr>
-          <w:rFonts w:ascii="Times New Roman" w:hAnsi="Times New Roman" w:cs="Times New Roman"/>
-          <w:color w:val="000000"/>
-          <w:sz w:val="22"/>
-          <w:szCs w:val="22"/>
-        </w:rPr>
-        <w:t xml:space="preserve"> and B</w:t>
-      </w:r>
-      <w:r>
-        <w:rPr>
-          <w:rFonts w:ascii="Times New Roman" w:hAnsi="Times New Roman" w:cs="Times New Roman"/>
-          <w:color w:val="000000"/>
-          <w:sz w:val="22"/>
-          <w:szCs w:val="22"/>
-        </w:rPr>
-        <w:t>(</w:t>
+        <w:t>) and B(</w:t>
       </w:r>
       <w:r>
         <w:rPr>
@@ -1995,34 +1585,7 @@
           <w:sz w:val="22"/>
           <w:szCs w:val="22"/>
         </w:rPr>
-        <w:t>)</w:t>
-      </w:r>
-      <w:r>
-        <w:rPr>
-          <w:rFonts w:ascii="Times New Roman" w:hAnsi="Times New Roman" w:cs="Times New Roman"/>
-          <w:color w:val="000000"/>
-          <w:sz w:val="22"/>
-          <w:szCs w:val="22"/>
-        </w:rPr>
-        <w:t xml:space="preserve"> are lines</w:t>
-      </w:r>
-      <w:r>
-        <w:rPr>
-          <w:rFonts w:ascii="Times New Roman" w:hAnsi="Times New Roman" w:cs="Times New Roman"/>
-          <w:color w:val="000000"/>
-          <w:sz w:val="22"/>
-          <w:szCs w:val="22"/>
-        </w:rPr>
-        <w:t>.</w:t>
-      </w:r>
-      <w:r>
-        <w:rPr>
-          <w:rFonts w:ascii="Times New Roman" w:hAnsi="Times New Roman" w:cs="Times New Roman"/>
-          <w:color w:val="000000"/>
-          <w:sz w:val="22"/>
-          <w:szCs w:val="22"/>
-        </w:rPr>
-        <w:t xml:space="preserve"> The boundary of a line is its end points</w:t>
+        <w:t>) are lines. The boundary of a line is its end points</w:t>
       </w:r>
     </w:p>
     <w:p>
@@ -2110,7 +1673,7 @@
               <mc:AlternateContent>
                 <mc:Choice Requires="wpc">
                   <w:drawing>
-                    <wp:inline distT="0" distB="0" distL="0" distR="0" wp14:anchorId="217948F5" wp14:editId="1CBD15AD">
+                    <wp:inline distT="0" distB="0" distL="0" distR="0" wp14:anchorId="20CD5506" wp14:editId="00438DEB">
                       <wp:extent cx="1209675" cy="762000"/>
                       <wp:effectExtent l="0" t="0" r="0" b="0"/>
                       <wp:docPr id="32" name="Canvas 32"/>
@@ -2274,20 +1837,20 @@
                 </mc:Choice>
                 <mc:Fallback>
                   <w:pict>
-                    <v:group w14:anchorId="217948F5" id="Canvas 32" o:spid="_x0000_s1026" editas="canvas" style="width:95.25pt;height:60pt;mso-position-horizontal-relative:char;mso-position-vertical-relative:line" coordsize="12096,7620" o:gfxdata="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">
+                    <v:group w14:anchorId="20CD5506" id="Canvas 32" o:spid="_x0000_s1026" editas="canvas" style="width:95.25pt;height:60pt;mso-position-horizontal-relative:char;mso-position-vertical-relative:line" coordsize="12096,7620" o:gfxdata="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">
                       <v:shape id="_x0000_s1027" type="#_x0000_t75" style="position:absolute;width:12096;height:7620;visibility:visible;mso-wrap-style:square">
                         <v:fill o:detectmouseclick="t"/>
                         <v:path o:connecttype="none"/>
                       </v:shape>
-                      <v:rect id="Rectangle 33" o:spid="_x0000_s1028" style="position:absolute;left:391;top:1619;width:6096;height:3715;visibility:visible;mso-wrap-style:square;v-text-anchor:middle" o:gfxdata="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" fillcolor="#e7e6e6 [3214]" strokecolor="#1f4d78 [1604]" strokeweight="1pt"/>
-                      <v:line id="Straight Connector 34" o:spid="_x0000_s1029" style="position:absolute;flip:x;visibility:visible;mso-wrap-style:square" from="1248,4288" to="4450,6933" o:connectortype="straight" o:gfxdata="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" strokecolor="black [3200]" strokeweight="1pt">
+                      <v:rect id="Rectangle 33" o:spid="_x0000_s1028" style="position:absolute;left:391;top:1619;width:6096;height:3715;visibility:visible;mso-wrap-style:square;v-text-anchor:middle" o:gfxdata="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" fillcolor="#e7e6e6 [3214]" strokecolor="#1f4d78 [1604]" strokeweight="1pt"/>
+                      <v:line id="Straight Connector 34" o:spid="_x0000_s1029" style="position:absolute;flip:x;visibility:visible;mso-wrap-style:square" from="1248,4288" to="4450,6933" o:connectortype="straight" o:gfxdata="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" strokecolor="black [3200]" strokeweight="1pt">
                         <v:stroke joinstyle="miter"/>
                       </v:line>
                       <v:shapetype id="_x0000_t202" coordsize="21600,21600" o:spt="202" path="m,l,21600r21600,l21600,xe">
                         <v:stroke joinstyle="miter"/>
                         <v:path gradientshapeok="t" o:connecttype="rect"/>
                       </v:shapetype>
-                      <v:shape id="_x0000_s1030" type="#_x0000_t202" style="position:absolute;left:1248;top:2190;width:2763;height:2667;visibility:visible;mso-wrap-style:square;v-text-anchor:top" o:gfxdata="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" filled="f" stroked="f" strokeweight=".5pt">
+                      <v:shape id="_x0000_s1030" type="#_x0000_t202" style="position:absolute;left:1248;top:2190;width:2763;height:2667;visibility:visible;mso-wrap-style:square;v-text-anchor:top" o:gfxdata="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" filled="f" stroked="f" strokeweight=".5pt">
                         <v:textbox>
                           <w:txbxContent>
                             <w:p>
@@ -2303,7 +1866,7 @@
                           </w:txbxContent>
                         </v:textbox>
                       </v:shape>
-                      <v:shape id="_x0000_s1031" type="#_x0000_t202" style="position:absolute;left:8012;top:2783;width:2762;height:2667;visibility:visible;mso-wrap-style:square;v-text-anchor:top" o:gfxdata="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" filled="f" stroked="f" strokeweight=".5pt">
+                      <v:shape id="_x0000_s1031" type="#_x0000_t202" style="position:absolute;left:8012;top:2783;width:2762;height:2667;visibility:visible;mso-wrap-style:square;v-text-anchor:top" o:gfxdata="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" filled="f" stroked="f" strokeweight=".5pt">
                         <v:textbox>
                           <w:txbxContent>
                             <w:p>
@@ -2355,7 +1918,7 @@
               <mc:AlternateContent>
                 <mc:Choice Requires="wps">
                   <w:drawing>
-                    <wp:anchor distT="0" distB="0" distL="114300" distR="114300" simplePos="0" relativeHeight="251663360" behindDoc="0" locked="0" layoutInCell="1" allowOverlap="1" wp14:anchorId="49674575" wp14:editId="41CA078A">
+                    <wp:anchor distT="0" distB="0" distL="114300" distR="114300" simplePos="0" relativeHeight="251661312" behindDoc="0" locked="0" layoutInCell="1" allowOverlap="1" wp14:anchorId="3AA80F78" wp14:editId="5C6630AE">
                       <wp:simplePos x="0" y="0"/>
                       <wp:positionH relativeFrom="column">
                         <wp:posOffset>748665</wp:posOffset>
@@ -2419,7 +1982,7 @@
                 </mc:Choice>
                 <mc:Fallback>
                   <w:pict>
-                    <v:shape w14:anchorId="49674575" id="Text Box 43" o:spid="_x0000_s1032" type="#_x0000_t202" style="position:absolute;left:0;text-align:left;margin-left:58.95pt;margin-top:30pt;width:21.75pt;height:21pt;z-index:251663360;visibility:visible;mso-wrap-style:square;mso-width-percent:0;mso-height-percent:0;mso-wrap-distance-left:9pt;mso-wrap-distance-top:0;mso-wrap-distance-right:9pt;mso-wrap-distance-bottom:0;mso-position-horizontal:absolute;mso-position-horizontal-relative:text;mso-position-vertical:absolute;mso-position-vertical-relative:text;mso-width-percent:0;mso-height-percent:0;mso-width-relative:margin;mso-height-relative:margin;v-text-anchor:top" o:gfxdata="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" filled="f" stroked="f" strokeweight=".5pt">
+                    <v:shape w14:anchorId="3AA80F78" id="Text Box 43" o:spid="_x0000_s1032" type="#_x0000_t202" style="position:absolute;left:0;text-align:left;margin-left:58.95pt;margin-top:30pt;width:21.75pt;height:21pt;z-index:251661312;visibility:visible;mso-wrap-style:square;mso-width-percent:0;mso-height-percent:0;mso-wrap-distance-left:9pt;mso-wrap-distance-top:0;mso-wrap-distance-right:9pt;mso-wrap-distance-bottom:0;mso-position-horizontal:absolute;mso-position-horizontal-relative:text;mso-position-vertical:absolute;mso-position-vertical-relative:text;mso-width-percent:0;mso-height-percent:0;mso-width-relative:margin;mso-height-relative:margin;v-text-anchor:top" o:gfxdata="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" filled="f" stroked="f" strokeweight=".5pt">
                       <v:textbox>
                         <w:txbxContent>
                           <w:p>
@@ -2447,7 +2010,7 @@
               <mc:AlternateContent>
                 <mc:Choice Requires="wps">
                   <w:drawing>
-                    <wp:anchor distT="0" distB="0" distL="114300" distR="114300" simplePos="0" relativeHeight="251662336" behindDoc="0" locked="0" layoutInCell="1" allowOverlap="1" wp14:anchorId="3ABFE6B4" wp14:editId="2C6FB5EE">
+                    <wp:anchor distT="0" distB="0" distL="114300" distR="114300" simplePos="0" relativeHeight="251660288" behindDoc="0" locked="0" layoutInCell="1" allowOverlap="1" wp14:anchorId="57667361" wp14:editId="106526DC">
                       <wp:simplePos x="0" y="0"/>
                       <wp:positionH relativeFrom="column">
                         <wp:posOffset>517249</wp:posOffset>
@@ -2501,9 +2064,9 @@
                     </wp:anchor>
                   </w:drawing>
                 </mc:Choice>
-                <mc:Fallback xmlns:w16cid="http://schemas.microsoft.com/office/word/2016/wordml/cid" xmlns:am3d="http://schemas.microsoft.com/office/drawing/2017/model3d" xmlns:aink="http://schemas.microsoft.com/office/drawing/2016/ink" xmlns:cx8="http://schemas.microsoft.com/office/drawing/2016/5/14/chartex" xmlns:cx7="http://schemas.microsoft.com/office/drawing/2016/5/13/chartex" xmlns:cx6="http://schemas.microsoft.com/office/drawing/2016/5/12/chartex" xmlns:cx5="http://schemas.microsoft.com/office/drawing/2016/5/11/chartex" xmlns:cx4="http://schemas.microsoft.com/office/drawing/2016/5/10/chartex" xmlns:cx3="http://schemas.microsoft.com/office/drawing/2016/5/9/chartex" xmlns:cx2="http://schemas.microsoft.com/office/drawing/2015/10/21/chartex">
+                <mc:Fallback>
                   <w:pict>
-                    <v:line w14:anchorId="6937265D" id="Straight Connector 42" o:spid="_x0000_s1026" style="position:absolute;flip:x y;z-index:251662336;visibility:visible;mso-wrap-style:square;mso-width-percent:0;mso-height-percent:0;mso-wrap-distance-left:9pt;mso-wrap-distance-top:0;mso-wrap-distance-right:9pt;mso-wrap-distance-bottom:0;mso-position-horizontal:absolute;mso-position-horizontal-relative:text;mso-position-vertical:absolute;mso-position-vertical-relative:text;mso-width-percent:0;mso-height-percent:0;mso-width-relative:margin;mso-height-relative:margin" from="40.75pt,5.55pt" to="41.05pt,62.25pt" o:gfxdata="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" strokecolor="black [3200]" strokeweight="1pt">
+                    <v:line w14:anchorId="410EB3ED" id="Straight Connector 42" o:spid="_x0000_s1026" style="position:absolute;flip:x y;z-index:251660288;visibility:visible;mso-wrap-style:square;mso-width-percent:0;mso-height-percent:0;mso-wrap-distance-left:9pt;mso-wrap-distance-top:0;mso-wrap-distance-right:9pt;mso-wrap-distance-bottom:0;mso-position-horizontal:absolute;mso-position-horizontal-relative:text;mso-position-vertical:absolute;mso-position-vertical-relative:text;mso-width-percent:0;mso-height-percent:0;mso-width-relative:margin;mso-height-relative:margin" from="40.75pt,5.55pt" to="41.05pt,62.25pt" o:gfxdata="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" strokecolor="black [3200]" strokeweight="1pt">
                       <v:stroke joinstyle="miter"/>
                     </v:line>
                   </w:pict>
@@ -2522,7 +2085,7 @@
               <mc:AlternateContent>
                 <mc:Choice Requires="wpc">
                   <w:drawing>
-                    <wp:inline distT="0" distB="0" distL="0" distR="0" wp14:anchorId="5C6F8782" wp14:editId="302A7C52">
+                    <wp:inline distT="0" distB="0" distL="0" distR="0" wp14:anchorId="13907880" wp14:editId="286B9148">
                       <wp:extent cx="1375575" cy="850265"/>
                       <wp:effectExtent l="0" t="0" r="0" b="0"/>
                       <wp:docPr id="40" name="Canvas 40"/>
@@ -2619,13 +2182,13 @@
                 </mc:Choice>
                 <mc:Fallback>
                   <w:pict>
-                    <v:group w14:anchorId="5C6F8782" id="Canvas 40" o:spid="_x0000_s1033" editas="canvas" style="width:108.3pt;height:66.95pt;mso-position-horizontal-relative:char;mso-position-vertical-relative:line" coordsize="13754,8502" o:gfxdata="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">
+                    <v:group w14:anchorId="13907880" id="Canvas 40" o:spid="_x0000_s1033" editas="canvas" style="width:108.3pt;height:66.95pt;mso-position-horizontal-relative:char;mso-position-vertical-relative:line" coordsize="13754,8502" o:gfxdata="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">
                       <v:shape id="_x0000_s1034" type="#_x0000_t75" style="position:absolute;width:13754;height:8502;visibility:visible;mso-wrap-style:square">
                         <v:fill o:detectmouseclick="t"/>
                         <v:path o:connecttype="none"/>
                       </v:shape>
-                      <v:rect id="Rectangle 190" o:spid="_x0000_s1035" style="position:absolute;left:5211;top:2783;width:6096;height:3714;visibility:visible;mso-wrap-style:square;v-text-anchor:middle" o:gfxdata="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" fillcolor="#e7e6e6 [3214]" strokecolor="#1f4d78 [1604]" strokeweight="1pt"/>
-                      <v:shape id="_x0000_s1036" type="#_x0000_t202" style="position:absolute;left:2523;top:361;width:3537;height:3118;visibility:visible;mso-wrap-style:square;v-text-anchor:top" o:gfxdata="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" filled="f" stroked="f" strokeweight=".5pt">
+                      <v:rect id="Rectangle 190" o:spid="_x0000_s1035" style="position:absolute;left:5211;top:2783;width:6096;height:3714;visibility:visible;mso-wrap-style:square;v-text-anchor:middle" o:gfxdata="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" fillcolor="#e7e6e6 [3214]" strokecolor="#1f4d78 [1604]" strokeweight="1pt"/>
+                      <v:shape id="_x0000_s1036" type="#_x0000_t202" style="position:absolute;left:2523;top:361;width:3537;height:3118;visibility:visible;mso-wrap-style:square;v-text-anchor:top" o:gfxdata="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" filled="f" stroked="f" strokeweight=".5pt">
                         <v:textbox>
                           <w:txbxContent>
                             <w:p>
@@ -2676,7 +2239,7 @@
               <mc:AlternateContent>
                 <mc:Choice Requires="wps">
                   <w:drawing>
-                    <wp:anchor distT="0" distB="0" distL="114300" distR="114300" simplePos="0" relativeHeight="251680768" behindDoc="0" locked="0" layoutInCell="1" allowOverlap="1" wp14:anchorId="48CBE25D" wp14:editId="52E2D2D7">
+                    <wp:anchor distT="0" distB="0" distL="114300" distR="114300" simplePos="0" relativeHeight="251670528" behindDoc="0" locked="0" layoutInCell="1" allowOverlap="1" wp14:anchorId="41B13546" wp14:editId="46558829">
                       <wp:simplePos x="0" y="0"/>
                       <wp:positionH relativeFrom="column">
                         <wp:posOffset>57442</wp:posOffset>
@@ -2737,7 +2300,7 @@
                 </mc:Choice>
                 <mc:Fallback>
                   <w:pict>
-                    <v:shape w14:anchorId="48CBE25D" id="Text Box 35" o:spid="_x0000_s1037" type="#_x0000_t202" style="position:absolute;left:0;text-align:left;margin-left:4.5pt;margin-top:33.6pt;width:21.75pt;height:21pt;z-index:251680768;visibility:visible;mso-wrap-style:square;mso-wrap-distance-left:9pt;mso-wrap-distance-top:0;mso-wrap-distance-right:9pt;mso-wrap-distance-bottom:0;mso-position-horizontal:absolute;mso-position-horizontal-relative:text;mso-position-vertical:absolute;mso-position-vertical-relative:text;v-text-anchor:top" o:gfxdata="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" filled="f" stroked="f" strokeweight=".5pt">
+                    <v:shape w14:anchorId="41B13546" id="Text Box 35" o:spid="_x0000_s1037" type="#_x0000_t202" style="position:absolute;left:0;text-align:left;margin-left:4.5pt;margin-top:33.6pt;width:21.75pt;height:21pt;z-index:251670528;visibility:visible;mso-wrap-style:square;mso-wrap-distance-left:9pt;mso-wrap-distance-top:0;mso-wrap-distance-right:9pt;mso-wrap-distance-bottom:0;mso-position-horizontal:absolute;mso-position-horizontal-relative:text;mso-position-vertical:absolute;mso-position-vertical-relative:text;v-text-anchor:top" o:gfxdata="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" filled="f" stroked="f" strokeweight=".5pt">
                       <v:textbox>
                         <w:txbxContent>
                           <w:p>
@@ -2768,7 +2331,7 @@
               <mc:AlternateContent>
                 <mc:Choice Requires="wps">
                   <w:drawing>
-                    <wp:anchor distT="0" distB="0" distL="114300" distR="114300" simplePos="0" relativeHeight="251684864" behindDoc="0" locked="0" layoutInCell="1" allowOverlap="1" wp14:anchorId="1F21B80B" wp14:editId="3271BB33">
+                    <wp:anchor distT="0" distB="0" distL="114300" distR="114300" simplePos="0" relativeHeight="251672576" behindDoc="0" locked="0" layoutInCell="1" allowOverlap="1" wp14:anchorId="5A555C8B" wp14:editId="17CC1D8F">
                       <wp:simplePos x="0" y="0"/>
                       <wp:positionH relativeFrom="column">
                         <wp:posOffset>197041</wp:posOffset>
@@ -2822,9 +2385,9 @@
                     </wp:anchor>
                   </w:drawing>
                 </mc:Choice>
-                <mc:Fallback xmlns:w16cid="http://schemas.microsoft.com/office/word/2016/wordml/cid" xmlns:am3d="http://schemas.microsoft.com/office/drawing/2017/model3d" xmlns:aink="http://schemas.microsoft.com/office/drawing/2016/ink" xmlns:cx8="http://schemas.microsoft.com/office/drawing/2016/5/14/chartex" xmlns:cx7="http://schemas.microsoft.com/office/drawing/2016/5/13/chartex" xmlns:cx6="http://schemas.microsoft.com/office/drawing/2016/5/12/chartex" xmlns:cx5="http://schemas.microsoft.com/office/drawing/2016/5/11/chartex" xmlns:cx4="http://schemas.microsoft.com/office/drawing/2016/5/10/chartex" xmlns:cx3="http://schemas.microsoft.com/office/drawing/2016/5/9/chartex" xmlns:cx2="http://schemas.microsoft.com/office/drawing/2015/10/21/chartex">
+                <mc:Fallback>
                   <w:pict>
-                    <v:line w14:anchorId="486943AB" id="Straight Connector 136" o:spid="_x0000_s1026" style="position:absolute;flip:x;z-index:251684864;visibility:visible;mso-wrap-style:square;mso-width-percent:0;mso-height-percent:0;mso-wrap-distance-left:9pt;mso-wrap-distance-top:0;mso-wrap-distance-right:9pt;mso-wrap-distance-bottom:0;mso-position-horizontal:absolute;mso-position-horizontal-relative:text;mso-position-vertical:absolute;mso-position-vertical-relative:text;mso-width-percent:0;mso-height-percent:0;mso-width-relative:margin;mso-height-relative:margin" from="15.5pt,33.55pt" to="45.45pt,54.4pt" o:gfxdata="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" strokecolor="black [3200]" strokeweight="1pt">
+                    <v:line w14:anchorId="5AB74D75" id="Straight Connector 136" o:spid="_x0000_s1026" style="position:absolute;flip:x;z-index:251672576;visibility:visible;mso-wrap-style:square;mso-width-percent:0;mso-height-percent:0;mso-wrap-distance-left:9pt;mso-wrap-distance-top:0;mso-wrap-distance-right:9pt;mso-wrap-distance-bottom:0;mso-position-horizontal:absolute;mso-position-horizontal-relative:text;mso-position-vertical:absolute;mso-position-vertical-relative:text;mso-width-percent:0;mso-height-percent:0;mso-width-relative:margin;mso-height-relative:margin" from="15.5pt,33.55pt" to="45.45pt,54.4pt" o:gfxdata="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" strokecolor="black [3200]" strokeweight="1pt">
                       <v:stroke joinstyle="miter"/>
                     </v:line>
                   </w:pict>
@@ -2839,7 +2402,7 @@
               <mc:AlternateContent>
                 <mc:Choice Requires="wps">
                   <w:drawing>
-                    <wp:anchor distT="0" distB="0" distL="114300" distR="114300" simplePos="0" relativeHeight="251682816" behindDoc="0" locked="0" layoutInCell="1" allowOverlap="1" wp14:anchorId="23F20476" wp14:editId="0AB1C0BA">
+                    <wp:anchor distT="0" distB="0" distL="114300" distR="114300" simplePos="0" relativeHeight="251671552" behindDoc="0" locked="0" layoutInCell="1" allowOverlap="1" wp14:anchorId="0C96C15B" wp14:editId="0E8481B3">
                       <wp:simplePos x="0" y="0"/>
                       <wp:positionH relativeFrom="column">
                         <wp:posOffset>804606</wp:posOffset>
@@ -2906,7 +2469,7 @@
                 </mc:Choice>
                 <mc:Fallback>
                   <w:pict>
-                    <v:shape w14:anchorId="23F20476" id="_x0000_s1038" type="#_x0000_t202" style="position:absolute;left:0;text-align:left;margin-left:63.35pt;margin-top:18.15pt;width:26.6pt;height:27.2pt;z-index:251682816;visibility:visible;mso-wrap-style:square;mso-width-percent:0;mso-height-percent:0;mso-wrap-distance-left:9pt;mso-wrap-distance-top:0;mso-wrap-distance-right:9pt;mso-wrap-distance-bottom:0;mso-position-horizontal:absolute;mso-position-horizontal-relative:text;mso-position-vertical:absolute;mso-position-vertical-relative:text;mso-width-percent:0;mso-height-percent:0;mso-width-relative:margin;mso-height-relative:margin;v-text-anchor:top" o:gfxdata="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" filled="f" stroked="f" strokeweight=".5pt">
+                    <v:shape w14:anchorId="0C96C15B" id="_x0000_s1038" type="#_x0000_t202" style="position:absolute;left:0;text-align:left;margin-left:63.35pt;margin-top:18.15pt;width:26.6pt;height:27.2pt;z-index:251671552;visibility:visible;mso-wrap-style:square;mso-width-percent:0;mso-height-percent:0;mso-wrap-distance-left:9pt;mso-wrap-distance-top:0;mso-wrap-distance-right:9pt;mso-wrap-distance-bottom:0;mso-position-horizontal:absolute;mso-position-horizontal-relative:text;mso-position-vertical:absolute;mso-position-vertical-relative:text;mso-width-percent:0;mso-height-percent:0;mso-width-relative:margin;mso-height-relative:margin;v-text-anchor:top" o:gfxdata="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" filled="f" stroked="f" strokeweight=".5pt">
                       <v:textbox>
                         <w:txbxContent>
                           <w:p>
@@ -2937,7 +2500,7 @@
               <mc:AlternateContent>
                 <mc:Choice Requires="wps">
                   <w:drawing>
-                    <wp:anchor distT="0" distB="0" distL="114300" distR="114300" simplePos="0" relativeHeight="251678720" behindDoc="0" locked="0" layoutInCell="1" allowOverlap="1" wp14:anchorId="7297B517" wp14:editId="682713B1">
+                    <wp:anchor distT="0" distB="0" distL="114300" distR="114300" simplePos="0" relativeHeight="251669504" behindDoc="0" locked="0" layoutInCell="1" allowOverlap="1" wp14:anchorId="0C706801" wp14:editId="4F5295C6">
                       <wp:simplePos x="0" y="0"/>
                       <wp:positionH relativeFrom="column">
                         <wp:posOffset>578118</wp:posOffset>
@@ -2994,9 +2557,9 @@
                     </wp:anchor>
                   </w:drawing>
                 </mc:Choice>
-                <mc:Fallback xmlns:w16cid="http://schemas.microsoft.com/office/word/2016/wordml/cid" xmlns:am3d="http://schemas.microsoft.com/office/drawing/2017/model3d" xmlns:aink="http://schemas.microsoft.com/office/drawing/2016/ink" xmlns:cx8="http://schemas.microsoft.com/office/drawing/2016/5/14/chartex" xmlns:cx7="http://schemas.microsoft.com/office/drawing/2016/5/13/chartex" xmlns:cx6="http://schemas.microsoft.com/office/drawing/2016/5/12/chartex" xmlns:cx5="http://schemas.microsoft.com/office/drawing/2016/5/11/chartex" xmlns:cx4="http://schemas.microsoft.com/office/drawing/2016/5/10/chartex" xmlns:cx3="http://schemas.microsoft.com/office/drawing/2016/5/9/chartex" xmlns:cx2="http://schemas.microsoft.com/office/drawing/2015/10/21/chartex">
+                <mc:Fallback>
                   <w:pict>
-                    <v:rect w14:anchorId="5DC68D1F" id="Rectangle 132" o:spid="_x0000_s1026" style="position:absolute;margin-left:45.5pt;margin-top:17.8pt;width:48pt;height:29.25pt;z-index:251678720;visibility:visible;mso-wrap-style:square;mso-wrap-distance-left:9pt;mso-wrap-distance-top:0;mso-wrap-distance-right:9pt;mso-wrap-distance-bottom:0;mso-position-horizontal:absolute;mso-position-horizontal-relative:text;mso-position-vertical:absolute;mso-position-vertical-relative:text;v-text-anchor:middle" o:gfxdata="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" fillcolor="#e7e6e6 [3214]" strokecolor="#1f4d78 [1604]" strokeweight="1pt"/>
+                    <v:rect w14:anchorId="162816B3" id="Rectangle 132" o:spid="_x0000_s1026" style="position:absolute;margin-left:45.5pt;margin-top:17.8pt;width:48pt;height:29.25pt;z-index:251669504;visibility:visible;mso-wrap-style:square;mso-wrap-distance-left:9pt;mso-wrap-distance-top:0;mso-wrap-distance-right:9pt;mso-wrap-distance-bottom:0;mso-position-horizontal:absolute;mso-position-horizontal-relative:text;mso-position-vertical:absolute;mso-position-vertical-relative:text;v-text-anchor:middle" o:gfxdata="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" fillcolor="#e7e6e6 [3214]" strokecolor="#1f4d78 [1604]" strokeweight="1pt"/>
                   </w:pict>
                 </mc:Fallback>
               </mc:AlternateContent>
@@ -3030,7 +2593,7 @@
               <mc:AlternateContent>
                 <mc:Choice Requires="wps">
                   <w:drawing>
-                    <wp:anchor distT="0" distB="0" distL="114300" distR="114300" simplePos="0" relativeHeight="251687936" behindDoc="0" locked="0" layoutInCell="1" allowOverlap="1" wp14:anchorId="26D88B11" wp14:editId="1E3EB98D">
+                    <wp:anchor distT="0" distB="0" distL="114300" distR="114300" simplePos="0" relativeHeight="251674624" behindDoc="0" locked="0" layoutInCell="1" allowOverlap="1" wp14:anchorId="2E48BB9A" wp14:editId="3751C149">
                       <wp:simplePos x="0" y="0"/>
                       <wp:positionH relativeFrom="column">
                         <wp:posOffset>94595</wp:posOffset>
@@ -3091,7 +2654,7 @@
                 </mc:Choice>
                 <mc:Fallback>
                   <w:pict>
-                    <v:shape w14:anchorId="26D88B11" id="_x0000_s1039" type="#_x0000_t202" style="position:absolute;left:0;text-align:left;margin-left:7.45pt;margin-top:17.85pt;width:21.75pt;height:21pt;z-index:251687936;visibility:visible;mso-wrap-style:square;mso-wrap-distance-left:9pt;mso-wrap-distance-top:0;mso-wrap-distance-right:9pt;mso-wrap-distance-bottom:0;mso-position-horizontal:absolute;mso-position-horizontal-relative:text;mso-position-vertical:absolute;mso-position-vertical-relative:text;v-text-anchor:top" o:gfxdata="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" filled="f" stroked="f" strokeweight=".5pt">
+                    <v:shape w14:anchorId="2E48BB9A" id="_x0000_s1039" type="#_x0000_t202" style="position:absolute;left:0;text-align:left;margin-left:7.45pt;margin-top:17.85pt;width:21.75pt;height:21pt;z-index:251674624;visibility:visible;mso-wrap-style:square;mso-wrap-distance-left:9pt;mso-wrap-distance-top:0;mso-wrap-distance-right:9pt;mso-wrap-distance-bottom:0;mso-position-horizontal:absolute;mso-position-horizontal-relative:text;mso-position-vertical:absolute;mso-position-vertical-relative:text;v-text-anchor:top" o:gfxdata="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" filled="f" stroked="f" strokeweight=".5pt">
                       <v:textbox>
                         <w:txbxContent>
                           <w:p>
@@ -3122,7 +2685,7 @@
               <mc:AlternateContent>
                 <mc:Choice Requires="wps">
                   <w:drawing>
-                    <wp:anchor distT="0" distB="0" distL="114300" distR="114300" simplePos="0" relativeHeight="251689984" behindDoc="0" locked="0" layoutInCell="1" allowOverlap="1" wp14:anchorId="79B1AE93" wp14:editId="3758E285">
+                    <wp:anchor distT="0" distB="0" distL="114300" distR="114300" simplePos="0" relativeHeight="251676672" behindDoc="0" locked="0" layoutInCell="1" allowOverlap="1" wp14:anchorId="5670EC27" wp14:editId="45207DD1">
                       <wp:simplePos x="0" y="0"/>
                       <wp:positionH relativeFrom="column">
                         <wp:posOffset>240634</wp:posOffset>
@@ -3176,9 +2739,9 @@
                     </wp:anchor>
                   </w:drawing>
                 </mc:Choice>
-                <mc:Fallback xmlns:w16cid="http://schemas.microsoft.com/office/word/2016/wordml/cid" xmlns:am3d="http://schemas.microsoft.com/office/drawing/2017/model3d" xmlns:aink="http://schemas.microsoft.com/office/drawing/2016/ink" xmlns:cx8="http://schemas.microsoft.com/office/drawing/2016/5/14/chartex" xmlns:cx7="http://schemas.microsoft.com/office/drawing/2016/5/13/chartex" xmlns:cx6="http://schemas.microsoft.com/office/drawing/2016/5/12/chartex" xmlns:cx5="http://schemas.microsoft.com/office/drawing/2016/5/11/chartex" xmlns:cx4="http://schemas.microsoft.com/office/drawing/2016/5/10/chartex" xmlns:cx3="http://schemas.microsoft.com/office/drawing/2016/5/9/chartex" xmlns:cx2="http://schemas.microsoft.com/office/drawing/2015/10/21/chartex">
+                <mc:Fallback>
                   <w:pict>
-                    <v:line w14:anchorId="00D51A77" id="Straight Connector 140" o:spid="_x0000_s1026" style="position:absolute;z-index:251689984;visibility:visible;mso-wrap-style:square;mso-width-percent:0;mso-height-percent:0;mso-wrap-distance-left:9pt;mso-wrap-distance-top:0;mso-wrap-distance-right:9pt;mso-wrap-distance-bottom:0;mso-position-horizontal:absolute;mso-position-horizontal-relative:text;mso-position-vertical:absolute;mso-position-vertical-relative:text;mso-width-percent:0;mso-height-percent:0;mso-width-relative:margin;mso-height-relative:margin" from="18.95pt,17.65pt" to="76.9pt,58.4pt" o:gfxdata="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" strokecolor="black [3200]" strokeweight="1pt">
+                    <v:line w14:anchorId="217F66B7" id="Straight Connector 140" o:spid="_x0000_s1026" style="position:absolute;z-index:251676672;visibility:visible;mso-wrap-style:square;mso-width-percent:0;mso-height-percent:0;mso-wrap-distance-left:9pt;mso-wrap-distance-top:0;mso-wrap-distance-right:9pt;mso-wrap-distance-bottom:0;mso-position-horizontal:absolute;mso-position-horizontal-relative:text;mso-position-vertical:absolute;mso-position-vertical-relative:text;mso-width-percent:0;mso-height-percent:0;mso-width-relative:margin;mso-height-relative:margin" from="18.95pt,17.65pt" to="76.9pt,58.4pt" o:gfxdata="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" strokecolor="black [3200]" strokeweight="1pt">
                       <v:stroke joinstyle="miter"/>
                     </v:line>
                   </w:pict>
@@ -3193,7 +2756,7 @@
               <mc:AlternateContent>
                 <mc:Choice Requires="wps">
                   <w:drawing>
-                    <wp:anchor distT="0" distB="0" distL="114300" distR="114300" simplePos="0" relativeHeight="251688960" behindDoc="0" locked="0" layoutInCell="1" allowOverlap="1" wp14:anchorId="4B344A39" wp14:editId="62EB8D82">
+                    <wp:anchor distT="0" distB="0" distL="114300" distR="114300" simplePos="0" relativeHeight="251675648" behindDoc="0" locked="0" layoutInCell="1" allowOverlap="1" wp14:anchorId="0A87991D" wp14:editId="0F09AD61">
                       <wp:simplePos x="0" y="0"/>
                       <wp:positionH relativeFrom="column">
                         <wp:posOffset>790940</wp:posOffset>
@@ -3260,7 +2823,7 @@
                 </mc:Choice>
                 <mc:Fallback>
                   <w:pict>
-                    <v:shape w14:anchorId="4B344A39" id="_x0000_s1040" type="#_x0000_t202" style="position:absolute;left:0;text-align:left;margin-left:62.3pt;margin-top:29.95pt;width:26.6pt;height:27.2pt;z-index:251688960;visibility:visible;mso-wrap-style:square;mso-width-percent:0;mso-height-percent:0;mso-wrap-distance-left:9pt;mso-wrap-distance-top:0;mso-wrap-distance-right:9pt;mso-wrap-distance-bottom:0;mso-position-horizontal:absolute;mso-position-horizontal-relative:text;mso-position-vertical:absolute;mso-position-vertical-relative:text;mso-width-percent:0;mso-height-percent:0;mso-width-relative:margin;mso-height-relative:margin;v-text-anchor:top" o:gfxdata="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" filled="f" stroked="f" strokeweight=".5pt">
+                    <v:shape w14:anchorId="0A87991D" id="_x0000_s1040" type="#_x0000_t202" style="position:absolute;left:0;text-align:left;margin-left:62.3pt;margin-top:29.95pt;width:26.6pt;height:27.2pt;z-index:251675648;visibility:visible;mso-wrap-style:square;mso-width-percent:0;mso-height-percent:0;mso-wrap-distance-left:9pt;mso-wrap-distance-top:0;mso-wrap-distance-right:9pt;mso-wrap-distance-bottom:0;mso-position-horizontal:absolute;mso-position-horizontal-relative:text;mso-position-vertical:absolute;mso-position-vertical-relative:text;mso-width-percent:0;mso-height-percent:0;mso-width-relative:margin;mso-height-relative:margin;v-text-anchor:top" o:gfxdata="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" filled="f" stroked="f" strokeweight=".5pt">
                       <v:textbox>
                         <w:txbxContent>
                           <w:p>
@@ -3291,7 +2854,7 @@
               <mc:AlternateContent>
                 <mc:Choice Requires="wps">
                   <w:drawing>
-                    <wp:anchor distT="0" distB="0" distL="114300" distR="114300" simplePos="0" relativeHeight="251686912" behindDoc="0" locked="0" layoutInCell="1" allowOverlap="1" wp14:anchorId="4315BC68" wp14:editId="6C1FDA98">
+                    <wp:anchor distT="0" distB="0" distL="114300" distR="114300" simplePos="0" relativeHeight="251673600" behindDoc="0" locked="0" layoutInCell="1" allowOverlap="1" wp14:anchorId="014D0C6D" wp14:editId="03E26F31">
                       <wp:simplePos x="0" y="0"/>
                       <wp:positionH relativeFrom="column">
                         <wp:posOffset>462035</wp:posOffset>
@@ -3348,9 +2911,9 @@
                     </wp:anchor>
                   </w:drawing>
                 </mc:Choice>
-                <mc:Fallback xmlns:w16cid="http://schemas.microsoft.com/office/word/2016/wordml/cid" xmlns:am3d="http://schemas.microsoft.com/office/drawing/2017/model3d" xmlns:aink="http://schemas.microsoft.com/office/drawing/2016/ink" xmlns:cx8="http://schemas.microsoft.com/office/drawing/2016/5/14/chartex" xmlns:cx7="http://schemas.microsoft.com/office/drawing/2016/5/13/chartex" xmlns:cx6="http://schemas.microsoft.com/office/drawing/2016/5/12/chartex" xmlns:cx5="http://schemas.microsoft.com/office/drawing/2016/5/11/chartex" xmlns:cx4="http://schemas.microsoft.com/office/drawing/2016/5/10/chartex" xmlns:cx3="http://schemas.microsoft.com/office/drawing/2016/5/9/chartex" xmlns:cx2="http://schemas.microsoft.com/office/drawing/2015/10/21/chartex">
+                <mc:Fallback>
                   <w:pict>
-                    <v:rect w14:anchorId="4B819AC8" id="Rectangle 137" o:spid="_x0000_s1026" style="position:absolute;margin-left:36.4pt;margin-top:18.15pt;width:48pt;height:29.25pt;z-index:251686912;visibility:visible;mso-wrap-style:square;mso-wrap-distance-left:9pt;mso-wrap-distance-top:0;mso-wrap-distance-right:9pt;mso-wrap-distance-bottom:0;mso-position-horizontal:absolute;mso-position-horizontal-relative:text;mso-position-vertical:absolute;mso-position-vertical-relative:text;v-text-anchor:middle" o:gfxdata="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" fillcolor="#e7e6e6 [3214]" strokecolor="#1f4d78 [1604]" strokeweight="1pt"/>
+                    <v:rect w14:anchorId="2B7BC1F0" id="Rectangle 137" o:spid="_x0000_s1026" style="position:absolute;margin-left:36.4pt;margin-top:18.15pt;width:48pt;height:29.25pt;z-index:251673600;visibility:visible;mso-wrap-style:square;mso-wrap-distance-left:9pt;mso-wrap-distance-top:0;mso-wrap-distance-right:9pt;mso-wrap-distance-bottom:0;mso-position-horizontal:absolute;mso-position-horizontal-relative:text;mso-position-vertical:absolute;mso-position-vertical-relative:text;v-text-anchor:middle" o:gfxdata="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" fillcolor="#e7e6e6 [3214]" strokecolor="#1f4d78 [1604]" strokeweight="1pt"/>
                   </w:pict>
                 </mc:Fallback>
               </mc:AlternateContent>
@@ -4164,7 +3727,7 @@
               <mc:AlternateContent>
                 <mc:Choice Requires="wps">
                   <w:drawing>
-                    <wp:anchor distT="0" distB="0" distL="114300" distR="114300" simplePos="0" relativeHeight="251693056" behindDoc="0" locked="0" layoutInCell="1" allowOverlap="1" wp14:anchorId="3E6DC51D" wp14:editId="1D11D9CE">
+                    <wp:anchor distT="0" distB="0" distL="114300" distR="114300" simplePos="0" relativeHeight="251678720" behindDoc="0" locked="0" layoutInCell="1" allowOverlap="1" wp14:anchorId="20D06A1E" wp14:editId="7683D286">
                       <wp:simplePos x="0" y="0"/>
                       <wp:positionH relativeFrom="column">
                         <wp:posOffset>345604</wp:posOffset>
@@ -4222,9 +3785,9 @@
                     </wp:anchor>
                   </w:drawing>
                 </mc:Choice>
-                <mc:Fallback xmlns:w16cid="http://schemas.microsoft.com/office/word/2016/wordml/cid" xmlns:am3d="http://schemas.microsoft.com/office/drawing/2017/model3d" xmlns:aink="http://schemas.microsoft.com/office/drawing/2016/ink" xmlns:cx8="http://schemas.microsoft.com/office/drawing/2016/5/14/chartex" xmlns:cx7="http://schemas.microsoft.com/office/drawing/2016/5/13/chartex" xmlns:cx6="http://schemas.microsoft.com/office/drawing/2016/5/12/chartex" xmlns:cx5="http://schemas.microsoft.com/office/drawing/2016/5/11/chartex" xmlns:cx4="http://schemas.microsoft.com/office/drawing/2016/5/10/chartex" xmlns:cx3="http://schemas.microsoft.com/office/drawing/2016/5/9/chartex" xmlns:cx2="http://schemas.microsoft.com/office/drawing/2015/10/21/chartex">
+                <mc:Fallback>
                   <w:pict>
-                    <v:line w14:anchorId="6A193794" id="Straight Connector 181" o:spid="_x0000_s1026" style="position:absolute;flip:y;z-index:251693056;visibility:visible;mso-wrap-style:square;mso-width-percent:0;mso-height-percent:0;mso-wrap-distance-left:9pt;mso-wrap-distance-top:0;mso-wrap-distance-right:9pt;mso-wrap-distance-bottom:0;mso-position-horizontal:absolute;mso-position-horizontal-relative:text;mso-position-vertical:absolute;mso-position-vertical-relative:text;mso-width-percent:0;mso-height-percent:0;mso-width-relative:margin;mso-height-relative:margin" from="27.2pt,10.45pt" to="51pt,23pt" o:gfxdata="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" strokecolor="red" strokeweight="1.5pt">
+                    <v:line w14:anchorId="19F65B84" id="Straight Connector 181" o:spid="_x0000_s1026" style="position:absolute;flip:y;z-index:251678720;visibility:visible;mso-wrap-style:square;mso-width-percent:0;mso-height-percent:0;mso-wrap-distance-left:9pt;mso-wrap-distance-top:0;mso-wrap-distance-right:9pt;mso-wrap-distance-bottom:0;mso-position-horizontal:absolute;mso-position-horizontal-relative:text;mso-position-vertical:absolute;mso-position-vertical-relative:text;mso-width-percent:0;mso-height-percent:0;mso-width-relative:margin;mso-height-relative:margin" from="27.2pt,10.45pt" to="51pt,23pt" o:gfxdata="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" strokecolor="red" strokeweight="1.5pt">
                       <v:stroke joinstyle="miter"/>
                     </v:line>
                   </w:pict>
@@ -4239,7 +3802,7 @@
               <mc:AlternateContent>
                 <mc:Choice Requires="wps">
                   <w:drawing>
-                    <wp:anchor distT="0" distB="0" distL="114300" distR="114300" simplePos="0" relativeHeight="251692032" behindDoc="0" locked="0" layoutInCell="1" allowOverlap="1" wp14:anchorId="3B1183C2" wp14:editId="50DD6C8E">
+                    <wp:anchor distT="0" distB="0" distL="114300" distR="114300" simplePos="0" relativeHeight="251677696" behindDoc="0" locked="0" layoutInCell="1" allowOverlap="1" wp14:anchorId="3A30667D" wp14:editId="6DD898C2">
                       <wp:simplePos x="0" y="0"/>
                       <wp:positionH relativeFrom="column">
                         <wp:posOffset>222250</wp:posOffset>
@@ -4297,9 +3860,9 @@
                     </wp:anchor>
                   </w:drawing>
                 </mc:Choice>
-                <mc:Fallback xmlns:w16cid="http://schemas.microsoft.com/office/word/2016/wordml/cid" xmlns:am3d="http://schemas.microsoft.com/office/drawing/2017/model3d" xmlns:aink="http://schemas.microsoft.com/office/drawing/2016/ink" xmlns:cx8="http://schemas.microsoft.com/office/drawing/2016/5/14/chartex" xmlns:cx7="http://schemas.microsoft.com/office/drawing/2016/5/13/chartex" xmlns:cx6="http://schemas.microsoft.com/office/drawing/2016/5/12/chartex" xmlns:cx5="http://schemas.microsoft.com/office/drawing/2016/5/11/chartex" xmlns:cx4="http://schemas.microsoft.com/office/drawing/2016/5/10/chartex" xmlns:cx3="http://schemas.microsoft.com/office/drawing/2016/5/9/chartex" xmlns:cx2="http://schemas.microsoft.com/office/drawing/2015/10/21/chartex">
+                <mc:Fallback>
                   <w:pict>
-                    <v:line w14:anchorId="4AB06712" id="Straight Connector 37" o:spid="_x0000_s1026" style="position:absolute;z-index:251692032;visibility:visible;mso-wrap-style:square;mso-width-percent:0;mso-height-percent:0;mso-wrap-distance-left:9pt;mso-wrap-distance-top:0;mso-wrap-distance-right:9pt;mso-wrap-distance-bottom:0;mso-position-horizontal:absolute;mso-position-horizontal-relative:text;mso-position-vertical:absolute;mso-position-vertical-relative:text;mso-width-percent:0;mso-height-percent:0;mso-width-relative:margin;mso-height-relative:margin" from="17.5pt,36.95pt" to="80.5pt,36.95pt" o:gfxdata="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" strokecolor="#0432ff" strokeweight="1.5pt">
+                    <v:line w14:anchorId="5DBF6AC5" id="Straight Connector 37" o:spid="_x0000_s1026" style="position:absolute;z-index:251677696;visibility:visible;mso-wrap-style:square;mso-width-percent:0;mso-height-percent:0;mso-wrap-distance-left:9pt;mso-wrap-distance-top:0;mso-wrap-distance-right:9pt;mso-wrap-distance-bottom:0;mso-position-horizontal:absolute;mso-position-horizontal-relative:text;mso-position-vertical:absolute;mso-position-vertical-relative:text;mso-width-percent:0;mso-height-percent:0;mso-width-relative:margin;mso-height-relative:margin" from="17.5pt,36.95pt" to="80.5pt,36.95pt" o:gfxdata="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" strokecolor="#0432ff" strokeweight="1.5pt">
                       <v:stroke joinstyle="miter"/>
                     </v:line>
                   </w:pict>
@@ -4314,7 +3877,7 @@
               <mc:AlternateContent>
                 <mc:Choice Requires="wps">
                   <w:drawing>
-                    <wp:anchor distT="0" distB="0" distL="114300" distR="114300" simplePos="0" relativeHeight="251694080" behindDoc="0" locked="0" layoutInCell="1" allowOverlap="1" wp14:anchorId="087AFF23" wp14:editId="599A70AE">
+                    <wp:anchor distT="0" distB="0" distL="114300" distR="114300" simplePos="0" relativeHeight="251679744" behindDoc="0" locked="0" layoutInCell="1" allowOverlap="1" wp14:anchorId="29693207" wp14:editId="43B11195">
                       <wp:simplePos x="0" y="0"/>
                       <wp:positionH relativeFrom="column">
                         <wp:posOffset>635</wp:posOffset>
@@ -4375,7 +3938,7 @@
                 </mc:Choice>
                 <mc:Fallback>
                   <w:pict>
-                    <v:shape w14:anchorId="087AFF23" id="_x0000_s1041" type="#_x0000_t202" style="position:absolute;left:0;text-align:left;margin-left:.05pt;margin-top:27.8pt;width:21.75pt;height:21pt;z-index:251694080;visibility:visible;mso-wrap-style:square;mso-wrap-distance-left:9pt;mso-wrap-distance-top:0;mso-wrap-distance-right:9pt;mso-wrap-distance-bottom:0;mso-position-horizontal:absolute;mso-position-horizontal-relative:text;mso-position-vertical:absolute;mso-position-vertical-relative:text;v-text-anchor:top" o:gfxdata="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" filled="f" stroked="f" strokeweight=".5pt">
+                    <v:shape w14:anchorId="29693207" id="_x0000_s1041" type="#_x0000_t202" style="position:absolute;left:0;text-align:left;margin-left:.05pt;margin-top:27.8pt;width:21.75pt;height:21pt;z-index:251679744;visibility:visible;mso-wrap-style:square;mso-wrap-distance-left:9pt;mso-wrap-distance-top:0;mso-wrap-distance-right:9pt;mso-wrap-distance-bottom:0;mso-position-horizontal:absolute;mso-position-horizontal-relative:text;mso-position-vertical:absolute;mso-position-vertical-relative:text;v-text-anchor:top" o:gfxdata="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" filled="f" stroked="f" strokeweight=".5pt">
                       <v:textbox>
                         <w:txbxContent>
                           <w:p>
@@ -4406,7 +3969,7 @@
               <mc:AlternateContent>
                 <mc:Choice Requires="wps">
                   <w:drawing>
-                    <wp:anchor distT="0" distB="0" distL="114300" distR="114300" simplePos="0" relativeHeight="251695104" behindDoc="0" locked="0" layoutInCell="1" allowOverlap="1" wp14:anchorId="507D1FF1" wp14:editId="14E1AF09">
+                    <wp:anchor distT="0" distB="0" distL="114300" distR="114300" simplePos="0" relativeHeight="251680768" behindDoc="0" locked="0" layoutInCell="1" allowOverlap="1" wp14:anchorId="7AFC4F33" wp14:editId="3C776212">
                       <wp:simplePos x="0" y="0"/>
                       <wp:positionH relativeFrom="column">
                         <wp:posOffset>686435</wp:posOffset>
@@ -4467,7 +4030,7 @@
                 </mc:Choice>
                 <mc:Fallback>
                   <w:pict>
-                    <v:shape w14:anchorId="507D1FF1" id="_x0000_s1042" type="#_x0000_t202" style="position:absolute;left:0;text-align:left;margin-left:54.05pt;margin-top:.85pt;width:21.75pt;height:21pt;z-index:251695104;visibility:visible;mso-wrap-style:square;mso-wrap-distance-left:9pt;mso-wrap-distance-top:0;mso-wrap-distance-right:9pt;mso-wrap-distance-bottom:0;mso-position-horizontal:absolute;mso-position-horizontal-relative:text;mso-position-vertical:absolute;mso-position-vertical-relative:text;v-text-anchor:top" o:gfxdata="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" filled="f" stroked="f" strokeweight=".5pt">
+                    <v:shape w14:anchorId="7AFC4F33" id="_x0000_s1042" type="#_x0000_t202" style="position:absolute;left:0;text-align:left;margin-left:54.05pt;margin-top:.85pt;width:21.75pt;height:21pt;z-index:251680768;visibility:visible;mso-wrap-style:square;mso-wrap-distance-left:9pt;mso-wrap-distance-top:0;mso-wrap-distance-right:9pt;mso-wrap-distance-bottom:0;mso-position-horizontal:absolute;mso-position-horizontal-relative:text;mso-position-vertical:absolute;mso-position-vertical-relative:text;v-text-anchor:top" o:gfxdata="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" filled="f" stroked="f" strokeweight=".5pt">
                       <v:textbox>
                         <w:txbxContent>
                           <w:p>
@@ -4517,7 +4080,7 @@
               <mc:AlternateContent>
                 <mc:Choice Requires="wps">
                   <w:drawing>
-                    <wp:anchor distT="0" distB="0" distL="114300" distR="114300" simplePos="0" relativeHeight="251673600" behindDoc="0" locked="0" layoutInCell="1" allowOverlap="1" wp14:anchorId="29F675D8" wp14:editId="7A54AA84">
+                    <wp:anchor distT="0" distB="0" distL="114300" distR="114300" simplePos="0" relativeHeight="251666432" behindDoc="0" locked="0" layoutInCell="1" allowOverlap="1" wp14:anchorId="4AFA20D5" wp14:editId="78CA727A">
                       <wp:simplePos x="0" y="0"/>
                       <wp:positionH relativeFrom="column">
                         <wp:posOffset>519430</wp:posOffset>
@@ -4575,9 +4138,9 @@
                     </wp:anchor>
                   </w:drawing>
                 </mc:Choice>
-                <mc:Fallback xmlns:w16cid="http://schemas.microsoft.com/office/word/2016/wordml/cid" xmlns:am3d="http://schemas.microsoft.com/office/drawing/2017/model3d" xmlns:aink="http://schemas.microsoft.com/office/drawing/2016/ink" xmlns:cx8="http://schemas.microsoft.com/office/drawing/2016/5/14/chartex" xmlns:cx7="http://schemas.microsoft.com/office/drawing/2016/5/13/chartex" xmlns:cx6="http://schemas.microsoft.com/office/drawing/2016/5/12/chartex" xmlns:cx5="http://schemas.microsoft.com/office/drawing/2016/5/11/chartex" xmlns:cx4="http://schemas.microsoft.com/office/drawing/2016/5/10/chartex" xmlns:cx3="http://schemas.microsoft.com/office/drawing/2016/5/9/chartex" xmlns:cx2="http://schemas.microsoft.com/office/drawing/2015/10/21/chartex">
+                <mc:Fallback>
                   <w:pict>
-                    <v:line w14:anchorId="741C8996" id="Straight Connector 181" o:spid="_x0000_s1026" style="position:absolute;z-index:251673600;visibility:visible;mso-wrap-style:square;mso-width-percent:0;mso-height-percent:0;mso-wrap-distance-left:9pt;mso-wrap-distance-top:0;mso-wrap-distance-right:9pt;mso-wrap-distance-bottom:0;mso-position-horizontal:absolute;mso-position-horizontal-relative:text;mso-position-vertical:absolute;mso-position-vertical-relative:text;mso-width-percent:0;mso-height-percent:0;mso-width-relative:margin;mso-height-relative:margin" from="40.9pt,26.9pt" to="70.15pt,26.9pt" o:gfxdata="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" strokecolor="red" strokeweight="1.5pt">
+                    <v:line w14:anchorId="61018C04" id="Straight Connector 181" o:spid="_x0000_s1026" style="position:absolute;z-index:251666432;visibility:visible;mso-wrap-style:square;mso-width-percent:0;mso-height-percent:0;mso-wrap-distance-left:9pt;mso-wrap-distance-top:0;mso-wrap-distance-right:9pt;mso-wrap-distance-bottom:0;mso-position-horizontal:absolute;mso-position-horizontal-relative:text;mso-position-vertical:absolute;mso-position-vertical-relative:text;mso-width-percent:0;mso-height-percent:0;mso-width-relative:margin;mso-height-relative:margin" from="40.9pt,26.9pt" to="70.15pt,26.9pt" o:gfxdata="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" strokecolor="red" strokeweight="1.5pt">
                       <v:stroke joinstyle="miter"/>
                     </v:line>
                   </w:pict>
@@ -4592,7 +4155,7 @@
               <mc:AlternateContent>
                 <mc:Choice Requires="wps">
                   <w:drawing>
-                    <wp:anchor distT="0" distB="0" distL="114300" distR="114300" simplePos="0" relativeHeight="251676672" behindDoc="0" locked="0" layoutInCell="1" allowOverlap="1" wp14:anchorId="65041462" wp14:editId="1BA1BAD8">
+                    <wp:anchor distT="0" distB="0" distL="114300" distR="114300" simplePos="0" relativeHeight="251668480" behindDoc="0" locked="0" layoutInCell="1" allowOverlap="1" wp14:anchorId="0996B021" wp14:editId="74EF9490">
                       <wp:simplePos x="0" y="0"/>
                       <wp:positionH relativeFrom="column">
                         <wp:posOffset>514985</wp:posOffset>
@@ -4653,7 +4216,7 @@
                 </mc:Choice>
                 <mc:Fallback>
                   <w:pict>
-                    <v:shape w14:anchorId="65041462" id="_x0000_s1043" type="#_x0000_t202" style="position:absolute;left:0;text-align:left;margin-left:40.55pt;margin-top:4.35pt;width:21.75pt;height:21pt;z-index:251676672;visibility:visible;mso-wrap-style:square;mso-wrap-distance-left:9pt;mso-wrap-distance-top:0;mso-wrap-distance-right:9pt;mso-wrap-distance-bottom:0;mso-position-horizontal:absolute;mso-position-horizontal-relative:text;mso-position-vertical:absolute;mso-position-vertical-relative:text;v-text-anchor:top" o:gfxdata="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" filled="f" stroked="f" strokeweight=".5pt">
+                    <v:shape w14:anchorId="0996B021" id="_x0000_s1043" type="#_x0000_t202" style="position:absolute;left:0;text-align:left;margin-left:40.55pt;margin-top:4.35pt;width:21.75pt;height:21pt;z-index:251668480;visibility:visible;mso-wrap-style:square;mso-wrap-distance-left:9pt;mso-wrap-distance-top:0;mso-wrap-distance-right:9pt;mso-wrap-distance-bottom:0;mso-position-horizontal:absolute;mso-position-horizontal-relative:text;mso-position-vertical:absolute;mso-position-vertical-relative:text;v-text-anchor:top" o:gfxdata="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" filled="f" stroked="f" strokeweight=".5pt">
                       <v:textbox>
                         <w:txbxContent>
                           <w:p>
@@ -4684,7 +4247,7 @@
               <mc:AlternateContent>
                 <mc:Choice Requires="wps">
                   <w:drawing>
-                    <wp:anchor distT="0" distB="0" distL="114300" distR="114300" simplePos="0" relativeHeight="251675648" behindDoc="0" locked="0" layoutInCell="1" allowOverlap="1" wp14:anchorId="0DF9E90B" wp14:editId="2689A585">
+                    <wp:anchor distT="0" distB="0" distL="114300" distR="114300" simplePos="0" relativeHeight="251667456" behindDoc="0" locked="0" layoutInCell="1" allowOverlap="1" wp14:anchorId="26234975" wp14:editId="32C5CBC5">
                       <wp:simplePos x="0" y="0"/>
                       <wp:positionH relativeFrom="column">
                         <wp:posOffset>2540</wp:posOffset>
@@ -4745,7 +4308,7 @@
                 </mc:Choice>
                 <mc:Fallback>
                   <w:pict>
-                    <v:shape w14:anchorId="0DF9E90B" id="_x0000_s1044" type="#_x0000_t202" style="position:absolute;left:0;text-align:left;margin-left:.2pt;margin-top:27.8pt;width:21.75pt;height:21pt;z-index:251675648;visibility:visible;mso-wrap-style:square;mso-wrap-distance-left:9pt;mso-wrap-distance-top:0;mso-wrap-distance-right:9pt;mso-wrap-distance-bottom:0;mso-position-horizontal:absolute;mso-position-horizontal-relative:text;mso-position-vertical:absolute;mso-position-vertical-relative:text;v-text-anchor:top" o:gfxdata="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" filled="f" stroked="f" strokeweight=".5pt">
+                    <v:shape w14:anchorId="26234975" id="_x0000_s1044" type="#_x0000_t202" style="position:absolute;left:0;text-align:left;margin-left:.2pt;margin-top:27.8pt;width:21.75pt;height:21pt;z-index:251667456;visibility:visible;mso-wrap-style:square;mso-wrap-distance-left:9pt;mso-wrap-distance-top:0;mso-wrap-distance-right:9pt;mso-wrap-distance-bottom:0;mso-position-horizontal:absolute;mso-position-horizontal-relative:text;mso-position-vertical:absolute;mso-position-vertical-relative:text;v-text-anchor:top" o:gfxdata="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" filled="f" stroked="f" strokeweight=".5pt">
                       <v:textbox>
                         <w:txbxContent>
                           <w:p>
@@ -4776,7 +4339,7 @@
               <mc:AlternateContent>
                 <mc:Choice Requires="wps">
                   <w:drawing>
-                    <wp:anchor distT="0" distB="0" distL="114300" distR="114300" simplePos="0" relativeHeight="251671552" behindDoc="0" locked="0" layoutInCell="1" allowOverlap="1" wp14:anchorId="44989E0B" wp14:editId="099FA9E0">
+                    <wp:anchor distT="0" distB="0" distL="114300" distR="114300" simplePos="0" relativeHeight="251665408" behindDoc="0" locked="0" layoutInCell="1" allowOverlap="1" wp14:anchorId="69271C3B" wp14:editId="1C72F135">
                       <wp:simplePos x="0" y="0"/>
                       <wp:positionH relativeFrom="column">
                         <wp:posOffset>286385</wp:posOffset>
@@ -4834,9 +4397,9 @@
                     </wp:anchor>
                   </w:drawing>
                 </mc:Choice>
-                <mc:Fallback xmlns:w16cid="http://schemas.microsoft.com/office/word/2016/wordml/cid" xmlns:am3d="http://schemas.microsoft.com/office/drawing/2017/model3d" xmlns:aink="http://schemas.microsoft.com/office/drawing/2016/ink" xmlns:cx8="http://schemas.microsoft.com/office/drawing/2016/5/14/chartex" xmlns:cx7="http://schemas.microsoft.com/office/drawing/2016/5/13/chartex" xmlns:cx6="http://schemas.microsoft.com/office/drawing/2016/5/12/chartex" xmlns:cx5="http://schemas.microsoft.com/office/drawing/2016/5/11/chartex" xmlns:cx4="http://schemas.microsoft.com/office/drawing/2016/5/10/chartex" xmlns:cx3="http://schemas.microsoft.com/office/drawing/2016/5/9/chartex" xmlns:cx2="http://schemas.microsoft.com/office/drawing/2015/10/21/chartex">
+                <mc:Fallback>
                   <w:pict>
-                    <v:line w14:anchorId="3ED9FAAD" id="Straight Connector 37" o:spid="_x0000_s1026" style="position:absolute;z-index:251671552;visibility:visible;mso-wrap-style:square;mso-width-percent:0;mso-height-percent:0;mso-wrap-distance-left:9pt;mso-wrap-distance-top:0;mso-wrap-distance-right:9pt;mso-wrap-distance-bottom:0;mso-position-horizontal:absolute;mso-position-horizontal-relative:text;mso-position-vertical:absolute;mso-position-vertical-relative:text;mso-width-percent:0;mso-height-percent:0;mso-width-relative:margin;mso-height-relative:margin" from="22.55pt,26.45pt" to="85.5pt,26.45pt" o:gfxdata="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" strokecolor="#0432ff" strokeweight="1.5pt">
+                    <v:line w14:anchorId="1A8DB579" id="Straight Connector 37" o:spid="_x0000_s1026" style="position:absolute;z-index:251665408;visibility:visible;mso-wrap-style:square;mso-width-percent:0;mso-height-percent:0;mso-wrap-distance-left:9pt;mso-wrap-distance-top:0;mso-wrap-distance-right:9pt;mso-wrap-distance-bottom:0;mso-position-horizontal:absolute;mso-position-horizontal-relative:text;mso-position-vertical:absolute;mso-position-vertical-relative:text;mso-width-percent:0;mso-height-percent:0;mso-width-relative:margin;mso-height-relative:margin" from="22.55pt,26.45pt" to="85.5pt,26.45pt" o:gfxdata="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" strokecolor="#0432ff" strokeweight="1.5pt">
                       <v:stroke joinstyle="miter"/>
                     </v:line>
                   </w:pict>
@@ -4870,7 +4433,7 @@
               <mc:AlternateContent>
                 <mc:Choice Requires="wps">
                   <w:drawing>
-                    <wp:anchor distT="0" distB="0" distL="114300" distR="114300" simplePos="0" relativeHeight="251669504" behindDoc="0" locked="0" layoutInCell="1" allowOverlap="1" wp14:anchorId="3E4E1796" wp14:editId="4D449F96">
+                    <wp:anchor distT="0" distB="0" distL="114300" distR="114300" simplePos="0" relativeHeight="251664384" behindDoc="0" locked="0" layoutInCell="1" allowOverlap="1" wp14:anchorId="009C35B4" wp14:editId="03C4FDC1">
                       <wp:simplePos x="0" y="0"/>
                       <wp:positionH relativeFrom="column">
                         <wp:posOffset>923772</wp:posOffset>
@@ -4931,7 +4494,7 @@
                 </mc:Choice>
                 <mc:Fallback>
                   <w:pict>
-                    <v:shape w14:anchorId="3E4E1796" id="_x0000_s1045" type="#_x0000_t202" style="position:absolute;left:0;text-align:left;margin-left:72.75pt;margin-top:-.9pt;width:21.75pt;height:21pt;z-index:251669504;visibility:visible;mso-wrap-style:square;mso-wrap-distance-left:9pt;mso-wrap-distance-top:0;mso-wrap-distance-right:9pt;mso-wrap-distance-bottom:0;mso-position-horizontal:absolute;mso-position-horizontal-relative:text;mso-position-vertical:absolute;mso-position-vertical-relative:text;v-text-anchor:top" o:gfxdata="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" filled="f" stroked="f" strokeweight=".5pt">
+                    <v:shape w14:anchorId="009C35B4" id="_x0000_s1045" type="#_x0000_t202" style="position:absolute;left:0;text-align:left;margin-left:72.75pt;margin-top:-.9pt;width:21.75pt;height:21pt;z-index:251664384;visibility:visible;mso-wrap-style:square;mso-wrap-distance-left:9pt;mso-wrap-distance-top:0;mso-wrap-distance-right:9pt;mso-wrap-distance-bottom:0;mso-position-horizontal:absolute;mso-position-horizontal-relative:text;mso-position-vertical:absolute;mso-position-vertical-relative:text;v-text-anchor:top" o:gfxdata="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" filled="f" stroked="f" strokeweight=".5pt">
                       <v:textbox>
                         <w:txbxContent>
                           <w:p>
@@ -4962,7 +4525,7 @@
               <mc:AlternateContent>
                 <mc:Choice Requires="wps">
                   <w:drawing>
-                    <wp:anchor distT="0" distB="0" distL="114300" distR="114300" simplePos="0" relativeHeight="251667456" behindDoc="0" locked="0" layoutInCell="1" allowOverlap="1" wp14:anchorId="5E49149C" wp14:editId="5CAB1395">
+                    <wp:anchor distT="0" distB="0" distL="114300" distR="114300" simplePos="0" relativeHeight="251663360" behindDoc="0" locked="0" layoutInCell="1" allowOverlap="1" wp14:anchorId="374793E8" wp14:editId="5001F27F">
                       <wp:simplePos x="0" y="0"/>
                       <wp:positionH relativeFrom="column">
                         <wp:posOffset>237873</wp:posOffset>
@@ -5023,7 +4586,7 @@
                 </mc:Choice>
                 <mc:Fallback>
                   <w:pict>
-                    <v:shape w14:anchorId="5E49149C" id="_x0000_s1046" type="#_x0000_t202" style="position:absolute;left:0;text-align:left;margin-left:18.75pt;margin-top:26.1pt;width:21.75pt;height:21pt;z-index:251667456;visibility:visible;mso-wrap-style:square;mso-wrap-distance-left:9pt;mso-wrap-distance-top:0;mso-wrap-distance-right:9pt;mso-wrap-distance-bottom:0;mso-position-horizontal:absolute;mso-position-horizontal-relative:text;mso-position-vertical:absolute;mso-position-vertical-relative:text;v-text-anchor:top" o:gfxdata="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" filled="f" stroked="f" strokeweight=".5pt">
+                    <v:shape w14:anchorId="374793E8" id="_x0000_s1046" type="#_x0000_t202" style="position:absolute;left:0;text-align:left;margin-left:18.75pt;margin-top:26.1pt;width:21.75pt;height:21pt;z-index:251663360;visibility:visible;mso-wrap-style:square;mso-wrap-distance-left:9pt;mso-wrap-distance-top:0;mso-wrap-distance-right:9pt;mso-wrap-distance-bottom:0;mso-position-horizontal:absolute;mso-position-horizontal-relative:text;mso-position-vertical:absolute;mso-position-vertical-relative:text;v-text-anchor:top" o:gfxdata="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" filled="f" stroked="f" strokeweight=".5pt">
                       <v:textbox>
                         <w:txbxContent>
                           <w:p>
@@ -5054,7 +4617,7 @@
               <mc:AlternateContent>
                 <mc:Choice Requires="wps">
                   <w:drawing>
-                    <wp:anchor distT="0" distB="0" distL="114300" distR="114300" simplePos="0" relativeHeight="251660288" behindDoc="0" locked="0" layoutInCell="1" allowOverlap="1" wp14:anchorId="2F8B62A6" wp14:editId="2A1B3005">
+                    <wp:anchor distT="0" distB="0" distL="114300" distR="114300" simplePos="0" relativeHeight="251659264" behindDoc="0" locked="0" layoutInCell="1" allowOverlap="1" wp14:anchorId="75C0CA19" wp14:editId="00162ABB">
                       <wp:simplePos x="0" y="0"/>
                       <wp:positionH relativeFrom="column">
                         <wp:posOffset>459266</wp:posOffset>
@@ -5112,9 +4675,9 @@
                     </wp:anchor>
                   </w:drawing>
                 </mc:Choice>
-                <mc:Fallback xmlns:w16cid="http://schemas.microsoft.com/office/word/2016/wordml/cid" xmlns:am3d="http://schemas.microsoft.com/office/drawing/2017/model3d" xmlns:aink="http://schemas.microsoft.com/office/drawing/2016/ink" xmlns:cx8="http://schemas.microsoft.com/office/drawing/2016/5/14/chartex" xmlns:cx7="http://schemas.microsoft.com/office/drawing/2016/5/13/chartex" xmlns:cx6="http://schemas.microsoft.com/office/drawing/2016/5/12/chartex" xmlns:cx5="http://schemas.microsoft.com/office/drawing/2016/5/11/chartex" xmlns:cx4="http://schemas.microsoft.com/office/drawing/2016/5/10/chartex" xmlns:cx3="http://schemas.microsoft.com/office/drawing/2016/5/9/chartex" xmlns:cx2="http://schemas.microsoft.com/office/drawing/2015/10/21/chartex">
+                <mc:Fallback>
                   <w:pict>
-                    <v:line w14:anchorId="1B407258" id="Straight Connector 37" o:spid="_x0000_s1026" style="position:absolute;z-index:251660288;visibility:visible;mso-wrap-style:square;mso-width-percent:0;mso-height-percent:0;mso-wrap-distance-left:9pt;mso-wrap-distance-top:0;mso-wrap-distance-right:9pt;mso-wrap-distance-bottom:0;mso-position-horizontal:absolute;mso-position-horizontal-relative:text;mso-position-vertical:absolute;mso-position-vertical-relative:text;mso-width-percent:0;mso-height-percent:0;mso-width-relative:margin;mso-height-relative:margin" from="36.15pt,35.25pt" to="99.15pt,35.25pt" o:gfxdata="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" strokecolor="#0432ff" strokeweight="1.5pt">
+                    <v:line w14:anchorId="45221249" id="Straight Connector 37" o:spid="_x0000_s1026" style="position:absolute;z-index:251659264;visibility:visible;mso-wrap-style:square;mso-width-percent:0;mso-height-percent:0;mso-wrap-distance-left:9pt;mso-wrap-distance-top:0;mso-wrap-distance-right:9pt;mso-wrap-distance-bottom:0;mso-position-horizontal:absolute;mso-position-horizontal-relative:text;mso-position-vertical:absolute;mso-position-vertical-relative:text;mso-width-percent:0;mso-height-percent:0;mso-width-relative:margin;mso-height-relative:margin" from="36.15pt,35.25pt" to="99.15pt,35.25pt" o:gfxdata="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" strokecolor="#0432ff" strokeweight="1.5pt">
                       <v:stroke joinstyle="miter"/>
                     </v:line>
                   </w:pict>
@@ -5129,7 +4692,7 @@
               <mc:AlternateContent>
                 <mc:Choice Requires="wps">
                   <w:drawing>
-                    <wp:anchor distT="0" distB="0" distL="114300" distR="114300" simplePos="0" relativeHeight="251665408" behindDoc="0" locked="0" layoutInCell="1" allowOverlap="1" wp14:anchorId="2C3378EA" wp14:editId="700DF114">
+                    <wp:anchor distT="0" distB="0" distL="114300" distR="114300" simplePos="0" relativeHeight="251662336" behindDoc="0" locked="0" layoutInCell="1" allowOverlap="1" wp14:anchorId="6D71EEF8" wp14:editId="46E99249">
                       <wp:simplePos x="0" y="0"/>
                       <wp:positionH relativeFrom="column">
                         <wp:posOffset>809373</wp:posOffset>
@@ -5181,9 +4744,9 @@
                     </wp:anchor>
                   </w:drawing>
                 </mc:Choice>
-                <mc:Fallback xmlns:w16cid="http://schemas.microsoft.com/office/word/2016/wordml/cid" xmlns:am3d="http://schemas.microsoft.com/office/drawing/2017/model3d" xmlns:aink="http://schemas.microsoft.com/office/drawing/2016/ink" xmlns:cx8="http://schemas.microsoft.com/office/drawing/2016/5/14/chartex" xmlns:cx7="http://schemas.microsoft.com/office/drawing/2016/5/13/chartex" xmlns:cx6="http://schemas.microsoft.com/office/drawing/2016/5/12/chartex" xmlns:cx5="http://schemas.microsoft.com/office/drawing/2016/5/11/chartex" xmlns:cx4="http://schemas.microsoft.com/office/drawing/2016/5/10/chartex" xmlns:cx3="http://schemas.microsoft.com/office/drawing/2016/5/9/chartex" xmlns:cx2="http://schemas.microsoft.com/office/drawing/2015/10/21/chartex">
+                <mc:Fallback>
                   <w:pict>
-                    <v:line w14:anchorId="6B7FEAD2" id="Straight Connector 181" o:spid="_x0000_s1026" style="position:absolute;flip:y;z-index:251665408;visibility:visible;mso-wrap-style:square;mso-wrap-distance-left:9pt;mso-wrap-distance-top:0;mso-wrap-distance-right:9pt;mso-wrap-distance-bottom:0;mso-position-horizontal:absolute;mso-position-horizontal-relative:text;mso-position-vertical:absolute;mso-position-vertical-relative:text" from="63.75pt,8.1pt" to="69.15pt,35.1pt" o:gfxdata="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" strokecolor="red" strokeweight="1.5pt">
+                    <v:line w14:anchorId="4F8929FA" id="Straight Connector 181" o:spid="_x0000_s1026" style="position:absolute;flip:y;z-index:251662336;visibility:visible;mso-wrap-style:square;mso-wrap-distance-left:9pt;mso-wrap-distance-top:0;mso-wrap-distance-right:9pt;mso-wrap-distance-bottom:0;mso-position-horizontal:absolute;mso-position-horizontal-relative:text;mso-position-vertical:absolute;mso-position-vertical-relative:text" from="63.75pt,8.1pt" to="69.15pt,35.1pt" o:gfxdata="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" strokecolor="red" strokeweight="1.5pt">
                       <v:stroke joinstyle="miter"/>
                     </v:line>
                   </w:pict>
@@ -5221,7 +4784,7 @@
               <mc:AlternateContent>
                 <mc:Choice Requires="wpc">
                   <w:drawing>
-                    <wp:inline distT="0" distB="0" distL="0" distR="0" wp14:anchorId="62C609C5" wp14:editId="61E66E1F">
+                    <wp:inline distT="0" distB="0" distL="0" distR="0" wp14:anchorId="099DDB41" wp14:editId="07F11333">
                       <wp:extent cx="1313815" cy="762000"/>
                       <wp:effectExtent l="0" t="0" r="0" b="0"/>
                       <wp:docPr id="121" name="Canvas 121"/>
@@ -5384,12 +4947,12 @@
                 </mc:Choice>
                 <mc:Fallback>
                   <w:pict>
-                    <v:group w14:anchorId="62C609C5" id="Canvas 121" o:spid="_x0000_s1047" editas="canvas" style="width:103.45pt;height:60pt;mso-position-horizontal-relative:char;mso-position-vertical-relative:line" coordsize="13138,7620" o:gfxdata="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">
+                    <v:group w14:anchorId="099DDB41" id="Canvas 121" o:spid="_x0000_s1047" editas="canvas" style="width:103.45pt;height:60pt;mso-position-horizontal-relative:char;mso-position-vertical-relative:line" coordsize="13138,7620" o:gfxdata="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">
                       <v:shape id="_x0000_s1048" type="#_x0000_t75" style="position:absolute;width:13138;height:7620;visibility:visible;mso-wrap-style:square">
                         <v:fill o:detectmouseclick="t"/>
                         <v:path o:connecttype="none"/>
                       </v:shape>
-                      <v:shape id="Text Box 114" o:spid="_x0000_s1049" type="#_x0000_t202" style="position:absolute;left:1221;top:3617;width:2764;height:2667;visibility:visible;mso-wrap-style:square;v-text-anchor:top" o:gfxdata="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" filled="f" stroked="f" strokeweight=".5pt">
+                      <v:shape id="Text Box 114" o:spid="_x0000_s1049" type="#_x0000_t202" style="position:absolute;left:1221;top:3617;width:2764;height:2667;visibility:visible;mso-wrap-style:square;v-text-anchor:top" o:gfxdata="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" filled="f" stroked="f" strokeweight=".5pt">
                         <v:textbox>
                           <w:txbxContent>
                             <w:p>
@@ -5405,7 +4968,7 @@
                           </w:txbxContent>
                         </v:textbox>
                       </v:shape>
-                      <v:shape id="_x0000_s1050" type="#_x0000_t202" style="position:absolute;left:9222;top:3617;width:3541;height:3118;visibility:visible;mso-wrap-style:square;v-text-anchor:top" o:gfxdata="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" filled="f" stroked="f" strokeweight=".5pt">
+                      <v:shape id="_x0000_s1050" type="#_x0000_t202" style="position:absolute;left:9222;top:3617;width:3541;height:3118;visibility:visible;mso-wrap-style:square;v-text-anchor:top" o:gfxdata="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" filled="f" stroked="f" strokeweight=".5pt">
                         <v:textbox>
                           <w:txbxContent>
                             <w:p>
@@ -5424,10 +4987,10 @@
                           </w:txbxContent>
                         </v:textbox>
                       </v:shape>
-                      <v:line id="Straight Connector 116" o:spid="_x0000_s1051" style="position:absolute;flip:x;visibility:visible;mso-wrap-style:square" from="2364,1930" to="11620,6502" o:connectortype="straight" o:gfxdata="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" strokecolor="red" strokeweight="1.5pt">
+                      <v:line id="Straight Connector 116" o:spid="_x0000_s1051" style="position:absolute;flip:x;visibility:visible;mso-wrap-style:square" from="2364,1930" to="11620,6502" o:connectortype="straight" o:gfxdata="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" strokecolor="red" strokeweight="1.5pt">
                         <v:stroke joinstyle="miter"/>
                       </v:line>
-                      <v:line id="Straight Connector 117" o:spid="_x0000_s1052" style="position:absolute;visibility:visible;mso-wrap-style:square" from="5793,1331" to="10365,5903" o:connectortype="straight" o:gfxdata="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" strokecolor="#0432ff" strokeweight="1.5pt">
+                      <v:line id="Straight Connector 117" o:spid="_x0000_s1052" style="position:absolute;visibility:visible;mso-wrap-style:square" from="5793,1331" to="10365,5903" o:connectortype="straight" o:gfxdata="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" strokecolor="#0432ff" strokeweight="1.5pt">
                         <v:stroke joinstyle="miter"/>
                       </v:line>
                       <w10:anchorlock/>
@@ -6241,7 +5804,7 @@
         <mc:AlternateContent>
           <mc:Choice Requires="wps">
             <w:drawing>
-              <wp:anchor distT="0" distB="0" distL="114300" distR="114300" simplePos="0" relativeHeight="251979776" behindDoc="0" locked="0" layoutInCell="1" allowOverlap="1" wp14:anchorId="5F128A8D" wp14:editId="55387FA2">
+              <wp:anchor distT="0" distB="0" distL="114300" distR="114300" simplePos="0" relativeHeight="251707392" behindDoc="0" locked="0" layoutInCell="1" allowOverlap="1" wp14:anchorId="467A430D" wp14:editId="5B6B140D">
                 <wp:simplePos x="0" y="0"/>
                 <wp:positionH relativeFrom="column">
                   <wp:posOffset>1146338</wp:posOffset>
@@ -6323,7 +5886,7 @@
           </mc:Choice>
           <mc:Fallback>
             <w:pict>
-              <v:oval w14:anchorId="5F128A8D" id="Oval 588" o:spid="_x0000_s1053" style="position:absolute;left:0;text-align:left;margin-left:90.25pt;margin-top:326.9pt;width:59.95pt;height:18.15pt;z-index:251979776;visibility:visible;mso-wrap-style:square;mso-width-percent:0;mso-height-percent:0;mso-wrap-distance-left:9pt;mso-wrap-distance-top:0;mso-wrap-distance-right:9pt;mso-wrap-distance-bottom:0;mso-position-horizontal:absolute;mso-position-horizontal-relative:text;mso-position-vertical:absolute;mso-position-vertical-relative:text;mso-width-percent:0;mso-height-percent:0;mso-width-relative:margin;mso-height-relative:margin;v-text-anchor:middle" o:gfxdata="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" fillcolor="white [3201]" strokecolor="black [3200]" strokeweight=".5pt">
+              <v:oval w14:anchorId="467A430D" id="Oval 588" o:spid="_x0000_s1053" style="position:absolute;left:0;text-align:left;margin-left:90.25pt;margin-top:326.9pt;width:59.95pt;height:18.15pt;z-index:251707392;visibility:visible;mso-wrap-style:square;mso-width-percent:0;mso-height-percent:0;mso-wrap-distance-left:9pt;mso-wrap-distance-top:0;mso-wrap-distance-right:9pt;mso-wrap-distance-bottom:0;mso-position-horizontal:absolute;mso-position-horizontal-relative:text;mso-position-vertical:absolute;mso-position-vertical-relative:text;mso-width-percent:0;mso-height-percent:0;mso-width-relative:margin;mso-height-relative:margin;v-text-anchor:middle" o:gfxdata="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" fillcolor="white [3201]" strokecolor="black [3200]" strokeweight=".5pt">
                 <v:stroke joinstyle="miter"/>
                 <v:textbox inset="0,0,0,0">
                   <w:txbxContent>
@@ -6365,7 +5928,7 @@
         <mc:AlternateContent>
           <mc:Choice Requires="wps">
             <w:drawing>
-              <wp:anchor distT="0" distB="0" distL="114300" distR="114300" simplePos="0" relativeHeight="251972608" behindDoc="0" locked="0" layoutInCell="1" allowOverlap="1" wp14:anchorId="1D2AEE96" wp14:editId="0F2A957D">
+              <wp:anchor distT="0" distB="0" distL="114300" distR="114300" simplePos="0" relativeHeight="251706368" behindDoc="0" locked="0" layoutInCell="1" allowOverlap="1" wp14:anchorId="35ED17C1" wp14:editId="63B52991">
                 <wp:simplePos x="0" y="0"/>
                 <wp:positionH relativeFrom="column">
                   <wp:posOffset>3601720</wp:posOffset>
@@ -6447,7 +6010,7 @@
           </mc:Choice>
           <mc:Fallback>
             <w:pict>
-              <v:oval w14:anchorId="1D2AEE96" id="Oval 615" o:spid="_x0000_s1054" style="position:absolute;left:0;text-align:left;margin-left:283.6pt;margin-top:270.45pt;width:106.25pt;height:16.5pt;z-index:251972608;visibility:visible;mso-wrap-style:square;mso-width-percent:0;mso-height-percent:0;mso-wrap-distance-left:9pt;mso-wrap-distance-top:0;mso-wrap-distance-right:9pt;mso-wrap-distance-bottom:0;mso-position-horizontal:absolute;mso-position-horizontal-relative:text;mso-position-vertical:absolute;mso-position-vertical-relative:text;mso-width-percent:0;mso-height-percent:0;mso-width-relative:margin;mso-height-relative:margin;v-text-anchor:middle" o:gfxdata="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" fillcolor="white [3201]" strokecolor="black [3200]" strokeweight=".5pt">
+              <v:oval w14:anchorId="35ED17C1" id="Oval 615" o:spid="_x0000_s1054" style="position:absolute;left:0;text-align:left;margin-left:283.6pt;margin-top:270.45pt;width:106.25pt;height:16.5pt;z-index:251706368;visibility:visible;mso-wrap-style:square;mso-width-percent:0;mso-height-percent:0;mso-wrap-distance-left:9pt;mso-wrap-distance-top:0;mso-wrap-distance-right:9pt;mso-wrap-distance-bottom:0;mso-position-horizontal:absolute;mso-position-horizontal-relative:text;mso-position-vertical:absolute;mso-position-vertical-relative:text;mso-width-percent:0;mso-height-percent:0;mso-width-relative:margin;mso-height-relative:margin;v-text-anchor:middle" o:gfxdata="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" fillcolor="white [3201]" strokecolor="black [3200]" strokeweight=".5pt">
                 <v:stroke joinstyle="miter"/>
                 <v:textbox inset="0,0,0,0">
                   <w:txbxContent>
@@ -6489,7 +6052,7 @@
         <mc:AlternateContent>
           <mc:Choice Requires="wps">
             <w:drawing>
-              <wp:anchor distT="0" distB="0" distL="114300" distR="114300" simplePos="0" relativeHeight="251932672" behindDoc="0" locked="0" layoutInCell="1" allowOverlap="1" wp14:anchorId="50A8D769" wp14:editId="61DE4EE2">
+              <wp:anchor distT="0" distB="0" distL="114300" distR="114300" simplePos="0" relativeHeight="251696128" behindDoc="0" locked="0" layoutInCell="1" allowOverlap="1" wp14:anchorId="38089371" wp14:editId="3C0D21E1">
                 <wp:simplePos x="0" y="0"/>
                 <wp:positionH relativeFrom="column">
                   <wp:posOffset>2508009</wp:posOffset>
@@ -6568,11 +6131,11 @@
           </mc:Choice>
           <mc:Fallback>
             <w:pict>
-              <v:shapetype w14:anchorId="50A8D769" id="_x0000_t4" coordsize="21600,21600" o:spt="4" path="m10800,l,10800,10800,21600,21600,10800xe">
+              <v:shapetype w14:anchorId="38089371" id="_x0000_t4" coordsize="21600,21600" o:spt="4" path="m10800,l,10800,10800,21600,21600,10800xe">
                 <v:stroke joinstyle="miter"/>
                 <v:path gradientshapeok="t" o:connecttype="rect" textboxrect="5400,5400,16200,16200"/>
               </v:shapetype>
-              <v:shape id="Diamond 621" o:spid="_x0000_s1055" type="#_x0000_t4" style="position:absolute;left:0;text-align:left;margin-left:197.5pt;margin-top:286.85pt;width:74.1pt;height:22.95pt;z-index:251932672;visibility:visible;mso-wrap-style:square;mso-width-percent:0;mso-height-percent:0;mso-wrap-distance-left:9pt;mso-wrap-distance-top:0;mso-wrap-distance-right:9pt;mso-wrap-distance-bottom:0;mso-position-horizontal:absolute;mso-position-horizontal-relative:text;mso-position-vertical:absolute;mso-position-vertical-relative:text;mso-width-percent:0;mso-height-percent:0;mso-width-relative:margin;mso-height-relative:margin;v-text-anchor:middle" o:gfxdata="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" fillcolor="white [3201]" strokecolor="black [3200]" strokeweight="1pt">
+              <v:shape id="Diamond 621" o:spid="_x0000_s1055" type="#_x0000_t4" style="position:absolute;left:0;text-align:left;margin-left:197.5pt;margin-top:286.85pt;width:74.1pt;height:22.95pt;z-index:251696128;visibility:visible;mso-wrap-style:square;mso-width-percent:0;mso-height-percent:0;mso-wrap-distance-left:9pt;mso-wrap-distance-top:0;mso-wrap-distance-right:9pt;mso-wrap-distance-bottom:0;mso-position-horizontal:absolute;mso-position-horizontal-relative:text;mso-position-vertical:absolute;mso-position-vertical-relative:text;mso-width-percent:0;mso-height-percent:0;mso-width-relative:margin;mso-height-relative:margin;v-text-anchor:middle" o:gfxdata="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" fillcolor="white [3201]" strokecolor="black [3200]" strokeweight="1pt">
                 <v:textbox inset="0,0,0,0">
                   <w:txbxContent>
                     <w:p>
@@ -6611,7 +6174,7 @@
         <mc:AlternateContent>
           <mc:Choice Requires="wps">
             <w:drawing>
-              <wp:anchor distT="0" distB="0" distL="114300" distR="114300" simplePos="0" relativeHeight="252001280" behindDoc="0" locked="0" layoutInCell="1" allowOverlap="1" wp14:anchorId="323093FF" wp14:editId="76DB570F">
+              <wp:anchor distT="0" distB="0" distL="114300" distR="114300" simplePos="0" relativeHeight="251711488" behindDoc="0" locked="0" layoutInCell="1" allowOverlap="1" wp14:anchorId="5ED987AF" wp14:editId="5A372156">
                 <wp:simplePos x="0" y="0"/>
                 <wp:positionH relativeFrom="column">
                   <wp:posOffset>2439035</wp:posOffset>
@@ -6666,9 +6229,9 @@
               </wp:anchor>
             </w:drawing>
           </mc:Choice>
-          <mc:Fallback xmlns:w16cid="http://schemas.microsoft.com/office/word/2016/wordml/cid" xmlns:am3d="http://schemas.microsoft.com/office/drawing/2017/model3d" xmlns:aink="http://schemas.microsoft.com/office/drawing/2016/ink" xmlns:cx8="http://schemas.microsoft.com/office/drawing/2016/5/14/chartex" xmlns:cx7="http://schemas.microsoft.com/office/drawing/2016/5/13/chartex" xmlns:cx6="http://schemas.microsoft.com/office/drawing/2016/5/12/chartex" xmlns:cx5="http://schemas.microsoft.com/office/drawing/2016/5/11/chartex" xmlns:cx4="http://schemas.microsoft.com/office/drawing/2016/5/10/chartex" xmlns:cx3="http://schemas.microsoft.com/office/drawing/2016/5/9/chartex" xmlns:cx2="http://schemas.microsoft.com/office/drawing/2015/10/21/chartex">
+          <mc:Fallback>
             <w:pict>
-              <v:rect w14:anchorId="4A4D842C" id="Rectangle 637" o:spid="_x0000_s1026" style="position:absolute;margin-left:192.05pt;margin-top:333.9pt;width:13.5pt;height:12.5pt;z-index:252001280;visibility:visible;mso-wrap-style:square;mso-height-percent:0;mso-wrap-distance-left:9pt;mso-wrap-distance-top:0;mso-wrap-distance-right:9pt;mso-wrap-distance-bottom:0;mso-position-horizontal:absolute;mso-position-horizontal-relative:text;mso-position-vertical:absolute;mso-position-vertical-relative:text;mso-height-percent:0;mso-height-relative:margin;v-text-anchor:middle" o:gfxdata="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" fillcolor="white [3201]" strokecolor="black [3200]" strokeweight="1pt"/>
+              <v:rect w14:anchorId="77C874D4" id="Rectangle 637" o:spid="_x0000_s1026" style="position:absolute;margin-left:192.05pt;margin-top:333.9pt;width:13.5pt;height:12.5pt;z-index:251711488;visibility:visible;mso-wrap-style:square;mso-height-percent:0;mso-wrap-distance-left:9pt;mso-wrap-distance-top:0;mso-wrap-distance-right:9pt;mso-wrap-distance-bottom:0;mso-position-horizontal:absolute;mso-position-horizontal-relative:text;mso-position-vertical:absolute;mso-position-vertical-relative:text;mso-height-percent:0;mso-height-relative:margin;v-text-anchor:middle" o:gfxdata="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" fillcolor="white [3201]" strokecolor="black [3200]" strokeweight="1pt"/>
             </w:pict>
           </mc:Fallback>
         </mc:AlternateContent>
@@ -6687,7 +6250,7 @@
         <mc:AlternateContent>
           <mc:Choice Requires="wps">
             <w:drawing>
-              <wp:anchor distT="0" distB="0" distL="114300" distR="114300" simplePos="0" relativeHeight="251916288" behindDoc="0" locked="0" layoutInCell="1" allowOverlap="1" wp14:anchorId="7F523C0C" wp14:editId="754BAEE3">
+              <wp:anchor distT="0" distB="0" distL="114300" distR="114300" simplePos="0" relativeHeight="251694080" behindDoc="0" locked="0" layoutInCell="1" allowOverlap="1" wp14:anchorId="1006B524" wp14:editId="6C5FD1D5">
                 <wp:simplePos x="0" y="0"/>
                 <wp:positionH relativeFrom="column">
                   <wp:posOffset>2427954</wp:posOffset>
@@ -6776,7 +6339,7 @@
           </mc:Choice>
           <mc:Fallback>
             <w:pict>
-              <v:rect w14:anchorId="7F523C0C" id="Rectangle 638" o:spid="_x0000_s1056" style="position:absolute;left:0;text-align:left;margin-left:191.2pt;margin-top:333.5pt;width:86.55pt;height:25.25pt;z-index:251916288;visibility:visible;mso-wrap-style:square;mso-width-percent:0;mso-height-percent:0;mso-wrap-distance-left:9pt;mso-wrap-distance-top:0;mso-wrap-distance-right:9pt;mso-wrap-distance-bottom:0;mso-position-horizontal:absolute;mso-position-horizontal-relative:text;mso-position-vertical:absolute;mso-position-vertical-relative:text;mso-width-percent:0;mso-height-percent:0;mso-width-relative:margin;mso-height-relative:margin;v-text-anchor:middle" o:gfxdata="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" fillcolor="white [3201]" strokecolor="black [3200]" strokeweight=".5pt">
+              <v:rect w14:anchorId="1006B524" id="Rectangle 638" o:spid="_x0000_s1056" style="position:absolute;left:0;text-align:left;margin-left:191.2pt;margin-top:333.5pt;width:86.55pt;height:25.25pt;z-index:251694080;visibility:visible;mso-wrap-style:square;mso-width-percent:0;mso-height-percent:0;mso-wrap-distance-left:9pt;mso-wrap-distance-top:0;mso-wrap-distance-right:9pt;mso-wrap-distance-bottom:0;mso-position-horizontal:absolute;mso-position-horizontal-relative:text;mso-position-vertical:absolute;mso-position-vertical-relative:text;mso-width-percent:0;mso-height-percent:0;mso-width-relative:margin;mso-height-relative:margin;v-text-anchor:middle" o:gfxdata="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" fillcolor="white [3201]" strokecolor="black [3200]" strokeweight=".5pt">
                 <v:textbox>
                   <w:txbxContent>
                     <w:p>
@@ -6824,7 +6387,7 @@
         <mc:AlternateContent>
           <mc:Choice Requires="wps">
             <w:drawing>
-              <wp:anchor distT="0" distB="0" distL="114300" distR="114300" simplePos="0" relativeHeight="252003328" behindDoc="0" locked="0" layoutInCell="1" allowOverlap="1" wp14:anchorId="106043D3" wp14:editId="73813D10">
+              <wp:anchor distT="0" distB="0" distL="114300" distR="114300" simplePos="0" relativeHeight="251713536" behindDoc="0" locked="0" layoutInCell="1" allowOverlap="1" wp14:anchorId="3301DB94" wp14:editId="695198B3">
                 <wp:simplePos x="0" y="0"/>
                 <wp:positionH relativeFrom="column">
                   <wp:posOffset>5290820</wp:posOffset>
@@ -6879,9 +6442,9 @@
               </wp:anchor>
             </w:drawing>
           </mc:Choice>
-          <mc:Fallback xmlns:w16cid="http://schemas.microsoft.com/office/word/2016/wordml/cid" xmlns:am3d="http://schemas.microsoft.com/office/drawing/2017/model3d" xmlns:aink="http://schemas.microsoft.com/office/drawing/2016/ink" xmlns:cx8="http://schemas.microsoft.com/office/drawing/2016/5/14/chartex" xmlns:cx7="http://schemas.microsoft.com/office/drawing/2016/5/13/chartex" xmlns:cx6="http://schemas.microsoft.com/office/drawing/2016/5/12/chartex" xmlns:cx5="http://schemas.microsoft.com/office/drawing/2016/5/11/chartex" xmlns:cx4="http://schemas.microsoft.com/office/drawing/2016/5/10/chartex" xmlns:cx3="http://schemas.microsoft.com/office/drawing/2016/5/9/chartex" xmlns:cx2="http://schemas.microsoft.com/office/drawing/2015/10/21/chartex">
+          <mc:Fallback>
             <w:pict>
-              <v:rect w14:anchorId="095E5562" id="Rectangle 639" o:spid="_x0000_s1026" style="position:absolute;margin-left:416.6pt;margin-top:333.9pt;width:13.5pt;height:12.5pt;z-index:252003328;visibility:visible;mso-wrap-style:square;mso-height-percent:0;mso-wrap-distance-left:9pt;mso-wrap-distance-top:0;mso-wrap-distance-right:9pt;mso-wrap-distance-bottom:0;mso-position-horizontal:absolute;mso-position-horizontal-relative:text;mso-position-vertical:absolute;mso-position-vertical-relative:text;mso-height-percent:0;mso-height-relative:margin;v-text-anchor:middle" o:gfxdata="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" fillcolor="white [3201]" strokecolor="black [3200]" strokeweight="1pt"/>
+              <v:rect w14:anchorId="67C7A7CE" id="Rectangle 639" o:spid="_x0000_s1026" style="position:absolute;margin-left:416.6pt;margin-top:333.9pt;width:13.5pt;height:12.5pt;z-index:251713536;visibility:visible;mso-wrap-style:square;mso-height-percent:0;mso-wrap-distance-left:9pt;mso-wrap-distance-top:0;mso-wrap-distance-right:9pt;mso-wrap-distance-bottom:0;mso-position-horizontal:absolute;mso-position-horizontal-relative:text;mso-position-vertical:absolute;mso-position-vertical-relative:text;mso-height-percent:0;mso-height-relative:margin;v-text-anchor:middle" o:gfxdata="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" fillcolor="white [3201]" strokecolor="black [3200]" strokeweight="1pt"/>
             </w:pict>
           </mc:Fallback>
         </mc:AlternateContent>
@@ -6900,7 +6463,7 @@
         <mc:AlternateContent>
           <mc:Choice Requires="wps">
             <w:drawing>
-              <wp:anchor distT="0" distB="0" distL="114300" distR="114300" simplePos="0" relativeHeight="252004352" behindDoc="0" locked="0" layoutInCell="1" allowOverlap="1" wp14:anchorId="7B79A518" wp14:editId="40107FBB">
+              <wp:anchor distT="0" distB="0" distL="114300" distR="114300" simplePos="0" relativeHeight="251714560" behindDoc="0" locked="0" layoutInCell="1" allowOverlap="1" wp14:anchorId="7A5C065B" wp14:editId="376CD083">
                 <wp:simplePos x="0" y="0"/>
                 <wp:positionH relativeFrom="column">
                   <wp:posOffset>5350038</wp:posOffset>
@@ -6960,9 +6523,9 @@
               </wp:anchor>
             </w:drawing>
           </mc:Choice>
-          <mc:Fallback xmlns:w16cid="http://schemas.microsoft.com/office/word/2016/wordml/cid" xmlns:am3d="http://schemas.microsoft.com/office/drawing/2017/model3d" xmlns:aink="http://schemas.microsoft.com/office/drawing/2016/ink" xmlns:cx8="http://schemas.microsoft.com/office/drawing/2016/5/14/chartex" xmlns:cx7="http://schemas.microsoft.com/office/drawing/2016/5/13/chartex" xmlns:cx6="http://schemas.microsoft.com/office/drawing/2016/5/12/chartex" xmlns:cx5="http://schemas.microsoft.com/office/drawing/2016/5/11/chartex" xmlns:cx4="http://schemas.microsoft.com/office/drawing/2016/5/10/chartex" xmlns:cx3="http://schemas.microsoft.com/office/drawing/2016/5/9/chartex" xmlns:cx2="http://schemas.microsoft.com/office/drawing/2015/10/21/chartex">
+          <mc:Fallback>
             <w:pict>
-              <v:oval w14:anchorId="579618F3" id="Oval 640" o:spid="_x0000_s1026" style="position:absolute;margin-left:421.25pt;margin-top:337.8pt;width:5.1pt;height:5.15pt;z-index:252004352;visibility:visible;mso-wrap-style:square;mso-width-percent:0;mso-height-percent:0;mso-wrap-distance-left:9pt;mso-wrap-distance-top:0;mso-wrap-distance-right:9pt;mso-wrap-distance-bottom:0;mso-position-horizontal:absolute;mso-position-horizontal-relative:text;mso-position-vertical:absolute;mso-position-vertical-relative:text;mso-width-percent:0;mso-height-percent:0;mso-width-relative:margin;mso-height-relative:margin;v-text-anchor:middle" o:gfxdata="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" fillcolor="black [3200]" strokecolor="black [1600]" strokeweight="1pt">
+              <v:oval w14:anchorId="2642218B" id="Oval 640" o:spid="_x0000_s1026" style="position:absolute;margin-left:421.25pt;margin-top:337.8pt;width:5.1pt;height:5.15pt;z-index:251714560;visibility:visible;mso-wrap-style:square;mso-width-percent:0;mso-height-percent:0;mso-wrap-distance-left:9pt;mso-wrap-distance-top:0;mso-wrap-distance-right:9pt;mso-wrap-distance-bottom:0;mso-position-horizontal:absolute;mso-position-horizontal-relative:text;mso-position-vertical:absolute;mso-position-vertical-relative:text;mso-width-percent:0;mso-height-percent:0;mso-width-relative:margin;mso-height-relative:margin;v-text-anchor:middle" o:gfxdata="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" fillcolor="black [3200]" strokecolor="black [1600]" strokeweight="1pt">
                 <v:stroke joinstyle="miter"/>
               </v:oval>
             </w:pict>
@@ -6983,7 +6546,7 @@
         <mc:AlternateContent>
           <mc:Choice Requires="wps">
             <w:drawing>
-              <wp:anchor distT="0" distB="0" distL="114300" distR="114300" simplePos="0" relativeHeight="252002304" behindDoc="0" locked="0" layoutInCell="1" allowOverlap="1" wp14:anchorId="3FED7901" wp14:editId="5400F895">
+              <wp:anchor distT="0" distB="0" distL="114300" distR="114300" simplePos="0" relativeHeight="251712512" behindDoc="0" locked="0" layoutInCell="1" allowOverlap="1" wp14:anchorId="64880A61" wp14:editId="52030E71">
                 <wp:simplePos x="0" y="0"/>
                 <wp:positionH relativeFrom="column">
                   <wp:posOffset>2489571</wp:posOffset>
@@ -7043,9 +6606,9 @@
               </wp:anchor>
             </w:drawing>
           </mc:Choice>
-          <mc:Fallback xmlns:w16cid="http://schemas.microsoft.com/office/word/2016/wordml/cid" xmlns:am3d="http://schemas.microsoft.com/office/drawing/2017/model3d" xmlns:aink="http://schemas.microsoft.com/office/drawing/2016/ink" xmlns:cx8="http://schemas.microsoft.com/office/drawing/2016/5/14/chartex" xmlns:cx7="http://schemas.microsoft.com/office/drawing/2016/5/13/chartex" xmlns:cx6="http://schemas.microsoft.com/office/drawing/2016/5/12/chartex" xmlns:cx5="http://schemas.microsoft.com/office/drawing/2016/5/11/chartex" xmlns:cx4="http://schemas.microsoft.com/office/drawing/2016/5/10/chartex" xmlns:cx3="http://schemas.microsoft.com/office/drawing/2016/5/9/chartex" xmlns:cx2="http://schemas.microsoft.com/office/drawing/2015/10/21/chartex">
+          <mc:Fallback>
             <w:pict>
-              <v:oval w14:anchorId="6878496C" id="Oval 641" o:spid="_x0000_s1026" style="position:absolute;margin-left:196.05pt;margin-top:337.85pt;width:5.1pt;height:5.15pt;z-index:252002304;visibility:visible;mso-wrap-style:square;mso-width-percent:0;mso-height-percent:0;mso-wrap-distance-left:9pt;mso-wrap-distance-top:0;mso-wrap-distance-right:9pt;mso-wrap-distance-bottom:0;mso-position-horizontal:absolute;mso-position-horizontal-relative:text;mso-position-vertical:absolute;mso-position-vertical-relative:text;mso-width-percent:0;mso-height-percent:0;mso-width-relative:margin;mso-height-relative:margin;v-text-anchor:middle" o:gfxdata="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" fillcolor="black [3200]" strokecolor="black [1600]" strokeweight="1pt">
+              <v:oval w14:anchorId="61C62D60" id="Oval 641" o:spid="_x0000_s1026" style="position:absolute;margin-left:196.05pt;margin-top:337.85pt;width:5.1pt;height:5.15pt;z-index:251712512;visibility:visible;mso-wrap-style:square;mso-width-percent:0;mso-height-percent:0;mso-wrap-distance-left:9pt;mso-wrap-distance-top:0;mso-wrap-distance-right:9pt;mso-wrap-distance-bottom:0;mso-position-horizontal:absolute;mso-position-horizontal-relative:text;mso-position-vertical:absolute;mso-position-vertical-relative:text;mso-width-percent:0;mso-height-percent:0;mso-width-relative:margin;mso-height-relative:margin;v-text-anchor:middle" o:gfxdata="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" fillcolor="black [3200]" strokecolor="black [1600]" strokeweight="1pt">
                 <v:stroke joinstyle="miter"/>
               </v:oval>
             </w:pict>
@@ -7066,7 +6629,7 @@
         <mc:AlternateContent>
           <mc:Choice Requires="wps">
             <w:drawing>
-              <wp:anchor distT="0" distB="0" distL="114300" distR="114300" simplePos="0" relativeHeight="251958272" behindDoc="0" locked="0" layoutInCell="1" allowOverlap="1" wp14:anchorId="20E22887" wp14:editId="444D4931">
+              <wp:anchor distT="0" distB="0" distL="114300" distR="114300" simplePos="0" relativeHeight="251704320" behindDoc="0" locked="0" layoutInCell="1" allowOverlap="1" wp14:anchorId="5A4DF1C5" wp14:editId="7B4101E8">
                 <wp:simplePos x="0" y="0"/>
                 <wp:positionH relativeFrom="column">
                   <wp:posOffset>5842000</wp:posOffset>
@@ -7133,7 +6696,7 @@
           </mc:Choice>
           <mc:Fallback>
             <w:pict>
-              <v:shape w14:anchorId="20E22887" id="Text Box 644" o:spid="_x0000_s1057" type="#_x0000_t202" style="position:absolute;left:0;text-align:left;margin-left:460pt;margin-top:277.7pt;width:12pt;height:14.6pt;z-index:251958272;visibility:visible;mso-wrap-style:square;mso-width-percent:0;mso-height-percent:0;mso-wrap-distance-left:9pt;mso-wrap-distance-top:0;mso-wrap-distance-right:9pt;mso-wrap-distance-bottom:0;mso-position-horizontal:absolute;mso-position-horizontal-relative:text;mso-position-vertical:absolute;mso-position-vertical-relative:text;mso-width-percent:0;mso-height-percent:0;mso-width-relative:margin;mso-height-relative:margin;v-text-anchor:top" o:gfxdata="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" fillcolor="white [3201]" stroked="f" strokeweight=".5pt">
+              <v:shape w14:anchorId="5A4DF1C5" id="Text Box 644" o:spid="_x0000_s1057" type="#_x0000_t202" style="position:absolute;left:0;text-align:left;margin-left:460pt;margin-top:277.7pt;width:12pt;height:14.6pt;z-index:251704320;visibility:visible;mso-wrap-style:square;mso-width-percent:0;mso-height-percent:0;mso-wrap-distance-left:9pt;mso-wrap-distance-top:0;mso-wrap-distance-right:9pt;mso-wrap-distance-bottom:0;mso-position-horizontal:absolute;mso-position-horizontal-relative:text;mso-position-vertical:absolute;mso-position-vertical-relative:text;mso-width-percent:0;mso-height-percent:0;mso-width-relative:margin;mso-height-relative:margin;v-text-anchor:top" o:gfxdata="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" fillcolor="white [3201]" stroked="f" strokeweight=".5pt">
                 <v:textbox inset="0,0,0,0">
                   <w:txbxContent>
                     <w:p>
@@ -7168,7 +6731,7 @@
         <mc:AlternateContent>
           <mc:Choice Requires="wps">
             <w:drawing>
-              <wp:anchor distT="0" distB="0" distL="114300" distR="114300" simplePos="0" relativeHeight="251955200" behindDoc="0" locked="0" layoutInCell="1" allowOverlap="1" wp14:anchorId="5CF5F101" wp14:editId="2FE7C024">
+              <wp:anchor distT="0" distB="0" distL="114300" distR="114300" simplePos="0" relativeHeight="251701248" behindDoc="0" locked="0" layoutInCell="1" allowOverlap="1" wp14:anchorId="07F31E57" wp14:editId="14DFA93A">
                 <wp:simplePos x="0" y="0"/>
                 <wp:positionH relativeFrom="column">
                   <wp:posOffset>2989368</wp:posOffset>
@@ -7235,7 +6798,7 @@
           </mc:Choice>
           <mc:Fallback>
             <w:pict>
-              <v:shape w14:anchorId="5CF5F101" id="Text Box 654" o:spid="_x0000_s1058" type="#_x0000_t202" style="position:absolute;left:0;text-align:left;margin-left:235.4pt;margin-top:314.35pt;width:13.2pt;height:14.6pt;z-index:251955200;visibility:visible;mso-wrap-style:square;mso-width-percent:0;mso-height-percent:0;mso-wrap-distance-left:9pt;mso-wrap-distance-top:0;mso-wrap-distance-right:9pt;mso-wrap-distance-bottom:0;mso-position-horizontal:absolute;mso-position-horizontal-relative:text;mso-position-vertical:absolute;mso-position-vertical-relative:text;mso-width-percent:0;mso-height-percent:0;mso-width-relative:margin;mso-height-relative:margin;v-text-anchor:top" o:gfxdata="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" fillcolor="white [3201]" stroked="f" strokeweight=".5pt">
+              <v:shape w14:anchorId="07F31E57" id="Text Box 654" o:spid="_x0000_s1058" type="#_x0000_t202" style="position:absolute;left:0;text-align:left;margin-left:235.4pt;margin-top:314.35pt;width:13.2pt;height:14.6pt;z-index:251701248;visibility:visible;mso-wrap-style:square;mso-width-percent:0;mso-height-percent:0;mso-wrap-distance-left:9pt;mso-wrap-distance-top:0;mso-wrap-distance-right:9pt;mso-wrap-distance-bottom:0;mso-position-horizontal:absolute;mso-position-horizontal-relative:text;mso-position-vertical:absolute;mso-position-vertical-relative:text;mso-width-percent:0;mso-height-percent:0;mso-width-relative:margin;mso-height-relative:margin;v-text-anchor:top" o:gfxdata="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" fillcolor="white [3201]" stroked="f" strokeweight=".5pt">
                 <v:textbox inset="0,0,0,0">
                   <w:txbxContent>
                     <w:p>
@@ -7270,7 +6833,7 @@
         <mc:AlternateContent>
           <mc:Choice Requires="wps">
             <w:drawing>
-              <wp:anchor distT="0" distB="0" distL="114300" distR="114300" simplePos="0" relativeHeight="251954176" behindDoc="0" locked="0" layoutInCell="1" allowOverlap="1" wp14:anchorId="3BB536FC" wp14:editId="468CA41B">
+              <wp:anchor distT="0" distB="0" distL="114300" distR="114300" simplePos="0" relativeHeight="251700224" behindDoc="0" locked="0" layoutInCell="1" allowOverlap="1" wp14:anchorId="636BE3B2" wp14:editId="3D0B0466">
                 <wp:simplePos x="0" y="0"/>
                 <wp:positionH relativeFrom="column">
                   <wp:posOffset>2998893</wp:posOffset>
@@ -7337,7 +6900,7 @@
           </mc:Choice>
           <mc:Fallback>
             <w:pict>
-              <v:shape w14:anchorId="3BB536FC" id="Text Box 655" o:spid="_x0000_s1059" type="#_x0000_t202" style="position:absolute;left:0;text-align:left;margin-left:236.15pt;margin-top:267.25pt;width:12pt;height:14.6pt;z-index:251954176;visibility:visible;mso-wrap-style:square;mso-width-percent:0;mso-height-percent:0;mso-wrap-distance-left:9pt;mso-wrap-distance-top:0;mso-wrap-distance-right:9pt;mso-wrap-distance-bottom:0;mso-position-horizontal:absolute;mso-position-horizontal-relative:text;mso-position-vertical:absolute;mso-position-vertical-relative:text;mso-width-percent:0;mso-height-percent:0;mso-width-relative:margin;mso-height-relative:margin;v-text-anchor:top" o:gfxdata="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" fillcolor="white [3201]" stroked="f" strokeweight=".5pt">
+              <v:shape w14:anchorId="636BE3B2" id="Text Box 655" o:spid="_x0000_s1059" type="#_x0000_t202" style="position:absolute;left:0;text-align:left;margin-left:236.15pt;margin-top:267.25pt;width:12pt;height:14.6pt;z-index:251700224;visibility:visible;mso-wrap-style:square;mso-width-percent:0;mso-height-percent:0;mso-wrap-distance-left:9pt;mso-wrap-distance-top:0;mso-wrap-distance-right:9pt;mso-wrap-distance-bottom:0;mso-position-horizontal:absolute;mso-position-horizontal-relative:text;mso-position-vertical:absolute;mso-position-vertical-relative:text;mso-width-percent:0;mso-height-percent:0;mso-width-relative:margin;mso-height-relative:margin;v-text-anchor:top" o:gfxdata="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" fillcolor="white [3201]" stroked="f" strokeweight=".5pt">
                 <v:textbox inset="0,0,0,0">
                   <w:txbxContent>
                     <w:p>
@@ -7372,7 +6935,7 @@
         <mc:AlternateContent>
           <mc:Choice Requires="wps">
             <w:drawing>
-              <wp:anchor distT="0" distB="0" distL="114300" distR="114300" simplePos="0" relativeHeight="251959296" behindDoc="0" locked="0" layoutInCell="1" allowOverlap="1" wp14:anchorId="4C52FE2D" wp14:editId="1E97812F">
+              <wp:anchor distT="0" distB="0" distL="114300" distR="114300" simplePos="0" relativeHeight="251705344" behindDoc="0" locked="0" layoutInCell="1" allowOverlap="1" wp14:anchorId="6AB483A3" wp14:editId="2A2AE21A">
                 <wp:simplePos x="0" y="0"/>
                 <wp:positionH relativeFrom="column">
                   <wp:posOffset>5851483</wp:posOffset>
@@ -7439,7 +7002,7 @@
           </mc:Choice>
           <mc:Fallback>
             <w:pict>
-              <v:shape w14:anchorId="4C52FE2D" id="Text Box 657" o:spid="_x0000_s1060" type="#_x0000_t202" style="position:absolute;left:0;text-align:left;margin-left:460.75pt;margin-top:316.1pt;width:9.95pt;height:14.6pt;z-index:251959296;visibility:visible;mso-wrap-style:square;mso-width-percent:0;mso-height-percent:0;mso-wrap-distance-left:9pt;mso-wrap-distance-top:0;mso-wrap-distance-right:9pt;mso-wrap-distance-bottom:0;mso-position-horizontal:absolute;mso-position-horizontal-relative:text;mso-position-vertical:absolute;mso-position-vertical-relative:text;mso-width-percent:0;mso-height-percent:0;mso-width-relative:margin;mso-height-relative:margin;v-text-anchor:top" o:gfxdata="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" fillcolor="white [3201]" stroked="f" strokeweight=".5pt">
+              <v:shape w14:anchorId="6AB483A3" id="Text Box 657" o:spid="_x0000_s1060" type="#_x0000_t202" style="position:absolute;left:0;text-align:left;margin-left:460.75pt;margin-top:316.1pt;width:9.95pt;height:14.6pt;z-index:251705344;visibility:visible;mso-wrap-style:square;mso-width-percent:0;mso-height-percent:0;mso-wrap-distance-left:9pt;mso-wrap-distance-top:0;mso-wrap-distance-right:9pt;mso-wrap-distance-bottom:0;mso-position-horizontal:absolute;mso-position-horizontal-relative:text;mso-position-vertical:absolute;mso-position-vertical-relative:text;mso-width-percent:0;mso-height-percent:0;mso-width-relative:margin;mso-height-relative:margin;v-text-anchor:top" o:gfxdata="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" fillcolor="white [3201]" stroked="f" strokeweight=".5pt">
                 <v:textbox inset="0,0,0,0">
                   <w:txbxContent>
                     <w:p>
@@ -7474,7 +7037,7 @@
         <mc:AlternateContent>
           <mc:Choice Requires="wps">
             <w:drawing>
-              <wp:anchor distT="0" distB="0" distL="114300" distR="114300" simplePos="0" relativeHeight="251936768" behindDoc="0" locked="0" layoutInCell="1" allowOverlap="1" wp14:anchorId="0C696085" wp14:editId="22F81737">
+              <wp:anchor distT="0" distB="0" distL="114300" distR="114300" simplePos="0" relativeHeight="251699200" behindDoc="0" locked="0" layoutInCell="1" allowOverlap="1" wp14:anchorId="4A30C9C6" wp14:editId="4CB991F6">
                 <wp:simplePos x="0" y="0"/>
                 <wp:positionH relativeFrom="column">
                   <wp:posOffset>5469255</wp:posOffset>
@@ -7553,7 +7116,7 @@
           </mc:Choice>
           <mc:Fallback>
             <w:pict>
-              <v:shape w14:anchorId="0C696085" id="Diamond 658" o:spid="_x0000_s1061" type="#_x0000_t4" style="position:absolute;left:0;text-align:left;margin-left:430.65pt;margin-top:293.65pt;width:55.65pt;height:22.95pt;z-index:251936768;visibility:visible;mso-wrap-style:square;mso-width-percent:0;mso-height-percent:0;mso-wrap-distance-left:9pt;mso-wrap-distance-top:0;mso-wrap-distance-right:9pt;mso-wrap-distance-bottom:0;mso-position-horizontal:absolute;mso-position-horizontal-relative:text;mso-position-vertical:absolute;mso-position-vertical-relative:text;mso-width-percent:0;mso-height-percent:0;mso-width-relative:margin;mso-height-relative:margin;v-text-anchor:middle" o:gfxdata="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" fillcolor="white [3201]" strokecolor="black [3200]" strokeweight="1pt">
+              <v:shape w14:anchorId="4A30C9C6" id="Diamond 658" o:spid="_x0000_s1061" type="#_x0000_t4" style="position:absolute;left:0;text-align:left;margin-left:430.65pt;margin-top:293.65pt;width:55.65pt;height:22.95pt;z-index:251699200;visibility:visible;mso-wrap-style:square;mso-width-percent:0;mso-height-percent:0;mso-wrap-distance-left:9pt;mso-wrap-distance-top:0;mso-wrap-distance-right:9pt;mso-wrap-distance-bottom:0;mso-position-horizontal:absolute;mso-position-horizontal-relative:text;mso-position-vertical:absolute;mso-position-vertical-relative:text;mso-width-percent:0;mso-height-percent:0;mso-width-relative:margin;mso-height-relative:margin;v-text-anchor:middle" o:gfxdata="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" fillcolor="white [3201]" strokecolor="black [3200]" strokeweight="1pt">
                 <v:textbox inset="0,0,0,0">
                   <w:txbxContent>
                     <w:p>
@@ -7592,7 +7155,7 @@
         <mc:AlternateContent>
           <mc:Choice Requires="wps">
             <w:drawing>
-              <wp:anchor distT="0" distB="0" distL="114300" distR="114300" simplePos="0" relativeHeight="251981824" behindDoc="0" locked="0" layoutInCell="1" allowOverlap="1" wp14:anchorId="057BC80C" wp14:editId="229F58D2">
+              <wp:anchor distT="0" distB="0" distL="114300" distR="114300" simplePos="0" relativeHeight="251709440" behindDoc="0" locked="0" layoutInCell="1" allowOverlap="1" wp14:anchorId="06216CD4" wp14:editId="4B58A80E">
                 <wp:simplePos x="0" y="0"/>
                 <wp:positionH relativeFrom="column">
                   <wp:posOffset>1903730</wp:posOffset>
@@ -7645,9 +7208,9 @@
               </wp:anchor>
             </w:drawing>
           </mc:Choice>
-          <mc:Fallback xmlns:w16cid="http://schemas.microsoft.com/office/word/2016/wordml/cid" xmlns:am3d="http://schemas.microsoft.com/office/drawing/2017/model3d" xmlns:aink="http://schemas.microsoft.com/office/drawing/2016/ink" xmlns:cx8="http://schemas.microsoft.com/office/drawing/2016/5/14/chartex" xmlns:cx7="http://schemas.microsoft.com/office/drawing/2016/5/13/chartex" xmlns:cx6="http://schemas.microsoft.com/office/drawing/2016/5/12/chartex" xmlns:cx5="http://schemas.microsoft.com/office/drawing/2016/5/11/chartex" xmlns:cx4="http://schemas.microsoft.com/office/drawing/2016/5/10/chartex" xmlns:cx3="http://schemas.microsoft.com/office/drawing/2016/5/9/chartex" xmlns:cx2="http://schemas.microsoft.com/office/drawing/2015/10/21/chartex">
+          <mc:Fallback>
             <w:pict>
-              <v:line w14:anchorId="780CE7DD" id="Straight Connector 661" o:spid="_x0000_s1026" style="position:absolute;flip:x y;z-index:251981824;visibility:visible;mso-wrap-style:square;mso-width-percent:0;mso-height-percent:0;mso-wrap-distance-left:9pt;mso-wrap-distance-top:0;mso-wrap-distance-right:9pt;mso-wrap-distance-bottom:0;mso-position-horizontal:absolute;mso-position-horizontal-relative:text;mso-position-vertical:absolute;mso-position-vertical-relative:text;mso-width-percent:0;mso-height-percent:0;mso-width-relative:margin;mso-height-relative:margin" from="149.9pt,336.6pt" to="191.9pt,349.9pt" o:gfxdata="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" strokecolor="#5b9bd5 [3204]" strokeweight=".5pt">
+              <v:line w14:anchorId="46DD5A33" id="Straight Connector 661" o:spid="_x0000_s1026" style="position:absolute;flip:x y;z-index:251709440;visibility:visible;mso-wrap-style:square;mso-width-percent:0;mso-height-percent:0;mso-wrap-distance-left:9pt;mso-wrap-distance-top:0;mso-wrap-distance-right:9pt;mso-wrap-distance-bottom:0;mso-position-horizontal:absolute;mso-position-horizontal-relative:text;mso-position-vertical:absolute;mso-position-vertical-relative:text;mso-width-percent:0;mso-height-percent:0;mso-width-relative:margin;mso-height-relative:margin" from="149.9pt,336.6pt" to="191.9pt,349.9pt" o:gfxdata="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" strokecolor="#5b9bd5 [3204]" strokeweight=".5pt">
                 <v:stroke joinstyle="miter"/>
               </v:line>
             </w:pict>
@@ -7668,7 +7231,7 @@
         <mc:AlternateContent>
           <mc:Choice Requires="wps">
             <w:drawing>
-              <wp:anchor distT="0" distB="0" distL="114300" distR="114300" simplePos="0" relativeHeight="251982848" behindDoc="0" locked="0" layoutInCell="1" allowOverlap="1" wp14:anchorId="7F1A6ECC" wp14:editId="561F40D6">
+              <wp:anchor distT="0" distB="0" distL="114300" distR="114300" simplePos="0" relativeHeight="251710464" behindDoc="0" locked="0" layoutInCell="1" allowOverlap="1" wp14:anchorId="2333ECEA" wp14:editId="1A149FF5">
                 <wp:simplePos x="0" y="0"/>
                 <wp:positionH relativeFrom="column">
                   <wp:posOffset>2090843</wp:posOffset>
@@ -7721,9 +7284,9 @@
               </wp:anchor>
             </w:drawing>
           </mc:Choice>
-          <mc:Fallback xmlns:w16cid="http://schemas.microsoft.com/office/word/2016/wordml/cid" xmlns:am3d="http://schemas.microsoft.com/office/drawing/2017/model3d" xmlns:aink="http://schemas.microsoft.com/office/drawing/2016/ink" xmlns:cx8="http://schemas.microsoft.com/office/drawing/2016/5/14/chartex" xmlns:cx7="http://schemas.microsoft.com/office/drawing/2016/5/13/chartex" xmlns:cx6="http://schemas.microsoft.com/office/drawing/2016/5/12/chartex" xmlns:cx5="http://schemas.microsoft.com/office/drawing/2016/5/11/chartex" xmlns:cx4="http://schemas.microsoft.com/office/drawing/2016/5/10/chartex" xmlns:cx3="http://schemas.microsoft.com/office/drawing/2016/5/9/chartex" xmlns:cx2="http://schemas.microsoft.com/office/drawing/2015/10/21/chartex">
+          <mc:Fallback>
             <w:pict>
-              <v:line w14:anchorId="74AF15F7" id="Straight Connector 662" o:spid="_x0000_s1026" style="position:absolute;flip:x;z-index:251982848;visibility:visible;mso-wrap-style:square;mso-width-percent:0;mso-height-percent:0;mso-wrap-distance-left:9pt;mso-wrap-distance-top:0;mso-wrap-distance-right:9pt;mso-wrap-distance-bottom:0;mso-position-horizontal:absolute;mso-position-horizontal-relative:text;mso-position-vertical:absolute;mso-position-vertical-relative:text;mso-width-percent:0;mso-height-percent:0;mso-width-relative:margin;mso-height-relative:margin" from="164.65pt,352.65pt" to="191.3pt,363.35pt" o:gfxdata="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" strokecolor="#5b9bd5 [3204]" strokeweight=".5pt">
+              <v:line w14:anchorId="4C7239B5" id="Straight Connector 662" o:spid="_x0000_s1026" style="position:absolute;flip:x;z-index:251710464;visibility:visible;mso-wrap-style:square;mso-width-percent:0;mso-height-percent:0;mso-wrap-distance-left:9pt;mso-wrap-distance-top:0;mso-wrap-distance-right:9pt;mso-wrap-distance-bottom:0;mso-position-horizontal:absolute;mso-position-horizontal-relative:text;mso-position-vertical:absolute;mso-position-vertical-relative:text;mso-width-percent:0;mso-height-percent:0;mso-width-relative:margin;mso-height-relative:margin" from="164.65pt,352.65pt" to="191.3pt,363.35pt" o:gfxdata="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" strokecolor="#5b9bd5 [3204]" strokeweight=".5pt">
                 <v:stroke joinstyle="miter"/>
               </v:line>
             </w:pict>
@@ -7744,7 +7307,7 @@
         <mc:AlternateContent>
           <mc:Choice Requires="wps">
             <w:drawing>
-              <wp:anchor distT="0" distB="0" distL="114300" distR="114300" simplePos="0" relativeHeight="251980800" behindDoc="0" locked="0" layoutInCell="1" allowOverlap="1" wp14:anchorId="545B221E" wp14:editId="080735B3">
+              <wp:anchor distT="0" distB="0" distL="114300" distR="114300" simplePos="0" relativeHeight="251708416" behindDoc="0" locked="0" layoutInCell="1" allowOverlap="1" wp14:anchorId="24493067" wp14:editId="26D2B450">
                 <wp:simplePos x="0" y="0"/>
                 <wp:positionH relativeFrom="column">
                   <wp:posOffset>1525905</wp:posOffset>
@@ -7826,7 +7389,7 @@
           </mc:Choice>
           <mc:Fallback>
             <w:pict>
-              <v:oval w14:anchorId="545B221E" id="Oval 663" o:spid="_x0000_s1062" style="position:absolute;left:0;text-align:left;margin-left:120.15pt;margin-top:354.75pt;width:45.05pt;height:18.15pt;z-index:251980800;visibility:visible;mso-wrap-style:square;mso-width-percent:0;mso-height-percent:0;mso-wrap-distance-left:9pt;mso-wrap-distance-top:0;mso-wrap-distance-right:9pt;mso-wrap-distance-bottom:0;mso-position-horizontal:absolute;mso-position-horizontal-relative:text;mso-position-vertical:absolute;mso-position-vertical-relative:text;mso-width-percent:0;mso-height-percent:0;mso-width-relative:margin;mso-height-relative:margin;v-text-anchor:middle" o:gfxdata="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" fillcolor="white [3201]" strokecolor="black [3200]" strokeweight=".5pt">
+              <v:oval w14:anchorId="24493067" id="Oval 663" o:spid="_x0000_s1062" style="position:absolute;left:0;text-align:left;margin-left:120.15pt;margin-top:354.75pt;width:45.05pt;height:18.15pt;z-index:251708416;visibility:visible;mso-wrap-style:square;mso-width-percent:0;mso-height-percent:0;mso-wrap-distance-left:9pt;mso-wrap-distance-top:0;mso-wrap-distance-right:9pt;mso-wrap-distance-bottom:0;mso-position-horizontal:absolute;mso-position-horizontal-relative:text;mso-position-vertical:absolute;mso-position-vertical-relative:text;mso-width-percent:0;mso-height-percent:0;mso-width-relative:margin;mso-height-relative:margin;v-text-anchor:middle" o:gfxdata="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" fillcolor="white [3201]" strokecolor="black [3200]" strokeweight=".5pt">
                 <v:stroke joinstyle="miter"/>
                 <v:textbox inset="0,0,0,0">
                   <w:txbxContent>
@@ -7868,7 +7431,7 @@
         <mc:AlternateContent>
           <mc:Choice Requires="wps">
             <w:drawing>
-              <wp:anchor distT="0" distB="0" distL="114300" distR="114300" simplePos="0" relativeHeight="251956224" behindDoc="0" locked="0" layoutInCell="1" allowOverlap="1" wp14:anchorId="4664C3D0" wp14:editId="111B2D1E">
+              <wp:anchor distT="0" distB="0" distL="114300" distR="114300" simplePos="0" relativeHeight="251702272" behindDoc="0" locked="0" layoutInCell="1" allowOverlap="1" wp14:anchorId="7C5C332E" wp14:editId="78246EE8">
                 <wp:simplePos x="0" y="0"/>
                 <wp:positionH relativeFrom="column">
                   <wp:posOffset>3640455</wp:posOffset>
@@ -7935,7 +7498,7 @@
           </mc:Choice>
           <mc:Fallback>
             <w:pict>
-              <v:shape w14:anchorId="4664C3D0" id="Text Box 669" o:spid="_x0000_s1063" type="#_x0000_t202" style="position:absolute;left:0;text-align:left;margin-left:286.65pt;margin-top:327.9pt;width:17.6pt;height:14.6pt;z-index:251956224;visibility:visible;mso-wrap-style:square;mso-width-percent:0;mso-height-percent:0;mso-wrap-distance-left:9pt;mso-wrap-distance-top:0;mso-wrap-distance-right:9pt;mso-wrap-distance-bottom:0;mso-position-horizontal:absolute;mso-position-horizontal-relative:text;mso-position-vertical:absolute;mso-position-vertical-relative:text;mso-width-percent:0;mso-height-percent:0;mso-width-relative:margin;mso-height-relative:margin;v-text-anchor:top" o:gfxdata="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" fillcolor="white [3201]" stroked="f" strokeweight=".5pt">
+              <v:shape w14:anchorId="7C5C332E" id="Text Box 669" o:spid="_x0000_s1063" type="#_x0000_t202" style="position:absolute;left:0;text-align:left;margin-left:286.65pt;margin-top:327.9pt;width:17.6pt;height:14.6pt;z-index:251702272;visibility:visible;mso-wrap-style:square;mso-width-percent:0;mso-height-percent:0;mso-wrap-distance-left:9pt;mso-wrap-distance-top:0;mso-wrap-distance-right:9pt;mso-wrap-distance-bottom:0;mso-position-horizontal:absolute;mso-position-horizontal-relative:text;mso-position-vertical:absolute;mso-position-vertical-relative:text;mso-width-percent:0;mso-height-percent:0;mso-width-relative:margin;mso-height-relative:margin;v-text-anchor:top" o:gfxdata="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" fillcolor="white [3201]" stroked="f" strokeweight=".5pt">
                 <v:textbox inset="0,0,0,0">
                   <w:txbxContent>
                     <w:p>
@@ -7970,7 +7533,7 @@
         <mc:AlternateContent>
           <mc:Choice Requires="wps">
             <w:drawing>
-              <wp:anchor distT="0" distB="0" distL="114300" distR="114300" simplePos="0" relativeHeight="251957248" behindDoc="0" locked="0" layoutInCell="1" allowOverlap="1" wp14:anchorId="27B2DB30" wp14:editId="13BC26F3">
+              <wp:anchor distT="0" distB="0" distL="114300" distR="114300" simplePos="0" relativeHeight="251703296" behindDoc="0" locked="0" layoutInCell="1" allowOverlap="1" wp14:anchorId="28BFBC95" wp14:editId="5EB2752C">
                 <wp:simplePos x="0" y="0"/>
                 <wp:positionH relativeFrom="column">
                   <wp:posOffset>4924002</wp:posOffset>
@@ -8037,7 +7600,7 @@
           </mc:Choice>
           <mc:Fallback>
             <w:pict>
-              <v:shape w14:anchorId="27B2DB30" id="Text Box 670" o:spid="_x0000_s1064" type="#_x0000_t202" style="position:absolute;left:0;text-align:left;margin-left:387.7pt;margin-top:328.05pt;width:17.6pt;height:14.6pt;z-index:251957248;visibility:visible;mso-wrap-style:square;mso-width-percent:0;mso-height-percent:0;mso-wrap-distance-left:9pt;mso-wrap-distance-top:0;mso-wrap-distance-right:9pt;mso-wrap-distance-bottom:0;mso-position-horizontal:absolute;mso-position-horizontal-relative:text;mso-position-vertical:absolute;mso-position-vertical-relative:text;mso-width-percent:0;mso-height-percent:0;mso-width-relative:margin;mso-height-relative:margin;v-text-anchor:top" o:gfxdata="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" fillcolor="white [3201]" stroked="f" strokeweight=".5pt">
+              <v:shape w14:anchorId="28BFBC95" id="Text Box 670" o:spid="_x0000_s1064" type="#_x0000_t202" style="position:absolute;left:0;text-align:left;margin-left:387.7pt;margin-top:328.05pt;width:17.6pt;height:14.6pt;z-index:251703296;visibility:visible;mso-wrap-style:square;mso-width-percent:0;mso-height-percent:0;mso-wrap-distance-left:9pt;mso-wrap-distance-top:0;mso-wrap-distance-right:9pt;mso-wrap-distance-bottom:0;mso-position-horizontal:absolute;mso-position-horizontal-relative:text;mso-position-vertical:absolute;mso-position-vertical-relative:text;mso-width-percent:0;mso-height-percent:0;mso-width-relative:margin;mso-height-relative:margin;v-text-anchor:top" o:gfxdata="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" fillcolor="white [3201]" stroked="f" strokeweight=".5pt">
                 <v:textbox inset="0,0,0,0">
                   <w:txbxContent>
                     <w:p>
@@ -8072,7 +7635,7 @@
         <mc:AlternateContent>
           <mc:Choice Requires="wps">
             <w:drawing>
-              <wp:anchor distT="0" distB="0" distL="114300" distR="114300" simplePos="0" relativeHeight="251935744" behindDoc="0" locked="0" layoutInCell="1" allowOverlap="1" wp14:anchorId="58A25B6D" wp14:editId="75B4BB37">
+              <wp:anchor distT="0" distB="0" distL="114300" distR="114300" simplePos="0" relativeHeight="251698176" behindDoc="0" locked="0" layoutInCell="1" allowOverlap="1" wp14:anchorId="7F45F90A" wp14:editId="3A6FEF97">
                 <wp:simplePos x="0" y="0"/>
                 <wp:positionH relativeFrom="column">
                   <wp:posOffset>5822950</wp:posOffset>
@@ -8125,9 +7688,9 @@
               </wp:anchor>
             </w:drawing>
           </mc:Choice>
-          <mc:Fallback xmlns:w16cid="http://schemas.microsoft.com/office/word/2016/wordml/cid" xmlns:am3d="http://schemas.microsoft.com/office/drawing/2017/model3d" xmlns:aink="http://schemas.microsoft.com/office/drawing/2016/ink" xmlns:cx8="http://schemas.microsoft.com/office/drawing/2016/5/14/chartex" xmlns:cx7="http://schemas.microsoft.com/office/drawing/2016/5/13/chartex" xmlns:cx6="http://schemas.microsoft.com/office/drawing/2016/5/12/chartex" xmlns:cx5="http://schemas.microsoft.com/office/drawing/2016/5/11/chartex" xmlns:cx4="http://schemas.microsoft.com/office/drawing/2016/5/10/chartex" xmlns:cx3="http://schemas.microsoft.com/office/drawing/2016/5/9/chartex" xmlns:cx2="http://schemas.microsoft.com/office/drawing/2015/10/21/chartex">
+          <mc:Fallback>
             <w:pict>
-              <v:line w14:anchorId="7C4E3A8B" id="Straight Connector 674" o:spid="_x0000_s1026" style="position:absolute;flip:y;z-index:251935744;visibility:visible;mso-wrap-style:square;mso-width-percent:0;mso-height-percent:0;mso-wrap-distance-left:9pt;mso-wrap-distance-top:0;mso-wrap-distance-right:9pt;mso-wrap-distance-bottom:0;mso-position-horizontal:absolute;mso-position-horizontal-relative:text;mso-position-vertical:absolute;mso-position-vertical-relative:text;mso-width-percent:0;mso-height-percent:0;mso-width-relative:margin;mso-height-relative:margin" from="458.5pt,257.25pt" to="459.25pt,332.3pt" o:gfxdata="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" strokecolor="#5b9bd5 [3204]" strokeweight=".5pt">
+              <v:line w14:anchorId="3C722F11" id="Straight Connector 674" o:spid="_x0000_s1026" style="position:absolute;flip:y;z-index:251698176;visibility:visible;mso-wrap-style:square;mso-width-percent:0;mso-height-percent:0;mso-wrap-distance-left:9pt;mso-wrap-distance-top:0;mso-wrap-distance-right:9pt;mso-wrap-distance-bottom:0;mso-position-horizontal:absolute;mso-position-horizontal-relative:text;mso-position-vertical:absolute;mso-position-vertical-relative:text;mso-width-percent:0;mso-height-percent:0;mso-width-relative:margin;mso-height-relative:margin" from="458.5pt,257.25pt" to="459.25pt,332.3pt" o:gfxdata="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" strokecolor="#5b9bd5 [3204]" strokeweight=".5pt">
                 <v:stroke joinstyle="miter"/>
               </v:line>
             </w:pict>
@@ -8148,7 +7711,7 @@
         <mc:AlternateContent>
           <mc:Choice Requires="wps">
             <w:drawing>
-              <wp:anchor distT="0" distB="0" distL="114300" distR="114300" simplePos="0" relativeHeight="251921408" behindDoc="0" locked="0" layoutInCell="1" allowOverlap="1" wp14:anchorId="24BBB074" wp14:editId="5820C60E">
+              <wp:anchor distT="0" distB="0" distL="114300" distR="114300" simplePos="0" relativeHeight="251695104" behindDoc="0" locked="0" layoutInCell="1" allowOverlap="1" wp14:anchorId="7347508A" wp14:editId="11E9B26D">
                 <wp:simplePos x="0" y="0"/>
                 <wp:positionH relativeFrom="column">
                   <wp:posOffset>5280660</wp:posOffset>
@@ -8224,7 +7787,7 @@
           </mc:Choice>
           <mc:Fallback>
             <w:pict>
-              <v:rect w14:anchorId="24BBB074" id="Rectangle 675" o:spid="_x0000_s1065" style="position:absolute;left:0;text-align:left;margin-left:415.8pt;margin-top:333pt;width:86.55pt;height:25.25pt;z-index:251921408;visibility:visible;mso-wrap-style:square;mso-wrap-distance-left:9pt;mso-wrap-distance-top:0;mso-wrap-distance-right:9pt;mso-wrap-distance-bottom:0;mso-position-horizontal:absolute;mso-position-horizontal-relative:text;mso-position-vertical:absolute;mso-position-vertical-relative:text;v-text-anchor:middle" o:gfxdata="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" fillcolor="white [3201]" strokecolor="black [3200]" strokeweight=".5pt">
+              <v:rect w14:anchorId="7347508A" id="Rectangle 675" o:spid="_x0000_s1065" style="position:absolute;left:0;text-align:left;margin-left:415.8pt;margin-top:333pt;width:86.55pt;height:25.25pt;z-index:251695104;visibility:visible;mso-wrap-style:square;mso-wrap-distance-left:9pt;mso-wrap-distance-top:0;mso-wrap-distance-right:9pt;mso-wrap-distance-bottom:0;mso-position-horizontal:absolute;mso-position-horizontal-relative:text;mso-position-vertical:absolute;mso-position-vertical-relative:text;v-text-anchor:middle" o:gfxdata="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" fillcolor="white [3201]" strokecolor="black [3200]" strokeweight=".5pt">
                 <v:textbox>
                   <w:txbxContent>
                     <w:p>
@@ -8265,7 +7828,7 @@
         <mc:AlternateContent>
           <mc:Choice Requires="wps">
             <w:drawing>
-              <wp:anchor distT="0" distB="0" distL="114300" distR="114300" simplePos="0" relativeHeight="251933696" behindDoc="0" locked="0" layoutInCell="1" allowOverlap="1" wp14:anchorId="3644282F" wp14:editId="7C5AF035">
+              <wp:anchor distT="0" distB="0" distL="114300" distR="114300" simplePos="0" relativeHeight="251697152" behindDoc="0" locked="0" layoutInCell="1" allowOverlap="1" wp14:anchorId="4D6EAF7A" wp14:editId="2A4EB7C9">
                 <wp:simplePos x="0" y="0"/>
                 <wp:positionH relativeFrom="column">
                   <wp:posOffset>3520440</wp:posOffset>
@@ -8318,9 +7881,9 @@
               </wp:anchor>
             </w:drawing>
           </mc:Choice>
-          <mc:Fallback xmlns:w16cid="http://schemas.microsoft.com/office/word/2016/wordml/cid" xmlns:am3d="http://schemas.microsoft.com/office/drawing/2017/model3d" xmlns:aink="http://schemas.microsoft.com/office/drawing/2016/ink" xmlns:cx8="http://schemas.microsoft.com/office/drawing/2016/5/14/chartex" xmlns:cx7="http://schemas.microsoft.com/office/drawing/2016/5/13/chartex" xmlns:cx6="http://schemas.microsoft.com/office/drawing/2016/5/12/chartex" xmlns:cx5="http://schemas.microsoft.com/office/drawing/2016/5/11/chartex" xmlns:cx4="http://schemas.microsoft.com/office/drawing/2016/5/10/chartex" xmlns:cx3="http://schemas.microsoft.com/office/drawing/2016/5/9/chartex" xmlns:cx2="http://schemas.microsoft.com/office/drawing/2015/10/21/chartex">
+          <mc:Fallback>
             <w:pict>
-              <v:line w14:anchorId="683529AC" id="Straight Connector 677" o:spid="_x0000_s1026" style="position:absolute;z-index:251933696;visibility:visible;mso-wrap-style:square;mso-width-percent:0;mso-height-percent:0;mso-wrap-distance-left:9pt;mso-wrap-distance-top:0;mso-wrap-distance-right:9pt;mso-wrap-distance-bottom:0;mso-position-horizontal:absolute;mso-position-horizontal-relative:text;mso-position-vertical:absolute;mso-position-vertical-relative:text;mso-width-percent:0;mso-height-percent:0;mso-width-relative:margin;mso-height-relative:margin" from="277.2pt,345pt" to="415.05pt,345pt" o:gfxdata="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" strokecolor="#5b9bd5 [3204]" strokeweight=".5pt">
+              <v:line w14:anchorId="05454A05" id="Straight Connector 677" o:spid="_x0000_s1026" style="position:absolute;z-index:251697152;visibility:visible;mso-wrap-style:square;mso-width-percent:0;mso-height-percent:0;mso-wrap-distance-left:9pt;mso-wrap-distance-top:0;mso-wrap-distance-right:9pt;mso-wrap-distance-bottom:0;mso-position-horizontal:absolute;mso-position-horizontal-relative:text;mso-position-vertical:absolute;mso-position-vertical-relative:text;mso-width-percent:0;mso-height-percent:0;mso-width-relative:margin;mso-height-relative:margin" from="277.2pt,345pt" to="415.05pt,345pt" o:gfxdata="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" strokecolor="#5b9bd5 [3204]" strokeweight=".5pt">
                 <v:stroke joinstyle="miter"/>
               </v:line>
             </w:pict>
@@ -8466,37 +8029,7 @@
           <w:sz w:val="22"/>
           <w:szCs w:val="22"/>
         </w:rPr>
-        <w:t>Q</w:t>
-      </w:r>
-      <w:r>
-        <w:rPr>
-          <w:rFonts w:ascii="Times New Roman" w:hAnsi="Times New Roman" w:cs="Times New Roman"/>
-          <w:b/>
-          <w:color w:val="000000"/>
-          <w:sz w:val="22"/>
-          <w:szCs w:val="22"/>
-        </w:rPr>
-        <w:t>4</w:t>
-      </w:r>
-      <w:r>
-        <w:rPr>
-          <w:rFonts w:ascii="Times New Roman" w:hAnsi="Times New Roman" w:cs="Times New Roman"/>
-          <w:b/>
-          <w:color w:val="000000"/>
-          <w:sz w:val="22"/>
-          <w:szCs w:val="22"/>
-        </w:rPr>
-        <w:t>:</w:t>
-      </w:r>
-      <w:r>
-        <w:rPr>
-          <w:rFonts w:ascii="Times New Roman" w:hAnsi="Times New Roman" w:cs="Times New Roman"/>
-          <w:b/>
-          <w:color w:val="000000"/>
-          <w:sz w:val="22"/>
-          <w:szCs w:val="22"/>
-        </w:rPr>
-        <w:t xml:space="preserve"> </w:t>
+        <w:t xml:space="preserve">Q4: </w:t>
       </w:r>
       <w:r>
         <w:rPr>
@@ -9391,16 +8924,7 @@
           <w:sz w:val="22"/>
           <w:szCs w:val="22"/>
         </w:rPr>
-        <w:t xml:space="preserve">The key difference between 9IM and DE-9IM is that instead of testing whether each entry in the matrix is empty or nonempty; in the DE-9IM only the dimension of the geometric object is required. The dimension of planar two-dimensional objects can take four values: -1 for empty-set, 0 for points, 1 for lines, and 2 for nonzero area </w:t>
-      </w:r>
-      <w:r>
-        <w:rPr>
-          <w:rFonts w:ascii="Times New Roman" w:hAnsi="Times New Roman" w:cs="Times New Roman"/>
-          <w:color w:val="000000"/>
-          <w:sz w:val="22"/>
-          <w:szCs w:val="22"/>
-        </w:rPr>
-        <w:t>objects.</w:t>
+        <w:t>The key difference between 9IM and DE-9IM is that instead of testing whether each entry in the matrix is empty or nonempty; in the DE-9IM only the dimension of the geometric object is required. The dimension of planar two-dimensional objects can take four values: -1 for empty-set, 0 for points, 1 for lines, and 2 for nonzero area objects.</w:t>
       </w:r>
     </w:p>
     <w:p>
@@ -9462,16 +8986,7 @@
           <w:sz w:val="22"/>
           <w:szCs w:val="22"/>
         </w:rPr>
-        <w:t xml:space="preserve"> </w:t>
-      </w:r>
-      <w:r>
-        <w:rPr>
-          <w:rFonts w:ascii="Times New Roman" w:hAnsi="Times New Roman" w:cs="Times New Roman"/>
-          <w:color w:val="000000"/>
-          <w:sz w:val="22"/>
-          <w:szCs w:val="22"/>
-        </w:rPr>
-        <w:t xml:space="preserve">Fill out the following form with </w:t>
+        <w:t xml:space="preserve"> Fill out the following form with </w:t>
       </w:r>
       <w:r>
         <w:rPr>
@@ -9490,52 +9005,7 @@
           <w:sz w:val="22"/>
           <w:szCs w:val="22"/>
         </w:rPr>
-        <w:t xml:space="preserve"> nine-intersection matrices each with two spatial objects namely A and B</w:t>
-      </w:r>
-      <w:r>
-        <w:rPr>
-          <w:rFonts w:ascii="Times New Roman" w:hAnsi="Times New Roman" w:cs="Times New Roman"/>
-          <w:color w:val="000000"/>
-          <w:sz w:val="22"/>
-          <w:szCs w:val="22"/>
-        </w:rPr>
-        <w:t xml:space="preserve"> (same objects as</w:t>
-      </w:r>
-      <w:r>
-        <w:rPr>
-          <w:rFonts w:ascii="Times New Roman" w:hAnsi="Times New Roman" w:cs="Times New Roman"/>
-          <w:color w:val="000000"/>
-          <w:sz w:val="22"/>
-          <w:szCs w:val="22"/>
-        </w:rPr>
-        <w:t xml:space="preserve"> in</w:t>
-      </w:r>
-      <w:r>
-        <w:rPr>
-          <w:rFonts w:ascii="Times New Roman" w:hAnsi="Times New Roman" w:cs="Times New Roman"/>
-          <w:color w:val="000000"/>
-          <w:sz w:val="22"/>
-          <w:szCs w:val="22"/>
-        </w:rPr>
-        <w:t xml:space="preserve"> Q</w:t>
-      </w:r>
-      <w:r>
-        <w:rPr>
-          <w:rFonts w:ascii="Times New Roman" w:hAnsi="Times New Roman" w:cs="Times New Roman"/>
-          <w:color w:val="000000"/>
-          <w:sz w:val="22"/>
-          <w:szCs w:val="22"/>
-        </w:rPr>
-        <w:t>3)</w:t>
-      </w:r>
-      <w:r>
-        <w:rPr>
-          <w:rFonts w:ascii="Times New Roman" w:hAnsi="Times New Roman" w:cs="Times New Roman"/>
-          <w:color w:val="000000"/>
-          <w:sz w:val="22"/>
-          <w:szCs w:val="22"/>
-        </w:rPr>
-        <w:t xml:space="preserve">. In the upper row, A is a polygon, B is a line. In the lower row, </w:t>
+        <w:t xml:space="preserve"> nine-intersection matrices each with two spatial objects namely A and B (same objects as in Q3). In the upper row, A is a polygon, B is a line. In the lower row, </w:t>
       </w:r>
       <w:r>
         <w:rPr>
@@ -9589,16 +9059,7 @@
           <w:sz w:val="22"/>
           <w:szCs w:val="22"/>
         </w:rPr>
-        <w:t>) are lines. The boundary of a line is its end points</w:t>
-      </w:r>
-      <w:r>
-        <w:rPr>
-          <w:rFonts w:ascii="Times New Roman" w:hAnsi="Times New Roman" w:cs="Times New Roman"/>
-          <w:color w:val="000000"/>
-          <w:sz w:val="22"/>
-          <w:szCs w:val="22"/>
-        </w:rPr>
-        <w:t>:</w:t>
+        <w:t>) are lines. The boundary of a line is its end points:</w:t>
       </w:r>
     </w:p>
     <w:p>
@@ -9686,7 +9147,7 @@
               <mc:AlternateContent>
                 <mc:Choice Requires="wpc">
                   <w:drawing>
-                    <wp:inline distT="0" distB="0" distL="0" distR="0" wp14:anchorId="505F5631" wp14:editId="747A74E2">
+                    <wp:inline distT="0" distB="0" distL="0" distR="0" wp14:anchorId="28ED530B" wp14:editId="3397893D">
                       <wp:extent cx="1209675" cy="762000"/>
                       <wp:effectExtent l="0" t="0" r="0" b="0"/>
                       <wp:docPr id="7" name="Canvas 7"/>
@@ -9850,16 +9311,16 @@
                 </mc:Choice>
                 <mc:Fallback>
                   <w:pict>
-                    <v:group w14:anchorId="505F5631" id="Canvas 7" o:spid="_x0000_s1066" editas="canvas" style="width:95.25pt;height:60pt;mso-position-horizontal-relative:char;mso-position-vertical-relative:line" coordsize="12096,7620" o:gfxdata="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">
+                    <v:group w14:anchorId="28ED530B" id="Canvas 7" o:spid="_x0000_s1066" editas="canvas" style="width:95.25pt;height:60pt;mso-position-horizontal-relative:char;mso-position-vertical-relative:line" coordsize="12096,7620" o:gfxdata="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">
                       <v:shape id="_x0000_s1067" type="#_x0000_t75" style="position:absolute;width:12096;height:7620;visibility:visible;mso-wrap-style:square">
                         <v:fill o:detectmouseclick="t"/>
                         <v:path o:connecttype="none"/>
                       </v:shape>
-                      <v:rect id="Rectangle 2" o:spid="_x0000_s1068" style="position:absolute;left:391;top:1619;width:6096;height:3715;visibility:visible;mso-wrap-style:square;v-text-anchor:middle" o:gfxdata="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" fillcolor="#e7e6e6 [3214]" strokecolor="#1f4d78 [1604]" strokeweight="1pt"/>
-                      <v:line id="Straight Connector 3" o:spid="_x0000_s1069" style="position:absolute;flip:x;visibility:visible;mso-wrap-style:square" from="1248,4288" to="4450,6933" o:connectortype="straight" o:gfxdata="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" strokecolor="black [3200]" strokeweight="1pt">
+                      <v:rect id="Rectangle 2" o:spid="_x0000_s1068" style="position:absolute;left:391;top:1619;width:6096;height:3715;visibility:visible;mso-wrap-style:square;v-text-anchor:middle" o:gfxdata="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" fillcolor="#e7e6e6 [3214]" strokecolor="#1f4d78 [1604]" strokeweight="1pt"/>
+                      <v:line id="Straight Connector 3" o:spid="_x0000_s1069" style="position:absolute;flip:x;visibility:visible;mso-wrap-style:square" from="1248,4288" to="4450,6933" o:connectortype="straight" o:gfxdata="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" strokecolor="black [3200]" strokeweight="1pt">
                         <v:stroke joinstyle="miter"/>
                       </v:line>
-                      <v:shape id="Text Box 5" o:spid="_x0000_s1070" type="#_x0000_t202" style="position:absolute;left:1248;top:2190;width:2763;height:2667;visibility:visible;mso-wrap-style:square;v-text-anchor:top" o:gfxdata="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" filled="f" stroked="f" strokeweight=".5pt">
+                      <v:shape id="Text Box 5" o:spid="_x0000_s1070" type="#_x0000_t202" style="position:absolute;left:1248;top:2190;width:2763;height:2667;visibility:visible;mso-wrap-style:square;v-text-anchor:top" o:gfxdata="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" filled="f" stroked="f" strokeweight=".5pt">
                         <v:textbox>
                           <w:txbxContent>
                             <w:p>
@@ -9875,7 +9336,7 @@
                           </w:txbxContent>
                         </v:textbox>
                       </v:shape>
-                      <v:shape id="_x0000_s1071" type="#_x0000_t202" style="position:absolute;left:8012;top:2783;width:2762;height:2667;visibility:visible;mso-wrap-style:square;v-text-anchor:top" o:gfxdata="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" filled="f" stroked="f" strokeweight=".5pt">
+                      <v:shape id="_x0000_s1071" type="#_x0000_t202" style="position:absolute;left:8012;top:2783;width:2762;height:2667;visibility:visible;mso-wrap-style:square;v-text-anchor:top" o:gfxdata="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" filled="f" stroked="f" strokeweight=".5pt">
                         <v:textbox>
                           <w:txbxContent>
                             <w:p>
@@ -9931,7 +9392,7 @@
               <mc:AlternateContent>
                 <mc:Choice Requires="wpc">
                   <w:drawing>
-                    <wp:inline distT="0" distB="0" distL="0" distR="0" wp14:anchorId="78BEF213" wp14:editId="6AA64226">
+                    <wp:inline distT="0" distB="0" distL="0" distR="0" wp14:anchorId="5778C47F" wp14:editId="4F172616">
                       <wp:extent cx="1375575" cy="850265"/>
                       <wp:effectExtent l="0" t="0" r="0" b="635"/>
                       <wp:docPr id="10" name="Canvas 10"/>
@@ -10094,13 +9555,13 @@
                 </mc:Choice>
                 <mc:Fallback>
                   <w:pict>
-                    <v:group w14:anchorId="78BEF213" id="Canvas 10" o:spid="_x0000_s1072" editas="canvas" style="width:108.3pt;height:66.95pt;mso-position-horizontal-relative:char;mso-position-vertical-relative:line" coordsize="13754,8502" o:gfxdata="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">
+                    <v:group w14:anchorId="5778C47F" id="Canvas 10" o:spid="_x0000_s1072" editas="canvas" style="width:108.3pt;height:66.95pt;mso-position-horizontal-relative:char;mso-position-vertical-relative:line" coordsize="13754,8502" o:gfxdata="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">
                       <v:shape id="_x0000_s1073" type="#_x0000_t75" style="position:absolute;width:13754;height:8502;visibility:visible;mso-wrap-style:square">
                         <v:fill o:detectmouseclick="t"/>
                         <v:path o:connecttype="none"/>
                       </v:shape>
-                      <v:rect id="Rectangle 8" o:spid="_x0000_s1074" style="position:absolute;left:5211;top:2783;width:6096;height:3714;visibility:visible;mso-wrap-style:square;v-text-anchor:middle" o:gfxdata="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" fillcolor="#e7e6e6 [3214]" strokecolor="#1f4d78 [1604]" strokeweight="1pt"/>
-                      <v:shape id="_x0000_s1075" type="#_x0000_t202" style="position:absolute;left:2523;top:361;width:3537;height:3118;visibility:visible;mso-wrap-style:square;v-text-anchor:top" o:gfxdata="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" filled="f" stroked="f" strokeweight=".5pt">
+                      <v:rect id="Rectangle 8" o:spid="_x0000_s1074" style="position:absolute;left:5211;top:2783;width:6096;height:3714;visibility:visible;mso-wrap-style:square;v-text-anchor:middle" o:gfxdata="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" fillcolor="#e7e6e6 [3214]" strokecolor="#1f4d78 [1604]" strokeweight="1pt"/>
+                      <v:shape id="_x0000_s1075" type="#_x0000_t202" style="position:absolute;left:2523;top:361;width:3537;height:3118;visibility:visible;mso-wrap-style:square;v-text-anchor:top" o:gfxdata="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" filled="f" stroked="f" strokeweight=".5pt">
                         <v:textbox>
                           <w:txbxContent>
                             <w:p>
@@ -10118,10 +9579,10 @@
                           </w:txbxContent>
                         </v:textbox>
                       </v:shape>
-                      <v:line id="Straight Connector 106" o:spid="_x0000_s1076" style="position:absolute;flip:x y;visibility:visible;mso-wrap-style:square" from="5141,954" to="5179,8155" o:connectortype="straight" o:gfxdata="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" strokecolor="black [3200]" strokeweight="1pt">
+                      <v:line id="Straight Connector 106" o:spid="_x0000_s1076" style="position:absolute;flip:x y;visibility:visible;mso-wrap-style:square" from="5141,954" to="5179,8155" o:connectortype="straight" o:gfxdata="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" strokecolor="black [3200]" strokeweight="1pt">
                         <v:stroke joinstyle="miter"/>
                       </v:line>
-                      <v:shape id="_x0000_s1077" type="#_x0000_t202" style="position:absolute;left:8544;top:4095;width:2762;height:2667;visibility:visible;mso-wrap-style:square;v-text-anchor:top" o:gfxdata="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" filled="f" stroked="f" strokeweight=".5pt">
+                      <v:shape id="_x0000_s1077" type="#_x0000_t202" style="position:absolute;left:8544;top:4095;width:2762;height:2667;visibility:visible;mso-wrap-style:square;v-text-anchor:top" o:gfxdata="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" filled="f" stroked="f" strokeweight=".5pt">
                         <v:textbox>
                           <w:txbxContent>
                             <w:p>
@@ -10174,7 +9635,7 @@
               <mc:AlternateContent>
                 <mc:Choice Requires="wps">
                   <w:drawing>
-                    <wp:anchor distT="0" distB="0" distL="114300" distR="114300" simplePos="0" relativeHeight="252009472" behindDoc="0" locked="0" layoutInCell="1" allowOverlap="1" wp14:anchorId="10C4B5DD" wp14:editId="0D5E2321">
+                    <wp:anchor distT="0" distB="0" distL="114300" distR="114300" simplePos="0" relativeHeight="251718656" behindDoc="0" locked="0" layoutInCell="1" allowOverlap="1" wp14:anchorId="461CEDB0" wp14:editId="5ED74EA7">
                       <wp:simplePos x="0" y="0"/>
                       <wp:positionH relativeFrom="column">
                         <wp:posOffset>207645</wp:posOffset>
@@ -10228,9 +9689,9 @@
                     </wp:anchor>
                   </w:drawing>
                 </mc:Choice>
-                <mc:Fallback xmlns:w16cid="http://schemas.microsoft.com/office/word/2016/wordml/cid" xmlns:am3d="http://schemas.microsoft.com/office/drawing/2017/model3d" xmlns:aink="http://schemas.microsoft.com/office/drawing/2016/ink" xmlns:cx8="http://schemas.microsoft.com/office/drawing/2016/5/14/chartex" xmlns:cx7="http://schemas.microsoft.com/office/drawing/2016/5/13/chartex" xmlns:cx6="http://schemas.microsoft.com/office/drawing/2016/5/12/chartex" xmlns:cx5="http://schemas.microsoft.com/office/drawing/2016/5/11/chartex" xmlns:cx4="http://schemas.microsoft.com/office/drawing/2016/5/10/chartex" xmlns:cx3="http://schemas.microsoft.com/office/drawing/2016/5/9/chartex" xmlns:cx2="http://schemas.microsoft.com/office/drawing/2015/10/21/chartex">
+                <mc:Fallback>
                   <w:pict>
-                    <v:line w14:anchorId="5CA9EE0F" id="Straight Connector 14" o:spid="_x0000_s1026" style="position:absolute;flip:x;z-index:252009472;visibility:visible;mso-wrap-style:square;mso-width-percent:0;mso-height-percent:0;mso-wrap-distance-left:9pt;mso-wrap-distance-top:0;mso-wrap-distance-right:9pt;mso-wrap-distance-bottom:0;mso-position-horizontal:absolute;mso-position-horizontal-relative:text;mso-position-vertical:absolute;mso-position-vertical-relative:text;mso-width-percent:0;mso-height-percent:0;mso-width-relative:margin;mso-height-relative:margin" from="16.35pt,32.8pt" to="46.25pt,53.6pt" o:gfxdata="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" strokecolor="black [3200]" strokeweight="1pt">
+                    <v:line w14:anchorId="7BCF3B45" id="Straight Connector 14" o:spid="_x0000_s1026" style="position:absolute;flip:x;z-index:251718656;visibility:visible;mso-wrap-style:square;mso-width-percent:0;mso-height-percent:0;mso-wrap-distance-left:9pt;mso-wrap-distance-top:0;mso-wrap-distance-right:9pt;mso-wrap-distance-bottom:0;mso-position-horizontal:absolute;mso-position-horizontal-relative:text;mso-position-vertical:absolute;mso-position-vertical-relative:text;mso-width-percent:0;mso-height-percent:0;mso-width-relative:margin;mso-height-relative:margin" from="16.35pt,32.8pt" to="46.25pt,53.6pt" o:gfxdata="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" strokecolor="black [3200]" strokeweight="1pt">
                       <v:stroke joinstyle="miter"/>
                     </v:line>
                   </w:pict>
@@ -10249,7 +9710,7 @@
               <mc:AlternateContent>
                 <mc:Choice Requires="wps">
                   <w:drawing>
-                    <wp:anchor distT="0" distB="0" distL="114300" distR="114300" simplePos="0" relativeHeight="252008448" behindDoc="0" locked="0" layoutInCell="1" allowOverlap="1" wp14:anchorId="434705D3" wp14:editId="1E005233">
+                    <wp:anchor distT="0" distB="0" distL="114300" distR="114300" simplePos="0" relativeHeight="251717632" behindDoc="0" locked="0" layoutInCell="1" allowOverlap="1" wp14:anchorId="04F15515" wp14:editId="3959B622">
                       <wp:simplePos x="0" y="0"/>
                       <wp:positionH relativeFrom="column">
                         <wp:posOffset>815340</wp:posOffset>
@@ -10313,7 +9774,7 @@
                 </mc:Choice>
                 <mc:Fallback>
                   <w:pict>
-                    <v:shape w14:anchorId="434705D3" id="_x0000_s1078" type="#_x0000_t202" style="position:absolute;left:0;text-align:left;margin-left:64.2pt;margin-top:17.4pt;width:26.6pt;height:27.2pt;z-index:252008448;visibility:visible;mso-wrap-style:square;mso-width-percent:0;mso-height-percent:0;mso-wrap-distance-left:9pt;mso-wrap-distance-top:0;mso-wrap-distance-right:9pt;mso-wrap-distance-bottom:0;mso-position-horizontal:absolute;mso-position-horizontal-relative:text;mso-position-vertical:absolute;mso-position-vertical-relative:text;mso-width-percent:0;mso-height-percent:0;mso-width-relative:margin;mso-height-relative:margin;v-text-anchor:top" o:gfxdata="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" filled="f" stroked="f" strokeweight=".5pt">
+                    <v:shape w14:anchorId="04F15515" id="_x0000_s1078" type="#_x0000_t202" style="position:absolute;left:0;text-align:left;margin-left:64.2pt;margin-top:17.4pt;width:26.6pt;height:27.2pt;z-index:251717632;visibility:visible;mso-wrap-style:square;mso-width-percent:0;mso-height-percent:0;mso-wrap-distance-left:9pt;mso-wrap-distance-top:0;mso-wrap-distance-right:9pt;mso-wrap-distance-bottom:0;mso-position-horizontal:absolute;mso-position-horizontal-relative:text;mso-position-vertical:absolute;mso-position-vertical-relative:text;mso-width-percent:0;mso-height-percent:0;mso-width-relative:margin;mso-height-relative:margin;v-text-anchor:top" o:gfxdata="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" filled="f" stroked="f" strokeweight=".5pt">
                       <v:textbox>
                         <w:txbxContent>
                           <w:p>
@@ -10345,7 +9806,7 @@
               <mc:AlternateContent>
                 <mc:Choice Requires="wps">
                   <w:drawing>
-                    <wp:anchor distT="0" distB="0" distL="114300" distR="114300" simplePos="0" relativeHeight="252007424" behindDoc="0" locked="0" layoutInCell="1" allowOverlap="1" wp14:anchorId="1C56E2AF" wp14:editId="533471D8">
+                    <wp:anchor distT="0" distB="0" distL="114300" distR="114300" simplePos="0" relativeHeight="251716608" behindDoc="0" locked="0" layoutInCell="1" allowOverlap="1" wp14:anchorId="41AD1656" wp14:editId="283EAEDF">
                       <wp:simplePos x="0" y="0"/>
                       <wp:positionH relativeFrom="column">
                         <wp:posOffset>67945</wp:posOffset>
@@ -10403,7 +9864,7 @@
                 </mc:Choice>
                 <mc:Fallback>
                   <w:pict>
-                    <v:shape w14:anchorId="1C56E2AF" id="_x0000_s1079" type="#_x0000_t202" style="position:absolute;left:0;text-align:left;margin-left:5.35pt;margin-top:32.8pt;width:21.75pt;height:21pt;z-index:252007424;visibility:visible;mso-wrap-style:square;mso-wrap-distance-left:9pt;mso-wrap-distance-top:0;mso-wrap-distance-right:9pt;mso-wrap-distance-bottom:0;mso-position-horizontal:absolute;mso-position-horizontal-relative:text;mso-position-vertical:absolute;mso-position-vertical-relative:text;v-text-anchor:top" o:gfxdata="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" filled="f" stroked="f" strokeweight=".5pt">
+                    <v:shape w14:anchorId="41AD1656" id="_x0000_s1079" type="#_x0000_t202" style="position:absolute;left:0;text-align:left;margin-left:5.35pt;margin-top:32.8pt;width:21.75pt;height:21pt;z-index:251716608;visibility:visible;mso-wrap-style:square;mso-wrap-distance-left:9pt;mso-wrap-distance-top:0;mso-wrap-distance-right:9pt;mso-wrap-distance-bottom:0;mso-position-horizontal:absolute;mso-position-horizontal-relative:text;mso-position-vertical:absolute;mso-position-vertical-relative:text;v-text-anchor:top" o:gfxdata="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" filled="f" stroked="f" strokeweight=".5pt">
                       <v:textbox>
                         <w:txbxContent>
                           <w:p>
@@ -10435,7 +9896,7 @@
               <mc:AlternateContent>
                 <mc:Choice Requires="wps">
                   <w:drawing>
-                    <wp:anchor distT="0" distB="0" distL="114300" distR="114300" simplePos="0" relativeHeight="252006400" behindDoc="0" locked="0" layoutInCell="1" allowOverlap="1" wp14:anchorId="24AE0122" wp14:editId="7107CC45">
+                    <wp:anchor distT="0" distB="0" distL="114300" distR="114300" simplePos="0" relativeHeight="251715584" behindDoc="0" locked="0" layoutInCell="1" allowOverlap="1" wp14:anchorId="07C75B62" wp14:editId="06098530">
                       <wp:simplePos x="0" y="0"/>
                       <wp:positionH relativeFrom="column">
                         <wp:posOffset>589084</wp:posOffset>
@@ -10492,9 +9953,9 @@
                     </wp:anchor>
                   </w:drawing>
                 </mc:Choice>
-                <mc:Fallback xmlns:w16cid="http://schemas.microsoft.com/office/word/2016/wordml/cid" xmlns:am3d="http://schemas.microsoft.com/office/drawing/2017/model3d" xmlns:aink="http://schemas.microsoft.com/office/drawing/2016/ink" xmlns:cx8="http://schemas.microsoft.com/office/drawing/2016/5/14/chartex" xmlns:cx7="http://schemas.microsoft.com/office/drawing/2016/5/13/chartex" xmlns:cx6="http://schemas.microsoft.com/office/drawing/2016/5/12/chartex" xmlns:cx5="http://schemas.microsoft.com/office/drawing/2016/5/11/chartex" xmlns:cx4="http://schemas.microsoft.com/office/drawing/2016/5/10/chartex" xmlns:cx3="http://schemas.microsoft.com/office/drawing/2016/5/9/chartex" xmlns:cx2="http://schemas.microsoft.com/office/drawing/2015/10/21/chartex">
+                <mc:Fallback>
                   <w:pict>
-                    <v:rect w14:anchorId="170A780E" id="Rectangle 11" o:spid="_x0000_s1026" style="position:absolute;margin-left:46.4pt;margin-top:17.05pt;width:48pt;height:29.25pt;z-index:252006400;visibility:visible;mso-wrap-style:square;mso-wrap-distance-left:9pt;mso-wrap-distance-top:0;mso-wrap-distance-right:9pt;mso-wrap-distance-bottom:0;mso-position-horizontal:absolute;mso-position-horizontal-relative:text;mso-position-vertical:absolute;mso-position-vertical-relative:text;v-text-anchor:middle" o:gfxdata="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" fillcolor="#e7e6e6 [3214]" strokecolor="#1f4d78 [1604]" strokeweight="1pt"/>
+                    <v:rect w14:anchorId="78DC03BC" id="Rectangle 11" o:spid="_x0000_s1026" style="position:absolute;margin-left:46.4pt;margin-top:17.05pt;width:48pt;height:29.25pt;z-index:251715584;visibility:visible;mso-wrap-style:square;mso-wrap-distance-left:9pt;mso-wrap-distance-top:0;mso-wrap-distance-right:9pt;mso-wrap-distance-bottom:0;mso-position-horizontal:absolute;mso-position-horizontal-relative:text;mso-position-vertical:absolute;mso-position-vertical-relative:text;v-text-anchor:middle" o:gfxdata="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" fillcolor="#e7e6e6 [3214]" strokecolor="#1f4d78 [1604]" strokeweight="1pt"/>
                   </w:pict>
                 </mc:Fallback>
               </mc:AlternateContent>
@@ -10532,7 +9993,7 @@
               <mc:AlternateContent>
                 <mc:Choice Requires="wps">
                   <w:drawing>
-                    <wp:anchor distT="0" distB="0" distL="114300" distR="114300" simplePos="0" relativeHeight="252014592" behindDoc="0" locked="0" layoutInCell="1" allowOverlap="1" wp14:anchorId="7CB0185A" wp14:editId="615A3DBC">
+                    <wp:anchor distT="0" distB="0" distL="114300" distR="114300" simplePos="0" relativeHeight="251722752" behindDoc="0" locked="0" layoutInCell="1" allowOverlap="1" wp14:anchorId="364739F6" wp14:editId="65875CB2">
                       <wp:simplePos x="0" y="0"/>
                       <wp:positionH relativeFrom="column">
                         <wp:posOffset>178435</wp:posOffset>
@@ -10586,9 +10047,9 @@
                     </wp:anchor>
                   </w:drawing>
                 </mc:Choice>
-                <mc:Fallback xmlns:w16cid="http://schemas.microsoft.com/office/word/2016/wordml/cid" xmlns:am3d="http://schemas.microsoft.com/office/drawing/2017/model3d" xmlns:aink="http://schemas.microsoft.com/office/drawing/2016/ink" xmlns:cx8="http://schemas.microsoft.com/office/drawing/2016/5/14/chartex" xmlns:cx7="http://schemas.microsoft.com/office/drawing/2016/5/13/chartex" xmlns:cx6="http://schemas.microsoft.com/office/drawing/2016/5/12/chartex" xmlns:cx5="http://schemas.microsoft.com/office/drawing/2016/5/11/chartex" xmlns:cx4="http://schemas.microsoft.com/office/drawing/2016/5/10/chartex" xmlns:cx3="http://schemas.microsoft.com/office/drawing/2016/5/9/chartex" xmlns:cx2="http://schemas.microsoft.com/office/drawing/2015/10/21/chartex">
+                <mc:Fallback>
                   <w:pict>
-                    <v:line w14:anchorId="24919C58" id="Straight Connector 18" o:spid="_x0000_s1026" style="position:absolute;z-index:252014592;visibility:visible;mso-wrap-style:square;mso-width-percent:0;mso-height-percent:0;mso-wrap-distance-left:9pt;mso-wrap-distance-top:0;mso-wrap-distance-right:9pt;mso-wrap-distance-bottom:0;mso-position-horizontal:absolute;mso-position-horizontal-relative:text;mso-position-vertical:absolute;mso-position-vertical-relative:text;mso-width-percent:0;mso-height-percent:0;mso-width-relative:margin;mso-height-relative:margin" from="14.05pt,23.15pt" to="1in,63.9pt" o:gfxdata="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" strokecolor="black [3200]" strokeweight="1pt">
+                    <v:line w14:anchorId="786FD667" id="Straight Connector 18" o:spid="_x0000_s1026" style="position:absolute;z-index:251722752;visibility:visible;mso-wrap-style:square;mso-width-percent:0;mso-height-percent:0;mso-wrap-distance-left:9pt;mso-wrap-distance-top:0;mso-wrap-distance-right:9pt;mso-wrap-distance-bottom:0;mso-position-horizontal:absolute;mso-position-horizontal-relative:text;mso-position-vertical:absolute;mso-position-vertical-relative:text;mso-width-percent:0;mso-height-percent:0;mso-width-relative:margin;mso-height-relative:margin" from="14.05pt,23.15pt" to="1in,63.9pt" o:gfxdata="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" strokecolor="black [3200]" strokeweight="1pt">
                       <v:stroke joinstyle="miter"/>
                     </v:line>
                   </w:pict>
@@ -10607,7 +10068,7 @@
               <mc:AlternateContent>
                 <mc:Choice Requires="wps">
                   <w:drawing>
-                    <wp:anchor distT="0" distB="0" distL="114300" distR="114300" simplePos="0" relativeHeight="252013568" behindDoc="0" locked="0" layoutInCell="1" allowOverlap="1" wp14:anchorId="40033DF4" wp14:editId="42C02BB9">
+                    <wp:anchor distT="0" distB="0" distL="114300" distR="114300" simplePos="0" relativeHeight="251721728" behindDoc="0" locked="0" layoutInCell="1" allowOverlap="1" wp14:anchorId="14FBF9B3" wp14:editId="21A7041F">
                       <wp:simplePos x="0" y="0"/>
                       <wp:positionH relativeFrom="column">
                         <wp:posOffset>728980</wp:posOffset>
@@ -10671,7 +10132,7 @@
                 </mc:Choice>
                 <mc:Fallback>
                   <w:pict>
-                    <v:shape w14:anchorId="40033DF4" id="_x0000_s1080" type="#_x0000_t202" style="position:absolute;left:0;text-align:left;margin-left:57.4pt;margin-top:35.5pt;width:26.6pt;height:27.2pt;z-index:252013568;visibility:visible;mso-wrap-style:square;mso-width-percent:0;mso-height-percent:0;mso-wrap-distance-left:9pt;mso-wrap-distance-top:0;mso-wrap-distance-right:9pt;mso-wrap-distance-bottom:0;mso-position-horizontal:absolute;mso-position-horizontal-relative:text;mso-position-vertical:absolute;mso-position-vertical-relative:text;mso-width-percent:0;mso-height-percent:0;mso-width-relative:margin;mso-height-relative:margin;v-text-anchor:top" o:gfxdata="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" filled="f" stroked="f" strokeweight=".5pt">
+                    <v:shape w14:anchorId="14FBF9B3" id="_x0000_s1080" type="#_x0000_t202" style="position:absolute;left:0;text-align:left;margin-left:57.4pt;margin-top:35.5pt;width:26.6pt;height:27.2pt;z-index:251721728;visibility:visible;mso-wrap-style:square;mso-width-percent:0;mso-height-percent:0;mso-wrap-distance-left:9pt;mso-wrap-distance-top:0;mso-wrap-distance-right:9pt;mso-wrap-distance-bottom:0;mso-position-horizontal:absolute;mso-position-horizontal-relative:text;mso-position-vertical:absolute;mso-position-vertical-relative:text;mso-width-percent:0;mso-height-percent:0;mso-width-relative:margin;mso-height-relative:margin;v-text-anchor:top" o:gfxdata="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" filled="f" stroked="f" strokeweight=".5pt">
                       <v:textbox>
                         <w:txbxContent>
                           <w:p>
@@ -10703,7 +10164,7 @@
               <mc:AlternateContent>
                 <mc:Choice Requires="wps">
                   <w:drawing>
-                    <wp:anchor distT="0" distB="0" distL="114300" distR="114300" simplePos="0" relativeHeight="252012544" behindDoc="0" locked="0" layoutInCell="1" allowOverlap="1" wp14:anchorId="14BAE29F" wp14:editId="7059DEAB">
+                    <wp:anchor distT="0" distB="0" distL="114300" distR="114300" simplePos="0" relativeHeight="251720704" behindDoc="0" locked="0" layoutInCell="1" allowOverlap="1" wp14:anchorId="1F55E6AA" wp14:editId="3D7ED396">
                       <wp:simplePos x="0" y="0"/>
                       <wp:positionH relativeFrom="column">
                         <wp:posOffset>32385</wp:posOffset>
@@ -10761,7 +10222,7 @@
                 </mc:Choice>
                 <mc:Fallback>
                   <w:pict>
-                    <v:shape w14:anchorId="14BAE29F" id="_x0000_s1081" type="#_x0000_t202" style="position:absolute;left:0;text-align:left;margin-left:2.55pt;margin-top:23.4pt;width:21.75pt;height:21pt;z-index:252012544;visibility:visible;mso-wrap-style:square;mso-wrap-distance-left:9pt;mso-wrap-distance-top:0;mso-wrap-distance-right:9pt;mso-wrap-distance-bottom:0;mso-position-horizontal:absolute;mso-position-horizontal-relative:text;mso-position-vertical:absolute;mso-position-vertical-relative:text;v-text-anchor:top" o:gfxdata="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" filled="f" stroked="f" strokeweight=".5pt">
+                    <v:shape w14:anchorId="1F55E6AA" id="_x0000_s1081" type="#_x0000_t202" style="position:absolute;left:0;text-align:left;margin-left:2.55pt;margin-top:23.4pt;width:21.75pt;height:21pt;z-index:251720704;visibility:visible;mso-wrap-style:square;mso-wrap-distance-left:9pt;mso-wrap-distance-top:0;mso-wrap-distance-right:9pt;mso-wrap-distance-bottom:0;mso-position-horizontal:absolute;mso-position-horizontal-relative:text;mso-position-vertical:absolute;mso-position-vertical-relative:text;v-text-anchor:top" o:gfxdata="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" filled="f" stroked="f" strokeweight=".5pt">
                       <v:textbox>
                         <w:txbxContent>
                           <w:p>
@@ -10793,7 +10254,7 @@
               <mc:AlternateContent>
                 <mc:Choice Requires="wps">
                   <w:drawing>
-                    <wp:anchor distT="0" distB="0" distL="114300" distR="114300" simplePos="0" relativeHeight="252011520" behindDoc="0" locked="0" layoutInCell="1" allowOverlap="1" wp14:anchorId="0C0ACFAD" wp14:editId="2F333DB4">
+                    <wp:anchor distT="0" distB="0" distL="114300" distR="114300" simplePos="0" relativeHeight="251719680" behindDoc="0" locked="0" layoutInCell="1" allowOverlap="1" wp14:anchorId="4587F470" wp14:editId="0BB94974">
                       <wp:simplePos x="0" y="0"/>
                       <wp:positionH relativeFrom="column">
                         <wp:posOffset>400124</wp:posOffset>
@@ -10850,9 +10311,9 @@
                     </wp:anchor>
                   </w:drawing>
                 </mc:Choice>
-                <mc:Fallback xmlns:w16cid="http://schemas.microsoft.com/office/word/2016/wordml/cid" xmlns:am3d="http://schemas.microsoft.com/office/drawing/2017/model3d" xmlns:aink="http://schemas.microsoft.com/office/drawing/2016/ink" xmlns:cx8="http://schemas.microsoft.com/office/drawing/2016/5/14/chartex" xmlns:cx7="http://schemas.microsoft.com/office/drawing/2016/5/13/chartex" xmlns:cx6="http://schemas.microsoft.com/office/drawing/2016/5/12/chartex" xmlns:cx5="http://schemas.microsoft.com/office/drawing/2016/5/11/chartex" xmlns:cx4="http://schemas.microsoft.com/office/drawing/2016/5/10/chartex" xmlns:cx3="http://schemas.microsoft.com/office/drawing/2016/5/9/chartex" xmlns:cx2="http://schemas.microsoft.com/office/drawing/2015/10/21/chartex">
+                <mc:Fallback>
                   <w:pict>
-                    <v:rect w14:anchorId="38E80BEA" id="Rectangle 15" o:spid="_x0000_s1026" style="position:absolute;margin-left:31.5pt;margin-top:23.7pt;width:48pt;height:29.25pt;z-index:252011520;visibility:visible;mso-wrap-style:square;mso-wrap-distance-left:9pt;mso-wrap-distance-top:0;mso-wrap-distance-right:9pt;mso-wrap-distance-bottom:0;mso-position-horizontal:absolute;mso-position-horizontal-relative:text;mso-position-vertical:absolute;mso-position-vertical-relative:text;v-text-anchor:middle" o:gfxdata="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" fillcolor="#e7e6e6 [3214]" strokecolor="#1f4d78 [1604]" strokeweight="1pt"/>
+                    <v:rect w14:anchorId="500DDA9D" id="Rectangle 15" o:spid="_x0000_s1026" style="position:absolute;margin-left:31.5pt;margin-top:23.7pt;width:48pt;height:29.25pt;z-index:251719680;visibility:visible;mso-wrap-style:square;mso-wrap-distance-left:9pt;mso-wrap-distance-top:0;mso-wrap-distance-right:9pt;mso-wrap-distance-bottom:0;mso-position-horizontal:absolute;mso-position-horizontal-relative:text;mso-position-vertical:absolute;mso-position-vertical-relative:text;v-text-anchor:middle" o:gfxdata="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" fillcolor="#e7e6e6 [3214]" strokecolor="#1f4d78 [1604]" strokeweight="1pt"/>
                   </w:pict>
                 </mc:Fallback>
               </mc:AlternateContent>
@@ -11691,7 +11152,7 @@
               <mc:AlternateContent>
                 <mc:Choice Requires="wps">
                   <w:drawing>
-                    <wp:anchor distT="0" distB="0" distL="114300" distR="114300" simplePos="0" relativeHeight="251740160" behindDoc="0" locked="0" layoutInCell="1" allowOverlap="1" wp14:anchorId="618F8F16" wp14:editId="0BADC95D">
+                    <wp:anchor distT="0" distB="0" distL="114300" distR="114300" simplePos="0" relativeHeight="251691008" behindDoc="0" locked="0" layoutInCell="1" allowOverlap="1" wp14:anchorId="5E4395AB" wp14:editId="61D1B99B">
                       <wp:simplePos x="0" y="0"/>
                       <wp:positionH relativeFrom="column">
                         <wp:posOffset>345604</wp:posOffset>
@@ -11749,9 +11210,9 @@
                     </wp:anchor>
                   </w:drawing>
                 </mc:Choice>
-                <mc:Fallback xmlns:w16cid="http://schemas.microsoft.com/office/word/2016/wordml/cid" xmlns:am3d="http://schemas.microsoft.com/office/drawing/2017/model3d" xmlns:aink="http://schemas.microsoft.com/office/drawing/2016/ink" xmlns:cx8="http://schemas.microsoft.com/office/drawing/2016/5/14/chartex" xmlns:cx7="http://schemas.microsoft.com/office/drawing/2016/5/13/chartex" xmlns:cx6="http://schemas.microsoft.com/office/drawing/2016/5/12/chartex" xmlns:cx5="http://schemas.microsoft.com/office/drawing/2016/5/11/chartex" xmlns:cx4="http://schemas.microsoft.com/office/drawing/2016/5/10/chartex" xmlns:cx3="http://schemas.microsoft.com/office/drawing/2016/5/9/chartex" xmlns:cx2="http://schemas.microsoft.com/office/drawing/2015/10/21/chartex">
+                <mc:Fallback>
                   <w:pict>
-                    <v:line w14:anchorId="4AF70342" id="Straight Connector 181" o:spid="_x0000_s1026" style="position:absolute;flip:y;z-index:251740160;visibility:visible;mso-wrap-style:square;mso-width-percent:0;mso-height-percent:0;mso-wrap-distance-left:9pt;mso-wrap-distance-top:0;mso-wrap-distance-right:9pt;mso-wrap-distance-bottom:0;mso-position-horizontal:absolute;mso-position-horizontal-relative:text;mso-position-vertical:absolute;mso-position-vertical-relative:text;mso-width-percent:0;mso-height-percent:0;mso-width-relative:margin;mso-height-relative:margin" from="27.2pt,10.45pt" to="51pt,23pt" o:gfxdata="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" strokecolor="red" strokeweight="1.5pt">
+                    <v:line w14:anchorId="5DFAFCDA" id="Straight Connector 181" o:spid="_x0000_s1026" style="position:absolute;flip:y;z-index:251691008;visibility:visible;mso-wrap-style:square;mso-width-percent:0;mso-height-percent:0;mso-wrap-distance-left:9pt;mso-wrap-distance-top:0;mso-wrap-distance-right:9pt;mso-wrap-distance-bottom:0;mso-position-horizontal:absolute;mso-position-horizontal-relative:text;mso-position-vertical:absolute;mso-position-vertical-relative:text;mso-width-percent:0;mso-height-percent:0;mso-width-relative:margin;mso-height-relative:margin" from="27.2pt,10.45pt" to="51pt,23pt" o:gfxdata="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" strokecolor="red" strokeweight="1.5pt">
                       <v:stroke joinstyle="miter"/>
                     </v:line>
                   </w:pict>
@@ -11766,7 +11227,7 @@
               <mc:AlternateContent>
                 <mc:Choice Requires="wps">
                   <w:drawing>
-                    <wp:anchor distT="0" distB="0" distL="114300" distR="114300" simplePos="0" relativeHeight="251739136" behindDoc="0" locked="0" layoutInCell="1" allowOverlap="1" wp14:anchorId="20C087CA" wp14:editId="25129A8D">
+                    <wp:anchor distT="0" distB="0" distL="114300" distR="114300" simplePos="0" relativeHeight="251689984" behindDoc="0" locked="0" layoutInCell="1" allowOverlap="1" wp14:anchorId="45CA4C25" wp14:editId="7CD8034D">
                       <wp:simplePos x="0" y="0"/>
                       <wp:positionH relativeFrom="column">
                         <wp:posOffset>222250</wp:posOffset>
@@ -11824,9 +11285,9 @@
                     </wp:anchor>
                   </w:drawing>
                 </mc:Choice>
-                <mc:Fallback xmlns:w16cid="http://schemas.microsoft.com/office/word/2016/wordml/cid" xmlns:am3d="http://schemas.microsoft.com/office/drawing/2017/model3d" xmlns:aink="http://schemas.microsoft.com/office/drawing/2016/ink" xmlns:cx8="http://schemas.microsoft.com/office/drawing/2016/5/14/chartex" xmlns:cx7="http://schemas.microsoft.com/office/drawing/2016/5/13/chartex" xmlns:cx6="http://schemas.microsoft.com/office/drawing/2016/5/12/chartex" xmlns:cx5="http://schemas.microsoft.com/office/drawing/2016/5/11/chartex" xmlns:cx4="http://schemas.microsoft.com/office/drawing/2016/5/10/chartex" xmlns:cx3="http://schemas.microsoft.com/office/drawing/2016/5/9/chartex" xmlns:cx2="http://schemas.microsoft.com/office/drawing/2015/10/21/chartex">
+                <mc:Fallback>
                   <w:pict>
-                    <v:line w14:anchorId="6BEA8BC2" id="Straight Connector 37" o:spid="_x0000_s1026" style="position:absolute;z-index:251739136;visibility:visible;mso-wrap-style:square;mso-width-percent:0;mso-height-percent:0;mso-wrap-distance-left:9pt;mso-wrap-distance-top:0;mso-wrap-distance-right:9pt;mso-wrap-distance-bottom:0;mso-position-horizontal:absolute;mso-position-horizontal-relative:text;mso-position-vertical:absolute;mso-position-vertical-relative:text;mso-width-percent:0;mso-height-percent:0;mso-width-relative:margin;mso-height-relative:margin" from="17.5pt,36.95pt" to="80.5pt,36.95pt" o:gfxdata="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" strokecolor="#0432ff" strokeweight="1.5pt">
+                    <v:line w14:anchorId="3420D43A" id="Straight Connector 37" o:spid="_x0000_s1026" style="position:absolute;z-index:251689984;visibility:visible;mso-wrap-style:square;mso-width-percent:0;mso-height-percent:0;mso-wrap-distance-left:9pt;mso-wrap-distance-top:0;mso-wrap-distance-right:9pt;mso-wrap-distance-bottom:0;mso-position-horizontal:absolute;mso-position-horizontal-relative:text;mso-position-vertical:absolute;mso-position-vertical-relative:text;mso-width-percent:0;mso-height-percent:0;mso-width-relative:margin;mso-height-relative:margin" from="17.5pt,36.95pt" to="80.5pt,36.95pt" o:gfxdata="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" strokecolor="#0432ff" strokeweight="1.5pt">
                       <v:stroke joinstyle="miter"/>
                     </v:line>
                   </w:pict>
@@ -11841,7 +11302,7 @@
               <mc:AlternateContent>
                 <mc:Choice Requires="wps">
                   <w:drawing>
-                    <wp:anchor distT="0" distB="0" distL="114300" distR="114300" simplePos="0" relativeHeight="251741184" behindDoc="0" locked="0" layoutInCell="1" allowOverlap="1" wp14:anchorId="70ADC6BA" wp14:editId="55BFDBAD">
+                    <wp:anchor distT="0" distB="0" distL="114300" distR="114300" simplePos="0" relativeHeight="251692032" behindDoc="0" locked="0" layoutInCell="1" allowOverlap="1" wp14:anchorId="06039557" wp14:editId="5284E187">
                       <wp:simplePos x="0" y="0"/>
                       <wp:positionH relativeFrom="column">
                         <wp:posOffset>635</wp:posOffset>
@@ -11902,7 +11363,7 @@
                 </mc:Choice>
                 <mc:Fallback>
                   <w:pict>
-                    <v:shape w14:anchorId="70ADC6BA" id="_x0000_s1082" type="#_x0000_t202" style="position:absolute;left:0;text-align:left;margin-left:.05pt;margin-top:27.8pt;width:21.75pt;height:21pt;z-index:251741184;visibility:visible;mso-wrap-style:square;mso-wrap-distance-left:9pt;mso-wrap-distance-top:0;mso-wrap-distance-right:9pt;mso-wrap-distance-bottom:0;mso-position-horizontal:absolute;mso-position-horizontal-relative:text;mso-position-vertical:absolute;mso-position-vertical-relative:text;v-text-anchor:top" o:gfxdata="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" filled="f" stroked="f" strokeweight=".5pt">
+                    <v:shape w14:anchorId="06039557" id="_x0000_s1082" type="#_x0000_t202" style="position:absolute;left:0;text-align:left;margin-left:.05pt;margin-top:27.8pt;width:21.75pt;height:21pt;z-index:251692032;visibility:visible;mso-wrap-style:square;mso-wrap-distance-left:9pt;mso-wrap-distance-top:0;mso-wrap-distance-right:9pt;mso-wrap-distance-bottom:0;mso-position-horizontal:absolute;mso-position-horizontal-relative:text;mso-position-vertical:absolute;mso-position-vertical-relative:text;v-text-anchor:top" o:gfxdata="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" filled="f" stroked="f" strokeweight=".5pt">
                       <v:textbox>
                         <w:txbxContent>
                           <w:p>
@@ -11933,7 +11394,7 @@
               <mc:AlternateContent>
                 <mc:Choice Requires="wps">
                   <w:drawing>
-                    <wp:anchor distT="0" distB="0" distL="114300" distR="114300" simplePos="0" relativeHeight="251742208" behindDoc="0" locked="0" layoutInCell="1" allowOverlap="1" wp14:anchorId="04E1D787" wp14:editId="3C5B6E7D">
+                    <wp:anchor distT="0" distB="0" distL="114300" distR="114300" simplePos="0" relativeHeight="251693056" behindDoc="0" locked="0" layoutInCell="1" allowOverlap="1" wp14:anchorId="4ECCD75A" wp14:editId="236E7356">
                       <wp:simplePos x="0" y="0"/>
                       <wp:positionH relativeFrom="column">
                         <wp:posOffset>686435</wp:posOffset>
@@ -11994,7 +11455,7 @@
                 </mc:Choice>
                 <mc:Fallback>
                   <w:pict>
-                    <v:shape w14:anchorId="04E1D787" id="_x0000_s1083" type="#_x0000_t202" style="position:absolute;left:0;text-align:left;margin-left:54.05pt;margin-top:.85pt;width:21.75pt;height:21pt;z-index:251742208;visibility:visible;mso-wrap-style:square;mso-wrap-distance-left:9pt;mso-wrap-distance-top:0;mso-wrap-distance-right:9pt;mso-wrap-distance-bottom:0;mso-position-horizontal:absolute;mso-position-horizontal-relative:text;mso-position-vertical:absolute;mso-position-vertical-relative:text;v-text-anchor:top" o:gfxdata="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" filled="f" stroked="f" strokeweight=".5pt">
+                    <v:shape w14:anchorId="4ECCD75A" id="_x0000_s1083" type="#_x0000_t202" style="position:absolute;left:0;text-align:left;margin-left:54.05pt;margin-top:.85pt;width:21.75pt;height:21pt;z-index:251693056;visibility:visible;mso-wrap-style:square;mso-wrap-distance-left:9pt;mso-wrap-distance-top:0;mso-wrap-distance-right:9pt;mso-wrap-distance-bottom:0;mso-position-horizontal:absolute;mso-position-horizontal-relative:text;mso-position-vertical:absolute;mso-position-vertical-relative:text;v-text-anchor:top" o:gfxdata="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" filled="f" stroked="f" strokeweight=".5pt">
                       <v:textbox>
                         <w:txbxContent>
                           <w:p>
@@ -12044,7 +11505,7 @@
               <mc:AlternateContent>
                 <mc:Choice Requires="wps">
                   <w:drawing>
-                    <wp:anchor distT="0" distB="0" distL="114300" distR="114300" simplePos="0" relativeHeight="251727872" behindDoc="0" locked="0" layoutInCell="1" allowOverlap="1" wp14:anchorId="5615C6DB" wp14:editId="2DA25A35">
+                    <wp:anchor distT="0" distB="0" distL="114300" distR="114300" simplePos="0" relativeHeight="251686912" behindDoc="0" locked="0" layoutInCell="1" allowOverlap="1" wp14:anchorId="5F4B6356" wp14:editId="6A2EC3D0">
                       <wp:simplePos x="0" y="0"/>
                       <wp:positionH relativeFrom="column">
                         <wp:posOffset>519430</wp:posOffset>
@@ -12102,9 +11563,9 @@
                     </wp:anchor>
                   </w:drawing>
                 </mc:Choice>
-                <mc:Fallback xmlns:w16cid="http://schemas.microsoft.com/office/word/2016/wordml/cid" xmlns:am3d="http://schemas.microsoft.com/office/drawing/2017/model3d" xmlns:aink="http://schemas.microsoft.com/office/drawing/2016/ink" xmlns:cx8="http://schemas.microsoft.com/office/drawing/2016/5/14/chartex" xmlns:cx7="http://schemas.microsoft.com/office/drawing/2016/5/13/chartex" xmlns:cx6="http://schemas.microsoft.com/office/drawing/2016/5/12/chartex" xmlns:cx5="http://schemas.microsoft.com/office/drawing/2016/5/11/chartex" xmlns:cx4="http://schemas.microsoft.com/office/drawing/2016/5/10/chartex" xmlns:cx3="http://schemas.microsoft.com/office/drawing/2016/5/9/chartex" xmlns:cx2="http://schemas.microsoft.com/office/drawing/2015/10/21/chartex">
+                <mc:Fallback>
                   <w:pict>
-                    <v:line w14:anchorId="7CFF0719" id="Straight Connector 181" o:spid="_x0000_s1026" style="position:absolute;z-index:251727872;visibility:visible;mso-wrap-style:square;mso-width-percent:0;mso-height-percent:0;mso-wrap-distance-left:9pt;mso-wrap-distance-top:0;mso-wrap-distance-right:9pt;mso-wrap-distance-bottom:0;mso-position-horizontal:absolute;mso-position-horizontal-relative:text;mso-position-vertical:absolute;mso-position-vertical-relative:text;mso-width-percent:0;mso-height-percent:0;mso-width-relative:margin;mso-height-relative:margin" from="40.9pt,27pt" to="70.15pt,27pt" o:gfxdata="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" strokecolor="red" strokeweight="1.5pt">
+                    <v:line w14:anchorId="0FA1324D" id="Straight Connector 181" o:spid="_x0000_s1026" style="position:absolute;z-index:251686912;visibility:visible;mso-wrap-style:square;mso-width-percent:0;mso-height-percent:0;mso-wrap-distance-left:9pt;mso-wrap-distance-top:0;mso-wrap-distance-right:9pt;mso-wrap-distance-bottom:0;mso-position-horizontal:absolute;mso-position-horizontal-relative:text;mso-position-vertical:absolute;mso-position-vertical-relative:text;mso-width-percent:0;mso-height-percent:0;mso-width-relative:margin;mso-height-relative:margin" from="40.9pt,27pt" to="70.15pt,27pt" o:gfxdata="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" strokecolor="red" strokeweight="1.5pt">
                       <v:stroke joinstyle="miter"/>
                     </v:line>
                   </w:pict>
@@ -12119,7 +11580,7 @@
               <mc:AlternateContent>
                 <mc:Choice Requires="wps">
                   <w:drawing>
-                    <wp:anchor distT="0" distB="0" distL="114300" distR="114300" simplePos="0" relativeHeight="251729920" behindDoc="0" locked="0" layoutInCell="1" allowOverlap="1" wp14:anchorId="261F5272" wp14:editId="1B28ADE0">
+                    <wp:anchor distT="0" distB="0" distL="114300" distR="114300" simplePos="0" relativeHeight="251688960" behindDoc="0" locked="0" layoutInCell="1" allowOverlap="1" wp14:anchorId="1F1B0025" wp14:editId="69E14F66">
                       <wp:simplePos x="0" y="0"/>
                       <wp:positionH relativeFrom="column">
                         <wp:posOffset>514985</wp:posOffset>
@@ -12180,7 +11641,7 @@
                 </mc:Choice>
                 <mc:Fallback>
                   <w:pict>
-                    <v:shape w14:anchorId="261F5272" id="_x0000_s1084" type="#_x0000_t202" style="position:absolute;left:0;text-align:left;margin-left:40.55pt;margin-top:4.35pt;width:21.75pt;height:21pt;z-index:251729920;visibility:visible;mso-wrap-style:square;mso-wrap-distance-left:9pt;mso-wrap-distance-top:0;mso-wrap-distance-right:9pt;mso-wrap-distance-bottom:0;mso-position-horizontal:absolute;mso-position-horizontal-relative:text;mso-position-vertical:absolute;mso-position-vertical-relative:text;v-text-anchor:top" o:gfxdata="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" filled="f" stroked="f" strokeweight=".5pt">
+                    <v:shape w14:anchorId="1F1B0025" id="_x0000_s1084" type="#_x0000_t202" style="position:absolute;left:0;text-align:left;margin-left:40.55pt;margin-top:4.35pt;width:21.75pt;height:21pt;z-index:251688960;visibility:visible;mso-wrap-style:square;mso-wrap-distance-left:9pt;mso-wrap-distance-top:0;mso-wrap-distance-right:9pt;mso-wrap-distance-bottom:0;mso-position-horizontal:absolute;mso-position-horizontal-relative:text;mso-position-vertical:absolute;mso-position-vertical-relative:text;v-text-anchor:top" o:gfxdata="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" filled="f" stroked="f" strokeweight=".5pt">
                       <v:textbox>
                         <w:txbxContent>
                           <w:p>
@@ -12211,7 +11672,7 @@
               <mc:AlternateContent>
                 <mc:Choice Requires="wps">
                   <w:drawing>
-                    <wp:anchor distT="0" distB="0" distL="114300" distR="114300" simplePos="0" relativeHeight="251728896" behindDoc="0" locked="0" layoutInCell="1" allowOverlap="1" wp14:anchorId="1E395656" wp14:editId="02A31B28">
+                    <wp:anchor distT="0" distB="0" distL="114300" distR="114300" simplePos="0" relativeHeight="251687936" behindDoc="0" locked="0" layoutInCell="1" allowOverlap="1" wp14:anchorId="03AFF298" wp14:editId="0FFA7256">
                       <wp:simplePos x="0" y="0"/>
                       <wp:positionH relativeFrom="column">
                         <wp:posOffset>2540</wp:posOffset>
@@ -12272,7 +11733,7 @@
                 </mc:Choice>
                 <mc:Fallback>
                   <w:pict>
-                    <v:shape w14:anchorId="1E395656" id="_x0000_s1085" type="#_x0000_t202" style="position:absolute;left:0;text-align:left;margin-left:.2pt;margin-top:27.8pt;width:21.75pt;height:21pt;z-index:251728896;visibility:visible;mso-wrap-style:square;mso-wrap-distance-left:9pt;mso-wrap-distance-top:0;mso-wrap-distance-right:9pt;mso-wrap-distance-bottom:0;mso-position-horizontal:absolute;mso-position-horizontal-relative:text;mso-position-vertical:absolute;mso-position-vertical-relative:text;v-text-anchor:top" o:gfxdata="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" filled="f" stroked="f" strokeweight=".5pt">
+                    <v:shape w14:anchorId="03AFF298" id="_x0000_s1085" type="#_x0000_t202" style="position:absolute;left:0;text-align:left;margin-left:.2pt;margin-top:27.8pt;width:21.75pt;height:21pt;z-index:251687936;visibility:visible;mso-wrap-style:square;mso-wrap-distance-left:9pt;mso-wrap-distance-top:0;mso-wrap-distance-right:9pt;mso-wrap-distance-bottom:0;mso-position-horizontal:absolute;mso-position-horizontal-relative:text;mso-position-vertical:absolute;mso-position-vertical-relative:text;v-text-anchor:top" o:gfxdata="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" filled="f" stroked="f" strokeweight=".5pt">
                       <v:textbox>
                         <w:txbxContent>
                           <w:p>
@@ -12303,7 +11764,7 @@
               <mc:AlternateContent>
                 <mc:Choice Requires="wps">
                   <w:drawing>
-                    <wp:anchor distT="0" distB="0" distL="114300" distR="114300" simplePos="0" relativeHeight="251726848" behindDoc="0" locked="0" layoutInCell="1" allowOverlap="1" wp14:anchorId="7C736365" wp14:editId="46558A86">
+                    <wp:anchor distT="0" distB="0" distL="114300" distR="114300" simplePos="0" relativeHeight="251685888" behindDoc="0" locked="0" layoutInCell="1" allowOverlap="1" wp14:anchorId="1600FACD" wp14:editId="3EA24EBC">
                       <wp:simplePos x="0" y="0"/>
                       <wp:positionH relativeFrom="column">
                         <wp:posOffset>286385</wp:posOffset>
@@ -12361,9 +11822,9 @@
                     </wp:anchor>
                   </w:drawing>
                 </mc:Choice>
-                <mc:Fallback xmlns:w16cid="http://schemas.microsoft.com/office/word/2016/wordml/cid" xmlns:am3d="http://schemas.microsoft.com/office/drawing/2017/model3d" xmlns:aink="http://schemas.microsoft.com/office/drawing/2016/ink" xmlns:cx8="http://schemas.microsoft.com/office/drawing/2016/5/14/chartex" xmlns:cx7="http://schemas.microsoft.com/office/drawing/2016/5/13/chartex" xmlns:cx6="http://schemas.microsoft.com/office/drawing/2016/5/12/chartex" xmlns:cx5="http://schemas.microsoft.com/office/drawing/2016/5/11/chartex" xmlns:cx4="http://schemas.microsoft.com/office/drawing/2016/5/10/chartex" xmlns:cx3="http://schemas.microsoft.com/office/drawing/2016/5/9/chartex" xmlns:cx2="http://schemas.microsoft.com/office/drawing/2015/10/21/chartex">
+                <mc:Fallback>
                   <w:pict>
-                    <v:line w14:anchorId="67DB5FC8" id="Straight Connector 37" o:spid="_x0000_s1026" style="position:absolute;z-index:251726848;visibility:visible;mso-wrap-style:square;mso-width-percent:0;mso-height-percent:0;mso-wrap-distance-left:9pt;mso-wrap-distance-top:0;mso-wrap-distance-right:9pt;mso-wrap-distance-bottom:0;mso-position-horizontal:absolute;mso-position-horizontal-relative:text;mso-position-vertical:absolute;mso-position-vertical-relative:text;mso-width-percent:0;mso-height-percent:0;mso-width-relative:margin;mso-height-relative:margin" from="22.55pt,26.45pt" to="85.5pt,26.45pt" o:gfxdata="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" strokecolor="#0432ff" strokeweight="1.5pt">
+                    <v:line w14:anchorId="69E5AC65" id="Straight Connector 37" o:spid="_x0000_s1026" style="position:absolute;z-index:251685888;visibility:visible;mso-wrap-style:square;mso-width-percent:0;mso-height-percent:0;mso-wrap-distance-left:9pt;mso-wrap-distance-top:0;mso-wrap-distance-right:9pt;mso-wrap-distance-bottom:0;mso-position-horizontal:absolute;mso-position-horizontal-relative:text;mso-position-vertical:absolute;mso-position-vertical-relative:text;mso-width-percent:0;mso-height-percent:0;mso-width-relative:margin;mso-height-relative:margin" from="22.55pt,26.45pt" to="85.5pt,26.45pt" o:gfxdata="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" strokecolor="#0432ff" strokeweight="1.5pt">
                       <v:stroke joinstyle="miter"/>
                     </v:line>
                   </w:pict>
@@ -12397,7 +11858,7 @@
               <mc:AlternateContent>
                 <mc:Choice Requires="wps">
                   <w:drawing>
-                    <wp:anchor distT="0" distB="0" distL="114300" distR="114300" simplePos="0" relativeHeight="251725824" behindDoc="0" locked="0" layoutInCell="1" allowOverlap="1" wp14:anchorId="660C0D63" wp14:editId="5AB00AFA">
+                    <wp:anchor distT="0" distB="0" distL="114300" distR="114300" simplePos="0" relativeHeight="251684864" behindDoc="0" locked="0" layoutInCell="1" allowOverlap="1" wp14:anchorId="73B347FA" wp14:editId="3FDD3F2D">
                       <wp:simplePos x="0" y="0"/>
                       <wp:positionH relativeFrom="column">
                         <wp:posOffset>923772</wp:posOffset>
@@ -12458,7 +11919,7 @@
                 </mc:Choice>
                 <mc:Fallback>
                   <w:pict>
-                    <v:shape w14:anchorId="660C0D63" id="_x0000_s1086" type="#_x0000_t202" style="position:absolute;left:0;text-align:left;margin-left:72.75pt;margin-top:-.9pt;width:21.75pt;height:21pt;z-index:251725824;visibility:visible;mso-wrap-style:square;mso-wrap-distance-left:9pt;mso-wrap-distance-top:0;mso-wrap-distance-right:9pt;mso-wrap-distance-bottom:0;mso-position-horizontal:absolute;mso-position-horizontal-relative:text;mso-position-vertical:absolute;mso-position-vertical-relative:text;v-text-anchor:top" o:gfxdata="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" filled="f" stroked="f" strokeweight=".5pt">
+                    <v:shape w14:anchorId="73B347FA" id="_x0000_s1086" type="#_x0000_t202" style="position:absolute;left:0;text-align:left;margin-left:72.75pt;margin-top:-.9pt;width:21.75pt;height:21pt;z-index:251684864;visibility:visible;mso-wrap-style:square;mso-wrap-distance-left:9pt;mso-wrap-distance-top:0;mso-wrap-distance-right:9pt;mso-wrap-distance-bottom:0;mso-position-horizontal:absolute;mso-position-horizontal-relative:text;mso-position-vertical:absolute;mso-position-vertical-relative:text;v-text-anchor:top" o:gfxdata="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" filled="f" stroked="f" strokeweight=".5pt">
                       <v:textbox>
                         <w:txbxContent>
                           <w:p>
@@ -12489,7 +11950,7 @@
               <mc:AlternateContent>
                 <mc:Choice Requires="wps">
                   <w:drawing>
-                    <wp:anchor distT="0" distB="0" distL="114300" distR="114300" simplePos="0" relativeHeight="251724800" behindDoc="0" locked="0" layoutInCell="1" allowOverlap="1" wp14:anchorId="49ECE55E" wp14:editId="2EA1F090">
+                    <wp:anchor distT="0" distB="0" distL="114300" distR="114300" simplePos="0" relativeHeight="251683840" behindDoc="0" locked="0" layoutInCell="1" allowOverlap="1" wp14:anchorId="25CD76D8" wp14:editId="5654F99C">
                       <wp:simplePos x="0" y="0"/>
                       <wp:positionH relativeFrom="column">
                         <wp:posOffset>237873</wp:posOffset>
@@ -12550,7 +12011,7 @@
                 </mc:Choice>
                 <mc:Fallback>
                   <w:pict>
-                    <v:shape w14:anchorId="49ECE55E" id="_x0000_s1087" type="#_x0000_t202" style="position:absolute;left:0;text-align:left;margin-left:18.75pt;margin-top:26.1pt;width:21.75pt;height:21pt;z-index:251724800;visibility:visible;mso-wrap-style:square;mso-wrap-distance-left:9pt;mso-wrap-distance-top:0;mso-wrap-distance-right:9pt;mso-wrap-distance-bottom:0;mso-position-horizontal:absolute;mso-position-horizontal-relative:text;mso-position-vertical:absolute;mso-position-vertical-relative:text;v-text-anchor:top" o:gfxdata="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" filled="f" stroked="f" strokeweight=".5pt">
+                    <v:shape w14:anchorId="25CD76D8" id="_x0000_s1087" type="#_x0000_t202" style="position:absolute;left:0;text-align:left;margin-left:18.75pt;margin-top:26.1pt;width:21.75pt;height:21pt;z-index:251683840;visibility:visible;mso-wrap-style:square;mso-wrap-distance-left:9pt;mso-wrap-distance-top:0;mso-wrap-distance-right:9pt;mso-wrap-distance-bottom:0;mso-position-horizontal:absolute;mso-position-horizontal-relative:text;mso-position-vertical:absolute;mso-position-vertical-relative:text;v-text-anchor:top" o:gfxdata="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" filled="f" stroked="f" strokeweight=".5pt">
                       <v:textbox>
                         <w:txbxContent>
                           <w:p>
@@ -12581,7 +12042,7 @@
               <mc:AlternateContent>
                 <mc:Choice Requires="wps">
                   <w:drawing>
-                    <wp:anchor distT="0" distB="0" distL="114300" distR="114300" simplePos="0" relativeHeight="251720704" behindDoc="0" locked="0" layoutInCell="1" allowOverlap="1" wp14:anchorId="3F105560" wp14:editId="159692B1">
+                    <wp:anchor distT="0" distB="0" distL="114300" distR="114300" simplePos="0" relativeHeight="251681792" behindDoc="0" locked="0" layoutInCell="1" allowOverlap="1" wp14:anchorId="14F8B7E8" wp14:editId="24B3F7C7">
                       <wp:simplePos x="0" y="0"/>
                       <wp:positionH relativeFrom="column">
                         <wp:posOffset>459266</wp:posOffset>
@@ -12639,9 +12100,9 @@
                     </wp:anchor>
                   </w:drawing>
                 </mc:Choice>
-                <mc:Fallback xmlns:w16cid="http://schemas.microsoft.com/office/word/2016/wordml/cid" xmlns:am3d="http://schemas.microsoft.com/office/drawing/2017/model3d" xmlns:aink="http://schemas.microsoft.com/office/drawing/2016/ink" xmlns:cx8="http://schemas.microsoft.com/office/drawing/2016/5/14/chartex" xmlns:cx7="http://schemas.microsoft.com/office/drawing/2016/5/13/chartex" xmlns:cx6="http://schemas.microsoft.com/office/drawing/2016/5/12/chartex" xmlns:cx5="http://schemas.microsoft.com/office/drawing/2016/5/11/chartex" xmlns:cx4="http://schemas.microsoft.com/office/drawing/2016/5/10/chartex" xmlns:cx3="http://schemas.microsoft.com/office/drawing/2016/5/9/chartex" xmlns:cx2="http://schemas.microsoft.com/office/drawing/2015/10/21/chartex">
+                <mc:Fallback>
                   <w:pict>
-                    <v:line w14:anchorId="4934C880" id="Straight Connector 37" o:spid="_x0000_s1026" style="position:absolute;z-index:251720704;visibility:visible;mso-wrap-style:square;mso-width-percent:0;mso-height-percent:0;mso-wrap-distance-left:9pt;mso-wrap-distance-top:0;mso-wrap-distance-right:9pt;mso-wrap-distance-bottom:0;mso-position-horizontal:absolute;mso-position-horizontal-relative:text;mso-position-vertical:absolute;mso-position-vertical-relative:text;mso-width-percent:0;mso-height-percent:0;mso-width-relative:margin;mso-height-relative:margin" from="36.15pt,35.25pt" to="99.15pt,35.25pt" o:gfxdata="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" strokecolor="#0432ff" strokeweight="1.5pt">
+                    <v:line w14:anchorId="43F24598" id="Straight Connector 37" o:spid="_x0000_s1026" style="position:absolute;z-index:251681792;visibility:visible;mso-wrap-style:square;mso-width-percent:0;mso-height-percent:0;mso-wrap-distance-left:9pt;mso-wrap-distance-top:0;mso-wrap-distance-right:9pt;mso-wrap-distance-bottom:0;mso-position-horizontal:absolute;mso-position-horizontal-relative:text;mso-position-vertical:absolute;mso-position-vertical-relative:text;mso-width-percent:0;mso-height-percent:0;mso-width-relative:margin;mso-height-relative:margin" from="36.15pt,35.25pt" to="99.15pt,35.25pt" o:gfxdata="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" strokecolor="#0432ff" strokeweight="1.5pt">
                       <v:stroke joinstyle="miter"/>
                     </v:line>
                   </w:pict>
@@ -12656,7 +12117,7 @@
               <mc:AlternateContent>
                 <mc:Choice Requires="wps">
                   <w:drawing>
-                    <wp:anchor distT="0" distB="0" distL="114300" distR="114300" simplePos="0" relativeHeight="251723776" behindDoc="0" locked="0" layoutInCell="1" allowOverlap="1" wp14:anchorId="7B919245" wp14:editId="4C8643A0">
+                    <wp:anchor distT="0" distB="0" distL="114300" distR="114300" simplePos="0" relativeHeight="251682816" behindDoc="0" locked="0" layoutInCell="1" allowOverlap="1" wp14:anchorId="2735657C" wp14:editId="468317DE">
                       <wp:simplePos x="0" y="0"/>
                       <wp:positionH relativeFrom="column">
                         <wp:posOffset>809373</wp:posOffset>
@@ -12708,9 +12169,9 @@
                     </wp:anchor>
                   </w:drawing>
                 </mc:Choice>
-                <mc:Fallback xmlns:w16cid="http://schemas.microsoft.com/office/word/2016/wordml/cid" xmlns:am3d="http://schemas.microsoft.com/office/drawing/2017/model3d" xmlns:aink="http://schemas.microsoft.com/office/drawing/2016/ink" xmlns:cx8="http://schemas.microsoft.com/office/drawing/2016/5/14/chartex" xmlns:cx7="http://schemas.microsoft.com/office/drawing/2016/5/13/chartex" xmlns:cx6="http://schemas.microsoft.com/office/drawing/2016/5/12/chartex" xmlns:cx5="http://schemas.microsoft.com/office/drawing/2016/5/11/chartex" xmlns:cx4="http://schemas.microsoft.com/office/drawing/2016/5/10/chartex" xmlns:cx3="http://schemas.microsoft.com/office/drawing/2016/5/9/chartex" xmlns:cx2="http://schemas.microsoft.com/office/drawing/2015/10/21/chartex">
+                <mc:Fallback>
                   <w:pict>
-                    <v:line w14:anchorId="516874F0" id="Straight Connector 181" o:spid="_x0000_s1026" style="position:absolute;flip:y;z-index:251723776;visibility:visible;mso-wrap-style:square;mso-wrap-distance-left:9pt;mso-wrap-distance-top:0;mso-wrap-distance-right:9pt;mso-wrap-distance-bottom:0;mso-position-horizontal:absolute;mso-position-horizontal-relative:text;mso-position-vertical:absolute;mso-position-vertical-relative:text" from="63.75pt,8.1pt" to="69.15pt,35.1pt" o:gfxdata="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" strokecolor="red" strokeweight="1.5pt">
+                    <v:line w14:anchorId="329B2A18" id="Straight Connector 181" o:spid="_x0000_s1026" style="position:absolute;flip:y;z-index:251682816;visibility:visible;mso-wrap-style:square;mso-wrap-distance-left:9pt;mso-wrap-distance-top:0;mso-wrap-distance-right:9pt;mso-wrap-distance-bottom:0;mso-position-horizontal:absolute;mso-position-horizontal-relative:text;mso-position-vertical:absolute;mso-position-vertical-relative:text" from="63.75pt,8.1pt" to="69.15pt,35.1pt" o:gfxdata="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" strokecolor="red" strokeweight="1.5pt">
                       <v:stroke joinstyle="miter"/>
                     </v:line>
                   </w:pict>
@@ -12748,7 +12209,7 @@
               <mc:AlternateContent>
                 <mc:Choice Requires="wpc">
                   <w:drawing>
-                    <wp:inline distT="0" distB="0" distL="0" distR="0" wp14:anchorId="56DED6CF" wp14:editId="55DD3B39">
+                    <wp:inline distT="0" distB="0" distL="0" distR="0" wp14:anchorId="2E3786FA" wp14:editId="2341EACE">
                       <wp:extent cx="1313815" cy="762000"/>
                       <wp:effectExtent l="0" t="0" r="0" b="0"/>
                       <wp:docPr id="226" name="Canvas 226"/>
@@ -12911,12 +12372,12 @@
                 </mc:Choice>
                 <mc:Fallback>
                   <w:pict>
-                    <v:group w14:anchorId="56DED6CF" id="Canvas 226" o:spid="_x0000_s1088" editas="canvas" style="width:103.45pt;height:60pt;mso-position-horizontal-relative:char;mso-position-vertical-relative:line" coordsize="13138,7620" o:gfxdata="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">
+                    <v:group w14:anchorId="2E3786FA" id="Canvas 226" o:spid="_x0000_s1088" editas="canvas" style="width:103.45pt;height:60pt;mso-position-horizontal-relative:char;mso-position-vertical-relative:line" coordsize="13138,7620" o:gfxdata="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">
                       <v:shape id="_x0000_s1089" type="#_x0000_t75" style="position:absolute;width:13138;height:7620;visibility:visible;mso-wrap-style:square">
                         <v:fill o:detectmouseclick="t"/>
                         <v:path o:connecttype="none"/>
                       </v:shape>
-                      <v:shape id="Text Box 220" o:spid="_x0000_s1090" type="#_x0000_t202" style="position:absolute;left:1221;top:3617;width:2764;height:2667;visibility:visible;mso-wrap-style:square;v-text-anchor:top" o:gfxdata="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" filled="f" stroked="f" strokeweight=".5pt">
+                      <v:shape id="Text Box 220" o:spid="_x0000_s1090" type="#_x0000_t202" style="position:absolute;left:1221;top:3617;width:2764;height:2667;visibility:visible;mso-wrap-style:square;v-text-anchor:top" o:gfxdata="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" filled="f" stroked="f" strokeweight=".5pt">
                         <v:textbox>
                           <w:txbxContent>
                             <w:p>
@@ -12932,7 +12393,7 @@
                           </w:txbxContent>
                         </v:textbox>
                       </v:shape>
-                      <v:shape id="_x0000_s1091" type="#_x0000_t202" style="position:absolute;left:9222;top:3617;width:3541;height:3118;visibility:visible;mso-wrap-style:square;v-text-anchor:top" o:gfxdata="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" filled="f" stroked="f" strokeweight=".5pt">
+                      <v:shape id="_x0000_s1091" type="#_x0000_t202" style="position:absolute;left:9222;top:3617;width:3541;height:3118;visibility:visible;mso-wrap-style:square;v-text-anchor:top" o:gfxdata="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" filled="f" stroked="f" strokeweight=".5pt">
                         <v:textbox>
                           <w:txbxContent>
                             <w:p>
@@ -12951,10 +12412,10 @@
                           </w:txbxContent>
                         </v:textbox>
                       </v:shape>
-                      <v:line id="Straight Connector 222" o:spid="_x0000_s1092" style="position:absolute;flip:x;visibility:visible;mso-wrap-style:square" from="2364,1930" to="11620,6502" o:connectortype="straight" o:gfxdata="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" strokecolor="red" strokeweight="1.5pt">
+                      <v:line id="Straight Connector 222" o:spid="_x0000_s1092" style="position:absolute;flip:x;visibility:visible;mso-wrap-style:square" from="2364,1930" to="11620,6502" o:connectortype="straight" o:gfxdata="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" strokecolor="red" strokeweight="1.5pt">
                         <v:stroke joinstyle="miter"/>
                       </v:line>
-                      <v:line id="Straight Connector 223" o:spid="_x0000_s1093" style="position:absolute;visibility:visible;mso-wrap-style:square" from="5793,1331" to="10365,5903" o:connectortype="straight" o:gfxdata="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" strokecolor="#0432ff" strokeweight="1.5pt">
+                      <v:line id="Straight Connector 223" o:spid="_x0000_s1093" style="position:absolute;visibility:visible;mso-wrap-style:square" from="5793,1331" to="10365,5903" o:connectortype="straight" o:gfxdata="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" strokecolor="#0432ff" strokeweight="1.5pt">
                         <v:stroke joinstyle="miter"/>
                       </v:line>
                       <w10:anchorlock/>
@@ -13967,16 +13428,7 @@
           <w:sz w:val="22"/>
           <w:szCs w:val="22"/>
         </w:rPr>
-        <w:t xml:space="preserve"> </w:t>
-      </w:r>
-      <w:r>
-        <w:rPr>
-          <w:rFonts w:ascii="Times New Roman" w:hAnsi="Times New Roman" w:cs="Times New Roman"/>
-          <w:color w:val="000000"/>
-          <w:sz w:val="22"/>
-          <w:szCs w:val="22"/>
-        </w:rPr>
-        <w:t xml:space="preserve">Find the </w:t>
+        <w:t xml:space="preserve"> Find the </w:t>
       </w:r>
       <w:r>
         <w:rPr>
@@ -14014,43 +13466,7 @@
           <w:sz w:val="22"/>
           <w:szCs w:val="22"/>
         </w:rPr>
-        <w:t xml:space="preserve"> 9-intersect</w:t>
-      </w:r>
-      <w:r>
-        <w:rPr>
-          <w:rFonts w:ascii="Times New Roman" w:hAnsi="Times New Roman" w:cs="Times New Roman"/>
-          <w:color w:val="000000"/>
-          <w:sz w:val="22"/>
-          <w:szCs w:val="22"/>
-        </w:rPr>
-        <w:t>ion matrix of the following r</w:t>
-      </w:r>
-      <w:r>
-        <w:rPr>
-          <w:rFonts w:ascii="Times New Roman" w:hAnsi="Times New Roman" w:cs="Times New Roman"/>
-          <w:color w:val="000000"/>
-          <w:sz w:val="22"/>
-          <w:szCs w:val="22"/>
-        </w:rPr>
-        <w:t>elationships</w:t>
-      </w:r>
-      <w:r>
-        <w:rPr>
-          <w:rFonts w:ascii="Times New Roman" w:hAnsi="Times New Roman" w:cs="Times New Roman"/>
-          <w:color w:val="000000"/>
-          <w:sz w:val="22"/>
-          <w:szCs w:val="22"/>
-        </w:rPr>
-        <w:t xml:space="preserve"> (a) and (b)</w:t>
-      </w:r>
-      <w:r>
-        <w:rPr>
-          <w:rFonts w:ascii="Times New Roman" w:hAnsi="Times New Roman" w:cs="Times New Roman"/>
-          <w:color w:val="000000"/>
-          <w:sz w:val="22"/>
-          <w:szCs w:val="22"/>
-        </w:rPr>
-        <w:t>:</w:t>
+        <w:t xml:space="preserve"> 9-intersection matrix of the following relationships (a) and (b):</w:t>
       </w:r>
     </w:p>
     <w:p>
@@ -14070,25 +13486,7 @@
           <w:sz w:val="22"/>
           <w:szCs w:val="22"/>
         </w:rPr>
-        <w:t xml:space="preserve">(a) Object A: </w:t>
-      </w:r>
-      <w:r>
-        <w:rPr>
-          <w:rFonts w:ascii="Times New Roman" w:hAnsi="Times New Roman" w:cs="Times New Roman"/>
-          <w:color w:val="000000"/>
-          <w:sz w:val="22"/>
-          <w:szCs w:val="22"/>
-        </w:rPr>
-        <w:t>Hennepin County</w:t>
-      </w:r>
-      <w:r>
-        <w:rPr>
-          <w:rFonts w:ascii="Times New Roman" w:hAnsi="Times New Roman" w:cs="Times New Roman"/>
-          <w:color w:val="000000"/>
-          <w:sz w:val="22"/>
-          <w:szCs w:val="22"/>
-        </w:rPr>
-        <w:t>; Object B: Minnesota</w:t>
+        <w:t>(a) Object A: Hennepin County; Object B: Minnesota</w:t>
       </w:r>
     </w:p>
     <w:p>
@@ -14835,43 +14233,7 @@
           <w:sz w:val="22"/>
           <w:szCs w:val="22"/>
         </w:rPr>
-        <w:t>Search online for the information of these places</w:t>
-      </w:r>
-      <w:r>
-        <w:rPr>
-          <w:rFonts w:ascii="Times New Roman" w:hAnsi="Times New Roman" w:cs="Times New Roman"/>
-          <w:color w:val="000000"/>
-          <w:sz w:val="22"/>
-          <w:szCs w:val="22"/>
-        </w:rPr>
-        <w:t xml:space="preserve">. </w:t>
-      </w:r>
-      <w:r>
-        <w:rPr>
-          <w:rFonts w:ascii="Times New Roman" w:hAnsi="Times New Roman" w:cs="Times New Roman"/>
-          <w:color w:val="000000"/>
-          <w:sz w:val="22"/>
-          <w:szCs w:val="22"/>
-        </w:rPr>
-        <w:t xml:space="preserve">(Hint: </w:t>
-      </w:r>
-      <w:r>
-        <w:rPr>
-          <w:rFonts w:ascii="Times New Roman" w:hAnsi="Times New Roman" w:cs="Times New Roman"/>
-          <w:color w:val="000000"/>
-          <w:sz w:val="22"/>
-          <w:szCs w:val="22"/>
-        </w:rPr>
-        <w:t>Hennepin County</w:t>
-      </w:r>
-      <w:r>
-        <w:rPr>
-          <w:rFonts w:ascii="Times New Roman" w:hAnsi="Times New Roman" w:cs="Times New Roman"/>
-          <w:color w:val="000000"/>
-          <w:sz w:val="22"/>
-          <w:szCs w:val="22"/>
-        </w:rPr>
-        <w:t xml:space="preserve"> is part of Minnesota. </w:t>
+        <w:t xml:space="preserve">Search online for the information of these places. (Hint: Hennepin County is part of Minnesota. </w:t>
       </w:r>
       <w:r>
         <w:rPr>
@@ -14930,7 +14292,7 @@
           <w:lang w:eastAsia="en-US" w:bidi="ar-SA"/>
         </w:rPr>
         <w:drawing>
-          <wp:inline distT="0" distB="0" distL="0" distR="0" wp14:anchorId="2E670B4A" wp14:editId="4032440A">
+          <wp:inline distT="0" distB="0" distL="0" distR="0" wp14:anchorId="32D9AD57" wp14:editId="63DBA78A">
             <wp:extent cx="1676400" cy="1909910"/>
             <wp:effectExtent l="0" t="0" r="0" b="0"/>
             <wp:docPr id="1" name="Picture 1"/>
@@ -14995,25 +14357,7 @@
           <w:sz w:val="22"/>
           <w:szCs w:val="22"/>
         </w:rPr>
-        <w:t xml:space="preserve">A map of </w:t>
-      </w:r>
-      <w:r>
-        <w:rPr>
-          <w:rFonts w:ascii="Times New Roman" w:hAnsi="Times New Roman" w:cs="Times New Roman"/>
-          <w:color w:val="000000"/>
-          <w:sz w:val="22"/>
-          <w:szCs w:val="22"/>
-        </w:rPr>
-        <w:t>Hennepin County</w:t>
-      </w:r>
-      <w:r>
-        <w:rPr>
-          <w:rFonts w:ascii="Times New Roman" w:hAnsi="Times New Roman" w:cs="Times New Roman"/>
-          <w:color w:val="000000"/>
-          <w:sz w:val="22"/>
-          <w:szCs w:val="22"/>
-        </w:rPr>
-        <w:t xml:space="preserve"> and Minnesota</w:t>
+        <w:t>A map of Hennepin County and Minnesota</w:t>
       </w:r>
     </w:p>
     <w:p>
@@ -15043,7 +14387,7 @@
           <w:lang w:eastAsia="en-US" w:bidi="ar-SA"/>
         </w:rPr>
         <w:drawing>
-          <wp:anchor distT="0" distB="0" distL="114300" distR="114300" simplePos="0" relativeHeight="252015616" behindDoc="0" locked="0" layoutInCell="1" allowOverlap="1" wp14:anchorId="5B555C65" wp14:editId="47820789">
+          <wp:anchor distT="0" distB="0" distL="114300" distR="114300" simplePos="0" relativeHeight="251723776" behindDoc="0" locked="0" layoutInCell="1" allowOverlap="1" wp14:anchorId="7CB7372A" wp14:editId="1BCC44E4">
             <wp:simplePos x="0" y="0"/>
             <wp:positionH relativeFrom="column">
               <wp:posOffset>428726</wp:posOffset>
@@ -15164,7 +14508,7 @@
           <w:lang w:eastAsia="en-US" w:bidi="ar-SA"/>
         </w:rPr>
         <w:drawing>
-          <wp:anchor distT="0" distB="0" distL="114300" distR="114300" simplePos="0" relativeHeight="252016640" behindDoc="0" locked="0" layoutInCell="1" allowOverlap="1" wp14:anchorId="72567939" wp14:editId="6DF60A69">
+          <wp:anchor distT="0" distB="0" distL="114300" distR="114300" simplePos="0" relativeHeight="251724800" behindDoc="0" locked="0" layoutInCell="1" allowOverlap="1" wp14:anchorId="067B9169" wp14:editId="4D860D8F">
             <wp:simplePos x="0" y="0"/>
             <wp:positionH relativeFrom="column">
               <wp:posOffset>3916241</wp:posOffset>
@@ -15268,7 +14612,7 @@
         <mc:AlternateContent>
           <mc:Choice Requires="wps">
             <w:drawing>
-              <wp:anchor distT="0" distB="0" distL="114300" distR="114300" simplePos="0" relativeHeight="252017664" behindDoc="0" locked="0" layoutInCell="1" allowOverlap="1" wp14:anchorId="14B32186" wp14:editId="30CEBDCB">
+              <wp:anchor distT="0" distB="0" distL="114300" distR="114300" simplePos="0" relativeHeight="251725824" behindDoc="0" locked="0" layoutInCell="1" allowOverlap="1" wp14:anchorId="2AC30B6E" wp14:editId="179A44B1">
                 <wp:simplePos x="0" y="0"/>
                 <wp:positionH relativeFrom="column">
                   <wp:posOffset>1764165</wp:posOffset>
@@ -15324,13 +14668,13 @@
               </wp:anchor>
             </w:drawing>
           </mc:Choice>
-          <mc:Fallback xmlns:w16cid="http://schemas.microsoft.com/office/word/2016/wordml/cid" xmlns:am3d="http://schemas.microsoft.com/office/drawing/2017/model3d" xmlns:aink="http://schemas.microsoft.com/office/drawing/2016/ink" xmlns:cx8="http://schemas.microsoft.com/office/drawing/2016/5/14/chartex" xmlns:cx7="http://schemas.microsoft.com/office/drawing/2016/5/13/chartex" xmlns:cx6="http://schemas.microsoft.com/office/drawing/2016/5/12/chartex" xmlns:cx5="http://schemas.microsoft.com/office/drawing/2016/5/11/chartex" xmlns:cx4="http://schemas.microsoft.com/office/drawing/2016/5/10/chartex" xmlns:cx3="http://schemas.microsoft.com/office/drawing/2016/5/9/chartex" xmlns:cx2="http://schemas.microsoft.com/office/drawing/2015/10/21/chartex">
+          <mc:Fallback>
             <w:pict>
-              <v:shapetype w14:anchorId="71C6F3F1" id="_x0000_t32" coordsize="21600,21600" o:spt="32" o:oned="t" path="m,l21600,21600e" filled="f">
+              <v:shapetype w14:anchorId="73DAFBCE" id="_x0000_t32" coordsize="21600,21600" o:spt="32" o:oned="t" path="m,l21600,21600e" filled="f">
                 <v:path arrowok="t" fillok="f" o:connecttype="none"/>
                 <o:lock v:ext="edit" shapetype="t"/>
               </v:shapetype>
-              <v:shape id="Straight Arrow Connector 230" o:spid="_x0000_s1026" type="#_x0000_t32" style="position:absolute;margin-left:138.9pt;margin-top:12.75pt;width:188.95pt;height:51.1pt;flip:x y;z-index:252017664;visibility:visible;mso-wrap-style:square;mso-width-percent:0;mso-height-percent:0;mso-wrap-distance-left:9pt;mso-wrap-distance-top:0;mso-wrap-distance-right:9pt;mso-wrap-distance-bottom:0;mso-position-horizontal:absolute;mso-position-horizontal-relative:text;mso-position-vertical:absolute;mso-position-vertical-relative:text;mso-width-percent:0;mso-height-percent:0;mso-width-relative:margin;mso-height-relative:margin" o:gfxdata="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" strokecolor="black [3200]" strokeweight=".25pt">
+              <v:shape id="Straight Arrow Connector 230" o:spid="_x0000_s1026" type="#_x0000_t32" style="position:absolute;margin-left:138.9pt;margin-top:12.75pt;width:188.95pt;height:51.1pt;flip:x y;z-index:251725824;visibility:visible;mso-wrap-style:square;mso-width-percent:0;mso-height-percent:0;mso-wrap-distance-left:9pt;mso-wrap-distance-top:0;mso-wrap-distance-right:9pt;mso-wrap-distance-bottom:0;mso-position-horizontal:absolute;mso-position-horizontal-relative:text;mso-position-vertical:absolute;mso-position-vertical-relative:text;mso-width-percent:0;mso-height-percent:0;mso-width-relative:margin;mso-height-relative:margin" o:gfxdata="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" strokecolor="black [3200]" strokeweight=".25pt">
                 <v:stroke endarrow="block" joinstyle="miter"/>
               </v:shape>
             </w:pict>
@@ -15558,34 +14902,7 @@
           <w:sz w:val="22"/>
           <w:szCs w:val="22"/>
         </w:rPr>
-        <w:t xml:space="preserve">A map of </w:t>
-      </w:r>
-      <w:r>
-        <w:rPr>
-          <w:rFonts w:ascii="Times New Roman" w:hAnsi="Times New Roman" w:cs="Times New Roman"/>
-          <w:color w:val="000000"/>
-          <w:sz w:val="22"/>
-          <w:szCs w:val="22"/>
-        </w:rPr>
-        <w:t>Italy</w:t>
-      </w:r>
-      <w:r>
-        <w:rPr>
-          <w:rFonts w:ascii="Times New Roman" w:hAnsi="Times New Roman" w:cs="Times New Roman"/>
-          <w:color w:val="000000"/>
-          <w:sz w:val="22"/>
-          <w:szCs w:val="22"/>
-        </w:rPr>
-        <w:t xml:space="preserve"> and </w:t>
-      </w:r>
-      <w:r>
-        <w:rPr>
-          <w:rFonts w:ascii="Times New Roman" w:hAnsi="Times New Roman" w:cs="Times New Roman"/>
-          <w:color w:val="000000"/>
-          <w:sz w:val="22"/>
-          <w:szCs w:val="22"/>
-        </w:rPr>
-        <w:t>San Marino</w:t>
+        <w:t>A map of Italy and San Marino</w:t>
       </w:r>
     </w:p>
     <w:p>
@@ -16227,18 +15544,7 @@
           <w:szCs w:val="22"/>
           <w:u w:val="single"/>
         </w:rPr>
-        <w:t>City</w:t>
-      </w:r>
-      <w:r>
-        <w:rPr>
-          <w:rFonts w:ascii="Times New Roman" w:hAnsi="Times New Roman" w:cs="Times New Roman"/>
-          <w:bCs/>
-          <w:color w:val="000000" w:themeColor="text1"/>
-          <w:sz w:val="22"/>
-          <w:szCs w:val="22"/>
-          <w:u w:val="single"/>
-        </w:rPr>
-        <w:t>Name</w:t>
+        <w:t>CityName</w:t>
       </w:r>
       <w:r>
         <w:rPr>
@@ -16299,7 +15605,7 @@
         <mc:AlternateContent>
           <mc:Choice Requires="wps">
             <w:drawing>
-              <wp:anchor distT="0" distB="0" distL="114300" distR="114300" simplePos="0" relativeHeight="252024832" behindDoc="0" locked="0" layoutInCell="1" allowOverlap="1" wp14:anchorId="2F123ED5" wp14:editId="7E1EC426">
+              <wp:anchor distT="0" distB="0" distL="114300" distR="114300" simplePos="0" relativeHeight="251729920" behindDoc="0" locked="0" layoutInCell="1" allowOverlap="1" wp14:anchorId="144A09F4" wp14:editId="776C8C56">
                 <wp:simplePos x="0" y="0"/>
                 <wp:positionH relativeFrom="column">
                   <wp:posOffset>1870709</wp:posOffset>
@@ -16360,11 +15666,7 @@
           </mc:Choice>
           <mc:Fallback>
             <w:pict>
-              <v:shapetype w14:anchorId="1F142E95" id="_x0000_t32" coordsize="21600,21600" o:spt="32" o:oned="t" path="m,l21600,21600e" filled="f">
-                <v:path arrowok="t" fillok="f" o:connecttype="none"/>
-                <o:lock v:ext="edit" shapetype="t"/>
-              </v:shapetype>
-              <v:shape id="Straight Arrow Connector 25" o:spid="_x0000_s1026" type="#_x0000_t32" style="position:absolute;margin-left:147.3pt;margin-top:55.15pt;width:93.75pt;height:126.75pt;z-index:252024832;visibility:visible;mso-wrap-style:square;mso-width-percent:0;mso-height-percent:0;mso-wrap-distance-left:9pt;mso-wrap-distance-top:0;mso-wrap-distance-right:9pt;mso-wrap-distance-bottom:0;mso-position-horizontal:absolute;mso-position-horizontal-relative:text;mso-position-vertical:absolute;mso-position-vertical-relative:text;mso-width-percent:0;mso-height-percent:0;mso-width-relative:margin;mso-height-relative:margin" o:gfxdata="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" strokecolor="red" strokeweight="4.5pt">
+              <v:shape w14:anchorId="4BCA582D" id="Straight Arrow Connector 25" o:spid="_x0000_s1026" type="#_x0000_t32" style="position:absolute;margin-left:147.3pt;margin-top:55.15pt;width:93.75pt;height:126.75pt;z-index:251729920;visibility:visible;mso-wrap-style:square;mso-width-percent:0;mso-height-percent:0;mso-wrap-distance-left:9pt;mso-wrap-distance-top:0;mso-wrap-distance-right:9pt;mso-wrap-distance-bottom:0;mso-position-horizontal:absolute;mso-position-horizontal-relative:text;mso-position-vertical:absolute;mso-position-vertical-relative:text;mso-width-percent:0;mso-height-percent:0;mso-width-relative:margin;mso-height-relative:margin" o:gfxdata="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" strokecolor="red" strokeweight="4.5pt">
                 <v:stroke endarrow="block" joinstyle="miter"/>
               </v:shape>
             </w:pict>
@@ -16383,7 +15685,7 @@
         <mc:AlternateContent>
           <mc:Choice Requires="wps">
             <w:drawing>
-              <wp:anchor distT="0" distB="0" distL="114300" distR="114300" simplePos="0" relativeHeight="252022784" behindDoc="0" locked="0" layoutInCell="1" allowOverlap="1" wp14:anchorId="19F908C8" wp14:editId="18E01862">
+              <wp:anchor distT="0" distB="0" distL="114300" distR="114300" simplePos="0" relativeHeight="251728896" behindDoc="0" locked="0" layoutInCell="1" allowOverlap="1" wp14:anchorId="1A50B003" wp14:editId="247D24CE">
                 <wp:simplePos x="0" y="0"/>
                 <wp:positionH relativeFrom="column">
                   <wp:posOffset>1832609</wp:posOffset>
@@ -16444,7 +15746,7 @@
           </mc:Choice>
           <mc:Fallback>
             <w:pict>
-              <v:shape w14:anchorId="44D862CB" id="Straight Arrow Connector 24" o:spid="_x0000_s1026" type="#_x0000_t32" style="position:absolute;margin-left:144.3pt;margin-top:201.4pt;width:80.25pt;height:84.75pt;z-index:252022784;visibility:visible;mso-wrap-style:square;mso-width-percent:0;mso-height-percent:0;mso-wrap-distance-left:9pt;mso-wrap-distance-top:0;mso-wrap-distance-right:9pt;mso-wrap-distance-bottom:0;mso-position-horizontal:absolute;mso-position-horizontal-relative:text;mso-position-vertical:absolute;mso-position-vertical-relative:text;mso-width-percent:0;mso-height-percent:0;mso-width-relative:margin;mso-height-relative:margin" o:gfxdata="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" strokecolor="red" strokeweight="4.5pt">
+              <v:shape w14:anchorId="5637F35E" id="Straight Arrow Connector 24" o:spid="_x0000_s1026" type="#_x0000_t32" style="position:absolute;margin-left:144.3pt;margin-top:201.4pt;width:80.25pt;height:84.75pt;z-index:251728896;visibility:visible;mso-wrap-style:square;mso-width-percent:0;mso-height-percent:0;mso-wrap-distance-left:9pt;mso-wrap-distance-top:0;mso-wrap-distance-right:9pt;mso-wrap-distance-bottom:0;mso-position-horizontal:absolute;mso-position-horizontal-relative:text;mso-position-vertical:absolute;mso-position-vertical-relative:text;mso-width-percent:0;mso-height-percent:0;mso-width-relative:margin;mso-height-relative:margin" o:gfxdata="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" strokecolor="red" strokeweight="4.5pt">
                 <v:stroke endarrow="block" joinstyle="miter"/>
               </v:shape>
             </w:pict>
@@ -16468,19 +15770,7 @@
         <w:rPr>
           <w:color w:val="000000" w:themeColor="text1"/>
         </w:rPr>
-        <w:t xml:space="preserve">For the </w:t>
-      </w:r>
-      <w:r>
-        <w:rPr>
-          <w:color w:val="000000" w:themeColor="text1"/>
-        </w:rPr>
-        <w:t>City</w:t>
-      </w:r>
-      <w:r>
-        <w:rPr>
-          <w:color w:val="000000" w:themeColor="text1"/>
-        </w:rPr>
-        <w:t xml:space="preserve"> table, match the corresponding SQL queries and RA queries</w:t>
+        <w:t>For the City table, match the corresponding SQL queries and RA queries</w:t>
       </w:r>
       <w:r>
         <w:rPr>
@@ -16723,7 +16013,7 @@
               <mc:AlternateContent>
                 <mc:Choice Requires="wps">
                   <w:drawing>
-                    <wp:anchor distT="0" distB="0" distL="114300" distR="114300" simplePos="0" relativeHeight="252018688" behindDoc="0" locked="0" layoutInCell="1" allowOverlap="1" wp14:anchorId="4FA37F2A" wp14:editId="15B2A0E0">
+                    <wp:anchor distT="0" distB="0" distL="114300" distR="114300" simplePos="0" relativeHeight="251726848" behindDoc="0" locked="0" layoutInCell="1" allowOverlap="1" wp14:anchorId="6FF9B1C6" wp14:editId="5925E8F2">
                       <wp:simplePos x="0" y="0"/>
                       <wp:positionH relativeFrom="column">
                         <wp:posOffset>2306955</wp:posOffset>
@@ -16778,7 +16068,7 @@
                 </mc:Choice>
                 <mc:Fallback>
                   <w:pict>
-                    <v:shape w14:anchorId="1E1FFFC2" id="Straight Arrow Connector 22" o:spid="_x0000_s1026" type="#_x0000_t32" style="position:absolute;margin-left:181.65pt;margin-top:4.4pt;width:42.75pt;height:257.25pt;flip:y;z-index:252018688;visibility:visible;mso-wrap-style:square;mso-wrap-distance-left:9pt;mso-wrap-distance-top:0;mso-wrap-distance-right:9pt;mso-wrap-distance-bottom:0;mso-position-horizontal:absolute;mso-position-horizontal-relative:text;mso-position-vertical:absolute;mso-position-vertical-relative:text" o:gfxdata="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" strokecolor="red" strokeweight="4.5pt">
+                    <v:shape w14:anchorId="316B2DD2" id="Straight Arrow Connector 22" o:spid="_x0000_s1026" type="#_x0000_t32" style="position:absolute;margin-left:181.65pt;margin-top:4.4pt;width:42.75pt;height:257.25pt;flip:y;z-index:251726848;visibility:visible;mso-wrap-style:square;mso-wrap-distance-left:9pt;mso-wrap-distance-top:0;mso-wrap-distance-right:9pt;mso-wrap-distance-bottom:0;mso-position-horizontal:absolute;mso-position-horizontal-relative:text;mso-position-vertical:absolute;mso-position-vertical-relative:text" o:gfxdata="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" strokecolor="red" strokeweight="4.5pt">
                       <v:stroke endarrow="block" joinstyle="miter"/>
                     </v:shape>
                   </w:pict>
@@ -16873,25 +16163,7 @@
                 <w:sz w:val="22"/>
                 <w:szCs w:val="22"/>
               </w:rPr>
-              <w:t xml:space="preserve"> </w:t>
-            </w:r>
-            <w:r>
-              <w:rPr>
-                <w:rFonts w:ascii="Times New Roman" w:hAnsi="Times New Roman" w:cs="Times New Roman"/>
-                <w:color w:val="000000" w:themeColor="text1"/>
-                <w:sz w:val="22"/>
-                <w:szCs w:val="22"/>
-              </w:rPr>
-              <w:t>&gt;</w:t>
-            </w:r>
-            <w:r>
-              <w:rPr>
-                <w:rFonts w:ascii="Times New Roman" w:hAnsi="Times New Roman" w:cs="Times New Roman"/>
-                <w:color w:val="000000" w:themeColor="text1"/>
-                <w:sz w:val="22"/>
-                <w:szCs w:val="22"/>
-              </w:rPr>
-              <w:t xml:space="preserve"> </w:t>
+              <w:t xml:space="preserve"> &gt; </w:t>
             </w:r>
             <w:r>
               <w:rPr>
@@ -16954,16 +16226,7 @@
                 <w:sz w:val="22"/>
                 <w:szCs w:val="22"/>
               </w:rPr>
-              <w:t>Pop</w:t>
-            </w:r>
-            <w:r>
-              <w:rPr>
-                <w:rFonts w:ascii="Times New Roman" w:hAnsi="Times New Roman" w:cs="Times New Roman"/>
-                <w:color w:val="000000" w:themeColor="text1"/>
-                <w:sz w:val="22"/>
-                <w:szCs w:val="22"/>
-              </w:rPr>
-              <w:t xml:space="preserve"> &gt; </w:t>
+              <w:t xml:space="preserve">Pop &gt; </w:t>
             </w:r>
             <w:r>
               <w:rPr>
@@ -16981,16 +16244,7 @@
                 <w:sz w:val="22"/>
                 <w:szCs w:val="22"/>
               </w:rPr>
-              <w:t>0</w:t>
-            </w:r>
-            <w:r>
-              <w:rPr>
-                <w:rFonts w:ascii="Times New Roman" w:hAnsi="Times New Roman" w:cs="Times New Roman"/>
-                <w:color w:val="000000" w:themeColor="text1"/>
-                <w:sz w:val="22"/>
-                <w:szCs w:val="22"/>
-              </w:rPr>
-              <w:t>0,000</w:t>
+              <w:t>00,000</w:t>
             </w:r>
           </w:p>
           <w:p>
@@ -17080,16 +16334,7 @@
                 <w:sz w:val="22"/>
                 <w:szCs w:val="22"/>
               </w:rPr>
-              <w:t>0,000</w:t>
-            </w:r>
-            <w:r>
-              <w:rPr>
-                <w:rFonts w:ascii="Times New Roman" w:hAnsi="Times New Roman" w:cs="Times New Roman"/>
-                <w:color w:val="000000" w:themeColor="text1"/>
-                <w:sz w:val="22"/>
-                <w:szCs w:val="22"/>
-              </w:rPr>
-              <w:t>;</w:t>
+              <w:t>0,000;</w:t>
             </w:r>
           </w:p>
         </w:tc>
@@ -17699,25 +16944,7 @@
                 <w:sz w:val="22"/>
                 <w:szCs w:val="22"/>
               </w:rPr>
-              <w:t>0</w:t>
-            </w:r>
-            <w:r>
-              <w:rPr>
-                <w:rFonts w:ascii="Times New Roman" w:hAnsi="Times New Roman" w:cs="Times New Roman"/>
-                <w:color w:val="000000" w:themeColor="text1"/>
-                <w:sz w:val="22"/>
-                <w:szCs w:val="22"/>
-              </w:rPr>
-              <w:t>,000</w:t>
-            </w:r>
-            <w:r>
-              <w:rPr>
-                <w:rFonts w:ascii="Times New Roman" w:hAnsi="Times New Roman" w:cs="Times New Roman"/>
-                <w:color w:val="000000" w:themeColor="text1"/>
-                <w:sz w:val="22"/>
-                <w:szCs w:val="22"/>
-              </w:rPr>
-              <w:t xml:space="preserve"> </w:t>
+              <w:t xml:space="preserve">0,000 </w:t>
             </w:r>
           </w:p>
           <w:p>
@@ -17771,7 +16998,7 @@
                 <w:sz w:val="22"/>
                 <w:szCs w:val="22"/>
               </w:rPr>
-              <w:t>1</w:t>
+              <w:t>1.</w:t>
             </w:r>
             <w:r>
               <w:rPr>
@@ -17780,7 +17007,7 @@
                 <w:sz w:val="22"/>
                 <w:szCs w:val="22"/>
               </w:rPr>
-              <w:t>.</w:t>
+              <w:t>StateName</w:t>
             </w:r>
             <w:r>
               <w:rPr>
@@ -17789,43 +17016,7 @@
                 <w:sz w:val="22"/>
                 <w:szCs w:val="22"/>
               </w:rPr>
-              <w:t>State</w:t>
-            </w:r>
-            <w:r>
-              <w:rPr>
-                <w:rFonts w:ascii="Times New Roman" w:hAnsi="Times New Roman" w:cs="Times New Roman"/>
-                <w:color w:val="000000" w:themeColor="text1"/>
-                <w:sz w:val="22"/>
-                <w:szCs w:val="22"/>
-              </w:rPr>
-              <w:t>Name</w:t>
-            </w:r>
-            <w:r>
-              <w:rPr>
-                <w:rFonts w:ascii="Times New Roman" w:hAnsi="Times New Roman" w:cs="Times New Roman"/>
-                <w:color w:val="000000" w:themeColor="text1"/>
-                <w:sz w:val="22"/>
-                <w:szCs w:val="22"/>
-              </w:rPr>
-              <w:t xml:space="preserve"> LIKE ‘</w:t>
-            </w:r>
-            <w:r>
-              <w:rPr>
-                <w:rFonts w:ascii="Times New Roman" w:hAnsi="Times New Roman" w:cs="Times New Roman"/>
-                <w:color w:val="000000" w:themeColor="text1"/>
-                <w:sz w:val="22"/>
-                <w:szCs w:val="22"/>
-              </w:rPr>
-              <w:t>F</w:t>
-            </w:r>
-            <w:r>
-              <w:rPr>
-                <w:rFonts w:ascii="Times New Roman" w:hAnsi="Times New Roman" w:cs="Times New Roman"/>
-                <w:color w:val="000000" w:themeColor="text1"/>
-                <w:sz w:val="22"/>
-                <w:szCs w:val="22"/>
-              </w:rPr>
-              <w:t>%’</w:t>
+              <w:t xml:space="preserve"> LIKE ‘F%’</w:t>
             </w:r>
           </w:p>
           <w:p>
@@ -17906,16 +17097,7 @@
                 <w:sz w:val="22"/>
                 <w:szCs w:val="22"/>
               </w:rPr>
-              <w:t xml:space="preserve"> </w:t>
-            </w:r>
-            <w:r>
-              <w:rPr>
-                <w:rFonts w:ascii="Times New Roman" w:hAnsi="Times New Roman" w:cs="Times New Roman"/>
-                <w:color w:val="000000" w:themeColor="text1"/>
-                <w:sz w:val="22"/>
-                <w:szCs w:val="22"/>
-              </w:rPr>
-              <w:t xml:space="preserve">&gt; </w:t>
+              <w:t xml:space="preserve"> &gt; </w:t>
             </w:r>
             <w:r>
               <w:rPr>
@@ -18369,7 +17551,7 @@
                         <w:lang w:eastAsia="en-US" w:bidi="ar-SA"/>
                       </w:rPr>
                       <w:drawing>
-                        <wp:inline distT="0" distB="0" distL="0" distR="0" wp14:anchorId="625DD0C9" wp14:editId="441FA21C">
+                        <wp:inline distT="0" distB="0" distL="0" distR="0" wp14:anchorId="1E667B09" wp14:editId="5C8ACA0E">
                           <wp:extent cx="139976" cy="123825"/>
                           <wp:effectExtent l="0" t="0" r="0" b="0"/>
                           <wp:docPr id="4" name="Picture 4"/>
@@ -18530,7 +17712,7 @@
               <mc:AlternateContent>
                 <mc:Choice Requires="wps">
                   <w:drawing>
-                    <wp:anchor distT="0" distB="0" distL="114300" distR="114300" simplePos="0" relativeHeight="252020736" behindDoc="0" locked="0" layoutInCell="1" allowOverlap="1" wp14:anchorId="0262EEAF" wp14:editId="3C7CC05C">
+                    <wp:anchor distT="0" distB="0" distL="114300" distR="114300" simplePos="0" relativeHeight="251727872" behindDoc="0" locked="0" layoutInCell="1" allowOverlap="1" wp14:anchorId="5376675B" wp14:editId="0067F9F6">
                       <wp:simplePos x="0" y="0"/>
                       <wp:positionH relativeFrom="column">
                         <wp:posOffset>2230755</wp:posOffset>
@@ -18591,7 +17773,7 @@
                 </mc:Choice>
                 <mc:Fallback>
                   <w:pict>
-                    <v:shape w14:anchorId="5E721D5E" id="Straight Arrow Connector 23" o:spid="_x0000_s1026" type="#_x0000_t32" style="position:absolute;margin-left:175.65pt;margin-top:-59.6pt;width:57.75pt;height:12pt;flip:y;z-index:252020736;visibility:visible;mso-wrap-style:square;mso-width-percent:0;mso-height-percent:0;mso-wrap-distance-left:9pt;mso-wrap-distance-top:0;mso-wrap-distance-right:9pt;mso-wrap-distance-bottom:0;mso-position-horizontal:absolute;mso-position-horizontal-relative:text;mso-position-vertical:absolute;mso-position-vertical-relative:text;mso-width-percent:0;mso-height-percent:0;mso-width-relative:margin;mso-height-relative:margin" o:gfxdata="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" strokecolor="red" strokeweight="4.5pt">
+                    <v:shape w14:anchorId="3DD3F902" id="Straight Arrow Connector 23" o:spid="_x0000_s1026" type="#_x0000_t32" style="position:absolute;margin-left:175.65pt;margin-top:-59.6pt;width:57.75pt;height:12pt;flip:y;z-index:251727872;visibility:visible;mso-wrap-style:square;mso-width-percent:0;mso-height-percent:0;mso-wrap-distance-left:9pt;mso-wrap-distance-top:0;mso-wrap-distance-right:9pt;mso-wrap-distance-bottom:0;mso-position-horizontal:absolute;mso-position-horizontal-relative:text;mso-position-vertical:absolute;mso-position-vertical-relative:text;mso-width-percent:0;mso-height-percent:0;mso-width-relative:margin;mso-height-relative:margin" o:gfxdata="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" strokecolor="red" strokeweight="4.5pt">
                       <v:stroke endarrow="block" joinstyle="miter"/>
                     </v:shape>
                   </w:pict>
@@ -18623,16 +17805,7 @@
                 <w:sz w:val="22"/>
                 <w:szCs w:val="22"/>
               </w:rPr>
-              <w:t>1</w:t>
-            </w:r>
-            <w:r>
-              <w:rPr>
-                <w:rFonts w:ascii="Times New Roman" w:hAnsi="Times New Roman" w:cs="Times New Roman"/>
-                <w:color w:val="000000" w:themeColor="text1"/>
-                <w:sz w:val="22"/>
-                <w:szCs w:val="22"/>
-              </w:rPr>
-              <w:t>.</w:t>
+              <w:t>1.</w:t>
             </w:r>
             <w:r>
               <w:rPr>
@@ -19001,25 +18174,7 @@
                 <w:sz w:val="22"/>
                 <w:szCs w:val="22"/>
               </w:rPr>
-              <w:t xml:space="preserve"> </w:t>
-            </w:r>
-            <w:r>
-              <w:rPr>
-                <w:rFonts w:ascii="Times New Roman" w:hAnsi="Times New Roman" w:cs="Times New Roman"/>
-                <w:color w:val="000000" w:themeColor="text1"/>
-                <w:sz w:val="22"/>
-                <w:szCs w:val="22"/>
-              </w:rPr>
-              <w:t>&lt;</w:t>
-            </w:r>
-            <w:r>
-              <w:rPr>
-                <w:rFonts w:ascii="Times New Roman" w:hAnsi="Times New Roman" w:cs="Times New Roman"/>
-                <w:color w:val="000000" w:themeColor="text1"/>
-                <w:sz w:val="22"/>
-                <w:szCs w:val="22"/>
-              </w:rPr>
-              <w:t xml:space="preserve"> </w:t>
+              <w:t xml:space="preserve"> &lt; </w:t>
             </w:r>
             <w:r>
               <w:rPr>
@@ -19118,16 +18273,7 @@
                 <w:sz w:val="22"/>
                 <w:szCs w:val="22"/>
               </w:rPr>
-              <w:t>0,000</w:t>
-            </w:r>
-            <w:r>
-              <w:rPr>
-                <w:rFonts w:ascii="Times New Roman" w:hAnsi="Times New Roman" w:cs="Times New Roman"/>
-                <w:color w:val="000000" w:themeColor="text1"/>
-                <w:sz w:val="22"/>
-                <w:szCs w:val="22"/>
-              </w:rPr>
-              <w:t>);</w:t>
+              <w:t>0,000);</w:t>
             </w:r>
           </w:p>
           <w:p>
@@ -19577,25 +18723,7 @@
                 <w:sz w:val="22"/>
                 <w:szCs w:val="22"/>
               </w:rPr>
-              <w:t xml:space="preserve">Pop </w:t>
-            </w:r>
-            <w:r>
-              <w:rPr>
-                <w:rFonts w:ascii="Times New Roman" w:hAnsi="Times New Roman" w:cs="Times New Roman"/>
-                <w:color w:val="000000" w:themeColor="text1"/>
-                <w:sz w:val="22"/>
-                <w:szCs w:val="22"/>
-              </w:rPr>
-              <w:t>&gt;</w:t>
-            </w:r>
-            <w:r>
-              <w:rPr>
-                <w:rFonts w:ascii="Times New Roman" w:hAnsi="Times New Roman" w:cs="Times New Roman"/>
-                <w:color w:val="000000" w:themeColor="text1"/>
-                <w:sz w:val="22"/>
-                <w:szCs w:val="22"/>
-              </w:rPr>
-              <w:t xml:space="preserve"> </w:t>
+              <w:t xml:space="preserve">Pop &gt; </w:t>
             </w:r>
             <w:r>
               <w:rPr>
@@ -19613,16 +18741,7 @@
                 <w:sz w:val="22"/>
                 <w:szCs w:val="22"/>
               </w:rPr>
-              <w:t>0</w:t>
-            </w:r>
-            <w:r>
-              <w:rPr>
-                <w:rFonts w:ascii="Times New Roman" w:hAnsi="Times New Roman" w:cs="Times New Roman"/>
-                <w:color w:val="000000" w:themeColor="text1"/>
-                <w:sz w:val="22"/>
-                <w:szCs w:val="22"/>
-              </w:rPr>
-              <w:t>,000</w:t>
+              <w:t>0,000</w:t>
             </w:r>
           </w:p>
           <w:p>
@@ -19694,25 +18813,7 @@
                 <w:sz w:val="22"/>
                 <w:szCs w:val="22"/>
               </w:rPr>
-              <w:t>Name LIKE ‘</w:t>
-            </w:r>
-            <w:r>
-              <w:rPr>
-                <w:rFonts w:ascii="Times New Roman" w:hAnsi="Times New Roman" w:cs="Times New Roman"/>
-                <w:color w:val="000000" w:themeColor="text1"/>
-                <w:sz w:val="22"/>
-                <w:szCs w:val="22"/>
-              </w:rPr>
-              <w:t>F</w:t>
-            </w:r>
-            <w:r>
-              <w:rPr>
-                <w:rFonts w:ascii="Times New Roman" w:hAnsi="Times New Roman" w:cs="Times New Roman"/>
-                <w:color w:val="000000" w:themeColor="text1"/>
-                <w:sz w:val="22"/>
-                <w:szCs w:val="22"/>
-              </w:rPr>
-              <w:t>%’</w:t>
+              <w:t>Name LIKE ‘F%’</w:t>
             </w:r>
           </w:p>
           <w:p>
@@ -19765,16 +18866,7 @@
                 <w:sz w:val="22"/>
                 <w:szCs w:val="22"/>
               </w:rPr>
-              <w:t>1</w:t>
-            </w:r>
-            <w:r>
-              <w:rPr>
-                <w:rFonts w:ascii="Times New Roman" w:hAnsi="Times New Roman" w:cs="Times New Roman"/>
-                <w:color w:val="000000" w:themeColor="text1"/>
-                <w:sz w:val="22"/>
-                <w:szCs w:val="22"/>
-              </w:rPr>
-              <w:t>.</w:t>
+              <w:t>1.</w:t>
             </w:r>
             <w:r>
               <w:rPr>
@@ -20259,14 +19351,7 @@
           <w:b/>
           <w:color w:val="000000" w:themeColor="text1"/>
         </w:rPr>
-        <w:t>Note that the RA query for (1) is incorrect ,</w:t>
-      </w:r>
-      <w:r>
-        <w:rPr>
-          <w:b/>
-          <w:color w:val="000000" w:themeColor="text1"/>
-        </w:rPr>
-        <w:t xml:space="preserve"> it should select a StatePop &lt; 600,000</w:t>
+        <w:t>Note that the RA query for (1) is incorrect , it should select a StatePop &lt; 600,000</w:t>
       </w:r>
     </w:p>
     <w:p>
@@ -20311,6 +19396,7 @@
         </w:tabs>
         <w:jc w:val="both"/>
         <w:rPr>
+          <w:rFonts w:hint="eastAsia"/>
           <w:b/>
           <w:color w:val="000000" w:themeColor="text1"/>
         </w:rPr>
@@ -20334,6 +19420,7 @@
         </w:tabs>
         <w:jc w:val="both"/>
         <w:rPr>
+          <w:rFonts w:hint="eastAsia"/>
           <w:b/>
           <w:color w:val="000000" w:themeColor="text1"/>
         </w:rPr>
@@ -20429,6 +19516,7 @@
         </w:tabs>
         <w:jc w:val="both"/>
         <w:rPr>
+          <w:rFonts w:hint="eastAsia"/>
           <w:b/>
           <w:color w:val="000000" w:themeColor="text1"/>
         </w:rPr>
@@ -20452,6 +19540,7 @@
         </w:tabs>
         <w:jc w:val="both"/>
         <w:rPr>
+          <w:rFonts w:hint="eastAsia"/>
           <w:b/>
           <w:color w:val="000000" w:themeColor="text1"/>
         </w:rPr>
@@ -20668,6 +19757,7 @@
         </w:tabs>
         <w:jc w:val="both"/>
         <w:rPr>
+          <w:rFonts w:hint="eastAsia"/>
           <w:color w:val="000000" w:themeColor="text1"/>
         </w:rPr>
       </w:pPr>
@@ -20675,13 +19765,7 @@
         <w:rPr>
           <w:color w:val="000000" w:themeColor="text1"/>
         </w:rPr>
-        <w:t xml:space="preserve">SELECT </w:t>
-      </w:r>
-      <w:r>
-        <w:rPr>
-          <w:color w:val="000000" w:themeColor="text1"/>
-        </w:rPr>
-        <w:t>US_State.Name</w:t>
+        <w:t>SELECT US_State.Name</w:t>
       </w:r>
     </w:p>
     <w:p>
@@ -20702,6 +19786,7 @@
         </w:tabs>
         <w:jc w:val="both"/>
         <w:rPr>
+          <w:rFonts w:hint="eastAsia"/>
           <w:color w:val="000000" w:themeColor="text1"/>
         </w:rPr>
       </w:pPr>
@@ -20730,6 +19815,7 @@
         </w:tabs>
         <w:jc w:val="both"/>
         <w:rPr>
+          <w:rFonts w:hint="eastAsia"/>
           <w:color w:val="000000" w:themeColor="text1"/>
         </w:rPr>
       </w:pPr>
@@ -20913,6 +19999,7 @@
         </w:tabs>
         <w:jc w:val="both"/>
         <w:rPr>
+          <w:rFonts w:hint="eastAsia"/>
           <w:color w:val="000000" w:themeColor="text1"/>
         </w:rPr>
       </w:pPr>
@@ -20941,6 +20028,7 @@
         </w:tabs>
         <w:jc w:val="both"/>
         <w:rPr>
+          <w:rFonts w:hint="eastAsia"/>
           <w:color w:val="000000" w:themeColor="text1"/>
         </w:rPr>
       </w:pPr>
@@ -20969,6 +20057,7 @@
         </w:tabs>
         <w:jc w:val="both"/>
         <w:rPr>
+          <w:rFonts w:hint="eastAsia"/>
           <w:color w:val="000000" w:themeColor="text1"/>
         </w:rPr>
       </w:pPr>
@@ -21092,37 +20181,7 @@
         <w:rPr>
           <w:color w:val="000000" w:themeColor="text1"/>
         </w:rPr>
-        <w:t>restraunts</w:t>
-      </w:r>
-      <w:r>
-        <w:rPr>
-          <w:color w:val="000000" w:themeColor="text1"/>
-        </w:rPr>
-        <w:t xml:space="preserve"> </w:t>
-      </w:r>
-      <w:r>
-        <w:rPr>
-          <w:color w:val="000000" w:themeColor="text1"/>
-        </w:rPr>
-        <w:t xml:space="preserve">list the nearest </w:t>
-      </w:r>
-      <w:r>
-        <w:rPr>
-          <w:color w:val="000000" w:themeColor="text1"/>
-        </w:rPr>
-        <w:t>Gas Station</w:t>
-      </w:r>
-      <w:r>
-        <w:rPr>
-          <w:color w:val="000000" w:themeColor="text1"/>
-        </w:rPr>
-        <w:t>, its distance</w:t>
-      </w:r>
-      <w:r>
-        <w:rPr>
-          <w:color w:val="000000" w:themeColor="text1"/>
-        </w:rPr>
-        <w:t xml:space="preserve"> and s</w:t>
+        <w:t>restraunts list the nearest Gas Station, its distance and s</w:t>
       </w:r>
       <w:r>
         <w:rPr>
@@ -21134,37 +20193,7 @@
         <w:rPr>
           <w:color w:val="000000" w:themeColor="text1"/>
         </w:rPr>
-        <w:t xml:space="preserve">3 in </w:t>
-      </w:r>
-      <w:r>
-        <w:rPr>
-          <w:color w:val="000000" w:themeColor="text1"/>
-        </w:rPr>
-        <w:t>the</w:t>
-      </w:r>
-      <w:r>
-        <w:rPr>
-          <w:color w:val="000000" w:themeColor="text1"/>
-        </w:rPr>
-        <w:t xml:space="preserve"> </w:t>
-      </w:r>
-      <w:r>
-        <w:rPr>
-          <w:color w:val="000000" w:themeColor="text1"/>
-        </w:rPr>
-        <w:t xml:space="preserve">  </w:t>
-      </w:r>
-      <w:r>
-        <w:rPr>
-          <w:color w:val="000000" w:themeColor="text1"/>
-        </w:rPr>
-        <w:t>temporary table</w:t>
-      </w:r>
-      <w:r>
-        <w:rPr>
-          <w:color w:val="000000" w:themeColor="text1"/>
-        </w:rPr>
-        <w:t>:</w:t>
+        <w:t>3 in the   temporary table:</w:t>
       </w:r>
     </w:p>
     <w:p>
@@ -21326,27 +20355,7 @@
           <w:sz w:val="22"/>
           <w:szCs w:val="22"/>
         </w:rPr>
-        <w:t>, DistTo</w:t>
-      </w:r>
-      <w:r>
-        <w:rPr>
-          <w:rFonts w:ascii="Times New Roman" w:hAnsi="Times New Roman" w:cs="Times New Roman"/>
-          <w:bCs/>
-          <w:color w:val="000000" w:themeColor="text1"/>
-          <w:sz w:val="22"/>
-          <w:szCs w:val="22"/>
-        </w:rPr>
-        <w:t>GasStation</w:t>
-      </w:r>
-      <w:r>
-        <w:rPr>
-          <w:rFonts w:ascii="Times New Roman" w:hAnsi="Times New Roman" w:cs="Times New Roman"/>
-          <w:bCs/>
-          <w:color w:val="000000" w:themeColor="text1"/>
-          <w:sz w:val="22"/>
-          <w:szCs w:val="22"/>
-        </w:rPr>
-        <w:t xml:space="preserve">: float). </w:t>
+        <w:t xml:space="preserve">, DistToGasStation: float). </w:t>
       </w:r>
     </w:p>
     <w:p>
@@ -21367,6 +20376,7 @@
         </w:tabs>
         <w:jc w:val="both"/>
         <w:rPr>
+          <w:rFonts w:hint="eastAsia"/>
           <w:color w:val="000000" w:themeColor="text1"/>
         </w:rPr>
       </w:pPr>
@@ -21389,6 +20399,8 @@
         </w:tabs>
         <w:jc w:val="both"/>
         <w:rPr>
+          <w:rFonts w:hint="eastAsia"/>
+          <w:b/>
           <w:color w:val="000000" w:themeColor="text1"/>
         </w:rPr>
       </w:pPr>
@@ -21397,25 +20409,228 @@
       <w:pPr>
         <w:rPr>
           <w:rFonts w:ascii="Times New Roman" w:hAnsi="Times New Roman" w:cs="Times New Roman"/>
-          <w:b/>
           <w:bCs/>
-          <w:color w:val="FF0000"/>
-          <w:sz w:val="22"/>
-          <w:szCs w:val="22"/>
-        </w:rPr>
-      </w:pPr>
+          <w:color w:val="000000" w:themeColor="text1"/>
+          <w:sz w:val="22"/>
+          <w:szCs w:val="22"/>
+        </w:rPr>
+      </w:pPr>
+      <w:r>
+        <w:rPr>
+          <w:rFonts w:ascii="Times New Roman" w:hAnsi="Times New Roman" w:cs="Times New Roman"/>
+          <w:bCs/>
+          <w:color w:val="000000" w:themeColor="text1"/>
+          <w:sz w:val="22"/>
+          <w:szCs w:val="22"/>
+        </w:rPr>
+        <w:t>CREATE TABLE Restraunt2 (</w:t>
+      </w:r>
     </w:p>
     <w:p>
       <w:pPr>
         <w:rPr>
           <w:rFonts w:ascii="Times New Roman" w:hAnsi="Times New Roman" w:cs="Times New Roman"/>
-          <w:b/>
           <w:bCs/>
-          <w:color w:val="FF0000"/>
-          <w:sz w:val="22"/>
-          <w:szCs w:val="22"/>
-        </w:rPr>
-      </w:pPr>
+          <w:color w:val="000000" w:themeColor="text1"/>
+          <w:sz w:val="22"/>
+          <w:szCs w:val="22"/>
+        </w:rPr>
+      </w:pPr>
+      <w:r>
+        <w:rPr>
+          <w:rFonts w:ascii="Times New Roman" w:hAnsi="Times New Roman" w:cs="Times New Roman"/>
+          <w:bCs/>
+          <w:color w:val="000000" w:themeColor="text1"/>
+          <w:sz w:val="22"/>
+          <w:szCs w:val="22"/>
+        </w:rPr>
+        <w:t>RestrauntNo</w:t>
+      </w:r>
+      <w:r>
+        <w:rPr>
+          <w:rFonts w:ascii="Times New Roman" w:hAnsi="Times New Roman" w:cs="Times New Roman"/>
+          <w:bCs/>
+          <w:color w:val="000000" w:themeColor="text1"/>
+          <w:sz w:val="22"/>
+          <w:szCs w:val="22"/>
+        </w:rPr>
+        <w:t xml:space="preserve"> varchar(10), </w:t>
+      </w:r>
+    </w:p>
+    <w:p>
+      <w:pPr>
+        <w:rPr>
+          <w:rFonts w:ascii="Times New Roman" w:hAnsi="Times New Roman" w:cs="Times New Roman"/>
+          <w:bCs/>
+          <w:color w:val="000000" w:themeColor="text1"/>
+          <w:sz w:val="22"/>
+          <w:szCs w:val="22"/>
+        </w:rPr>
+      </w:pPr>
+      <w:r>
+        <w:rPr>
+          <w:rFonts w:ascii="Times New Roman" w:hAnsi="Times New Roman" w:cs="Times New Roman"/>
+          <w:bCs/>
+          <w:color w:val="000000" w:themeColor="text1"/>
+          <w:sz w:val="22"/>
+          <w:szCs w:val="22"/>
+        </w:rPr>
+        <w:t>RestrauntName</w:t>
+      </w:r>
+      <w:r>
+        <w:rPr>
+          <w:rFonts w:ascii="Times New Roman" w:hAnsi="Times New Roman" w:cs="Times New Roman"/>
+          <w:bCs/>
+          <w:color w:val="000000" w:themeColor="text1"/>
+          <w:sz w:val="22"/>
+          <w:szCs w:val="22"/>
+        </w:rPr>
+        <w:t xml:space="preserve"> varchar(30),  </w:t>
+      </w:r>
+    </w:p>
+    <w:p>
+      <w:pPr>
+        <w:rPr>
+          <w:rFonts w:ascii="Times New Roman" w:hAnsi="Times New Roman" w:cs="Times New Roman"/>
+          <w:bCs/>
+          <w:color w:val="000000" w:themeColor="text1"/>
+          <w:sz w:val="22"/>
+          <w:szCs w:val="22"/>
+        </w:rPr>
+      </w:pPr>
+      <w:r>
+        <w:rPr>
+          <w:rFonts w:ascii="Times New Roman" w:hAnsi="Times New Roman" w:cs="Times New Roman"/>
+          <w:bCs/>
+          <w:color w:val="000000" w:themeColor="text1"/>
+          <w:sz w:val="22"/>
+          <w:szCs w:val="22"/>
+        </w:rPr>
+        <w:t>StateName</w:t>
+      </w:r>
+      <w:r>
+        <w:rPr>
+          <w:rFonts w:ascii="Times New Roman" w:hAnsi="Times New Roman" w:cs="Times New Roman"/>
+          <w:bCs/>
+          <w:color w:val="000000" w:themeColor="text1"/>
+          <w:sz w:val="22"/>
+          <w:szCs w:val="22"/>
+        </w:rPr>
+        <w:t xml:space="preserve"> varhchar(20) , </w:t>
+      </w:r>
+    </w:p>
+    <w:p>
+      <w:pPr>
+        <w:rPr>
+          <w:rFonts w:ascii="Times New Roman" w:hAnsi="Times New Roman" w:cs="Times New Roman"/>
+          <w:bCs/>
+          <w:color w:val="000000" w:themeColor="text1"/>
+          <w:sz w:val="22"/>
+          <w:szCs w:val="22"/>
+        </w:rPr>
+      </w:pPr>
+      <w:r>
+        <w:rPr>
+          <w:rFonts w:ascii="Times New Roman" w:hAnsi="Times New Roman" w:cs="Times New Roman"/>
+          <w:bCs/>
+          <w:color w:val="000000" w:themeColor="text1"/>
+          <w:sz w:val="22"/>
+          <w:szCs w:val="22"/>
+        </w:rPr>
+        <w:t>DistToGasStation float);</w:t>
+      </w:r>
+    </w:p>
+    <w:p>
+      <w:pPr>
+        <w:rPr>
+          <w:rFonts w:ascii="Times New Roman" w:hAnsi="Times New Roman" w:cs="Times New Roman"/>
+          <w:bCs/>
+          <w:color w:val="000000" w:themeColor="text1"/>
+          <w:sz w:val="22"/>
+          <w:szCs w:val="22"/>
+        </w:rPr>
+      </w:pPr>
+    </w:p>
+    <w:p>
+      <w:pPr>
+        <w:rPr>
+          <w:rFonts w:ascii="Times New Roman" w:hAnsi="Times New Roman" w:cs="Times New Roman"/>
+          <w:bCs/>
+          <w:color w:val="000000" w:themeColor="text1"/>
+          <w:sz w:val="22"/>
+          <w:szCs w:val="22"/>
+        </w:rPr>
+      </w:pPr>
+      <w:r>
+        <w:rPr>
+          <w:rFonts w:ascii="Times New Roman" w:hAnsi="Times New Roman" w:cs="Times New Roman"/>
+          <w:bCs/>
+          <w:color w:val="000000" w:themeColor="text1"/>
+          <w:sz w:val="22"/>
+          <w:szCs w:val="22"/>
+        </w:rPr>
+        <w:t>INSERT INTO Restraunt2(</w:t>
+      </w:r>
+      <w:r>
+        <w:rPr>
+          <w:rFonts w:ascii="Times New Roman" w:hAnsi="Times New Roman" w:cs="Times New Roman"/>
+          <w:bCs/>
+          <w:color w:val="000000" w:themeColor="text1"/>
+          <w:sz w:val="22"/>
+          <w:szCs w:val="22"/>
+        </w:rPr>
+        <w:t>RestrauntNo</w:t>
+      </w:r>
+      <w:r>
+        <w:rPr>
+          <w:rFonts w:ascii="Times New Roman" w:hAnsi="Times New Roman" w:cs="Times New Roman"/>
+          <w:bCs/>
+          <w:color w:val="000000" w:themeColor="text1"/>
+          <w:sz w:val="22"/>
+          <w:szCs w:val="22"/>
+        </w:rPr>
+        <w:t xml:space="preserve"> , </w:t>
+      </w:r>
+      <w:r>
+        <w:rPr>
+          <w:rFonts w:ascii="Times New Roman" w:hAnsi="Times New Roman" w:cs="Times New Roman"/>
+          <w:bCs/>
+          <w:color w:val="000000" w:themeColor="text1"/>
+          <w:sz w:val="22"/>
+          <w:szCs w:val="22"/>
+        </w:rPr>
+        <w:t>RestrauntName</w:t>
+      </w:r>
+      <w:r>
+        <w:rPr>
+          <w:rFonts w:ascii="Times New Roman" w:hAnsi="Times New Roman" w:cs="Times New Roman"/>
+          <w:bCs/>
+          <w:color w:val="000000" w:themeColor="text1"/>
+          <w:sz w:val="22"/>
+          <w:szCs w:val="22"/>
+        </w:rPr>
+        <w:t xml:space="preserve"> , </w:t>
+      </w:r>
+      <w:r>
+        <w:rPr>
+          <w:rFonts w:ascii="Times New Roman" w:hAnsi="Times New Roman" w:cs="Times New Roman"/>
+          <w:bCs/>
+          <w:color w:val="000000" w:themeColor="text1"/>
+          <w:sz w:val="22"/>
+          <w:szCs w:val="22"/>
+        </w:rPr>
+        <w:t>StateName</w:t>
+      </w:r>
+      <w:r>
+        <w:rPr>
+          <w:rFonts w:ascii="Times New Roman" w:hAnsi="Times New Roman" w:cs="Times New Roman"/>
+          <w:bCs/>
+          <w:color w:val="000000" w:themeColor="text1"/>
+          <w:sz w:val="22"/>
+          <w:szCs w:val="22"/>
+        </w:rPr>
+        <w:t xml:space="preserve"> , DistToGasStation) VALUES ( </w:t>
+      </w:r>
     </w:p>
     <w:p>
       <w:pPr>
@@ -21426,6 +20641,7 @@
         <w:rPr>
           <w:rFonts w:ascii="Times New Roman" w:hAnsi="Times New Roman" w:cs="Times New Roman"/>
           <w:bCs/>
+          <w:color w:val="000000" w:themeColor="text1"/>
           <w:sz w:val="22"/>
           <w:szCs w:val="22"/>
         </w:rPr>
@@ -21434,19 +20650,11 @@
         <w:rPr>
           <w:rFonts w:ascii="Times New Roman" w:hAnsi="Times New Roman" w:cs="Times New Roman"/>
           <w:bCs/>
-          <w:sz w:val="22"/>
-          <w:szCs w:val="22"/>
-        </w:rPr>
-        <w:t xml:space="preserve">INSERT INTO </w:t>
-      </w:r>
-      <w:r>
-        <w:rPr>
-          <w:rFonts w:ascii="Times New Roman" w:hAnsi="Times New Roman" w:cs="Times New Roman"/>
-          <w:bCs/>
-          <w:sz w:val="22"/>
-          <w:szCs w:val="22"/>
-        </w:rPr>
-        <w:t>Restaurant2</w:t>
+          <w:color w:val="000000" w:themeColor="text1"/>
+          <w:sz w:val="22"/>
+          <w:szCs w:val="22"/>
+        </w:rPr>
+        <w:t>INSERT INTO Restaurant2</w:t>
       </w:r>
     </w:p>
     <w:p>
@@ -21458,6 +20666,7 @@
         <w:rPr>
           <w:rFonts w:ascii="Times New Roman" w:hAnsi="Times New Roman" w:cs="Times New Roman"/>
           <w:bCs/>
+          <w:color w:val="000000" w:themeColor="text1"/>
           <w:sz w:val="22"/>
           <w:szCs w:val="22"/>
         </w:rPr>
@@ -21466,6 +20675,7 @@
         <w:rPr>
           <w:rFonts w:ascii="Times New Roman" w:hAnsi="Times New Roman" w:cs="Times New Roman"/>
           <w:bCs/>
+          <w:color w:val="000000" w:themeColor="text1"/>
           <w:sz w:val="22"/>
           <w:szCs w:val="22"/>
         </w:rPr>
@@ -21491,14 +20701,27 @@
         <w:ind w:left="560"/>
         <w:jc w:val="both"/>
         <w:rPr>
+          <w:rFonts w:hint="eastAsia"/>
+          <w:bCs/>
           <w:color w:val="000000" w:themeColor="text1"/>
         </w:rPr>
       </w:pPr>
       <w:r>
         <w:rPr>
+          <w:bCs/>
           <w:color w:val="000000" w:themeColor="text1"/>
         </w:rPr>
-        <w:t>SELECT Restaurant.Number, Restaurant.Name, US_State.Name, Dist</w:t>
+        <w:t>SELECT R1.Number, R1.Name, R1.State_Name, R1.</w:t>
+      </w:r>
+      <w:r>
+        <w:rPr>
+          <w:rFonts w:ascii="Times New Roman" w:hAnsi="Times New Roman" w:cs="Times New Roman"/>
+          <w:bCs/>
+          <w:color w:val="000000" w:themeColor="text1"/>
+          <w:sz w:val="22"/>
+          <w:szCs w:val="22"/>
+        </w:rPr>
+        <w:t xml:space="preserve"> DistToGasStation</w:t>
       </w:r>
     </w:p>
     <w:p>
@@ -21520,14 +20743,17 @@
         <w:ind w:left="560"/>
         <w:jc w:val="both"/>
         <w:rPr>
+          <w:rFonts w:hint="eastAsia"/>
+          <w:bCs/>
           <w:color w:val="000000" w:themeColor="text1"/>
         </w:rPr>
       </w:pPr>
       <w:r>
         <w:rPr>
+          <w:bCs/>
           <w:color w:val="000000" w:themeColor="text1"/>
         </w:rPr>
-        <w:t>FROM Restaurant, US_State, Gas_Station</w:t>
+        <w:t>FROM Restaurant R1, Gas-Station G1</w:t>
       </w:r>
     </w:p>
     <w:p>
@@ -21549,14 +20775,17 @@
         <w:ind w:left="560"/>
         <w:jc w:val="both"/>
         <w:rPr>
+          <w:rFonts w:hint="eastAsia"/>
+          <w:bCs/>
           <w:color w:val="000000" w:themeColor="text1"/>
         </w:rPr>
       </w:pPr>
       <w:r>
         <w:rPr>
+          <w:bCs/>
           <w:color w:val="000000" w:themeColor="text1"/>
         </w:rPr>
-        <w:t>WHERE WITHIN(Restaurant.Shape, US_State.Shape)</w:t>
+        <w:t>WHERE DISTANCE (R1.Shape, G1.Shape)</w:t>
       </w:r>
     </w:p>
     <w:p>
@@ -21578,14 +20807,18 @@
         <w:ind w:left="560"/>
         <w:jc w:val="both"/>
         <w:rPr>
+          <w:rFonts w:hint="eastAsia"/>
+          <w:bCs/>
           <w:color w:val="000000" w:themeColor="text1"/>
         </w:rPr>
       </w:pPr>
       <w:r>
         <w:rPr>
+          <w:bCs/>
           <w:color w:val="000000" w:themeColor="text1"/>
         </w:rPr>
-        <w:t xml:space="preserve">AND DISTANCE(Restaurant.Shape, Gas_Station.Shape) </w:t>
+        <w:tab/>
+        <w:t>&lt;= ALL (</w:t>
       </w:r>
     </w:p>
     <w:p>
@@ -21607,15 +20840,25 @@
         <w:ind w:left="560"/>
         <w:jc w:val="both"/>
         <w:rPr>
+          <w:rFonts w:hint="eastAsia"/>
+          <w:bCs/>
           <w:color w:val="000000" w:themeColor="text1"/>
         </w:rPr>
       </w:pPr>
       <w:r>
         <w:rPr>
+          <w:bCs/>
           <w:color w:val="000000" w:themeColor="text1"/>
         </w:rPr>
         <w:tab/>
-        <w:t>&lt;= ALL (</w:t>
+      </w:r>
+      <w:r>
+        <w:rPr>
+          <w:bCs/>
+          <w:color w:val="000000" w:themeColor="text1"/>
+        </w:rPr>
+        <w:tab/>
+        <w:t>SELECT DISTANCE(R1.Shape, G2.Shape)</w:t>
       </w:r>
     </w:p>
     <w:p>
@@ -21637,35 +20880,25 @@
         <w:ind w:left="560"/>
         <w:jc w:val="both"/>
         <w:rPr>
+          <w:rFonts w:hint="eastAsia"/>
+          <w:bCs/>
           <w:color w:val="000000" w:themeColor="text1"/>
         </w:rPr>
       </w:pPr>
       <w:r>
         <w:rPr>
+          <w:bCs/>
           <w:color w:val="000000" w:themeColor="text1"/>
         </w:rPr>
         <w:tab/>
       </w:r>
       <w:r>
         <w:rPr>
+          <w:bCs/>
           <w:color w:val="000000" w:themeColor="text1"/>
         </w:rPr>
         <w:tab/>
-        <w:t>SELECT</w:t>
-      </w:r>
-      <w:r>
-        <w:rPr>
-          <w:color w:val="000000" w:themeColor="text1"/>
-        </w:rPr>
-        <w:t xml:space="preserve"> DISTANCE(Restaurant.Shape, G2</w:t>
-      </w:r>
-      <w:bookmarkStart w:id="0" w:name="_GoBack"/>
-      <w:bookmarkEnd w:id="0"/>
-      <w:r>
-        <w:rPr>
-          <w:color w:val="000000" w:themeColor="text1"/>
-        </w:rPr>
-        <w:t>.Shape)</w:t>
+        <w:t>FROM Gas-Station G2</w:t>
       </w:r>
     </w:p>
     <w:p>
@@ -21687,21 +20920,25 @@
         <w:ind w:left="560"/>
         <w:jc w:val="both"/>
         <w:rPr>
+          <w:rFonts w:hint="eastAsia"/>
+          <w:bCs/>
           <w:color w:val="000000" w:themeColor="text1"/>
         </w:rPr>
       </w:pPr>
       <w:r>
         <w:rPr>
+          <w:bCs/>
           <w:color w:val="000000" w:themeColor="text1"/>
         </w:rPr>
         <w:tab/>
       </w:r>
       <w:r>
         <w:rPr>
+          <w:bCs/>
           <w:color w:val="000000" w:themeColor="text1"/>
         </w:rPr>
         <w:tab/>
-        <w:t>FROM Gas_Station G2</w:t>
+        <w:t>WHERE G2.Name &lt;&gt; G1.Name</w:t>
       </w:r>
     </w:p>
     <w:p>
@@ -21723,48 +20960,14 @@
         <w:ind w:left="560"/>
         <w:jc w:val="both"/>
         <w:rPr>
+          <w:rFonts w:hint="eastAsia"/>
+          <w:bCs/>
           <w:color w:val="000000" w:themeColor="text1"/>
         </w:rPr>
       </w:pPr>
       <w:r>
         <w:rPr>
-          <w:color w:val="000000" w:themeColor="text1"/>
-        </w:rPr>
-        <w:tab/>
-      </w:r>
-      <w:r>
-        <w:rPr>
-          <w:color w:val="000000" w:themeColor="text1"/>
-        </w:rPr>
-        <w:tab/>
-        <w:t>WHERE G2.Name &lt;&gt; Gas_Station.Name</w:t>
-      </w:r>
-    </w:p>
-    <w:p>
-      <w:pPr>
-        <w:pStyle w:val="Standard"/>
-        <w:tabs>
-          <w:tab w:val="left" w:pos="560"/>
-          <w:tab w:val="left" w:pos="1120"/>
-          <w:tab w:val="left" w:pos="1680"/>
-          <w:tab w:val="left" w:pos="2800"/>
-          <w:tab w:val="left" w:pos="3360"/>
-          <w:tab w:val="left" w:pos="3920"/>
-          <w:tab w:val="left" w:pos="4480"/>
-          <w:tab w:val="left" w:pos="5040"/>
-          <w:tab w:val="left" w:pos="5600"/>
-          <w:tab w:val="left" w:pos="6160"/>
-          <w:tab w:val="left" w:pos="6720"/>
-        </w:tabs>
-        <w:ind w:left="560"/>
-        <w:jc w:val="both"/>
-        <w:rPr>
-          <w:rFonts w:hint="eastAsia"/>
-          <w:color w:val="000000" w:themeColor="text1"/>
-        </w:rPr>
-      </w:pPr>
-      <w:r>
-        <w:rPr>
+          <w:bCs/>
           <w:color w:val="000000" w:themeColor="text1"/>
         </w:rPr>
         <w:tab/>
@@ -21780,6 +20983,7 @@
         <w:rPr>
           <w:rFonts w:ascii="Times New Roman" w:hAnsi="Times New Roman" w:cs="Times New Roman"/>
           <w:bCs/>
+          <w:color w:val="000000" w:themeColor="text1"/>
           <w:sz w:val="22"/>
           <w:szCs w:val="22"/>
         </w:rPr>
@@ -21788,11 +20992,26 @@
         <w:rPr>
           <w:rFonts w:ascii="Times New Roman" w:hAnsi="Times New Roman" w:cs="Times New Roman"/>
           <w:bCs/>
+          <w:color w:val="000000" w:themeColor="text1"/>
           <w:sz w:val="22"/>
           <w:szCs w:val="22"/>
         </w:rPr>
         <w:t>)</w:t>
       </w:r>
+      <w:r>
+        <w:rPr>
+          <w:rFonts w:ascii="Times New Roman" w:hAnsi="Times New Roman" w:cs="Times New Roman"/>
+          <w:bCs/>
+          <w:color w:val="000000" w:themeColor="text1"/>
+          <w:sz w:val="22"/>
+          <w:szCs w:val="22"/>
+        </w:rPr>
+        <w:t>;</w:t>
+      </w:r>
+    </w:p>
+    <w:p>
+      <w:bookmarkStart w:id="0" w:name="_GoBack"/>
+      <w:bookmarkEnd w:id="0"/>
     </w:p>
     <w:sectPr>
       <w:pgSz w:w="12240" w:h="15840"/>
@@ -21804,7 +21023,7 @@
 </file>
 
 <file path=word/endnotes.xml><?xml version="1.0" encoding="utf-8"?>
-<w:endnotes xmlns:wpc="http://schemas.microsoft.com/office/word/2010/wordprocessingCanvas" xmlns:cx="http://schemas.microsoft.com/office/drawing/2014/chartex" xmlns:cx1="http://schemas.microsoft.com/office/drawing/2015/9/8/chartex" xmlns:mc="http://schemas.openxmlformats.org/markup-compatibility/2006" xmlns:o="urn:schemas-microsoft-com:office:office" xmlns:r="http://schemas.openxmlformats.org/officeDocument/2006/relationships" xmlns:m="http://schemas.openxmlformats.org/officeDocument/2006/math" xmlns:v="urn:schemas-microsoft-com:vml" xmlns:wp14="http://schemas.microsoft.com/office/word/2010/wordprocessingDrawing" xmlns:wp="http://schemas.openxmlformats.org/drawingml/2006/wordprocessingDrawing" xmlns:w10="urn:schemas-microsoft-com:office:word" xmlns:w="http://schemas.openxmlformats.org/wordprocessingml/2006/main" xmlns:w14="http://schemas.microsoft.com/office/word/2010/wordml" xmlns:w15="http://schemas.microsoft.com/office/word/2012/wordml" xmlns:w16se="http://schemas.microsoft.com/office/word/2015/wordml/symex" xmlns:wpg="http://schemas.microsoft.com/office/word/2010/wordprocessingGroup" xmlns:wpi="http://schemas.microsoft.com/office/word/2010/wordprocessingInk" xmlns:wne="http://schemas.microsoft.com/office/word/2006/wordml" xmlns:wps="http://schemas.microsoft.com/office/word/2010/wordprocessingShape" mc:Ignorable="w14 w15 w16se wp14">
+<w:endnotes xmlns:wpc="http://schemas.microsoft.com/office/word/2010/wordprocessingCanvas" xmlns:cx="http://schemas.microsoft.com/office/drawing/2014/chartex" xmlns:cx1="http://schemas.microsoft.com/office/drawing/2015/9/8/chartex" xmlns:cx2="http://schemas.microsoft.com/office/drawing/2015/10/21/chartex" xmlns:cx3="http://schemas.microsoft.com/office/drawing/2016/5/9/chartex" xmlns:cx4="http://schemas.microsoft.com/office/drawing/2016/5/10/chartex" xmlns:cx5="http://schemas.microsoft.com/office/drawing/2016/5/11/chartex" xmlns:cx6="http://schemas.microsoft.com/office/drawing/2016/5/12/chartex" xmlns:cx7="http://schemas.microsoft.com/office/drawing/2016/5/13/chartex" xmlns:cx8="http://schemas.microsoft.com/office/drawing/2016/5/14/chartex" xmlns:mc="http://schemas.openxmlformats.org/markup-compatibility/2006" xmlns:aink="http://schemas.microsoft.com/office/drawing/2016/ink" xmlns:am3d="http://schemas.microsoft.com/office/drawing/2017/model3d" xmlns:o="urn:schemas-microsoft-com:office:office" xmlns:r="http://schemas.openxmlformats.org/officeDocument/2006/relationships" xmlns:m="http://schemas.openxmlformats.org/officeDocument/2006/math" xmlns:v="urn:schemas-microsoft-com:vml" xmlns:wp14="http://schemas.microsoft.com/office/word/2010/wordprocessingDrawing" xmlns:wp="http://schemas.openxmlformats.org/drawingml/2006/wordprocessingDrawing" xmlns:w10="urn:schemas-microsoft-com:office:word" xmlns:w="http://schemas.openxmlformats.org/wordprocessingml/2006/main" xmlns:w14="http://schemas.microsoft.com/office/word/2010/wordml" xmlns:w15="http://schemas.microsoft.com/office/word/2012/wordml" xmlns:w16cid="http://schemas.microsoft.com/office/word/2016/wordml/cid" xmlns:w16se="http://schemas.microsoft.com/office/word/2015/wordml/symex" xmlns:wpg="http://schemas.microsoft.com/office/word/2010/wordprocessingGroup" xmlns:wpi="http://schemas.microsoft.com/office/word/2010/wordprocessingInk" xmlns:wne="http://schemas.microsoft.com/office/word/2006/wordml" xmlns:wps="http://schemas.microsoft.com/office/word/2010/wordprocessingShape" mc:Ignorable="w14 w15 w16se w16cid wp14">
   <w:endnote w:type="separator" w:id="-1">
     <w:p>
       <w:pPr>
@@ -21833,7 +21052,7 @@
 </file>
 
 <file path=word/footnotes.xml><?xml version="1.0" encoding="utf-8"?>
-<w:footnotes xmlns:wpc="http://schemas.microsoft.com/office/word/2010/wordprocessingCanvas" xmlns:cx="http://schemas.microsoft.com/office/drawing/2014/chartex" xmlns:cx1="http://schemas.microsoft.com/office/drawing/2015/9/8/chartex" xmlns:mc="http://schemas.openxmlformats.org/markup-compatibility/2006" xmlns:o="urn:schemas-microsoft-com:office:office" xmlns:r="http://schemas.openxmlformats.org/officeDocument/2006/relationships" xmlns:m="http://schemas.openxmlformats.org/officeDocument/2006/math" xmlns:v="urn:schemas-microsoft-com:vml" xmlns:wp14="http://schemas.microsoft.com/office/word/2010/wordprocessingDrawing" xmlns:wp="http://schemas.openxmlformats.org/drawingml/2006/wordprocessingDrawing" xmlns:w10="urn:schemas-microsoft-com:office:word" xmlns:w="http://schemas.openxmlformats.org/wordprocessingml/2006/main" xmlns:w14="http://schemas.microsoft.com/office/word/2010/wordml" xmlns:w15="http://schemas.microsoft.com/office/word/2012/wordml" xmlns:w16se="http://schemas.microsoft.com/office/word/2015/wordml/symex" xmlns:wpg="http://schemas.microsoft.com/office/word/2010/wordprocessingGroup" xmlns:wpi="http://schemas.microsoft.com/office/word/2010/wordprocessingInk" xmlns:wne="http://schemas.microsoft.com/office/word/2006/wordml" xmlns:wps="http://schemas.microsoft.com/office/word/2010/wordprocessingShape" mc:Ignorable="w14 w15 w16se wp14">
+<w:footnotes xmlns:wpc="http://schemas.microsoft.com/office/word/2010/wordprocessingCanvas" xmlns:cx="http://schemas.microsoft.com/office/drawing/2014/chartex" xmlns:cx1="http://schemas.microsoft.com/office/drawing/2015/9/8/chartex" xmlns:cx2="http://schemas.microsoft.com/office/drawing/2015/10/21/chartex" xmlns:cx3="http://schemas.microsoft.com/office/drawing/2016/5/9/chartex" xmlns:cx4="http://schemas.microsoft.com/office/drawing/2016/5/10/chartex" xmlns:cx5="http://schemas.microsoft.com/office/drawing/2016/5/11/chartex" xmlns:cx6="http://schemas.microsoft.com/office/drawing/2016/5/12/chartex" xmlns:cx7="http://schemas.microsoft.com/office/drawing/2016/5/13/chartex" xmlns:cx8="http://schemas.microsoft.com/office/drawing/2016/5/14/chartex" xmlns:mc="http://schemas.openxmlformats.org/markup-compatibility/2006" xmlns:aink="http://schemas.microsoft.com/office/drawing/2016/ink" xmlns:am3d="http://schemas.microsoft.com/office/drawing/2017/model3d" xmlns:o="urn:schemas-microsoft-com:office:office" xmlns:r="http://schemas.openxmlformats.org/officeDocument/2006/relationships" xmlns:m="http://schemas.openxmlformats.org/officeDocument/2006/math" xmlns:v="urn:schemas-microsoft-com:vml" xmlns:wp14="http://schemas.microsoft.com/office/word/2010/wordprocessingDrawing" xmlns:wp="http://schemas.openxmlformats.org/drawingml/2006/wordprocessingDrawing" xmlns:w10="urn:schemas-microsoft-com:office:word" xmlns:w="http://schemas.openxmlformats.org/wordprocessingml/2006/main" xmlns:w14="http://schemas.microsoft.com/office/word/2010/wordml" xmlns:w15="http://schemas.microsoft.com/office/word/2012/wordml" xmlns:w16cid="http://schemas.microsoft.com/office/word/2016/wordml/cid" xmlns:w16se="http://schemas.microsoft.com/office/word/2015/wordml/symex" xmlns:wpg="http://schemas.microsoft.com/office/word/2010/wordprocessingGroup" xmlns:wpi="http://schemas.microsoft.com/office/word/2010/wordprocessingInk" xmlns:wne="http://schemas.microsoft.com/office/word/2006/wordml" xmlns:wps="http://schemas.microsoft.com/office/word/2010/wordprocessingShape" mc:Ignorable="w14 w15 w16se w16cid wp14">
   <w:footnote w:type="separator" w:id="-1">
     <w:p>
       <w:pPr>
@@ -21865,7 +21084,7 @@
 </file>
 
 <file path=word/numbering.xml><?xml version="1.0" encoding="utf-8"?>
-<w:numbering xmlns:wpc="http://schemas.microsoft.com/office/word/2010/wordprocessingCanvas" xmlns:cx="http://schemas.microsoft.com/office/drawing/2014/chartex" xmlns:cx1="http://schemas.microsoft.com/office/drawing/2015/9/8/chartex" xmlns:mc="http://schemas.openxmlformats.org/markup-compatibility/2006" xmlns:o="urn:schemas-microsoft-com:office:office" xmlns:r="http://schemas.openxmlformats.org/officeDocument/2006/relationships" xmlns:m="http://schemas.openxmlformats.org/officeDocument/2006/math" xmlns:v="urn:schemas-microsoft-com:vml" xmlns:wp14="http://schemas.microsoft.com/office/word/2010/wordprocessingDrawing" xmlns:wp="http://schemas.openxmlformats.org/drawingml/2006/wordprocessingDrawing" xmlns:w10="urn:schemas-microsoft-com:office:word" xmlns:w="http://schemas.openxmlformats.org/wordprocessingml/2006/main" xmlns:w14="http://schemas.microsoft.com/office/word/2010/wordml" xmlns:w15="http://schemas.microsoft.com/office/word/2012/wordml" xmlns:w16se="http://schemas.microsoft.com/office/word/2015/wordml/symex" xmlns:wpg="http://schemas.microsoft.com/office/word/2010/wordprocessingGroup" xmlns:wpi="http://schemas.microsoft.com/office/word/2010/wordprocessingInk" xmlns:wne="http://schemas.microsoft.com/office/word/2006/wordml" xmlns:wps="http://schemas.microsoft.com/office/word/2010/wordprocessingShape" mc:Ignorable="w14 w15 w16se wp14">
+<w:numbering xmlns:wpc="http://schemas.microsoft.com/office/word/2010/wordprocessingCanvas" xmlns:cx="http://schemas.microsoft.com/office/drawing/2014/chartex" xmlns:cx1="http://schemas.microsoft.com/office/drawing/2015/9/8/chartex" xmlns:cx2="http://schemas.microsoft.com/office/drawing/2015/10/21/chartex" xmlns:cx3="http://schemas.microsoft.com/office/drawing/2016/5/9/chartex" xmlns:cx4="http://schemas.microsoft.com/office/drawing/2016/5/10/chartex" xmlns:cx5="http://schemas.microsoft.com/office/drawing/2016/5/11/chartex" xmlns:cx6="http://schemas.microsoft.com/office/drawing/2016/5/12/chartex" xmlns:cx7="http://schemas.microsoft.com/office/drawing/2016/5/13/chartex" xmlns:cx8="http://schemas.microsoft.com/office/drawing/2016/5/14/chartex" xmlns:mc="http://schemas.openxmlformats.org/markup-compatibility/2006" xmlns:aink="http://schemas.microsoft.com/office/drawing/2016/ink" xmlns:am3d="http://schemas.microsoft.com/office/drawing/2017/model3d" xmlns:o="urn:schemas-microsoft-com:office:office" xmlns:r="http://schemas.openxmlformats.org/officeDocument/2006/relationships" xmlns:m="http://schemas.openxmlformats.org/officeDocument/2006/math" xmlns:v="urn:schemas-microsoft-com:vml" xmlns:wp14="http://schemas.microsoft.com/office/word/2010/wordprocessingDrawing" xmlns:wp="http://schemas.openxmlformats.org/drawingml/2006/wordprocessingDrawing" xmlns:w10="urn:schemas-microsoft-com:office:word" xmlns:w="http://schemas.openxmlformats.org/wordprocessingml/2006/main" xmlns:w14="http://schemas.microsoft.com/office/word/2010/wordml" xmlns:w15="http://schemas.microsoft.com/office/word/2012/wordml" xmlns:w16cid="http://schemas.microsoft.com/office/word/2016/wordml/cid" xmlns:w16se="http://schemas.microsoft.com/office/word/2015/wordml/symex" xmlns:wpg="http://schemas.microsoft.com/office/word/2010/wordprocessingGroup" xmlns:wpi="http://schemas.microsoft.com/office/word/2010/wordprocessingInk" xmlns:wne="http://schemas.microsoft.com/office/word/2006/wordml" xmlns:wps="http://schemas.microsoft.com/office/word/2010/wordprocessingShape" mc:Ignorable="w14 w15 w16se w16cid wp14">
   <w:numPicBullet w:numPicBulletId="0">
     <w:pict>
       <v:shapetype id="_x0000_t75" coordsize="21600,21600" o:spt="75" o:preferrelative="t" path="m@4@5l@4@11@9@11@9@5xe" filled="f" stroked="f">
@@ -21887,7 +21106,7 @@
         <v:path o:extrusionok="f" gradientshapeok="t" o:connecttype="rect"/>
         <o:lock v:ext="edit" aspectratio="t"/>
       </v:shapetype>
-      <v:shape id="_x0000_i1081" type="#_x0000_t75" style="width:21pt;height:19.5pt;visibility:visible;mso-wrap-style:square" o:bullet="t">
+      <v:shape id="_x0000_i1034" type="#_x0000_t75" style="width:21.15pt;height:19.8pt;visibility:visible;mso-wrap-style:square" o:bullet="t">
         <v:imagedata r:id="rId1" o:title=""/>
       </v:shape>
     </w:pict>
@@ -24527,7 +23746,7 @@
 </file>
 
 <file path=word/styles.xml><?xml version="1.0" encoding="utf-8"?>
-<w:styles xmlns:mc="http://schemas.openxmlformats.org/markup-compatibility/2006" xmlns:r="http://schemas.openxmlformats.org/officeDocument/2006/relationships" xmlns:w="http://schemas.openxmlformats.org/wordprocessingml/2006/main" xmlns:w14="http://schemas.microsoft.com/office/word/2010/wordml" xmlns:w15="http://schemas.microsoft.com/office/word/2012/wordml" xmlns:w16se="http://schemas.microsoft.com/office/word/2015/wordml/symex" mc:Ignorable="w14 w15 w16se">
+<w:styles xmlns:mc="http://schemas.openxmlformats.org/markup-compatibility/2006" xmlns:r="http://schemas.openxmlformats.org/officeDocument/2006/relationships" xmlns:w="http://schemas.openxmlformats.org/wordprocessingml/2006/main" xmlns:w14="http://schemas.microsoft.com/office/word/2010/wordml" xmlns:w15="http://schemas.microsoft.com/office/word/2012/wordml" xmlns:w16cid="http://schemas.microsoft.com/office/word/2016/wordml/cid" xmlns:w16se="http://schemas.microsoft.com/office/word/2015/wordml/symex" mc:Ignorable="w14 w15 w16se w16cid">
   <w:docDefaults>
     <w:rPrDefault>
       <w:rPr>
@@ -24547,7 +23766,7 @@
       </w:pPr>
     </w:pPrDefault>
   </w:docDefaults>
-  <w:latentStyles w:defLockedState="0" w:defUIPriority="99" w:defSemiHidden="0" w:defUnhideWhenUsed="0" w:defQFormat="0" w:count="371">
+  <w:latentStyles w:defLockedState="0" w:defUIPriority="99" w:defSemiHidden="0" w:defUnhideWhenUsed="0" w:defQFormat="0" w:count="377">
     <w:lsdException w:name="Normal" w:uiPriority="0" w:qFormat="1"/>
     <w:lsdException w:name="heading 1" w:uiPriority="9" w:qFormat="1"/>
     <w:lsdException w:name="heading 2" w:semiHidden="1" w:uiPriority="9" w:unhideWhenUsed="1" w:qFormat="1"/>
@@ -24582,7 +23801,7 @@
     <w:lsdException w:name="header" w:semiHidden="1" w:unhideWhenUsed="1"/>
     <w:lsdException w:name="footer" w:semiHidden="1" w:unhideWhenUsed="1"/>
     <w:lsdException w:name="index heading" w:semiHidden="1" w:unhideWhenUsed="1"/>
-    <w:lsdException w:name="caption" w:semiHidden="1" w:uiPriority="35" w:unhideWhenUsed="1" w:qFormat="1"/>
+    <w:lsdException w:name="caption" w:semiHidden="1" w:uiPriority="0" w:unhideWhenUsed="1" w:qFormat="1"/>
     <w:lsdException w:name="table of figures" w:semiHidden="1" w:unhideWhenUsed="1"/>
     <w:lsdException w:name="envelope address" w:semiHidden="1" w:unhideWhenUsed="1"/>
     <w:lsdException w:name="envelope return" w:semiHidden="1" w:unhideWhenUsed="1"/>
@@ -24595,7 +23814,7 @@
     <w:lsdException w:name="table of authorities" w:semiHidden="1" w:unhideWhenUsed="1"/>
     <w:lsdException w:name="macro" w:semiHidden="1" w:unhideWhenUsed="1"/>
     <w:lsdException w:name="toa heading" w:semiHidden="1" w:unhideWhenUsed="1"/>
-    <w:lsdException w:name="List" w:semiHidden="1" w:unhideWhenUsed="1"/>
+    <w:lsdException w:name="List" w:semiHidden="1" w:uiPriority="0" w:unhideWhenUsed="1"/>
     <w:lsdException w:name="List Bullet" w:semiHidden="1" w:unhideWhenUsed="1"/>
     <w:lsdException w:name="List Number" w:semiHidden="1" w:unhideWhenUsed="1"/>
     <w:lsdException w:name="List 2" w:semiHidden="1" w:unhideWhenUsed="1"/>
@@ -24695,11 +23914,8 @@
     <w:lsdException w:name="Table 3D effects 3" w:semiHidden="1" w:unhideWhenUsed="1"/>
     <w:lsdException w:name="Table Contemporary" w:semiHidden="1" w:unhideWhenUsed="1"/>
     <w:lsdException w:name="Table Elegant" w:semiHidden="1" w:unhideWhenUsed="1"/>
-    <w:lsdException w:name="Table Professional" w:semiHidden="1" w:unhideWhenUsed="1"/>
     <w:lsdException w:name="Table Subtle 1" w:semiHidden="1" w:unhideWhenUsed="1"/>
     <w:lsdException w:name="Table Subtle 2" w:semiHidden="1" w:unhideWhenUsed="1"/>
-    <w:lsdException w:name="Table Web 1" w:semiHidden="1" w:unhideWhenUsed="1"/>
-    <w:lsdException w:name="Table Web 2" w:semiHidden="1" w:unhideWhenUsed="1"/>
     <w:lsdException w:name="Table Web 3" w:semiHidden="1" w:unhideWhenUsed="1"/>
     <w:lsdException w:name="Balloon Text" w:semiHidden="1" w:unhideWhenUsed="1"/>
     <w:lsdException w:name="Table Grid" w:uiPriority="39"/>
@@ -24919,6 +24135,12 @@
     <w:lsdException w:name="List Table 5 Dark Accent 6" w:uiPriority="50"/>
     <w:lsdException w:name="List Table 6 Colorful Accent 6" w:uiPriority="51"/>
     <w:lsdException w:name="List Table 7 Colorful Accent 6" w:uiPriority="52"/>
+    <w:lsdException w:name="Mention" w:semiHidden="1" w:unhideWhenUsed="1"/>
+    <w:lsdException w:name="Smart Hyperlink" w:semiHidden="1" w:unhideWhenUsed="1"/>
+    <w:lsdException w:name="Hashtag" w:semiHidden="1" w:unhideWhenUsed="1"/>
+    <w:lsdException w:name="Unresolved Mention" w:semiHidden="1" w:unhideWhenUsed="1"/>
+    <w:lsdException w:name="Smart Link" w:semiHidden="1" w:unhideWhenUsed="1"/>
+    <w:lsdException w:name="Smart Link Error" w:semiHidden="1" w:unhideWhenUsed="1"/>
   </w:latentStyles>
   <w:style w:type="paragraph" w:default="1" w:styleId="Normal">
     <w:name w:val="Normal"/>
@@ -25290,8 +24512,8 @@
       <w:szCs w:val="21"/>
     </w:rPr>
   </w:style>
-  <w:style w:type="character" w:customStyle="1" w:styleId="UnresolvedMention">
-    <w:name w:val="Unresolved Mention"/>
+  <w:style w:type="character" w:customStyle="1" w:styleId="UnresolvedMention1">
+    <w:name w:val="Unresolved Mention1"/>
     <w:basedOn w:val="DefaultParagraphFont"/>
     <w:uiPriority w:val="99"/>
     <w:rsid w:val="0055541E"/>
@@ -25594,7 +24816,7 @@
 </file>
 
 <file path=customXml/itemProps1.xml><?xml version="1.0" encoding="utf-8"?>
-<ds:datastoreItem xmlns:ds="http://schemas.openxmlformats.org/officeDocument/2006/customXml" ds:itemID="{42554414-ECAC-431B-8285-89E44D131824}">
+<ds:datastoreItem xmlns:ds="http://schemas.openxmlformats.org/officeDocument/2006/customXml" ds:itemID="{05D26CD4-7204-5246-B385-EF617B289E5F}">
   <ds:schemaRefs>
     <ds:schemaRef ds:uri="http://schemas.openxmlformats.org/officeDocument/2006/bibliography"/>
   </ds:schemaRefs>

</xml_diff>

<commit_message>
Final version, slight change to the last problem.
Removed the second "Insert Into" statement from the last problem, added Alex's name to the cover page. Also submitting this document and the lab SQL and spool to Canvas.
</commit_message>
<xml_diff>
--- a/hw1/5715_hw1.docx
+++ b/hw1/5715_hw1.docx
@@ -1,6 +1,6 @@
 
 <file path=word/document.xml><?xml version="1.0" encoding="utf-8"?>
-<w:document xmlns:wpc="http://schemas.microsoft.com/office/word/2010/wordprocessingCanvas" xmlns:cx="http://schemas.microsoft.com/office/drawing/2014/chartex" xmlns:cx1="http://schemas.microsoft.com/office/drawing/2015/9/8/chartex" xmlns:cx2="http://schemas.microsoft.com/office/drawing/2015/10/21/chartex" xmlns:cx3="http://schemas.microsoft.com/office/drawing/2016/5/9/chartex" xmlns:cx4="http://schemas.microsoft.com/office/drawing/2016/5/10/chartex" xmlns:cx5="http://schemas.microsoft.com/office/drawing/2016/5/11/chartex" xmlns:cx6="http://schemas.microsoft.com/office/drawing/2016/5/12/chartex" xmlns:cx7="http://schemas.microsoft.com/office/drawing/2016/5/13/chartex" xmlns:cx8="http://schemas.microsoft.com/office/drawing/2016/5/14/chartex" xmlns:mc="http://schemas.openxmlformats.org/markup-compatibility/2006" xmlns:aink="http://schemas.microsoft.com/office/drawing/2016/ink" xmlns:am3d="http://schemas.microsoft.com/office/drawing/2017/model3d" xmlns:o="urn:schemas-microsoft-com:office:office" xmlns:r="http://schemas.openxmlformats.org/officeDocument/2006/relationships" xmlns:m="http://schemas.openxmlformats.org/officeDocument/2006/math" xmlns:v="urn:schemas-microsoft-com:vml" xmlns:wp14="http://schemas.microsoft.com/office/word/2010/wordprocessingDrawing" xmlns:wp="http://schemas.openxmlformats.org/drawingml/2006/wordprocessingDrawing" xmlns:w10="urn:schemas-microsoft-com:office:word" xmlns:w="http://schemas.openxmlformats.org/wordprocessingml/2006/main" xmlns:w14="http://schemas.microsoft.com/office/word/2010/wordml" xmlns:w15="http://schemas.microsoft.com/office/word/2012/wordml" xmlns:w16cid="http://schemas.microsoft.com/office/word/2016/wordml/cid" xmlns:w16se="http://schemas.microsoft.com/office/word/2015/wordml/symex" xmlns:wpg="http://schemas.microsoft.com/office/word/2010/wordprocessingGroup" xmlns:wpi="http://schemas.microsoft.com/office/word/2010/wordprocessingInk" xmlns:wne="http://schemas.microsoft.com/office/word/2006/wordml" xmlns:wps="http://schemas.microsoft.com/office/word/2010/wordprocessingShape" mc:Ignorable="w14 w15 w16se w16cid wp14">
+<w:document xmlns:wpc="http://schemas.microsoft.com/office/word/2010/wordprocessingCanvas" xmlns:cx="http://schemas.microsoft.com/office/drawing/2014/chartex" xmlns:cx1="http://schemas.microsoft.com/office/drawing/2015/9/8/chartex" xmlns:mc="http://schemas.openxmlformats.org/markup-compatibility/2006" xmlns:o="urn:schemas-microsoft-com:office:office" xmlns:r="http://schemas.openxmlformats.org/officeDocument/2006/relationships" xmlns:m="http://schemas.openxmlformats.org/officeDocument/2006/math" xmlns:v="urn:schemas-microsoft-com:vml" xmlns:wp14="http://schemas.microsoft.com/office/word/2010/wordprocessingDrawing" xmlns:wp="http://schemas.openxmlformats.org/drawingml/2006/wordprocessingDrawing" xmlns:w10="urn:schemas-microsoft-com:office:word" xmlns:w="http://schemas.openxmlformats.org/wordprocessingml/2006/main" xmlns:w14="http://schemas.microsoft.com/office/word/2010/wordml" xmlns:w15="http://schemas.microsoft.com/office/word/2012/wordml" xmlns:w16se="http://schemas.microsoft.com/office/word/2015/wordml/symex" xmlns:wpg="http://schemas.microsoft.com/office/word/2010/wordprocessingGroup" xmlns:wpi="http://schemas.microsoft.com/office/word/2010/wordprocessingInk" xmlns:wne="http://schemas.microsoft.com/office/word/2006/wordml" xmlns:wps="http://schemas.microsoft.com/office/word/2010/wordprocessingShape" mc:Ignorable="w14 w15 w16se wp14">
   <w:body>
     <w:p>
       <w:pPr>
@@ -312,6 +312,9 @@
                 <w:rFonts w:hint="eastAsia"/>
               </w:rPr>
             </w:pPr>
+            <w:r>
+              <w:t>Alex</w:t>
+            </w:r>
           </w:p>
         </w:tc>
       </w:tr>
@@ -365,6 +368,9 @@
                 <w:rFonts w:hint="eastAsia"/>
               </w:rPr>
             </w:pPr>
+            <w:r>
+              <w:t>Alex</w:t>
+            </w:r>
           </w:p>
         </w:tc>
       </w:tr>
@@ -418,6 +424,9 @@
                 <w:rFonts w:hint="eastAsia"/>
               </w:rPr>
             </w:pPr>
+            <w:r>
+              <w:t>Alex</w:t>
+            </w:r>
           </w:p>
         </w:tc>
       </w:tr>
@@ -454,6 +463,9 @@
                 <w:rFonts w:hint="eastAsia"/>
               </w:rPr>
             </w:pPr>
+            <w:r>
+              <w:t>Alex</w:t>
+            </w:r>
           </w:p>
         </w:tc>
         <w:tc>
@@ -507,6 +519,9 @@
                 <w:rFonts w:hint="eastAsia"/>
               </w:rPr>
             </w:pPr>
+            <w:r>
+              <w:t>Alex</w:t>
+            </w:r>
           </w:p>
         </w:tc>
         <w:tc>
@@ -1837,20 +1852,20 @@
                 </mc:Choice>
                 <mc:Fallback>
                   <w:pict>
-                    <v:group w14:anchorId="20CD5506" id="Canvas 32" o:spid="_x0000_s1026" editas="canvas" style="width:95.25pt;height:60pt;mso-position-horizontal-relative:char;mso-position-vertical-relative:line" coordsize="12096,7620" o:gfxdata="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">
+                    <v:group w14:anchorId="20CD5506" id="Canvas 32" o:spid="_x0000_s1026" editas="canvas" style="width:95.25pt;height:60pt;mso-position-horizontal-relative:char;mso-position-vertical-relative:line" coordsize="12096,7620" o:gfxdata="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">
                       <v:shape id="_x0000_s1027" type="#_x0000_t75" style="position:absolute;width:12096;height:7620;visibility:visible;mso-wrap-style:square">
                         <v:fill o:detectmouseclick="t"/>
                         <v:path o:connecttype="none"/>
                       </v:shape>
-                      <v:rect id="Rectangle 33" o:spid="_x0000_s1028" style="position:absolute;left:391;top:1619;width:6096;height:3715;visibility:visible;mso-wrap-style:square;v-text-anchor:middle" o:gfxdata="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" fillcolor="#e7e6e6 [3214]" strokecolor="#1f4d78 [1604]" strokeweight="1pt"/>
-                      <v:line id="Straight Connector 34" o:spid="_x0000_s1029" style="position:absolute;flip:x;visibility:visible;mso-wrap-style:square" from="1248,4288" to="4450,6933" o:connectortype="straight" o:gfxdata="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" strokecolor="black [3200]" strokeweight="1pt">
+                      <v:rect id="Rectangle 33" o:spid="_x0000_s1028" style="position:absolute;left:391;top:1619;width:6096;height:3715;visibility:visible;mso-wrap-style:square;v-text-anchor:middle" o:gfxdata="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" fillcolor="#e7e6e6 [3214]" strokecolor="#1f4d78 [1604]" strokeweight="1pt"/>
+                      <v:line id="Straight Connector 34" o:spid="_x0000_s1029" style="position:absolute;flip:x;visibility:visible;mso-wrap-style:square" from="1248,4288" to="4450,6933" o:connectortype="straight" o:gfxdata="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" strokecolor="black [3200]" strokeweight="1pt">
                         <v:stroke joinstyle="miter"/>
                       </v:line>
                       <v:shapetype id="_x0000_t202" coordsize="21600,21600" o:spt="202" path="m,l,21600r21600,l21600,xe">
                         <v:stroke joinstyle="miter"/>
                         <v:path gradientshapeok="t" o:connecttype="rect"/>
                       </v:shapetype>
-                      <v:shape id="_x0000_s1030" type="#_x0000_t202" style="position:absolute;left:1248;top:2190;width:2763;height:2667;visibility:visible;mso-wrap-style:square;v-text-anchor:top" o:gfxdata="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" filled="f" stroked="f" strokeweight=".5pt">
+                      <v:shape id="_x0000_s1030" type="#_x0000_t202" style="position:absolute;left:1248;top:2190;width:2763;height:2667;visibility:visible;mso-wrap-style:square;v-text-anchor:top" o:gfxdata="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" filled="f" stroked="f" strokeweight=".5pt">
                         <v:textbox>
                           <w:txbxContent>
                             <w:p>
@@ -1866,7 +1881,7 @@
                           </w:txbxContent>
                         </v:textbox>
                       </v:shape>
-                      <v:shape id="_x0000_s1031" type="#_x0000_t202" style="position:absolute;left:8012;top:2783;width:2762;height:2667;visibility:visible;mso-wrap-style:square;v-text-anchor:top" o:gfxdata="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" filled="f" stroked="f" strokeweight=".5pt">
+                      <v:shape id="_x0000_s1031" type="#_x0000_t202" style="position:absolute;left:8012;top:2783;width:2762;height:2667;visibility:visible;mso-wrap-style:square;v-text-anchor:top" o:gfxdata="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" filled="f" stroked="f" strokeweight=".5pt">
                         <v:textbox>
                           <w:txbxContent>
                             <w:p>
@@ -1982,7 +1997,7 @@
                 </mc:Choice>
                 <mc:Fallback>
                   <w:pict>
-                    <v:shape w14:anchorId="3AA80F78" id="Text Box 43" o:spid="_x0000_s1032" type="#_x0000_t202" style="position:absolute;left:0;text-align:left;margin-left:58.95pt;margin-top:30pt;width:21.75pt;height:21pt;z-index:251661312;visibility:visible;mso-wrap-style:square;mso-width-percent:0;mso-height-percent:0;mso-wrap-distance-left:9pt;mso-wrap-distance-top:0;mso-wrap-distance-right:9pt;mso-wrap-distance-bottom:0;mso-position-horizontal:absolute;mso-position-horizontal-relative:text;mso-position-vertical:absolute;mso-position-vertical-relative:text;mso-width-percent:0;mso-height-percent:0;mso-width-relative:margin;mso-height-relative:margin;v-text-anchor:top" o:gfxdata="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" filled="f" stroked="f" strokeweight=".5pt">
+                    <v:shape w14:anchorId="3AA80F78" id="Text Box 43" o:spid="_x0000_s1032" type="#_x0000_t202" style="position:absolute;left:0;text-align:left;margin-left:58.95pt;margin-top:30pt;width:21.75pt;height:21pt;z-index:251661312;visibility:visible;mso-wrap-style:square;mso-width-percent:0;mso-height-percent:0;mso-wrap-distance-left:9pt;mso-wrap-distance-top:0;mso-wrap-distance-right:9pt;mso-wrap-distance-bottom:0;mso-position-horizontal:absolute;mso-position-horizontal-relative:text;mso-position-vertical:absolute;mso-position-vertical-relative:text;mso-width-percent:0;mso-height-percent:0;mso-width-relative:margin;mso-height-relative:margin;v-text-anchor:top" o:gfxdata="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" filled="f" stroked="f" strokeweight=".5pt">
                       <v:textbox>
                         <w:txbxContent>
                           <w:p>
@@ -2064,9 +2079,9 @@
                     </wp:anchor>
                   </w:drawing>
                 </mc:Choice>
-                <mc:Fallback>
+                <mc:Fallback xmlns:w16cid="http://schemas.microsoft.com/office/word/2016/wordml/cid" xmlns:am3d="http://schemas.microsoft.com/office/drawing/2017/model3d" xmlns:aink="http://schemas.microsoft.com/office/drawing/2016/ink" xmlns:cx8="http://schemas.microsoft.com/office/drawing/2016/5/14/chartex" xmlns:cx7="http://schemas.microsoft.com/office/drawing/2016/5/13/chartex" xmlns:cx6="http://schemas.microsoft.com/office/drawing/2016/5/12/chartex" xmlns:cx5="http://schemas.microsoft.com/office/drawing/2016/5/11/chartex" xmlns:cx4="http://schemas.microsoft.com/office/drawing/2016/5/10/chartex" xmlns:cx3="http://schemas.microsoft.com/office/drawing/2016/5/9/chartex" xmlns:cx2="http://schemas.microsoft.com/office/drawing/2015/10/21/chartex">
                   <w:pict>
-                    <v:line w14:anchorId="410EB3ED" id="Straight Connector 42" o:spid="_x0000_s1026" style="position:absolute;flip:x y;z-index:251660288;visibility:visible;mso-wrap-style:square;mso-width-percent:0;mso-height-percent:0;mso-wrap-distance-left:9pt;mso-wrap-distance-top:0;mso-wrap-distance-right:9pt;mso-wrap-distance-bottom:0;mso-position-horizontal:absolute;mso-position-horizontal-relative:text;mso-position-vertical:absolute;mso-position-vertical-relative:text;mso-width-percent:0;mso-height-percent:0;mso-width-relative:margin;mso-height-relative:margin" from="40.75pt,5.55pt" to="41.05pt,62.25pt" o:gfxdata="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" strokecolor="black [3200]" strokeweight="1pt">
+                    <v:line w14:anchorId="410EB3ED" id="Straight Connector 42" o:spid="_x0000_s1026" style="position:absolute;flip:x y;z-index:251660288;visibility:visible;mso-wrap-style:square;mso-width-percent:0;mso-height-percent:0;mso-wrap-distance-left:9pt;mso-wrap-distance-top:0;mso-wrap-distance-right:9pt;mso-wrap-distance-bottom:0;mso-position-horizontal:absolute;mso-position-horizontal-relative:text;mso-position-vertical:absolute;mso-position-vertical-relative:text;mso-width-percent:0;mso-height-percent:0;mso-width-relative:margin;mso-height-relative:margin" from="40.75pt,5.55pt" to="41.05pt,62.25pt" o:gfxdata="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" strokecolor="black [3200]" strokeweight="1pt">
                       <v:stroke joinstyle="miter"/>
                     </v:line>
                   </w:pict>
@@ -2182,13 +2197,13 @@
                 </mc:Choice>
                 <mc:Fallback>
                   <w:pict>
-                    <v:group w14:anchorId="13907880" id="Canvas 40" o:spid="_x0000_s1033" editas="canvas" style="width:108.3pt;height:66.95pt;mso-position-horizontal-relative:char;mso-position-vertical-relative:line" coordsize="13754,8502" o:gfxdata="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">
+                    <v:group w14:anchorId="13907880" id="Canvas 40" o:spid="_x0000_s1033" editas="canvas" style="width:108.3pt;height:66.95pt;mso-position-horizontal-relative:char;mso-position-vertical-relative:line" coordsize="13754,8502" o:gfxdata="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">
                       <v:shape id="_x0000_s1034" type="#_x0000_t75" style="position:absolute;width:13754;height:8502;visibility:visible;mso-wrap-style:square">
                         <v:fill o:detectmouseclick="t"/>
                         <v:path o:connecttype="none"/>
                       </v:shape>
-                      <v:rect id="Rectangle 190" o:spid="_x0000_s1035" style="position:absolute;left:5211;top:2783;width:6096;height:3714;visibility:visible;mso-wrap-style:square;v-text-anchor:middle" o:gfxdata="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" fillcolor="#e7e6e6 [3214]" strokecolor="#1f4d78 [1604]" strokeweight="1pt"/>
-                      <v:shape id="_x0000_s1036" type="#_x0000_t202" style="position:absolute;left:2523;top:361;width:3537;height:3118;visibility:visible;mso-wrap-style:square;v-text-anchor:top" o:gfxdata="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" filled="f" stroked="f" strokeweight=".5pt">
+                      <v:rect id="Rectangle 190" o:spid="_x0000_s1035" style="position:absolute;left:5211;top:2783;width:6096;height:3714;visibility:visible;mso-wrap-style:square;v-text-anchor:middle" o:gfxdata="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" fillcolor="#e7e6e6 [3214]" strokecolor="#1f4d78 [1604]" strokeweight="1pt"/>
+                      <v:shape id="_x0000_s1036" type="#_x0000_t202" style="position:absolute;left:2523;top:361;width:3537;height:3118;visibility:visible;mso-wrap-style:square;v-text-anchor:top" o:gfxdata="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" filled="f" stroked="f" strokeweight=".5pt">
                         <v:textbox>
                           <w:txbxContent>
                             <w:p>
@@ -2300,7 +2315,7 @@
                 </mc:Choice>
                 <mc:Fallback>
                   <w:pict>
-                    <v:shape w14:anchorId="41B13546" id="Text Box 35" o:spid="_x0000_s1037" type="#_x0000_t202" style="position:absolute;left:0;text-align:left;margin-left:4.5pt;margin-top:33.6pt;width:21.75pt;height:21pt;z-index:251670528;visibility:visible;mso-wrap-style:square;mso-wrap-distance-left:9pt;mso-wrap-distance-top:0;mso-wrap-distance-right:9pt;mso-wrap-distance-bottom:0;mso-position-horizontal:absolute;mso-position-horizontal-relative:text;mso-position-vertical:absolute;mso-position-vertical-relative:text;v-text-anchor:top" o:gfxdata="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" filled="f" stroked="f" strokeweight=".5pt">
+                    <v:shape w14:anchorId="41B13546" id="Text Box 35" o:spid="_x0000_s1037" type="#_x0000_t202" style="position:absolute;left:0;text-align:left;margin-left:4.5pt;margin-top:33.6pt;width:21.75pt;height:21pt;z-index:251670528;visibility:visible;mso-wrap-style:square;mso-wrap-distance-left:9pt;mso-wrap-distance-top:0;mso-wrap-distance-right:9pt;mso-wrap-distance-bottom:0;mso-position-horizontal:absolute;mso-position-horizontal-relative:text;mso-position-vertical:absolute;mso-position-vertical-relative:text;v-text-anchor:top" o:gfxdata="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" filled="f" stroked="f" strokeweight=".5pt">
                       <v:textbox>
                         <w:txbxContent>
                           <w:p>
@@ -2385,9 +2400,9 @@
                     </wp:anchor>
                   </w:drawing>
                 </mc:Choice>
-                <mc:Fallback>
+                <mc:Fallback xmlns:w16cid="http://schemas.microsoft.com/office/word/2016/wordml/cid" xmlns:am3d="http://schemas.microsoft.com/office/drawing/2017/model3d" xmlns:aink="http://schemas.microsoft.com/office/drawing/2016/ink" xmlns:cx8="http://schemas.microsoft.com/office/drawing/2016/5/14/chartex" xmlns:cx7="http://schemas.microsoft.com/office/drawing/2016/5/13/chartex" xmlns:cx6="http://schemas.microsoft.com/office/drawing/2016/5/12/chartex" xmlns:cx5="http://schemas.microsoft.com/office/drawing/2016/5/11/chartex" xmlns:cx4="http://schemas.microsoft.com/office/drawing/2016/5/10/chartex" xmlns:cx3="http://schemas.microsoft.com/office/drawing/2016/5/9/chartex" xmlns:cx2="http://schemas.microsoft.com/office/drawing/2015/10/21/chartex">
                   <w:pict>
-                    <v:line w14:anchorId="5AB74D75" id="Straight Connector 136" o:spid="_x0000_s1026" style="position:absolute;flip:x;z-index:251672576;visibility:visible;mso-wrap-style:square;mso-width-percent:0;mso-height-percent:0;mso-wrap-distance-left:9pt;mso-wrap-distance-top:0;mso-wrap-distance-right:9pt;mso-wrap-distance-bottom:0;mso-position-horizontal:absolute;mso-position-horizontal-relative:text;mso-position-vertical:absolute;mso-position-vertical-relative:text;mso-width-percent:0;mso-height-percent:0;mso-width-relative:margin;mso-height-relative:margin" from="15.5pt,33.55pt" to="45.45pt,54.4pt" o:gfxdata="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" strokecolor="black [3200]" strokeweight="1pt">
+                    <v:line w14:anchorId="5AB74D75" id="Straight Connector 136" o:spid="_x0000_s1026" style="position:absolute;flip:x;z-index:251672576;visibility:visible;mso-wrap-style:square;mso-width-percent:0;mso-height-percent:0;mso-wrap-distance-left:9pt;mso-wrap-distance-top:0;mso-wrap-distance-right:9pt;mso-wrap-distance-bottom:0;mso-position-horizontal:absolute;mso-position-horizontal-relative:text;mso-position-vertical:absolute;mso-position-vertical-relative:text;mso-width-percent:0;mso-height-percent:0;mso-width-relative:margin;mso-height-relative:margin" from="15.5pt,33.55pt" to="45.45pt,54.4pt" o:gfxdata="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" strokecolor="black [3200]" strokeweight="1pt">
                       <v:stroke joinstyle="miter"/>
                     </v:line>
                   </w:pict>
@@ -2469,7 +2484,7 @@
                 </mc:Choice>
                 <mc:Fallback>
                   <w:pict>
-                    <v:shape w14:anchorId="0C96C15B" id="_x0000_s1038" type="#_x0000_t202" style="position:absolute;left:0;text-align:left;margin-left:63.35pt;margin-top:18.15pt;width:26.6pt;height:27.2pt;z-index:251671552;visibility:visible;mso-wrap-style:square;mso-width-percent:0;mso-height-percent:0;mso-wrap-distance-left:9pt;mso-wrap-distance-top:0;mso-wrap-distance-right:9pt;mso-wrap-distance-bottom:0;mso-position-horizontal:absolute;mso-position-horizontal-relative:text;mso-position-vertical:absolute;mso-position-vertical-relative:text;mso-width-percent:0;mso-height-percent:0;mso-width-relative:margin;mso-height-relative:margin;v-text-anchor:top" o:gfxdata="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" filled="f" stroked="f" strokeweight=".5pt">
+                    <v:shape w14:anchorId="0C96C15B" id="_x0000_s1038" type="#_x0000_t202" style="position:absolute;left:0;text-align:left;margin-left:63.35pt;margin-top:18.15pt;width:26.6pt;height:27.2pt;z-index:251671552;visibility:visible;mso-wrap-style:square;mso-width-percent:0;mso-height-percent:0;mso-wrap-distance-left:9pt;mso-wrap-distance-top:0;mso-wrap-distance-right:9pt;mso-wrap-distance-bottom:0;mso-position-horizontal:absolute;mso-position-horizontal-relative:text;mso-position-vertical:absolute;mso-position-vertical-relative:text;mso-width-percent:0;mso-height-percent:0;mso-width-relative:margin;mso-height-relative:margin;v-text-anchor:top" o:gfxdata="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" filled="f" stroked="f" strokeweight=".5pt">
                       <v:textbox>
                         <w:txbxContent>
                           <w:p>
@@ -2557,9 +2572,9 @@
                     </wp:anchor>
                   </w:drawing>
                 </mc:Choice>
-                <mc:Fallback>
+                <mc:Fallback xmlns:w16cid="http://schemas.microsoft.com/office/word/2016/wordml/cid" xmlns:am3d="http://schemas.microsoft.com/office/drawing/2017/model3d" xmlns:aink="http://schemas.microsoft.com/office/drawing/2016/ink" xmlns:cx8="http://schemas.microsoft.com/office/drawing/2016/5/14/chartex" xmlns:cx7="http://schemas.microsoft.com/office/drawing/2016/5/13/chartex" xmlns:cx6="http://schemas.microsoft.com/office/drawing/2016/5/12/chartex" xmlns:cx5="http://schemas.microsoft.com/office/drawing/2016/5/11/chartex" xmlns:cx4="http://schemas.microsoft.com/office/drawing/2016/5/10/chartex" xmlns:cx3="http://schemas.microsoft.com/office/drawing/2016/5/9/chartex" xmlns:cx2="http://schemas.microsoft.com/office/drawing/2015/10/21/chartex">
                   <w:pict>
-                    <v:rect w14:anchorId="162816B3" id="Rectangle 132" o:spid="_x0000_s1026" style="position:absolute;margin-left:45.5pt;margin-top:17.8pt;width:48pt;height:29.25pt;z-index:251669504;visibility:visible;mso-wrap-style:square;mso-wrap-distance-left:9pt;mso-wrap-distance-top:0;mso-wrap-distance-right:9pt;mso-wrap-distance-bottom:0;mso-position-horizontal:absolute;mso-position-horizontal-relative:text;mso-position-vertical:absolute;mso-position-vertical-relative:text;v-text-anchor:middle" o:gfxdata="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" fillcolor="#e7e6e6 [3214]" strokecolor="#1f4d78 [1604]" strokeweight="1pt"/>
+                    <v:rect w14:anchorId="162816B3" id="Rectangle 132" o:spid="_x0000_s1026" style="position:absolute;margin-left:45.5pt;margin-top:17.8pt;width:48pt;height:29.25pt;z-index:251669504;visibility:visible;mso-wrap-style:square;mso-wrap-distance-left:9pt;mso-wrap-distance-top:0;mso-wrap-distance-right:9pt;mso-wrap-distance-bottom:0;mso-position-horizontal:absolute;mso-position-horizontal-relative:text;mso-position-vertical:absolute;mso-position-vertical-relative:text;v-text-anchor:middle" o:gfxdata="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" fillcolor="#e7e6e6 [3214]" strokecolor="#1f4d78 [1604]" strokeweight="1pt"/>
                   </w:pict>
                 </mc:Fallback>
               </mc:AlternateContent>
@@ -2654,7 +2669,7 @@
                 </mc:Choice>
                 <mc:Fallback>
                   <w:pict>
-                    <v:shape w14:anchorId="2E48BB9A" id="_x0000_s1039" type="#_x0000_t202" style="position:absolute;left:0;text-align:left;margin-left:7.45pt;margin-top:17.85pt;width:21.75pt;height:21pt;z-index:251674624;visibility:visible;mso-wrap-style:square;mso-wrap-distance-left:9pt;mso-wrap-distance-top:0;mso-wrap-distance-right:9pt;mso-wrap-distance-bottom:0;mso-position-horizontal:absolute;mso-position-horizontal-relative:text;mso-position-vertical:absolute;mso-position-vertical-relative:text;v-text-anchor:top" o:gfxdata="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" filled="f" stroked="f" strokeweight=".5pt">
+                    <v:shape w14:anchorId="2E48BB9A" id="_x0000_s1039" type="#_x0000_t202" style="position:absolute;left:0;text-align:left;margin-left:7.45pt;margin-top:17.85pt;width:21.75pt;height:21pt;z-index:251674624;visibility:visible;mso-wrap-style:square;mso-wrap-distance-left:9pt;mso-wrap-distance-top:0;mso-wrap-distance-right:9pt;mso-wrap-distance-bottom:0;mso-position-horizontal:absolute;mso-position-horizontal-relative:text;mso-position-vertical:absolute;mso-position-vertical-relative:text;v-text-anchor:top" o:gfxdata="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" filled="f" stroked="f" strokeweight=".5pt">
                       <v:textbox>
                         <w:txbxContent>
                           <w:p>
@@ -2739,9 +2754,9 @@
                     </wp:anchor>
                   </w:drawing>
                 </mc:Choice>
-                <mc:Fallback>
+                <mc:Fallback xmlns:w16cid="http://schemas.microsoft.com/office/word/2016/wordml/cid" xmlns:am3d="http://schemas.microsoft.com/office/drawing/2017/model3d" xmlns:aink="http://schemas.microsoft.com/office/drawing/2016/ink" xmlns:cx8="http://schemas.microsoft.com/office/drawing/2016/5/14/chartex" xmlns:cx7="http://schemas.microsoft.com/office/drawing/2016/5/13/chartex" xmlns:cx6="http://schemas.microsoft.com/office/drawing/2016/5/12/chartex" xmlns:cx5="http://schemas.microsoft.com/office/drawing/2016/5/11/chartex" xmlns:cx4="http://schemas.microsoft.com/office/drawing/2016/5/10/chartex" xmlns:cx3="http://schemas.microsoft.com/office/drawing/2016/5/9/chartex" xmlns:cx2="http://schemas.microsoft.com/office/drawing/2015/10/21/chartex">
                   <w:pict>
-                    <v:line w14:anchorId="217F66B7" id="Straight Connector 140" o:spid="_x0000_s1026" style="position:absolute;z-index:251676672;visibility:visible;mso-wrap-style:square;mso-width-percent:0;mso-height-percent:0;mso-wrap-distance-left:9pt;mso-wrap-distance-top:0;mso-wrap-distance-right:9pt;mso-wrap-distance-bottom:0;mso-position-horizontal:absolute;mso-position-horizontal-relative:text;mso-position-vertical:absolute;mso-position-vertical-relative:text;mso-width-percent:0;mso-height-percent:0;mso-width-relative:margin;mso-height-relative:margin" from="18.95pt,17.65pt" to="76.9pt,58.4pt" o:gfxdata="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" strokecolor="black [3200]" strokeweight="1pt">
+                    <v:line w14:anchorId="217F66B7" id="Straight Connector 140" o:spid="_x0000_s1026" style="position:absolute;z-index:251676672;visibility:visible;mso-wrap-style:square;mso-width-percent:0;mso-height-percent:0;mso-wrap-distance-left:9pt;mso-wrap-distance-top:0;mso-wrap-distance-right:9pt;mso-wrap-distance-bottom:0;mso-position-horizontal:absolute;mso-position-horizontal-relative:text;mso-position-vertical:absolute;mso-position-vertical-relative:text;mso-width-percent:0;mso-height-percent:0;mso-width-relative:margin;mso-height-relative:margin" from="18.95pt,17.65pt" to="76.9pt,58.4pt" o:gfxdata="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" strokecolor="black [3200]" strokeweight="1pt">
                       <v:stroke joinstyle="miter"/>
                     </v:line>
                   </w:pict>
@@ -2823,7 +2838,7 @@
                 </mc:Choice>
                 <mc:Fallback>
                   <w:pict>
-                    <v:shape w14:anchorId="0A87991D" id="_x0000_s1040" type="#_x0000_t202" style="position:absolute;left:0;text-align:left;margin-left:62.3pt;margin-top:29.95pt;width:26.6pt;height:27.2pt;z-index:251675648;visibility:visible;mso-wrap-style:square;mso-width-percent:0;mso-height-percent:0;mso-wrap-distance-left:9pt;mso-wrap-distance-top:0;mso-wrap-distance-right:9pt;mso-wrap-distance-bottom:0;mso-position-horizontal:absolute;mso-position-horizontal-relative:text;mso-position-vertical:absolute;mso-position-vertical-relative:text;mso-width-percent:0;mso-height-percent:0;mso-width-relative:margin;mso-height-relative:margin;v-text-anchor:top" o:gfxdata="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" filled="f" stroked="f" strokeweight=".5pt">
+                    <v:shape w14:anchorId="0A87991D" id="_x0000_s1040" type="#_x0000_t202" style="position:absolute;left:0;text-align:left;margin-left:62.3pt;margin-top:29.95pt;width:26.6pt;height:27.2pt;z-index:251675648;visibility:visible;mso-wrap-style:square;mso-width-percent:0;mso-height-percent:0;mso-wrap-distance-left:9pt;mso-wrap-distance-top:0;mso-wrap-distance-right:9pt;mso-wrap-distance-bottom:0;mso-position-horizontal:absolute;mso-position-horizontal-relative:text;mso-position-vertical:absolute;mso-position-vertical-relative:text;mso-width-percent:0;mso-height-percent:0;mso-width-relative:margin;mso-height-relative:margin;v-text-anchor:top" o:gfxdata="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" filled="f" stroked="f" strokeweight=".5pt">
                       <v:textbox>
                         <w:txbxContent>
                           <w:p>
@@ -2911,9 +2926,9 @@
                     </wp:anchor>
                   </w:drawing>
                 </mc:Choice>
-                <mc:Fallback>
+                <mc:Fallback xmlns:w16cid="http://schemas.microsoft.com/office/word/2016/wordml/cid" xmlns:am3d="http://schemas.microsoft.com/office/drawing/2017/model3d" xmlns:aink="http://schemas.microsoft.com/office/drawing/2016/ink" xmlns:cx8="http://schemas.microsoft.com/office/drawing/2016/5/14/chartex" xmlns:cx7="http://schemas.microsoft.com/office/drawing/2016/5/13/chartex" xmlns:cx6="http://schemas.microsoft.com/office/drawing/2016/5/12/chartex" xmlns:cx5="http://schemas.microsoft.com/office/drawing/2016/5/11/chartex" xmlns:cx4="http://schemas.microsoft.com/office/drawing/2016/5/10/chartex" xmlns:cx3="http://schemas.microsoft.com/office/drawing/2016/5/9/chartex" xmlns:cx2="http://schemas.microsoft.com/office/drawing/2015/10/21/chartex">
                   <w:pict>
-                    <v:rect w14:anchorId="2B7BC1F0" id="Rectangle 137" o:spid="_x0000_s1026" style="position:absolute;margin-left:36.4pt;margin-top:18.15pt;width:48pt;height:29.25pt;z-index:251673600;visibility:visible;mso-wrap-style:square;mso-wrap-distance-left:9pt;mso-wrap-distance-top:0;mso-wrap-distance-right:9pt;mso-wrap-distance-bottom:0;mso-position-horizontal:absolute;mso-position-horizontal-relative:text;mso-position-vertical:absolute;mso-position-vertical-relative:text;v-text-anchor:middle" o:gfxdata="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" fillcolor="#e7e6e6 [3214]" strokecolor="#1f4d78 [1604]" strokeweight="1pt"/>
+                    <v:rect w14:anchorId="2B7BC1F0" id="Rectangle 137" o:spid="_x0000_s1026" style="position:absolute;margin-left:36.4pt;margin-top:18.15pt;width:48pt;height:29.25pt;z-index:251673600;visibility:visible;mso-wrap-style:square;mso-wrap-distance-left:9pt;mso-wrap-distance-top:0;mso-wrap-distance-right:9pt;mso-wrap-distance-bottom:0;mso-position-horizontal:absolute;mso-position-horizontal-relative:text;mso-position-vertical:absolute;mso-position-vertical-relative:text;v-text-anchor:middle" o:gfxdata="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" fillcolor="#e7e6e6 [3214]" strokecolor="#1f4d78 [1604]" strokeweight="1pt"/>
                   </w:pict>
                 </mc:Fallback>
               </mc:AlternateContent>
@@ -3785,9 +3800,9 @@
                     </wp:anchor>
                   </w:drawing>
                 </mc:Choice>
-                <mc:Fallback>
+                <mc:Fallback xmlns:w16cid="http://schemas.microsoft.com/office/word/2016/wordml/cid" xmlns:am3d="http://schemas.microsoft.com/office/drawing/2017/model3d" xmlns:aink="http://schemas.microsoft.com/office/drawing/2016/ink" xmlns:cx8="http://schemas.microsoft.com/office/drawing/2016/5/14/chartex" xmlns:cx7="http://schemas.microsoft.com/office/drawing/2016/5/13/chartex" xmlns:cx6="http://schemas.microsoft.com/office/drawing/2016/5/12/chartex" xmlns:cx5="http://schemas.microsoft.com/office/drawing/2016/5/11/chartex" xmlns:cx4="http://schemas.microsoft.com/office/drawing/2016/5/10/chartex" xmlns:cx3="http://schemas.microsoft.com/office/drawing/2016/5/9/chartex" xmlns:cx2="http://schemas.microsoft.com/office/drawing/2015/10/21/chartex">
                   <w:pict>
-                    <v:line w14:anchorId="19F65B84" id="Straight Connector 181" o:spid="_x0000_s1026" style="position:absolute;flip:y;z-index:251678720;visibility:visible;mso-wrap-style:square;mso-width-percent:0;mso-height-percent:0;mso-wrap-distance-left:9pt;mso-wrap-distance-top:0;mso-wrap-distance-right:9pt;mso-wrap-distance-bottom:0;mso-position-horizontal:absolute;mso-position-horizontal-relative:text;mso-position-vertical:absolute;mso-position-vertical-relative:text;mso-width-percent:0;mso-height-percent:0;mso-width-relative:margin;mso-height-relative:margin" from="27.2pt,10.45pt" to="51pt,23pt" o:gfxdata="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" strokecolor="red" strokeweight="1.5pt">
+                    <v:line w14:anchorId="19F65B84" id="Straight Connector 181" o:spid="_x0000_s1026" style="position:absolute;flip:y;z-index:251678720;visibility:visible;mso-wrap-style:square;mso-width-percent:0;mso-height-percent:0;mso-wrap-distance-left:9pt;mso-wrap-distance-top:0;mso-wrap-distance-right:9pt;mso-wrap-distance-bottom:0;mso-position-horizontal:absolute;mso-position-horizontal-relative:text;mso-position-vertical:absolute;mso-position-vertical-relative:text;mso-width-percent:0;mso-height-percent:0;mso-width-relative:margin;mso-height-relative:margin" from="27.2pt,10.45pt" to="51pt,23pt" o:gfxdata="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" strokecolor="red" strokeweight="1.5pt">
                       <v:stroke joinstyle="miter"/>
                     </v:line>
                   </w:pict>
@@ -3860,9 +3875,9 @@
                     </wp:anchor>
                   </w:drawing>
                 </mc:Choice>
-                <mc:Fallback>
+                <mc:Fallback xmlns:w16cid="http://schemas.microsoft.com/office/word/2016/wordml/cid" xmlns:am3d="http://schemas.microsoft.com/office/drawing/2017/model3d" xmlns:aink="http://schemas.microsoft.com/office/drawing/2016/ink" xmlns:cx8="http://schemas.microsoft.com/office/drawing/2016/5/14/chartex" xmlns:cx7="http://schemas.microsoft.com/office/drawing/2016/5/13/chartex" xmlns:cx6="http://schemas.microsoft.com/office/drawing/2016/5/12/chartex" xmlns:cx5="http://schemas.microsoft.com/office/drawing/2016/5/11/chartex" xmlns:cx4="http://schemas.microsoft.com/office/drawing/2016/5/10/chartex" xmlns:cx3="http://schemas.microsoft.com/office/drawing/2016/5/9/chartex" xmlns:cx2="http://schemas.microsoft.com/office/drawing/2015/10/21/chartex">
                   <w:pict>
-                    <v:line w14:anchorId="5DBF6AC5" id="Straight Connector 37" o:spid="_x0000_s1026" style="position:absolute;z-index:251677696;visibility:visible;mso-wrap-style:square;mso-width-percent:0;mso-height-percent:0;mso-wrap-distance-left:9pt;mso-wrap-distance-top:0;mso-wrap-distance-right:9pt;mso-wrap-distance-bottom:0;mso-position-horizontal:absolute;mso-position-horizontal-relative:text;mso-position-vertical:absolute;mso-position-vertical-relative:text;mso-width-percent:0;mso-height-percent:0;mso-width-relative:margin;mso-height-relative:margin" from="17.5pt,36.95pt" to="80.5pt,36.95pt" o:gfxdata="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" strokecolor="#0432ff" strokeweight="1.5pt">
+                    <v:line w14:anchorId="5DBF6AC5" id="Straight Connector 37" o:spid="_x0000_s1026" style="position:absolute;z-index:251677696;visibility:visible;mso-wrap-style:square;mso-width-percent:0;mso-height-percent:0;mso-wrap-distance-left:9pt;mso-wrap-distance-top:0;mso-wrap-distance-right:9pt;mso-wrap-distance-bottom:0;mso-position-horizontal:absolute;mso-position-horizontal-relative:text;mso-position-vertical:absolute;mso-position-vertical-relative:text;mso-width-percent:0;mso-height-percent:0;mso-width-relative:margin;mso-height-relative:margin" from="17.5pt,36.95pt" to="80.5pt,36.95pt" o:gfxdata="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" strokecolor="#0432ff" strokeweight="1.5pt">
                       <v:stroke joinstyle="miter"/>
                     </v:line>
                   </w:pict>
@@ -3938,7 +3953,7 @@
                 </mc:Choice>
                 <mc:Fallback>
                   <w:pict>
-                    <v:shape w14:anchorId="29693207" id="_x0000_s1041" type="#_x0000_t202" style="position:absolute;left:0;text-align:left;margin-left:.05pt;margin-top:27.8pt;width:21.75pt;height:21pt;z-index:251679744;visibility:visible;mso-wrap-style:square;mso-wrap-distance-left:9pt;mso-wrap-distance-top:0;mso-wrap-distance-right:9pt;mso-wrap-distance-bottom:0;mso-position-horizontal:absolute;mso-position-horizontal-relative:text;mso-position-vertical:absolute;mso-position-vertical-relative:text;v-text-anchor:top" o:gfxdata="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" filled="f" stroked="f" strokeweight=".5pt">
+                    <v:shape w14:anchorId="29693207" id="_x0000_s1041" type="#_x0000_t202" style="position:absolute;left:0;text-align:left;margin-left:.05pt;margin-top:27.8pt;width:21.75pt;height:21pt;z-index:251679744;visibility:visible;mso-wrap-style:square;mso-wrap-distance-left:9pt;mso-wrap-distance-top:0;mso-wrap-distance-right:9pt;mso-wrap-distance-bottom:0;mso-position-horizontal:absolute;mso-position-horizontal-relative:text;mso-position-vertical:absolute;mso-position-vertical-relative:text;v-text-anchor:top" o:gfxdata="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" filled="f" stroked="f" strokeweight=".5pt">
                       <v:textbox>
                         <w:txbxContent>
                           <w:p>
@@ -4030,7 +4045,7 @@
                 </mc:Choice>
                 <mc:Fallback>
                   <w:pict>
-                    <v:shape w14:anchorId="7AFC4F33" id="_x0000_s1042" type="#_x0000_t202" style="position:absolute;left:0;text-align:left;margin-left:54.05pt;margin-top:.85pt;width:21.75pt;height:21pt;z-index:251680768;visibility:visible;mso-wrap-style:square;mso-wrap-distance-left:9pt;mso-wrap-distance-top:0;mso-wrap-distance-right:9pt;mso-wrap-distance-bottom:0;mso-position-horizontal:absolute;mso-position-horizontal-relative:text;mso-position-vertical:absolute;mso-position-vertical-relative:text;v-text-anchor:top" o:gfxdata="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" filled="f" stroked="f" strokeweight=".5pt">
+                    <v:shape w14:anchorId="7AFC4F33" id="_x0000_s1042" type="#_x0000_t202" style="position:absolute;left:0;text-align:left;margin-left:54.05pt;margin-top:.85pt;width:21.75pt;height:21pt;z-index:251680768;visibility:visible;mso-wrap-style:square;mso-wrap-distance-left:9pt;mso-wrap-distance-top:0;mso-wrap-distance-right:9pt;mso-wrap-distance-bottom:0;mso-position-horizontal:absolute;mso-position-horizontal-relative:text;mso-position-vertical:absolute;mso-position-vertical-relative:text;v-text-anchor:top" o:gfxdata="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" filled="f" stroked="f" strokeweight=".5pt">
                       <v:textbox>
                         <w:txbxContent>
                           <w:p>
@@ -4138,9 +4153,9 @@
                     </wp:anchor>
                   </w:drawing>
                 </mc:Choice>
-                <mc:Fallback>
+                <mc:Fallback xmlns:w16cid="http://schemas.microsoft.com/office/word/2016/wordml/cid" xmlns:am3d="http://schemas.microsoft.com/office/drawing/2017/model3d" xmlns:aink="http://schemas.microsoft.com/office/drawing/2016/ink" xmlns:cx8="http://schemas.microsoft.com/office/drawing/2016/5/14/chartex" xmlns:cx7="http://schemas.microsoft.com/office/drawing/2016/5/13/chartex" xmlns:cx6="http://schemas.microsoft.com/office/drawing/2016/5/12/chartex" xmlns:cx5="http://schemas.microsoft.com/office/drawing/2016/5/11/chartex" xmlns:cx4="http://schemas.microsoft.com/office/drawing/2016/5/10/chartex" xmlns:cx3="http://schemas.microsoft.com/office/drawing/2016/5/9/chartex" xmlns:cx2="http://schemas.microsoft.com/office/drawing/2015/10/21/chartex">
                   <w:pict>
-                    <v:line w14:anchorId="61018C04" id="Straight Connector 181" o:spid="_x0000_s1026" style="position:absolute;z-index:251666432;visibility:visible;mso-wrap-style:square;mso-width-percent:0;mso-height-percent:0;mso-wrap-distance-left:9pt;mso-wrap-distance-top:0;mso-wrap-distance-right:9pt;mso-wrap-distance-bottom:0;mso-position-horizontal:absolute;mso-position-horizontal-relative:text;mso-position-vertical:absolute;mso-position-vertical-relative:text;mso-width-percent:0;mso-height-percent:0;mso-width-relative:margin;mso-height-relative:margin" from="40.9pt,26.9pt" to="70.15pt,26.9pt" o:gfxdata="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" strokecolor="red" strokeweight="1.5pt">
+                    <v:line w14:anchorId="61018C04" id="Straight Connector 181" o:spid="_x0000_s1026" style="position:absolute;z-index:251666432;visibility:visible;mso-wrap-style:square;mso-width-percent:0;mso-height-percent:0;mso-wrap-distance-left:9pt;mso-wrap-distance-top:0;mso-wrap-distance-right:9pt;mso-wrap-distance-bottom:0;mso-position-horizontal:absolute;mso-position-horizontal-relative:text;mso-position-vertical:absolute;mso-position-vertical-relative:text;mso-width-percent:0;mso-height-percent:0;mso-width-relative:margin;mso-height-relative:margin" from="40.9pt,26.9pt" to="70.15pt,26.9pt" o:gfxdata="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" strokecolor="red" strokeweight="1.5pt">
                       <v:stroke joinstyle="miter"/>
                     </v:line>
                   </w:pict>
@@ -4216,7 +4231,7 @@
                 </mc:Choice>
                 <mc:Fallback>
                   <w:pict>
-                    <v:shape w14:anchorId="0996B021" id="_x0000_s1043" type="#_x0000_t202" style="position:absolute;left:0;text-align:left;margin-left:40.55pt;margin-top:4.35pt;width:21.75pt;height:21pt;z-index:251668480;visibility:visible;mso-wrap-style:square;mso-wrap-distance-left:9pt;mso-wrap-distance-top:0;mso-wrap-distance-right:9pt;mso-wrap-distance-bottom:0;mso-position-horizontal:absolute;mso-position-horizontal-relative:text;mso-position-vertical:absolute;mso-position-vertical-relative:text;v-text-anchor:top" o:gfxdata="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" filled="f" stroked="f" strokeweight=".5pt">
+                    <v:shape w14:anchorId="0996B021" id="_x0000_s1043" type="#_x0000_t202" style="position:absolute;left:0;text-align:left;margin-left:40.55pt;margin-top:4.35pt;width:21.75pt;height:21pt;z-index:251668480;visibility:visible;mso-wrap-style:square;mso-wrap-distance-left:9pt;mso-wrap-distance-top:0;mso-wrap-distance-right:9pt;mso-wrap-distance-bottom:0;mso-position-horizontal:absolute;mso-position-horizontal-relative:text;mso-position-vertical:absolute;mso-position-vertical-relative:text;v-text-anchor:top" o:gfxdata="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" filled="f" stroked="f" strokeweight=".5pt">
                       <v:textbox>
                         <w:txbxContent>
                           <w:p>
@@ -4308,7 +4323,7 @@
                 </mc:Choice>
                 <mc:Fallback>
                   <w:pict>
-                    <v:shape w14:anchorId="26234975" id="_x0000_s1044" type="#_x0000_t202" style="position:absolute;left:0;text-align:left;margin-left:.2pt;margin-top:27.8pt;width:21.75pt;height:21pt;z-index:251667456;visibility:visible;mso-wrap-style:square;mso-wrap-distance-left:9pt;mso-wrap-distance-top:0;mso-wrap-distance-right:9pt;mso-wrap-distance-bottom:0;mso-position-horizontal:absolute;mso-position-horizontal-relative:text;mso-position-vertical:absolute;mso-position-vertical-relative:text;v-text-anchor:top" o:gfxdata="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" filled="f" stroked="f" strokeweight=".5pt">
+                    <v:shape w14:anchorId="26234975" id="_x0000_s1044" type="#_x0000_t202" style="position:absolute;left:0;text-align:left;margin-left:.2pt;margin-top:27.8pt;width:21.75pt;height:21pt;z-index:251667456;visibility:visible;mso-wrap-style:square;mso-wrap-distance-left:9pt;mso-wrap-distance-top:0;mso-wrap-distance-right:9pt;mso-wrap-distance-bottom:0;mso-position-horizontal:absolute;mso-position-horizontal-relative:text;mso-position-vertical:absolute;mso-position-vertical-relative:text;v-text-anchor:top" o:gfxdata="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" filled="f" stroked="f" strokeweight=".5pt">
                       <v:textbox>
                         <w:txbxContent>
                           <w:p>
@@ -4397,9 +4412,9 @@
                     </wp:anchor>
                   </w:drawing>
                 </mc:Choice>
-                <mc:Fallback>
+                <mc:Fallback xmlns:w16cid="http://schemas.microsoft.com/office/word/2016/wordml/cid" xmlns:am3d="http://schemas.microsoft.com/office/drawing/2017/model3d" xmlns:aink="http://schemas.microsoft.com/office/drawing/2016/ink" xmlns:cx8="http://schemas.microsoft.com/office/drawing/2016/5/14/chartex" xmlns:cx7="http://schemas.microsoft.com/office/drawing/2016/5/13/chartex" xmlns:cx6="http://schemas.microsoft.com/office/drawing/2016/5/12/chartex" xmlns:cx5="http://schemas.microsoft.com/office/drawing/2016/5/11/chartex" xmlns:cx4="http://schemas.microsoft.com/office/drawing/2016/5/10/chartex" xmlns:cx3="http://schemas.microsoft.com/office/drawing/2016/5/9/chartex" xmlns:cx2="http://schemas.microsoft.com/office/drawing/2015/10/21/chartex">
                   <w:pict>
-                    <v:line w14:anchorId="1A8DB579" id="Straight Connector 37" o:spid="_x0000_s1026" style="position:absolute;z-index:251665408;visibility:visible;mso-wrap-style:square;mso-width-percent:0;mso-height-percent:0;mso-wrap-distance-left:9pt;mso-wrap-distance-top:0;mso-wrap-distance-right:9pt;mso-wrap-distance-bottom:0;mso-position-horizontal:absolute;mso-position-horizontal-relative:text;mso-position-vertical:absolute;mso-position-vertical-relative:text;mso-width-percent:0;mso-height-percent:0;mso-width-relative:margin;mso-height-relative:margin" from="22.55pt,26.45pt" to="85.5pt,26.45pt" o:gfxdata="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" strokecolor="#0432ff" strokeweight="1.5pt">
+                    <v:line w14:anchorId="1A8DB579" id="Straight Connector 37" o:spid="_x0000_s1026" style="position:absolute;z-index:251665408;visibility:visible;mso-wrap-style:square;mso-width-percent:0;mso-height-percent:0;mso-wrap-distance-left:9pt;mso-wrap-distance-top:0;mso-wrap-distance-right:9pt;mso-wrap-distance-bottom:0;mso-position-horizontal:absolute;mso-position-horizontal-relative:text;mso-position-vertical:absolute;mso-position-vertical-relative:text;mso-width-percent:0;mso-height-percent:0;mso-width-relative:margin;mso-height-relative:margin" from="22.55pt,26.45pt" to="85.5pt,26.45pt" o:gfxdata="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" strokecolor="#0432ff" strokeweight="1.5pt">
                       <v:stroke joinstyle="miter"/>
                     </v:line>
                   </w:pict>
@@ -4494,7 +4509,7 @@
                 </mc:Choice>
                 <mc:Fallback>
                   <w:pict>
-                    <v:shape w14:anchorId="009C35B4" id="_x0000_s1045" type="#_x0000_t202" style="position:absolute;left:0;text-align:left;margin-left:72.75pt;margin-top:-.9pt;width:21.75pt;height:21pt;z-index:251664384;visibility:visible;mso-wrap-style:square;mso-wrap-distance-left:9pt;mso-wrap-distance-top:0;mso-wrap-distance-right:9pt;mso-wrap-distance-bottom:0;mso-position-horizontal:absolute;mso-position-horizontal-relative:text;mso-position-vertical:absolute;mso-position-vertical-relative:text;v-text-anchor:top" o:gfxdata="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" filled="f" stroked="f" strokeweight=".5pt">
+                    <v:shape w14:anchorId="009C35B4" id="_x0000_s1045" type="#_x0000_t202" style="position:absolute;left:0;text-align:left;margin-left:72.75pt;margin-top:-.9pt;width:21.75pt;height:21pt;z-index:251664384;visibility:visible;mso-wrap-style:square;mso-wrap-distance-left:9pt;mso-wrap-distance-top:0;mso-wrap-distance-right:9pt;mso-wrap-distance-bottom:0;mso-position-horizontal:absolute;mso-position-horizontal-relative:text;mso-position-vertical:absolute;mso-position-vertical-relative:text;v-text-anchor:top" o:gfxdata="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" filled="f" stroked="f" strokeweight=".5pt">
                       <v:textbox>
                         <w:txbxContent>
                           <w:p>
@@ -4586,7 +4601,7 @@
                 </mc:Choice>
                 <mc:Fallback>
                   <w:pict>
-                    <v:shape w14:anchorId="374793E8" id="_x0000_s1046" type="#_x0000_t202" style="position:absolute;left:0;text-align:left;margin-left:18.75pt;margin-top:26.1pt;width:21.75pt;height:21pt;z-index:251663360;visibility:visible;mso-wrap-style:square;mso-wrap-distance-left:9pt;mso-wrap-distance-top:0;mso-wrap-distance-right:9pt;mso-wrap-distance-bottom:0;mso-position-horizontal:absolute;mso-position-horizontal-relative:text;mso-position-vertical:absolute;mso-position-vertical-relative:text;v-text-anchor:top" o:gfxdata="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" filled="f" stroked="f" strokeweight=".5pt">
+                    <v:shape w14:anchorId="374793E8" id="_x0000_s1046" type="#_x0000_t202" style="position:absolute;left:0;text-align:left;margin-left:18.75pt;margin-top:26.1pt;width:21.75pt;height:21pt;z-index:251663360;visibility:visible;mso-wrap-style:square;mso-wrap-distance-left:9pt;mso-wrap-distance-top:0;mso-wrap-distance-right:9pt;mso-wrap-distance-bottom:0;mso-position-horizontal:absolute;mso-position-horizontal-relative:text;mso-position-vertical:absolute;mso-position-vertical-relative:text;v-text-anchor:top" o:gfxdata="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" filled="f" stroked="f" strokeweight=".5pt">
                       <v:textbox>
                         <w:txbxContent>
                           <w:p>
@@ -4675,9 +4690,9 @@
                     </wp:anchor>
                   </w:drawing>
                 </mc:Choice>
-                <mc:Fallback>
+                <mc:Fallback xmlns:w16cid="http://schemas.microsoft.com/office/word/2016/wordml/cid" xmlns:am3d="http://schemas.microsoft.com/office/drawing/2017/model3d" xmlns:aink="http://schemas.microsoft.com/office/drawing/2016/ink" xmlns:cx8="http://schemas.microsoft.com/office/drawing/2016/5/14/chartex" xmlns:cx7="http://schemas.microsoft.com/office/drawing/2016/5/13/chartex" xmlns:cx6="http://schemas.microsoft.com/office/drawing/2016/5/12/chartex" xmlns:cx5="http://schemas.microsoft.com/office/drawing/2016/5/11/chartex" xmlns:cx4="http://schemas.microsoft.com/office/drawing/2016/5/10/chartex" xmlns:cx3="http://schemas.microsoft.com/office/drawing/2016/5/9/chartex" xmlns:cx2="http://schemas.microsoft.com/office/drawing/2015/10/21/chartex">
                   <w:pict>
-                    <v:line w14:anchorId="45221249" id="Straight Connector 37" o:spid="_x0000_s1026" style="position:absolute;z-index:251659264;visibility:visible;mso-wrap-style:square;mso-width-percent:0;mso-height-percent:0;mso-wrap-distance-left:9pt;mso-wrap-distance-top:0;mso-wrap-distance-right:9pt;mso-wrap-distance-bottom:0;mso-position-horizontal:absolute;mso-position-horizontal-relative:text;mso-position-vertical:absolute;mso-position-vertical-relative:text;mso-width-percent:0;mso-height-percent:0;mso-width-relative:margin;mso-height-relative:margin" from="36.15pt,35.25pt" to="99.15pt,35.25pt" o:gfxdata="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" strokecolor="#0432ff" strokeweight="1.5pt">
+                    <v:line w14:anchorId="45221249" id="Straight Connector 37" o:spid="_x0000_s1026" style="position:absolute;z-index:251659264;visibility:visible;mso-wrap-style:square;mso-width-percent:0;mso-height-percent:0;mso-wrap-distance-left:9pt;mso-wrap-distance-top:0;mso-wrap-distance-right:9pt;mso-wrap-distance-bottom:0;mso-position-horizontal:absolute;mso-position-horizontal-relative:text;mso-position-vertical:absolute;mso-position-vertical-relative:text;mso-width-percent:0;mso-height-percent:0;mso-width-relative:margin;mso-height-relative:margin" from="36.15pt,35.25pt" to="99.15pt,35.25pt" o:gfxdata="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" strokecolor="#0432ff" strokeweight="1.5pt">
                       <v:stroke joinstyle="miter"/>
                     </v:line>
                   </w:pict>
@@ -4744,9 +4759,9 @@
                     </wp:anchor>
                   </w:drawing>
                 </mc:Choice>
-                <mc:Fallback>
+                <mc:Fallback xmlns:w16cid="http://schemas.microsoft.com/office/word/2016/wordml/cid" xmlns:am3d="http://schemas.microsoft.com/office/drawing/2017/model3d" xmlns:aink="http://schemas.microsoft.com/office/drawing/2016/ink" xmlns:cx8="http://schemas.microsoft.com/office/drawing/2016/5/14/chartex" xmlns:cx7="http://schemas.microsoft.com/office/drawing/2016/5/13/chartex" xmlns:cx6="http://schemas.microsoft.com/office/drawing/2016/5/12/chartex" xmlns:cx5="http://schemas.microsoft.com/office/drawing/2016/5/11/chartex" xmlns:cx4="http://schemas.microsoft.com/office/drawing/2016/5/10/chartex" xmlns:cx3="http://schemas.microsoft.com/office/drawing/2016/5/9/chartex" xmlns:cx2="http://schemas.microsoft.com/office/drawing/2015/10/21/chartex">
                   <w:pict>
-                    <v:line w14:anchorId="4F8929FA" id="Straight Connector 181" o:spid="_x0000_s1026" style="position:absolute;flip:y;z-index:251662336;visibility:visible;mso-wrap-style:square;mso-wrap-distance-left:9pt;mso-wrap-distance-top:0;mso-wrap-distance-right:9pt;mso-wrap-distance-bottom:0;mso-position-horizontal:absolute;mso-position-horizontal-relative:text;mso-position-vertical:absolute;mso-position-vertical-relative:text" from="63.75pt,8.1pt" to="69.15pt,35.1pt" o:gfxdata="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" strokecolor="red" strokeweight="1.5pt">
+                    <v:line w14:anchorId="4F8929FA" id="Straight Connector 181" o:spid="_x0000_s1026" style="position:absolute;flip:y;z-index:251662336;visibility:visible;mso-wrap-style:square;mso-wrap-distance-left:9pt;mso-wrap-distance-top:0;mso-wrap-distance-right:9pt;mso-wrap-distance-bottom:0;mso-position-horizontal:absolute;mso-position-horizontal-relative:text;mso-position-vertical:absolute;mso-position-vertical-relative:text" from="63.75pt,8.1pt" to="69.15pt,35.1pt" o:gfxdata="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" strokecolor="red" strokeweight="1.5pt">
                       <v:stroke joinstyle="miter"/>
                     </v:line>
                   </w:pict>
@@ -4947,12 +4962,12 @@
                 </mc:Choice>
                 <mc:Fallback>
                   <w:pict>
-                    <v:group w14:anchorId="099DDB41" id="Canvas 121" o:spid="_x0000_s1047" editas="canvas" style="width:103.45pt;height:60pt;mso-position-horizontal-relative:char;mso-position-vertical-relative:line" coordsize="13138,7620" o:gfxdata="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">
+                    <v:group w14:anchorId="099DDB41" id="Canvas 121" o:spid="_x0000_s1047" editas="canvas" style="width:103.45pt;height:60pt;mso-position-horizontal-relative:char;mso-position-vertical-relative:line" coordsize="13138,7620" o:gfxdata="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">
                       <v:shape id="_x0000_s1048" type="#_x0000_t75" style="position:absolute;width:13138;height:7620;visibility:visible;mso-wrap-style:square">
                         <v:fill o:detectmouseclick="t"/>
                         <v:path o:connecttype="none"/>
                       </v:shape>
-                      <v:shape id="Text Box 114" o:spid="_x0000_s1049" type="#_x0000_t202" style="position:absolute;left:1221;top:3617;width:2764;height:2667;visibility:visible;mso-wrap-style:square;v-text-anchor:top" o:gfxdata="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" filled="f" stroked="f" strokeweight=".5pt">
+                      <v:shape id="Text Box 114" o:spid="_x0000_s1049" type="#_x0000_t202" style="position:absolute;left:1221;top:3617;width:2764;height:2667;visibility:visible;mso-wrap-style:square;v-text-anchor:top" o:gfxdata="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" filled="f" stroked="f" strokeweight=".5pt">
                         <v:textbox>
                           <w:txbxContent>
                             <w:p>
@@ -4968,7 +4983,7 @@
                           </w:txbxContent>
                         </v:textbox>
                       </v:shape>
-                      <v:shape id="_x0000_s1050" type="#_x0000_t202" style="position:absolute;left:9222;top:3617;width:3541;height:3118;visibility:visible;mso-wrap-style:square;v-text-anchor:top" o:gfxdata="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" filled="f" stroked="f" strokeweight=".5pt">
+                      <v:shape id="_x0000_s1050" type="#_x0000_t202" style="position:absolute;left:9222;top:3617;width:3541;height:3118;visibility:visible;mso-wrap-style:square;v-text-anchor:top" o:gfxdata="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" filled="f" stroked="f" strokeweight=".5pt">
                         <v:textbox>
                           <w:txbxContent>
                             <w:p>
@@ -4987,10 +5002,10 @@
                           </w:txbxContent>
                         </v:textbox>
                       </v:shape>
-                      <v:line id="Straight Connector 116" o:spid="_x0000_s1051" style="position:absolute;flip:x;visibility:visible;mso-wrap-style:square" from="2364,1930" to="11620,6502" o:connectortype="straight" o:gfxdata="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" strokecolor="red" strokeweight="1.5pt">
+                      <v:line id="Straight Connector 116" o:spid="_x0000_s1051" style="position:absolute;flip:x;visibility:visible;mso-wrap-style:square" from="2364,1930" to="11620,6502" o:connectortype="straight" o:gfxdata="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" strokecolor="red" strokeweight="1.5pt">
                         <v:stroke joinstyle="miter"/>
                       </v:line>
-                      <v:line id="Straight Connector 117" o:spid="_x0000_s1052" style="position:absolute;visibility:visible;mso-wrap-style:square" from="5793,1331" to="10365,5903" o:connectortype="straight" o:gfxdata="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" strokecolor="#0432ff" strokeweight="1.5pt">
+                      <v:line id="Straight Connector 117" o:spid="_x0000_s1052" style="position:absolute;visibility:visible;mso-wrap-style:square" from="5793,1331" to="10365,5903" o:connectortype="straight" o:gfxdata="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" strokecolor="#0432ff" strokeweight="1.5pt">
                         <v:stroke joinstyle="miter"/>
                       </v:line>
                       <w10:anchorlock/>
@@ -5886,7 +5901,7 @@
           </mc:Choice>
           <mc:Fallback>
             <w:pict>
-              <v:oval w14:anchorId="467A430D" id="Oval 588" o:spid="_x0000_s1053" style="position:absolute;left:0;text-align:left;margin-left:90.25pt;margin-top:326.9pt;width:59.95pt;height:18.15pt;z-index:251707392;visibility:visible;mso-wrap-style:square;mso-width-percent:0;mso-height-percent:0;mso-wrap-distance-left:9pt;mso-wrap-distance-top:0;mso-wrap-distance-right:9pt;mso-wrap-distance-bottom:0;mso-position-horizontal:absolute;mso-position-horizontal-relative:text;mso-position-vertical:absolute;mso-position-vertical-relative:text;mso-width-percent:0;mso-height-percent:0;mso-width-relative:margin;mso-height-relative:margin;v-text-anchor:middle" o:gfxdata="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" fillcolor="white [3201]" strokecolor="black [3200]" strokeweight=".5pt">
+              <v:oval w14:anchorId="467A430D" id="Oval 588" o:spid="_x0000_s1053" style="position:absolute;left:0;text-align:left;margin-left:90.25pt;margin-top:326.9pt;width:59.95pt;height:18.15pt;z-index:251707392;visibility:visible;mso-wrap-style:square;mso-width-percent:0;mso-height-percent:0;mso-wrap-distance-left:9pt;mso-wrap-distance-top:0;mso-wrap-distance-right:9pt;mso-wrap-distance-bottom:0;mso-position-horizontal:absolute;mso-position-horizontal-relative:text;mso-position-vertical:absolute;mso-position-vertical-relative:text;mso-width-percent:0;mso-height-percent:0;mso-width-relative:margin;mso-height-relative:margin;v-text-anchor:middle" o:gfxdata="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" fillcolor="white [3201]" strokecolor="black [3200]" strokeweight=".5pt">
                 <v:stroke joinstyle="miter"/>
                 <v:textbox inset="0,0,0,0">
                   <w:txbxContent>
@@ -6010,7 +6025,7 @@
           </mc:Choice>
           <mc:Fallback>
             <w:pict>
-              <v:oval w14:anchorId="35ED17C1" id="Oval 615" o:spid="_x0000_s1054" style="position:absolute;left:0;text-align:left;margin-left:283.6pt;margin-top:270.45pt;width:106.25pt;height:16.5pt;z-index:251706368;visibility:visible;mso-wrap-style:square;mso-width-percent:0;mso-height-percent:0;mso-wrap-distance-left:9pt;mso-wrap-distance-top:0;mso-wrap-distance-right:9pt;mso-wrap-distance-bottom:0;mso-position-horizontal:absolute;mso-position-horizontal-relative:text;mso-position-vertical:absolute;mso-position-vertical-relative:text;mso-width-percent:0;mso-height-percent:0;mso-width-relative:margin;mso-height-relative:margin;v-text-anchor:middle" o:gfxdata="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" fillcolor="white [3201]" strokecolor="black [3200]" strokeweight=".5pt">
+              <v:oval w14:anchorId="35ED17C1" id="Oval 615" o:spid="_x0000_s1054" style="position:absolute;left:0;text-align:left;margin-left:283.6pt;margin-top:270.45pt;width:106.25pt;height:16.5pt;z-index:251706368;visibility:visible;mso-wrap-style:square;mso-width-percent:0;mso-height-percent:0;mso-wrap-distance-left:9pt;mso-wrap-distance-top:0;mso-wrap-distance-right:9pt;mso-wrap-distance-bottom:0;mso-position-horizontal:absolute;mso-position-horizontal-relative:text;mso-position-vertical:absolute;mso-position-vertical-relative:text;mso-width-percent:0;mso-height-percent:0;mso-width-relative:margin;mso-height-relative:margin;v-text-anchor:middle" o:gfxdata="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" fillcolor="white [3201]" strokecolor="black [3200]" strokeweight=".5pt">
                 <v:stroke joinstyle="miter"/>
                 <v:textbox inset="0,0,0,0">
                   <w:txbxContent>
@@ -6135,7 +6150,7 @@
                 <v:stroke joinstyle="miter"/>
                 <v:path gradientshapeok="t" o:connecttype="rect" textboxrect="5400,5400,16200,16200"/>
               </v:shapetype>
-              <v:shape id="Diamond 621" o:spid="_x0000_s1055" type="#_x0000_t4" style="position:absolute;left:0;text-align:left;margin-left:197.5pt;margin-top:286.85pt;width:74.1pt;height:22.95pt;z-index:251696128;visibility:visible;mso-wrap-style:square;mso-width-percent:0;mso-height-percent:0;mso-wrap-distance-left:9pt;mso-wrap-distance-top:0;mso-wrap-distance-right:9pt;mso-wrap-distance-bottom:0;mso-position-horizontal:absolute;mso-position-horizontal-relative:text;mso-position-vertical:absolute;mso-position-vertical-relative:text;mso-width-percent:0;mso-height-percent:0;mso-width-relative:margin;mso-height-relative:margin;v-text-anchor:middle" o:gfxdata="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" fillcolor="white [3201]" strokecolor="black [3200]" strokeweight="1pt">
+              <v:shape id="Diamond 621" o:spid="_x0000_s1055" type="#_x0000_t4" style="position:absolute;left:0;text-align:left;margin-left:197.5pt;margin-top:286.85pt;width:74.1pt;height:22.95pt;z-index:251696128;visibility:visible;mso-wrap-style:square;mso-width-percent:0;mso-height-percent:0;mso-wrap-distance-left:9pt;mso-wrap-distance-top:0;mso-wrap-distance-right:9pt;mso-wrap-distance-bottom:0;mso-position-horizontal:absolute;mso-position-horizontal-relative:text;mso-position-vertical:absolute;mso-position-vertical-relative:text;mso-width-percent:0;mso-height-percent:0;mso-width-relative:margin;mso-height-relative:margin;v-text-anchor:middle" o:gfxdata="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" fillcolor="white [3201]" strokecolor="black [3200]" strokeweight="1pt">
                 <v:textbox inset="0,0,0,0">
                   <w:txbxContent>
                     <w:p>
@@ -6229,9 +6244,9 @@
               </wp:anchor>
             </w:drawing>
           </mc:Choice>
-          <mc:Fallback>
+          <mc:Fallback xmlns:w16cid="http://schemas.microsoft.com/office/word/2016/wordml/cid" xmlns:am3d="http://schemas.microsoft.com/office/drawing/2017/model3d" xmlns:aink="http://schemas.microsoft.com/office/drawing/2016/ink" xmlns:cx8="http://schemas.microsoft.com/office/drawing/2016/5/14/chartex" xmlns:cx7="http://schemas.microsoft.com/office/drawing/2016/5/13/chartex" xmlns:cx6="http://schemas.microsoft.com/office/drawing/2016/5/12/chartex" xmlns:cx5="http://schemas.microsoft.com/office/drawing/2016/5/11/chartex" xmlns:cx4="http://schemas.microsoft.com/office/drawing/2016/5/10/chartex" xmlns:cx3="http://schemas.microsoft.com/office/drawing/2016/5/9/chartex" xmlns:cx2="http://schemas.microsoft.com/office/drawing/2015/10/21/chartex">
             <w:pict>
-              <v:rect w14:anchorId="77C874D4" id="Rectangle 637" o:spid="_x0000_s1026" style="position:absolute;margin-left:192.05pt;margin-top:333.9pt;width:13.5pt;height:12.5pt;z-index:251711488;visibility:visible;mso-wrap-style:square;mso-height-percent:0;mso-wrap-distance-left:9pt;mso-wrap-distance-top:0;mso-wrap-distance-right:9pt;mso-wrap-distance-bottom:0;mso-position-horizontal:absolute;mso-position-horizontal-relative:text;mso-position-vertical:absolute;mso-position-vertical-relative:text;mso-height-percent:0;mso-height-relative:margin;v-text-anchor:middle" o:gfxdata="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" fillcolor="white [3201]" strokecolor="black [3200]" strokeweight="1pt"/>
+              <v:rect w14:anchorId="77C874D4" id="Rectangle 637" o:spid="_x0000_s1026" style="position:absolute;margin-left:192.05pt;margin-top:333.9pt;width:13.5pt;height:12.5pt;z-index:251711488;visibility:visible;mso-wrap-style:square;mso-height-percent:0;mso-wrap-distance-left:9pt;mso-wrap-distance-top:0;mso-wrap-distance-right:9pt;mso-wrap-distance-bottom:0;mso-position-horizontal:absolute;mso-position-horizontal-relative:text;mso-position-vertical:absolute;mso-position-vertical-relative:text;mso-height-percent:0;mso-height-relative:margin;v-text-anchor:middle" o:gfxdata="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" fillcolor="white [3201]" strokecolor="black [3200]" strokeweight="1pt"/>
             </w:pict>
           </mc:Fallback>
         </mc:AlternateContent>
@@ -6339,7 +6354,7 @@
           </mc:Choice>
           <mc:Fallback>
             <w:pict>
-              <v:rect w14:anchorId="1006B524" id="Rectangle 638" o:spid="_x0000_s1056" style="position:absolute;left:0;text-align:left;margin-left:191.2pt;margin-top:333.5pt;width:86.55pt;height:25.25pt;z-index:251694080;visibility:visible;mso-wrap-style:square;mso-width-percent:0;mso-height-percent:0;mso-wrap-distance-left:9pt;mso-wrap-distance-top:0;mso-wrap-distance-right:9pt;mso-wrap-distance-bottom:0;mso-position-horizontal:absolute;mso-position-horizontal-relative:text;mso-position-vertical:absolute;mso-position-vertical-relative:text;mso-width-percent:0;mso-height-percent:0;mso-width-relative:margin;mso-height-relative:margin;v-text-anchor:middle" o:gfxdata="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" fillcolor="white [3201]" strokecolor="black [3200]" strokeweight=".5pt">
+              <v:rect w14:anchorId="1006B524" id="Rectangle 638" o:spid="_x0000_s1056" style="position:absolute;left:0;text-align:left;margin-left:191.2pt;margin-top:333.5pt;width:86.55pt;height:25.25pt;z-index:251694080;visibility:visible;mso-wrap-style:square;mso-width-percent:0;mso-height-percent:0;mso-wrap-distance-left:9pt;mso-wrap-distance-top:0;mso-wrap-distance-right:9pt;mso-wrap-distance-bottom:0;mso-position-horizontal:absolute;mso-position-horizontal-relative:text;mso-position-vertical:absolute;mso-position-vertical-relative:text;mso-width-percent:0;mso-height-percent:0;mso-width-relative:margin;mso-height-relative:margin;v-text-anchor:middle" o:gfxdata="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" fillcolor="white [3201]" strokecolor="black [3200]" strokeweight=".5pt">
                 <v:textbox>
                   <w:txbxContent>
                     <w:p>
@@ -6442,9 +6457,9 @@
               </wp:anchor>
             </w:drawing>
           </mc:Choice>
-          <mc:Fallback>
+          <mc:Fallback xmlns:w16cid="http://schemas.microsoft.com/office/word/2016/wordml/cid" xmlns:am3d="http://schemas.microsoft.com/office/drawing/2017/model3d" xmlns:aink="http://schemas.microsoft.com/office/drawing/2016/ink" xmlns:cx8="http://schemas.microsoft.com/office/drawing/2016/5/14/chartex" xmlns:cx7="http://schemas.microsoft.com/office/drawing/2016/5/13/chartex" xmlns:cx6="http://schemas.microsoft.com/office/drawing/2016/5/12/chartex" xmlns:cx5="http://schemas.microsoft.com/office/drawing/2016/5/11/chartex" xmlns:cx4="http://schemas.microsoft.com/office/drawing/2016/5/10/chartex" xmlns:cx3="http://schemas.microsoft.com/office/drawing/2016/5/9/chartex" xmlns:cx2="http://schemas.microsoft.com/office/drawing/2015/10/21/chartex">
             <w:pict>
-              <v:rect w14:anchorId="67C7A7CE" id="Rectangle 639" o:spid="_x0000_s1026" style="position:absolute;margin-left:416.6pt;margin-top:333.9pt;width:13.5pt;height:12.5pt;z-index:251713536;visibility:visible;mso-wrap-style:square;mso-height-percent:0;mso-wrap-distance-left:9pt;mso-wrap-distance-top:0;mso-wrap-distance-right:9pt;mso-wrap-distance-bottom:0;mso-position-horizontal:absolute;mso-position-horizontal-relative:text;mso-position-vertical:absolute;mso-position-vertical-relative:text;mso-height-percent:0;mso-height-relative:margin;v-text-anchor:middle" o:gfxdata="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" fillcolor="white [3201]" strokecolor="black [3200]" strokeweight="1pt"/>
+              <v:rect w14:anchorId="67C7A7CE" id="Rectangle 639" o:spid="_x0000_s1026" style="position:absolute;margin-left:416.6pt;margin-top:333.9pt;width:13.5pt;height:12.5pt;z-index:251713536;visibility:visible;mso-wrap-style:square;mso-height-percent:0;mso-wrap-distance-left:9pt;mso-wrap-distance-top:0;mso-wrap-distance-right:9pt;mso-wrap-distance-bottom:0;mso-position-horizontal:absolute;mso-position-horizontal-relative:text;mso-position-vertical:absolute;mso-position-vertical-relative:text;mso-height-percent:0;mso-height-relative:margin;v-text-anchor:middle" o:gfxdata="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" fillcolor="white [3201]" strokecolor="black [3200]" strokeweight="1pt"/>
             </w:pict>
           </mc:Fallback>
         </mc:AlternateContent>
@@ -6523,9 +6538,9 @@
               </wp:anchor>
             </w:drawing>
           </mc:Choice>
-          <mc:Fallback>
+          <mc:Fallback xmlns:w16cid="http://schemas.microsoft.com/office/word/2016/wordml/cid" xmlns:am3d="http://schemas.microsoft.com/office/drawing/2017/model3d" xmlns:aink="http://schemas.microsoft.com/office/drawing/2016/ink" xmlns:cx8="http://schemas.microsoft.com/office/drawing/2016/5/14/chartex" xmlns:cx7="http://schemas.microsoft.com/office/drawing/2016/5/13/chartex" xmlns:cx6="http://schemas.microsoft.com/office/drawing/2016/5/12/chartex" xmlns:cx5="http://schemas.microsoft.com/office/drawing/2016/5/11/chartex" xmlns:cx4="http://schemas.microsoft.com/office/drawing/2016/5/10/chartex" xmlns:cx3="http://schemas.microsoft.com/office/drawing/2016/5/9/chartex" xmlns:cx2="http://schemas.microsoft.com/office/drawing/2015/10/21/chartex">
             <w:pict>
-              <v:oval w14:anchorId="2642218B" id="Oval 640" o:spid="_x0000_s1026" style="position:absolute;margin-left:421.25pt;margin-top:337.8pt;width:5.1pt;height:5.15pt;z-index:251714560;visibility:visible;mso-wrap-style:square;mso-width-percent:0;mso-height-percent:0;mso-wrap-distance-left:9pt;mso-wrap-distance-top:0;mso-wrap-distance-right:9pt;mso-wrap-distance-bottom:0;mso-position-horizontal:absolute;mso-position-horizontal-relative:text;mso-position-vertical:absolute;mso-position-vertical-relative:text;mso-width-percent:0;mso-height-percent:0;mso-width-relative:margin;mso-height-relative:margin;v-text-anchor:middle" o:gfxdata="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" fillcolor="black [3200]" strokecolor="black [1600]" strokeweight="1pt">
+              <v:oval w14:anchorId="2642218B" id="Oval 640" o:spid="_x0000_s1026" style="position:absolute;margin-left:421.25pt;margin-top:337.8pt;width:5.1pt;height:5.15pt;z-index:251714560;visibility:visible;mso-wrap-style:square;mso-width-percent:0;mso-height-percent:0;mso-wrap-distance-left:9pt;mso-wrap-distance-top:0;mso-wrap-distance-right:9pt;mso-wrap-distance-bottom:0;mso-position-horizontal:absolute;mso-position-horizontal-relative:text;mso-position-vertical:absolute;mso-position-vertical-relative:text;mso-width-percent:0;mso-height-percent:0;mso-width-relative:margin;mso-height-relative:margin;v-text-anchor:middle" o:gfxdata="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" fillcolor="black [3200]" strokecolor="black [1600]" strokeweight="1pt">
                 <v:stroke joinstyle="miter"/>
               </v:oval>
             </w:pict>
@@ -6606,9 +6621,9 @@
               </wp:anchor>
             </w:drawing>
           </mc:Choice>
-          <mc:Fallback>
+          <mc:Fallback xmlns:w16cid="http://schemas.microsoft.com/office/word/2016/wordml/cid" xmlns:am3d="http://schemas.microsoft.com/office/drawing/2017/model3d" xmlns:aink="http://schemas.microsoft.com/office/drawing/2016/ink" xmlns:cx8="http://schemas.microsoft.com/office/drawing/2016/5/14/chartex" xmlns:cx7="http://schemas.microsoft.com/office/drawing/2016/5/13/chartex" xmlns:cx6="http://schemas.microsoft.com/office/drawing/2016/5/12/chartex" xmlns:cx5="http://schemas.microsoft.com/office/drawing/2016/5/11/chartex" xmlns:cx4="http://schemas.microsoft.com/office/drawing/2016/5/10/chartex" xmlns:cx3="http://schemas.microsoft.com/office/drawing/2016/5/9/chartex" xmlns:cx2="http://schemas.microsoft.com/office/drawing/2015/10/21/chartex">
             <w:pict>
-              <v:oval w14:anchorId="61C62D60" id="Oval 641" o:spid="_x0000_s1026" style="position:absolute;margin-left:196.05pt;margin-top:337.85pt;width:5.1pt;height:5.15pt;z-index:251712512;visibility:visible;mso-wrap-style:square;mso-width-percent:0;mso-height-percent:0;mso-wrap-distance-left:9pt;mso-wrap-distance-top:0;mso-wrap-distance-right:9pt;mso-wrap-distance-bottom:0;mso-position-horizontal:absolute;mso-position-horizontal-relative:text;mso-position-vertical:absolute;mso-position-vertical-relative:text;mso-width-percent:0;mso-height-percent:0;mso-width-relative:margin;mso-height-relative:margin;v-text-anchor:middle" o:gfxdata="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" fillcolor="black [3200]" strokecolor="black [1600]" strokeweight="1pt">
+              <v:oval w14:anchorId="61C62D60" id="Oval 641" o:spid="_x0000_s1026" style="position:absolute;margin-left:196.05pt;margin-top:337.85pt;width:5.1pt;height:5.15pt;z-index:251712512;visibility:visible;mso-wrap-style:square;mso-width-percent:0;mso-height-percent:0;mso-wrap-distance-left:9pt;mso-wrap-distance-top:0;mso-wrap-distance-right:9pt;mso-wrap-distance-bottom:0;mso-position-horizontal:absolute;mso-position-horizontal-relative:text;mso-position-vertical:absolute;mso-position-vertical-relative:text;mso-width-percent:0;mso-height-percent:0;mso-width-relative:margin;mso-height-relative:margin;v-text-anchor:middle" o:gfxdata="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" fillcolor="black [3200]" strokecolor="black [1600]" strokeweight="1pt">
                 <v:stroke joinstyle="miter"/>
               </v:oval>
             </w:pict>
@@ -6696,7 +6711,7 @@
           </mc:Choice>
           <mc:Fallback>
             <w:pict>
-              <v:shape w14:anchorId="5A4DF1C5" id="Text Box 644" o:spid="_x0000_s1057" type="#_x0000_t202" style="position:absolute;left:0;text-align:left;margin-left:460pt;margin-top:277.7pt;width:12pt;height:14.6pt;z-index:251704320;visibility:visible;mso-wrap-style:square;mso-width-percent:0;mso-height-percent:0;mso-wrap-distance-left:9pt;mso-wrap-distance-top:0;mso-wrap-distance-right:9pt;mso-wrap-distance-bottom:0;mso-position-horizontal:absolute;mso-position-horizontal-relative:text;mso-position-vertical:absolute;mso-position-vertical-relative:text;mso-width-percent:0;mso-height-percent:0;mso-width-relative:margin;mso-height-relative:margin;v-text-anchor:top" o:gfxdata="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" fillcolor="white [3201]" stroked="f" strokeweight=".5pt">
+              <v:shape w14:anchorId="5A4DF1C5" id="Text Box 644" o:spid="_x0000_s1057" type="#_x0000_t202" style="position:absolute;left:0;text-align:left;margin-left:460pt;margin-top:277.7pt;width:12pt;height:14.6pt;z-index:251704320;visibility:visible;mso-wrap-style:square;mso-width-percent:0;mso-height-percent:0;mso-wrap-distance-left:9pt;mso-wrap-distance-top:0;mso-wrap-distance-right:9pt;mso-wrap-distance-bottom:0;mso-position-horizontal:absolute;mso-position-horizontal-relative:text;mso-position-vertical:absolute;mso-position-vertical-relative:text;mso-width-percent:0;mso-height-percent:0;mso-width-relative:margin;mso-height-relative:margin;v-text-anchor:top" o:gfxdata="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" fillcolor="white [3201]" stroked="f" strokeweight=".5pt">
                 <v:textbox inset="0,0,0,0">
                   <w:txbxContent>
                     <w:p>
@@ -6798,7 +6813,7 @@
           </mc:Choice>
           <mc:Fallback>
             <w:pict>
-              <v:shape w14:anchorId="07F31E57" id="Text Box 654" o:spid="_x0000_s1058" type="#_x0000_t202" style="position:absolute;left:0;text-align:left;margin-left:235.4pt;margin-top:314.35pt;width:13.2pt;height:14.6pt;z-index:251701248;visibility:visible;mso-wrap-style:square;mso-width-percent:0;mso-height-percent:0;mso-wrap-distance-left:9pt;mso-wrap-distance-top:0;mso-wrap-distance-right:9pt;mso-wrap-distance-bottom:0;mso-position-horizontal:absolute;mso-position-horizontal-relative:text;mso-position-vertical:absolute;mso-position-vertical-relative:text;mso-width-percent:0;mso-height-percent:0;mso-width-relative:margin;mso-height-relative:margin;v-text-anchor:top" o:gfxdata="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" fillcolor="white [3201]" stroked="f" strokeweight=".5pt">
+              <v:shape w14:anchorId="07F31E57" id="Text Box 654" o:spid="_x0000_s1058" type="#_x0000_t202" style="position:absolute;left:0;text-align:left;margin-left:235.4pt;margin-top:314.35pt;width:13.2pt;height:14.6pt;z-index:251701248;visibility:visible;mso-wrap-style:square;mso-width-percent:0;mso-height-percent:0;mso-wrap-distance-left:9pt;mso-wrap-distance-top:0;mso-wrap-distance-right:9pt;mso-wrap-distance-bottom:0;mso-position-horizontal:absolute;mso-position-horizontal-relative:text;mso-position-vertical:absolute;mso-position-vertical-relative:text;mso-width-percent:0;mso-height-percent:0;mso-width-relative:margin;mso-height-relative:margin;v-text-anchor:top" o:gfxdata="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" fillcolor="white [3201]" stroked="f" strokeweight=".5pt">
                 <v:textbox inset="0,0,0,0">
                   <w:txbxContent>
                     <w:p>
@@ -6900,7 +6915,7 @@
           </mc:Choice>
           <mc:Fallback>
             <w:pict>
-              <v:shape w14:anchorId="636BE3B2" id="Text Box 655" o:spid="_x0000_s1059" type="#_x0000_t202" style="position:absolute;left:0;text-align:left;margin-left:236.15pt;margin-top:267.25pt;width:12pt;height:14.6pt;z-index:251700224;visibility:visible;mso-wrap-style:square;mso-width-percent:0;mso-height-percent:0;mso-wrap-distance-left:9pt;mso-wrap-distance-top:0;mso-wrap-distance-right:9pt;mso-wrap-distance-bottom:0;mso-position-horizontal:absolute;mso-position-horizontal-relative:text;mso-position-vertical:absolute;mso-position-vertical-relative:text;mso-width-percent:0;mso-height-percent:0;mso-width-relative:margin;mso-height-relative:margin;v-text-anchor:top" o:gfxdata="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" fillcolor="white [3201]" stroked="f" strokeweight=".5pt">
+              <v:shape w14:anchorId="636BE3B2" id="Text Box 655" o:spid="_x0000_s1059" type="#_x0000_t202" style="position:absolute;left:0;text-align:left;margin-left:236.15pt;margin-top:267.25pt;width:12pt;height:14.6pt;z-index:251700224;visibility:visible;mso-wrap-style:square;mso-width-percent:0;mso-height-percent:0;mso-wrap-distance-left:9pt;mso-wrap-distance-top:0;mso-wrap-distance-right:9pt;mso-wrap-distance-bottom:0;mso-position-horizontal:absolute;mso-position-horizontal-relative:text;mso-position-vertical:absolute;mso-position-vertical-relative:text;mso-width-percent:0;mso-height-percent:0;mso-width-relative:margin;mso-height-relative:margin;v-text-anchor:top" o:gfxdata="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" fillcolor="white [3201]" stroked="f" strokeweight=".5pt">
                 <v:textbox inset="0,0,0,0">
                   <w:txbxContent>
                     <w:p>
@@ -7002,7 +7017,7 @@
           </mc:Choice>
           <mc:Fallback>
             <w:pict>
-              <v:shape w14:anchorId="6AB483A3" id="Text Box 657" o:spid="_x0000_s1060" type="#_x0000_t202" style="position:absolute;left:0;text-align:left;margin-left:460.75pt;margin-top:316.1pt;width:9.95pt;height:14.6pt;z-index:251705344;visibility:visible;mso-wrap-style:square;mso-width-percent:0;mso-height-percent:0;mso-wrap-distance-left:9pt;mso-wrap-distance-top:0;mso-wrap-distance-right:9pt;mso-wrap-distance-bottom:0;mso-position-horizontal:absolute;mso-position-horizontal-relative:text;mso-position-vertical:absolute;mso-position-vertical-relative:text;mso-width-percent:0;mso-height-percent:0;mso-width-relative:margin;mso-height-relative:margin;v-text-anchor:top" o:gfxdata="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" fillcolor="white [3201]" stroked="f" strokeweight=".5pt">
+              <v:shape w14:anchorId="6AB483A3" id="Text Box 657" o:spid="_x0000_s1060" type="#_x0000_t202" style="position:absolute;left:0;text-align:left;margin-left:460.75pt;margin-top:316.1pt;width:9.95pt;height:14.6pt;z-index:251705344;visibility:visible;mso-wrap-style:square;mso-width-percent:0;mso-height-percent:0;mso-wrap-distance-left:9pt;mso-wrap-distance-top:0;mso-wrap-distance-right:9pt;mso-wrap-distance-bottom:0;mso-position-horizontal:absolute;mso-position-horizontal-relative:text;mso-position-vertical:absolute;mso-position-vertical-relative:text;mso-width-percent:0;mso-height-percent:0;mso-width-relative:margin;mso-height-relative:margin;v-text-anchor:top" o:gfxdata="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" fillcolor="white [3201]" stroked="f" strokeweight=".5pt">
                 <v:textbox inset="0,0,0,0">
                   <w:txbxContent>
                     <w:p>
@@ -7116,7 +7131,7 @@
           </mc:Choice>
           <mc:Fallback>
             <w:pict>
-              <v:shape w14:anchorId="4A30C9C6" id="Diamond 658" o:spid="_x0000_s1061" type="#_x0000_t4" style="position:absolute;left:0;text-align:left;margin-left:430.65pt;margin-top:293.65pt;width:55.65pt;height:22.95pt;z-index:251699200;visibility:visible;mso-wrap-style:square;mso-width-percent:0;mso-height-percent:0;mso-wrap-distance-left:9pt;mso-wrap-distance-top:0;mso-wrap-distance-right:9pt;mso-wrap-distance-bottom:0;mso-position-horizontal:absolute;mso-position-horizontal-relative:text;mso-position-vertical:absolute;mso-position-vertical-relative:text;mso-width-percent:0;mso-height-percent:0;mso-width-relative:margin;mso-height-relative:margin;v-text-anchor:middle" o:gfxdata="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" fillcolor="white [3201]" strokecolor="black [3200]" strokeweight="1pt">
+              <v:shape w14:anchorId="4A30C9C6" id="Diamond 658" o:spid="_x0000_s1061" type="#_x0000_t4" style="position:absolute;left:0;text-align:left;margin-left:430.65pt;margin-top:293.65pt;width:55.65pt;height:22.95pt;z-index:251699200;visibility:visible;mso-wrap-style:square;mso-width-percent:0;mso-height-percent:0;mso-wrap-distance-left:9pt;mso-wrap-distance-top:0;mso-wrap-distance-right:9pt;mso-wrap-distance-bottom:0;mso-position-horizontal:absolute;mso-position-horizontal-relative:text;mso-position-vertical:absolute;mso-position-vertical-relative:text;mso-width-percent:0;mso-height-percent:0;mso-width-relative:margin;mso-height-relative:margin;v-text-anchor:middle" o:gfxdata="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" fillcolor="white [3201]" strokecolor="black [3200]" strokeweight="1pt">
                 <v:textbox inset="0,0,0,0">
                   <w:txbxContent>
                     <w:p>
@@ -7208,9 +7223,9 @@
               </wp:anchor>
             </w:drawing>
           </mc:Choice>
-          <mc:Fallback>
+          <mc:Fallback xmlns:w16cid="http://schemas.microsoft.com/office/word/2016/wordml/cid" xmlns:am3d="http://schemas.microsoft.com/office/drawing/2017/model3d" xmlns:aink="http://schemas.microsoft.com/office/drawing/2016/ink" xmlns:cx8="http://schemas.microsoft.com/office/drawing/2016/5/14/chartex" xmlns:cx7="http://schemas.microsoft.com/office/drawing/2016/5/13/chartex" xmlns:cx6="http://schemas.microsoft.com/office/drawing/2016/5/12/chartex" xmlns:cx5="http://schemas.microsoft.com/office/drawing/2016/5/11/chartex" xmlns:cx4="http://schemas.microsoft.com/office/drawing/2016/5/10/chartex" xmlns:cx3="http://schemas.microsoft.com/office/drawing/2016/5/9/chartex" xmlns:cx2="http://schemas.microsoft.com/office/drawing/2015/10/21/chartex">
             <w:pict>
-              <v:line w14:anchorId="46DD5A33" id="Straight Connector 661" o:spid="_x0000_s1026" style="position:absolute;flip:x y;z-index:251709440;visibility:visible;mso-wrap-style:square;mso-width-percent:0;mso-height-percent:0;mso-wrap-distance-left:9pt;mso-wrap-distance-top:0;mso-wrap-distance-right:9pt;mso-wrap-distance-bottom:0;mso-position-horizontal:absolute;mso-position-horizontal-relative:text;mso-position-vertical:absolute;mso-position-vertical-relative:text;mso-width-percent:0;mso-height-percent:0;mso-width-relative:margin;mso-height-relative:margin" from="149.9pt,336.6pt" to="191.9pt,349.9pt" o:gfxdata="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" strokecolor="#5b9bd5 [3204]" strokeweight=".5pt">
+              <v:line w14:anchorId="46DD5A33" id="Straight Connector 661" o:spid="_x0000_s1026" style="position:absolute;flip:x y;z-index:251709440;visibility:visible;mso-wrap-style:square;mso-width-percent:0;mso-height-percent:0;mso-wrap-distance-left:9pt;mso-wrap-distance-top:0;mso-wrap-distance-right:9pt;mso-wrap-distance-bottom:0;mso-position-horizontal:absolute;mso-position-horizontal-relative:text;mso-position-vertical:absolute;mso-position-vertical-relative:text;mso-width-percent:0;mso-height-percent:0;mso-width-relative:margin;mso-height-relative:margin" from="149.9pt,336.6pt" to="191.9pt,349.9pt" o:gfxdata="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" strokecolor="#5b9bd5 [3204]" strokeweight=".5pt">
                 <v:stroke joinstyle="miter"/>
               </v:line>
             </w:pict>
@@ -7284,9 +7299,9 @@
               </wp:anchor>
             </w:drawing>
           </mc:Choice>
-          <mc:Fallback>
+          <mc:Fallback xmlns:w16cid="http://schemas.microsoft.com/office/word/2016/wordml/cid" xmlns:am3d="http://schemas.microsoft.com/office/drawing/2017/model3d" xmlns:aink="http://schemas.microsoft.com/office/drawing/2016/ink" xmlns:cx8="http://schemas.microsoft.com/office/drawing/2016/5/14/chartex" xmlns:cx7="http://schemas.microsoft.com/office/drawing/2016/5/13/chartex" xmlns:cx6="http://schemas.microsoft.com/office/drawing/2016/5/12/chartex" xmlns:cx5="http://schemas.microsoft.com/office/drawing/2016/5/11/chartex" xmlns:cx4="http://schemas.microsoft.com/office/drawing/2016/5/10/chartex" xmlns:cx3="http://schemas.microsoft.com/office/drawing/2016/5/9/chartex" xmlns:cx2="http://schemas.microsoft.com/office/drawing/2015/10/21/chartex">
             <w:pict>
-              <v:line w14:anchorId="4C7239B5" id="Straight Connector 662" o:spid="_x0000_s1026" style="position:absolute;flip:x;z-index:251710464;visibility:visible;mso-wrap-style:square;mso-width-percent:0;mso-height-percent:0;mso-wrap-distance-left:9pt;mso-wrap-distance-top:0;mso-wrap-distance-right:9pt;mso-wrap-distance-bottom:0;mso-position-horizontal:absolute;mso-position-horizontal-relative:text;mso-position-vertical:absolute;mso-position-vertical-relative:text;mso-width-percent:0;mso-height-percent:0;mso-width-relative:margin;mso-height-relative:margin" from="164.65pt,352.65pt" to="191.3pt,363.35pt" o:gfxdata="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" strokecolor="#5b9bd5 [3204]" strokeweight=".5pt">
+              <v:line w14:anchorId="4C7239B5" id="Straight Connector 662" o:spid="_x0000_s1026" style="position:absolute;flip:x;z-index:251710464;visibility:visible;mso-wrap-style:square;mso-width-percent:0;mso-height-percent:0;mso-wrap-distance-left:9pt;mso-wrap-distance-top:0;mso-wrap-distance-right:9pt;mso-wrap-distance-bottom:0;mso-position-horizontal:absolute;mso-position-horizontal-relative:text;mso-position-vertical:absolute;mso-position-vertical-relative:text;mso-width-percent:0;mso-height-percent:0;mso-width-relative:margin;mso-height-relative:margin" from="164.65pt,352.65pt" to="191.3pt,363.35pt" o:gfxdata="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" strokecolor="#5b9bd5 [3204]" strokeweight=".5pt">
                 <v:stroke joinstyle="miter"/>
               </v:line>
             </w:pict>
@@ -7389,7 +7404,7 @@
           </mc:Choice>
           <mc:Fallback>
             <w:pict>
-              <v:oval w14:anchorId="24493067" id="Oval 663" o:spid="_x0000_s1062" style="position:absolute;left:0;text-align:left;margin-left:120.15pt;margin-top:354.75pt;width:45.05pt;height:18.15pt;z-index:251708416;visibility:visible;mso-wrap-style:square;mso-width-percent:0;mso-height-percent:0;mso-wrap-distance-left:9pt;mso-wrap-distance-top:0;mso-wrap-distance-right:9pt;mso-wrap-distance-bottom:0;mso-position-horizontal:absolute;mso-position-horizontal-relative:text;mso-position-vertical:absolute;mso-position-vertical-relative:text;mso-width-percent:0;mso-height-percent:0;mso-width-relative:margin;mso-height-relative:margin;v-text-anchor:middle" o:gfxdata="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" fillcolor="white [3201]" strokecolor="black [3200]" strokeweight=".5pt">
+              <v:oval w14:anchorId="24493067" id="Oval 663" o:spid="_x0000_s1062" style="position:absolute;left:0;text-align:left;margin-left:120.15pt;margin-top:354.75pt;width:45.05pt;height:18.15pt;z-index:251708416;visibility:visible;mso-wrap-style:square;mso-width-percent:0;mso-height-percent:0;mso-wrap-distance-left:9pt;mso-wrap-distance-top:0;mso-wrap-distance-right:9pt;mso-wrap-distance-bottom:0;mso-position-horizontal:absolute;mso-position-horizontal-relative:text;mso-position-vertical:absolute;mso-position-vertical-relative:text;mso-width-percent:0;mso-height-percent:0;mso-width-relative:margin;mso-height-relative:margin;v-text-anchor:middle" o:gfxdata="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" fillcolor="white [3201]" strokecolor="black [3200]" strokeweight=".5pt">
                 <v:stroke joinstyle="miter"/>
                 <v:textbox inset="0,0,0,0">
                   <w:txbxContent>
@@ -7498,7 +7513,7 @@
           </mc:Choice>
           <mc:Fallback>
             <w:pict>
-              <v:shape w14:anchorId="7C5C332E" id="Text Box 669" o:spid="_x0000_s1063" type="#_x0000_t202" style="position:absolute;left:0;text-align:left;margin-left:286.65pt;margin-top:327.9pt;width:17.6pt;height:14.6pt;z-index:251702272;visibility:visible;mso-wrap-style:square;mso-width-percent:0;mso-height-percent:0;mso-wrap-distance-left:9pt;mso-wrap-distance-top:0;mso-wrap-distance-right:9pt;mso-wrap-distance-bottom:0;mso-position-horizontal:absolute;mso-position-horizontal-relative:text;mso-position-vertical:absolute;mso-position-vertical-relative:text;mso-width-percent:0;mso-height-percent:0;mso-width-relative:margin;mso-height-relative:margin;v-text-anchor:top" o:gfxdata="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" fillcolor="white [3201]" stroked="f" strokeweight=".5pt">
+              <v:shape w14:anchorId="7C5C332E" id="Text Box 669" o:spid="_x0000_s1063" type="#_x0000_t202" style="position:absolute;left:0;text-align:left;margin-left:286.65pt;margin-top:327.9pt;width:17.6pt;height:14.6pt;z-index:251702272;visibility:visible;mso-wrap-style:square;mso-width-percent:0;mso-height-percent:0;mso-wrap-distance-left:9pt;mso-wrap-distance-top:0;mso-wrap-distance-right:9pt;mso-wrap-distance-bottom:0;mso-position-horizontal:absolute;mso-position-horizontal-relative:text;mso-position-vertical:absolute;mso-position-vertical-relative:text;mso-width-percent:0;mso-height-percent:0;mso-width-relative:margin;mso-height-relative:margin;v-text-anchor:top" o:gfxdata="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" fillcolor="white [3201]" stroked="f" strokeweight=".5pt">
                 <v:textbox inset="0,0,0,0">
                   <w:txbxContent>
                     <w:p>
@@ -7600,7 +7615,7 @@
           </mc:Choice>
           <mc:Fallback>
             <w:pict>
-              <v:shape w14:anchorId="28BFBC95" id="Text Box 670" o:spid="_x0000_s1064" type="#_x0000_t202" style="position:absolute;left:0;text-align:left;margin-left:387.7pt;margin-top:328.05pt;width:17.6pt;height:14.6pt;z-index:251703296;visibility:visible;mso-wrap-style:square;mso-width-percent:0;mso-height-percent:0;mso-wrap-distance-left:9pt;mso-wrap-distance-top:0;mso-wrap-distance-right:9pt;mso-wrap-distance-bottom:0;mso-position-horizontal:absolute;mso-position-horizontal-relative:text;mso-position-vertical:absolute;mso-position-vertical-relative:text;mso-width-percent:0;mso-height-percent:0;mso-width-relative:margin;mso-height-relative:margin;v-text-anchor:top" o:gfxdata="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" fillcolor="white [3201]" stroked="f" strokeweight=".5pt">
+              <v:shape w14:anchorId="28BFBC95" id="Text Box 670" o:spid="_x0000_s1064" type="#_x0000_t202" style="position:absolute;left:0;text-align:left;margin-left:387.7pt;margin-top:328.05pt;width:17.6pt;height:14.6pt;z-index:251703296;visibility:visible;mso-wrap-style:square;mso-width-percent:0;mso-height-percent:0;mso-wrap-distance-left:9pt;mso-wrap-distance-top:0;mso-wrap-distance-right:9pt;mso-wrap-distance-bottom:0;mso-position-horizontal:absolute;mso-position-horizontal-relative:text;mso-position-vertical:absolute;mso-position-vertical-relative:text;mso-width-percent:0;mso-height-percent:0;mso-width-relative:margin;mso-height-relative:margin;v-text-anchor:top" o:gfxdata="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" fillcolor="white [3201]" stroked="f" strokeweight=".5pt">
                 <v:textbox inset="0,0,0,0">
                   <w:txbxContent>
                     <w:p>
@@ -7688,9 +7703,9 @@
               </wp:anchor>
             </w:drawing>
           </mc:Choice>
-          <mc:Fallback>
+          <mc:Fallback xmlns:w16cid="http://schemas.microsoft.com/office/word/2016/wordml/cid" xmlns:am3d="http://schemas.microsoft.com/office/drawing/2017/model3d" xmlns:aink="http://schemas.microsoft.com/office/drawing/2016/ink" xmlns:cx8="http://schemas.microsoft.com/office/drawing/2016/5/14/chartex" xmlns:cx7="http://schemas.microsoft.com/office/drawing/2016/5/13/chartex" xmlns:cx6="http://schemas.microsoft.com/office/drawing/2016/5/12/chartex" xmlns:cx5="http://schemas.microsoft.com/office/drawing/2016/5/11/chartex" xmlns:cx4="http://schemas.microsoft.com/office/drawing/2016/5/10/chartex" xmlns:cx3="http://schemas.microsoft.com/office/drawing/2016/5/9/chartex" xmlns:cx2="http://schemas.microsoft.com/office/drawing/2015/10/21/chartex">
             <w:pict>
-              <v:line w14:anchorId="3C722F11" id="Straight Connector 674" o:spid="_x0000_s1026" style="position:absolute;flip:y;z-index:251698176;visibility:visible;mso-wrap-style:square;mso-width-percent:0;mso-height-percent:0;mso-wrap-distance-left:9pt;mso-wrap-distance-top:0;mso-wrap-distance-right:9pt;mso-wrap-distance-bottom:0;mso-position-horizontal:absolute;mso-position-horizontal-relative:text;mso-position-vertical:absolute;mso-position-vertical-relative:text;mso-width-percent:0;mso-height-percent:0;mso-width-relative:margin;mso-height-relative:margin" from="458.5pt,257.25pt" to="459.25pt,332.3pt" o:gfxdata="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" strokecolor="#5b9bd5 [3204]" strokeweight=".5pt">
+              <v:line w14:anchorId="3C722F11" id="Straight Connector 674" o:spid="_x0000_s1026" style="position:absolute;flip:y;z-index:251698176;visibility:visible;mso-wrap-style:square;mso-width-percent:0;mso-height-percent:0;mso-wrap-distance-left:9pt;mso-wrap-distance-top:0;mso-wrap-distance-right:9pt;mso-wrap-distance-bottom:0;mso-position-horizontal:absolute;mso-position-horizontal-relative:text;mso-position-vertical:absolute;mso-position-vertical-relative:text;mso-width-percent:0;mso-height-percent:0;mso-width-relative:margin;mso-height-relative:margin" from="458.5pt,257.25pt" to="459.25pt,332.3pt" o:gfxdata="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" strokecolor="#5b9bd5 [3204]" strokeweight=".5pt">
                 <v:stroke joinstyle="miter"/>
               </v:line>
             </w:pict>
@@ -7787,7 +7802,7 @@
           </mc:Choice>
           <mc:Fallback>
             <w:pict>
-              <v:rect w14:anchorId="7347508A" id="Rectangle 675" o:spid="_x0000_s1065" style="position:absolute;left:0;text-align:left;margin-left:415.8pt;margin-top:333pt;width:86.55pt;height:25.25pt;z-index:251695104;visibility:visible;mso-wrap-style:square;mso-wrap-distance-left:9pt;mso-wrap-distance-top:0;mso-wrap-distance-right:9pt;mso-wrap-distance-bottom:0;mso-position-horizontal:absolute;mso-position-horizontal-relative:text;mso-position-vertical:absolute;mso-position-vertical-relative:text;v-text-anchor:middle" o:gfxdata="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" fillcolor="white [3201]" strokecolor="black [3200]" strokeweight=".5pt">
+              <v:rect w14:anchorId="7347508A" id="Rectangle 675" o:spid="_x0000_s1065" style="position:absolute;left:0;text-align:left;margin-left:415.8pt;margin-top:333pt;width:86.55pt;height:25.25pt;z-index:251695104;visibility:visible;mso-wrap-style:square;mso-wrap-distance-left:9pt;mso-wrap-distance-top:0;mso-wrap-distance-right:9pt;mso-wrap-distance-bottom:0;mso-position-horizontal:absolute;mso-position-horizontal-relative:text;mso-position-vertical:absolute;mso-position-vertical-relative:text;v-text-anchor:middle" o:gfxdata="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" fillcolor="white [3201]" strokecolor="black [3200]" strokeweight=".5pt">
                 <v:textbox>
                   <w:txbxContent>
                     <w:p>
@@ -7881,9 +7896,9 @@
               </wp:anchor>
             </w:drawing>
           </mc:Choice>
-          <mc:Fallback>
+          <mc:Fallback xmlns:w16cid="http://schemas.microsoft.com/office/word/2016/wordml/cid" xmlns:am3d="http://schemas.microsoft.com/office/drawing/2017/model3d" xmlns:aink="http://schemas.microsoft.com/office/drawing/2016/ink" xmlns:cx8="http://schemas.microsoft.com/office/drawing/2016/5/14/chartex" xmlns:cx7="http://schemas.microsoft.com/office/drawing/2016/5/13/chartex" xmlns:cx6="http://schemas.microsoft.com/office/drawing/2016/5/12/chartex" xmlns:cx5="http://schemas.microsoft.com/office/drawing/2016/5/11/chartex" xmlns:cx4="http://schemas.microsoft.com/office/drawing/2016/5/10/chartex" xmlns:cx3="http://schemas.microsoft.com/office/drawing/2016/5/9/chartex" xmlns:cx2="http://schemas.microsoft.com/office/drawing/2015/10/21/chartex">
             <w:pict>
-              <v:line w14:anchorId="05454A05" id="Straight Connector 677" o:spid="_x0000_s1026" style="position:absolute;z-index:251697152;visibility:visible;mso-wrap-style:square;mso-width-percent:0;mso-height-percent:0;mso-wrap-distance-left:9pt;mso-wrap-distance-top:0;mso-wrap-distance-right:9pt;mso-wrap-distance-bottom:0;mso-position-horizontal:absolute;mso-position-horizontal-relative:text;mso-position-vertical:absolute;mso-position-vertical-relative:text;mso-width-percent:0;mso-height-percent:0;mso-width-relative:margin;mso-height-relative:margin" from="277.2pt,345pt" to="415.05pt,345pt" o:gfxdata="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" strokecolor="#5b9bd5 [3204]" strokeweight=".5pt">
+              <v:line w14:anchorId="05454A05" id="Straight Connector 677" o:spid="_x0000_s1026" style="position:absolute;z-index:251697152;visibility:visible;mso-wrap-style:square;mso-width-percent:0;mso-height-percent:0;mso-wrap-distance-left:9pt;mso-wrap-distance-top:0;mso-wrap-distance-right:9pt;mso-wrap-distance-bottom:0;mso-position-horizontal:absolute;mso-position-horizontal-relative:text;mso-position-vertical:absolute;mso-position-vertical-relative:text;mso-width-percent:0;mso-height-percent:0;mso-width-relative:margin;mso-height-relative:margin" from="277.2pt,345pt" to="415.05pt,345pt" o:gfxdata="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" strokecolor="#5b9bd5 [3204]" strokeweight=".5pt">
                 <v:stroke joinstyle="miter"/>
               </v:line>
             </w:pict>
@@ -9311,16 +9326,16 @@
                 </mc:Choice>
                 <mc:Fallback>
                   <w:pict>
-                    <v:group w14:anchorId="28ED530B" id="Canvas 7" o:spid="_x0000_s1066" editas="canvas" style="width:95.25pt;height:60pt;mso-position-horizontal-relative:char;mso-position-vertical-relative:line" coordsize="12096,7620" o:gfxdata="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">
+                    <v:group w14:anchorId="28ED530B" id="Canvas 7" o:spid="_x0000_s1066" editas="canvas" style="width:95.25pt;height:60pt;mso-position-horizontal-relative:char;mso-position-vertical-relative:line" coordsize="12096,7620" o:gfxdata="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">
                       <v:shape id="_x0000_s1067" type="#_x0000_t75" style="position:absolute;width:12096;height:7620;visibility:visible;mso-wrap-style:square">
                         <v:fill o:detectmouseclick="t"/>
                         <v:path o:connecttype="none"/>
                       </v:shape>
-                      <v:rect id="Rectangle 2" o:spid="_x0000_s1068" style="position:absolute;left:391;top:1619;width:6096;height:3715;visibility:visible;mso-wrap-style:square;v-text-anchor:middle" o:gfxdata="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" fillcolor="#e7e6e6 [3214]" strokecolor="#1f4d78 [1604]" strokeweight="1pt"/>
-                      <v:line id="Straight Connector 3" o:spid="_x0000_s1069" style="position:absolute;flip:x;visibility:visible;mso-wrap-style:square" from="1248,4288" to="4450,6933" o:connectortype="straight" o:gfxdata="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" strokecolor="black [3200]" strokeweight="1pt">
+                      <v:rect id="Rectangle 2" o:spid="_x0000_s1068" style="position:absolute;left:391;top:1619;width:6096;height:3715;visibility:visible;mso-wrap-style:square;v-text-anchor:middle" o:gfxdata="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" fillcolor="#e7e6e6 [3214]" strokecolor="#1f4d78 [1604]" strokeweight="1pt"/>
+                      <v:line id="Straight Connector 3" o:spid="_x0000_s1069" style="position:absolute;flip:x;visibility:visible;mso-wrap-style:square" from="1248,4288" to="4450,6933" o:connectortype="straight" o:gfxdata="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" strokecolor="black [3200]" strokeweight="1pt">
                         <v:stroke joinstyle="miter"/>
                       </v:line>
-                      <v:shape id="Text Box 5" o:spid="_x0000_s1070" type="#_x0000_t202" style="position:absolute;left:1248;top:2190;width:2763;height:2667;visibility:visible;mso-wrap-style:square;v-text-anchor:top" o:gfxdata="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" filled="f" stroked="f" strokeweight=".5pt">
+                      <v:shape id="Text Box 5" o:spid="_x0000_s1070" type="#_x0000_t202" style="position:absolute;left:1248;top:2190;width:2763;height:2667;visibility:visible;mso-wrap-style:square;v-text-anchor:top" o:gfxdata="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" filled="f" stroked="f" strokeweight=".5pt">
                         <v:textbox>
                           <w:txbxContent>
                             <w:p>
@@ -9336,7 +9351,7 @@
                           </w:txbxContent>
                         </v:textbox>
                       </v:shape>
-                      <v:shape id="_x0000_s1071" type="#_x0000_t202" style="position:absolute;left:8012;top:2783;width:2762;height:2667;visibility:visible;mso-wrap-style:square;v-text-anchor:top" o:gfxdata="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" filled="f" stroked="f" strokeweight=".5pt">
+                      <v:shape id="_x0000_s1071" type="#_x0000_t202" style="position:absolute;left:8012;top:2783;width:2762;height:2667;visibility:visible;mso-wrap-style:square;v-text-anchor:top" o:gfxdata="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" filled="f" stroked="f" strokeweight=".5pt">
                         <v:textbox>
                           <w:txbxContent>
                             <w:p>
@@ -9555,13 +9570,13 @@
                 </mc:Choice>
                 <mc:Fallback>
                   <w:pict>
-                    <v:group w14:anchorId="5778C47F" id="Canvas 10" o:spid="_x0000_s1072" editas="canvas" style="width:108.3pt;height:66.95pt;mso-position-horizontal-relative:char;mso-position-vertical-relative:line" coordsize="13754,8502" o:gfxdata="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">
+                    <v:group w14:anchorId="5778C47F" id="Canvas 10" o:spid="_x0000_s1072" editas="canvas" style="width:108.3pt;height:66.95pt;mso-position-horizontal-relative:char;mso-position-vertical-relative:line" coordsize="13754,8502" o:gfxdata="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">
                       <v:shape id="_x0000_s1073" type="#_x0000_t75" style="position:absolute;width:13754;height:8502;visibility:visible;mso-wrap-style:square">
                         <v:fill o:detectmouseclick="t"/>
                         <v:path o:connecttype="none"/>
                       </v:shape>
-                      <v:rect id="Rectangle 8" o:spid="_x0000_s1074" style="position:absolute;left:5211;top:2783;width:6096;height:3714;visibility:visible;mso-wrap-style:square;v-text-anchor:middle" o:gfxdata="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" fillcolor="#e7e6e6 [3214]" strokecolor="#1f4d78 [1604]" strokeweight="1pt"/>
-                      <v:shape id="_x0000_s1075" type="#_x0000_t202" style="position:absolute;left:2523;top:361;width:3537;height:3118;visibility:visible;mso-wrap-style:square;v-text-anchor:top" o:gfxdata="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" filled="f" stroked="f" strokeweight=".5pt">
+                      <v:rect id="Rectangle 8" o:spid="_x0000_s1074" style="position:absolute;left:5211;top:2783;width:6096;height:3714;visibility:visible;mso-wrap-style:square;v-text-anchor:middle" o:gfxdata="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" fillcolor="#e7e6e6 [3214]" strokecolor="#1f4d78 [1604]" strokeweight="1pt"/>
+                      <v:shape id="_x0000_s1075" type="#_x0000_t202" style="position:absolute;left:2523;top:361;width:3537;height:3118;visibility:visible;mso-wrap-style:square;v-text-anchor:top" o:gfxdata="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" filled="f" stroked="f" strokeweight=".5pt">
                         <v:textbox>
                           <w:txbxContent>
                             <w:p>
@@ -9579,10 +9594,10 @@
                           </w:txbxContent>
                         </v:textbox>
                       </v:shape>
-                      <v:line id="Straight Connector 106" o:spid="_x0000_s1076" style="position:absolute;flip:x y;visibility:visible;mso-wrap-style:square" from="5141,954" to="5179,8155" o:connectortype="straight" o:gfxdata="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" strokecolor="black [3200]" strokeweight="1pt">
+                      <v:line id="Straight Connector 106" o:spid="_x0000_s1076" style="position:absolute;flip:x y;visibility:visible;mso-wrap-style:square" from="5141,954" to="5179,8155" o:connectortype="straight" o:gfxdata="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" strokecolor="black [3200]" strokeweight="1pt">
                         <v:stroke joinstyle="miter"/>
                       </v:line>
-                      <v:shape id="_x0000_s1077" type="#_x0000_t202" style="position:absolute;left:8544;top:4095;width:2762;height:2667;visibility:visible;mso-wrap-style:square;v-text-anchor:top" o:gfxdata="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" filled="f" stroked="f" strokeweight=".5pt">
+                      <v:shape id="_x0000_s1077" type="#_x0000_t202" style="position:absolute;left:8544;top:4095;width:2762;height:2667;visibility:visible;mso-wrap-style:square;v-text-anchor:top" o:gfxdata="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" filled="f" stroked="f" strokeweight=".5pt">
                         <v:textbox>
                           <w:txbxContent>
                             <w:p>
@@ -9689,9 +9704,9 @@
                     </wp:anchor>
                   </w:drawing>
                 </mc:Choice>
-                <mc:Fallback>
+                <mc:Fallback xmlns:w16cid="http://schemas.microsoft.com/office/word/2016/wordml/cid" xmlns:am3d="http://schemas.microsoft.com/office/drawing/2017/model3d" xmlns:aink="http://schemas.microsoft.com/office/drawing/2016/ink" xmlns:cx8="http://schemas.microsoft.com/office/drawing/2016/5/14/chartex" xmlns:cx7="http://schemas.microsoft.com/office/drawing/2016/5/13/chartex" xmlns:cx6="http://schemas.microsoft.com/office/drawing/2016/5/12/chartex" xmlns:cx5="http://schemas.microsoft.com/office/drawing/2016/5/11/chartex" xmlns:cx4="http://schemas.microsoft.com/office/drawing/2016/5/10/chartex" xmlns:cx3="http://schemas.microsoft.com/office/drawing/2016/5/9/chartex" xmlns:cx2="http://schemas.microsoft.com/office/drawing/2015/10/21/chartex">
                   <w:pict>
-                    <v:line w14:anchorId="7BCF3B45" id="Straight Connector 14" o:spid="_x0000_s1026" style="position:absolute;flip:x;z-index:251718656;visibility:visible;mso-wrap-style:square;mso-width-percent:0;mso-height-percent:0;mso-wrap-distance-left:9pt;mso-wrap-distance-top:0;mso-wrap-distance-right:9pt;mso-wrap-distance-bottom:0;mso-position-horizontal:absolute;mso-position-horizontal-relative:text;mso-position-vertical:absolute;mso-position-vertical-relative:text;mso-width-percent:0;mso-height-percent:0;mso-width-relative:margin;mso-height-relative:margin" from="16.35pt,32.8pt" to="46.25pt,53.6pt" o:gfxdata="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" strokecolor="black [3200]" strokeweight="1pt">
+                    <v:line w14:anchorId="7BCF3B45" id="Straight Connector 14" o:spid="_x0000_s1026" style="position:absolute;flip:x;z-index:251718656;visibility:visible;mso-wrap-style:square;mso-width-percent:0;mso-height-percent:0;mso-wrap-distance-left:9pt;mso-wrap-distance-top:0;mso-wrap-distance-right:9pt;mso-wrap-distance-bottom:0;mso-position-horizontal:absolute;mso-position-horizontal-relative:text;mso-position-vertical:absolute;mso-position-vertical-relative:text;mso-width-percent:0;mso-height-percent:0;mso-width-relative:margin;mso-height-relative:margin" from="16.35pt,32.8pt" to="46.25pt,53.6pt" o:gfxdata="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" strokecolor="black [3200]" strokeweight="1pt">
                       <v:stroke joinstyle="miter"/>
                     </v:line>
                   </w:pict>
@@ -9774,7 +9789,7 @@
                 </mc:Choice>
                 <mc:Fallback>
                   <w:pict>
-                    <v:shape w14:anchorId="04F15515" id="_x0000_s1078" type="#_x0000_t202" style="position:absolute;left:0;text-align:left;margin-left:64.2pt;margin-top:17.4pt;width:26.6pt;height:27.2pt;z-index:251717632;visibility:visible;mso-wrap-style:square;mso-width-percent:0;mso-height-percent:0;mso-wrap-distance-left:9pt;mso-wrap-distance-top:0;mso-wrap-distance-right:9pt;mso-wrap-distance-bottom:0;mso-position-horizontal:absolute;mso-position-horizontal-relative:text;mso-position-vertical:absolute;mso-position-vertical-relative:text;mso-width-percent:0;mso-height-percent:0;mso-width-relative:margin;mso-height-relative:margin;v-text-anchor:top" o:gfxdata="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" filled="f" stroked="f" strokeweight=".5pt">
+                    <v:shape w14:anchorId="04F15515" id="_x0000_s1078" type="#_x0000_t202" style="position:absolute;left:0;text-align:left;margin-left:64.2pt;margin-top:17.4pt;width:26.6pt;height:27.2pt;z-index:251717632;visibility:visible;mso-wrap-style:square;mso-width-percent:0;mso-height-percent:0;mso-wrap-distance-left:9pt;mso-wrap-distance-top:0;mso-wrap-distance-right:9pt;mso-wrap-distance-bottom:0;mso-position-horizontal:absolute;mso-position-horizontal-relative:text;mso-position-vertical:absolute;mso-position-vertical-relative:text;mso-width-percent:0;mso-height-percent:0;mso-width-relative:margin;mso-height-relative:margin;v-text-anchor:top" o:gfxdata="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" filled="f" stroked="f" strokeweight=".5pt">
                       <v:textbox>
                         <w:txbxContent>
                           <w:p>
@@ -9864,7 +9879,7 @@
                 </mc:Choice>
                 <mc:Fallback>
                   <w:pict>
-                    <v:shape w14:anchorId="41AD1656" id="_x0000_s1079" type="#_x0000_t202" style="position:absolute;left:0;text-align:left;margin-left:5.35pt;margin-top:32.8pt;width:21.75pt;height:21pt;z-index:251716608;visibility:visible;mso-wrap-style:square;mso-wrap-distance-left:9pt;mso-wrap-distance-top:0;mso-wrap-distance-right:9pt;mso-wrap-distance-bottom:0;mso-position-horizontal:absolute;mso-position-horizontal-relative:text;mso-position-vertical:absolute;mso-position-vertical-relative:text;v-text-anchor:top" o:gfxdata="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" filled="f" stroked="f" strokeweight=".5pt">
+                    <v:shape w14:anchorId="41AD1656" id="_x0000_s1079" type="#_x0000_t202" style="position:absolute;left:0;text-align:left;margin-left:5.35pt;margin-top:32.8pt;width:21.75pt;height:21pt;z-index:251716608;visibility:visible;mso-wrap-style:square;mso-wrap-distance-left:9pt;mso-wrap-distance-top:0;mso-wrap-distance-right:9pt;mso-wrap-distance-bottom:0;mso-position-horizontal:absolute;mso-position-horizontal-relative:text;mso-position-vertical:absolute;mso-position-vertical-relative:text;v-text-anchor:top" o:gfxdata="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" filled="f" stroked="f" strokeweight=".5pt">
                       <v:textbox>
                         <w:txbxContent>
                           <w:p>
@@ -9953,9 +9968,9 @@
                     </wp:anchor>
                   </w:drawing>
                 </mc:Choice>
-                <mc:Fallback>
+                <mc:Fallback xmlns:w16cid="http://schemas.microsoft.com/office/word/2016/wordml/cid" xmlns:am3d="http://schemas.microsoft.com/office/drawing/2017/model3d" xmlns:aink="http://schemas.microsoft.com/office/drawing/2016/ink" xmlns:cx8="http://schemas.microsoft.com/office/drawing/2016/5/14/chartex" xmlns:cx7="http://schemas.microsoft.com/office/drawing/2016/5/13/chartex" xmlns:cx6="http://schemas.microsoft.com/office/drawing/2016/5/12/chartex" xmlns:cx5="http://schemas.microsoft.com/office/drawing/2016/5/11/chartex" xmlns:cx4="http://schemas.microsoft.com/office/drawing/2016/5/10/chartex" xmlns:cx3="http://schemas.microsoft.com/office/drawing/2016/5/9/chartex" xmlns:cx2="http://schemas.microsoft.com/office/drawing/2015/10/21/chartex">
                   <w:pict>
-                    <v:rect w14:anchorId="78DC03BC" id="Rectangle 11" o:spid="_x0000_s1026" style="position:absolute;margin-left:46.4pt;margin-top:17.05pt;width:48pt;height:29.25pt;z-index:251715584;visibility:visible;mso-wrap-style:square;mso-wrap-distance-left:9pt;mso-wrap-distance-top:0;mso-wrap-distance-right:9pt;mso-wrap-distance-bottom:0;mso-position-horizontal:absolute;mso-position-horizontal-relative:text;mso-position-vertical:absolute;mso-position-vertical-relative:text;v-text-anchor:middle" o:gfxdata="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" fillcolor="#e7e6e6 [3214]" strokecolor="#1f4d78 [1604]" strokeweight="1pt"/>
+                    <v:rect w14:anchorId="78DC03BC" id="Rectangle 11" o:spid="_x0000_s1026" style="position:absolute;margin-left:46.4pt;margin-top:17.05pt;width:48pt;height:29.25pt;z-index:251715584;visibility:visible;mso-wrap-style:square;mso-wrap-distance-left:9pt;mso-wrap-distance-top:0;mso-wrap-distance-right:9pt;mso-wrap-distance-bottom:0;mso-position-horizontal:absolute;mso-position-horizontal-relative:text;mso-position-vertical:absolute;mso-position-vertical-relative:text;v-text-anchor:middle" o:gfxdata="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" fillcolor="#e7e6e6 [3214]" strokecolor="#1f4d78 [1604]" strokeweight="1pt"/>
                   </w:pict>
                 </mc:Fallback>
               </mc:AlternateContent>
@@ -10047,9 +10062,9 @@
                     </wp:anchor>
                   </w:drawing>
                 </mc:Choice>
-                <mc:Fallback>
+                <mc:Fallback xmlns:w16cid="http://schemas.microsoft.com/office/word/2016/wordml/cid" xmlns:am3d="http://schemas.microsoft.com/office/drawing/2017/model3d" xmlns:aink="http://schemas.microsoft.com/office/drawing/2016/ink" xmlns:cx8="http://schemas.microsoft.com/office/drawing/2016/5/14/chartex" xmlns:cx7="http://schemas.microsoft.com/office/drawing/2016/5/13/chartex" xmlns:cx6="http://schemas.microsoft.com/office/drawing/2016/5/12/chartex" xmlns:cx5="http://schemas.microsoft.com/office/drawing/2016/5/11/chartex" xmlns:cx4="http://schemas.microsoft.com/office/drawing/2016/5/10/chartex" xmlns:cx3="http://schemas.microsoft.com/office/drawing/2016/5/9/chartex" xmlns:cx2="http://schemas.microsoft.com/office/drawing/2015/10/21/chartex">
                   <w:pict>
-                    <v:line w14:anchorId="786FD667" id="Straight Connector 18" o:spid="_x0000_s1026" style="position:absolute;z-index:251722752;visibility:visible;mso-wrap-style:square;mso-width-percent:0;mso-height-percent:0;mso-wrap-distance-left:9pt;mso-wrap-distance-top:0;mso-wrap-distance-right:9pt;mso-wrap-distance-bottom:0;mso-position-horizontal:absolute;mso-position-horizontal-relative:text;mso-position-vertical:absolute;mso-position-vertical-relative:text;mso-width-percent:0;mso-height-percent:0;mso-width-relative:margin;mso-height-relative:margin" from="14.05pt,23.15pt" to="1in,63.9pt" o:gfxdata="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" strokecolor="black [3200]" strokeweight="1pt">
+                    <v:line w14:anchorId="786FD667" id="Straight Connector 18" o:spid="_x0000_s1026" style="position:absolute;z-index:251722752;visibility:visible;mso-wrap-style:square;mso-width-percent:0;mso-height-percent:0;mso-wrap-distance-left:9pt;mso-wrap-distance-top:0;mso-wrap-distance-right:9pt;mso-wrap-distance-bottom:0;mso-position-horizontal:absolute;mso-position-horizontal-relative:text;mso-position-vertical:absolute;mso-position-vertical-relative:text;mso-width-percent:0;mso-height-percent:0;mso-width-relative:margin;mso-height-relative:margin" from="14.05pt,23.15pt" to="1in,63.9pt" o:gfxdata="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" strokecolor="black [3200]" strokeweight="1pt">
                       <v:stroke joinstyle="miter"/>
                     </v:line>
                   </w:pict>
@@ -10132,7 +10147,7 @@
                 </mc:Choice>
                 <mc:Fallback>
                   <w:pict>
-                    <v:shape w14:anchorId="14FBF9B3" id="_x0000_s1080" type="#_x0000_t202" style="position:absolute;left:0;text-align:left;margin-left:57.4pt;margin-top:35.5pt;width:26.6pt;height:27.2pt;z-index:251721728;visibility:visible;mso-wrap-style:square;mso-width-percent:0;mso-height-percent:0;mso-wrap-distance-left:9pt;mso-wrap-distance-top:0;mso-wrap-distance-right:9pt;mso-wrap-distance-bottom:0;mso-position-horizontal:absolute;mso-position-horizontal-relative:text;mso-position-vertical:absolute;mso-position-vertical-relative:text;mso-width-percent:0;mso-height-percent:0;mso-width-relative:margin;mso-height-relative:margin;v-text-anchor:top" o:gfxdata="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" filled="f" stroked="f" strokeweight=".5pt">
+                    <v:shape w14:anchorId="14FBF9B3" id="_x0000_s1080" type="#_x0000_t202" style="position:absolute;left:0;text-align:left;margin-left:57.4pt;margin-top:35.5pt;width:26.6pt;height:27.2pt;z-index:251721728;visibility:visible;mso-wrap-style:square;mso-width-percent:0;mso-height-percent:0;mso-wrap-distance-left:9pt;mso-wrap-distance-top:0;mso-wrap-distance-right:9pt;mso-wrap-distance-bottom:0;mso-position-horizontal:absolute;mso-position-horizontal-relative:text;mso-position-vertical:absolute;mso-position-vertical-relative:text;mso-width-percent:0;mso-height-percent:0;mso-width-relative:margin;mso-height-relative:margin;v-text-anchor:top" o:gfxdata="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" filled="f" stroked="f" strokeweight=".5pt">
                       <v:textbox>
                         <w:txbxContent>
                           <w:p>
@@ -10222,7 +10237,7 @@
                 </mc:Choice>
                 <mc:Fallback>
                   <w:pict>
-                    <v:shape w14:anchorId="1F55E6AA" id="_x0000_s1081" type="#_x0000_t202" style="position:absolute;left:0;text-align:left;margin-left:2.55pt;margin-top:23.4pt;width:21.75pt;height:21pt;z-index:251720704;visibility:visible;mso-wrap-style:square;mso-wrap-distance-left:9pt;mso-wrap-distance-top:0;mso-wrap-distance-right:9pt;mso-wrap-distance-bottom:0;mso-position-horizontal:absolute;mso-position-horizontal-relative:text;mso-position-vertical:absolute;mso-position-vertical-relative:text;v-text-anchor:top" o:gfxdata="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" filled="f" stroked="f" strokeweight=".5pt">
+                    <v:shape w14:anchorId="1F55E6AA" id="_x0000_s1081" type="#_x0000_t202" style="position:absolute;left:0;text-align:left;margin-left:2.55pt;margin-top:23.4pt;width:21.75pt;height:21pt;z-index:251720704;visibility:visible;mso-wrap-style:square;mso-wrap-distance-left:9pt;mso-wrap-distance-top:0;mso-wrap-distance-right:9pt;mso-wrap-distance-bottom:0;mso-position-horizontal:absolute;mso-position-horizontal-relative:text;mso-position-vertical:absolute;mso-position-vertical-relative:text;v-text-anchor:top" o:gfxdata="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" filled="f" stroked="f" strokeweight=".5pt">
                       <v:textbox>
                         <w:txbxContent>
                           <w:p>
@@ -10311,9 +10326,9 @@
                     </wp:anchor>
                   </w:drawing>
                 </mc:Choice>
-                <mc:Fallback>
+                <mc:Fallback xmlns:w16cid="http://schemas.microsoft.com/office/word/2016/wordml/cid" xmlns:am3d="http://schemas.microsoft.com/office/drawing/2017/model3d" xmlns:aink="http://schemas.microsoft.com/office/drawing/2016/ink" xmlns:cx8="http://schemas.microsoft.com/office/drawing/2016/5/14/chartex" xmlns:cx7="http://schemas.microsoft.com/office/drawing/2016/5/13/chartex" xmlns:cx6="http://schemas.microsoft.com/office/drawing/2016/5/12/chartex" xmlns:cx5="http://schemas.microsoft.com/office/drawing/2016/5/11/chartex" xmlns:cx4="http://schemas.microsoft.com/office/drawing/2016/5/10/chartex" xmlns:cx3="http://schemas.microsoft.com/office/drawing/2016/5/9/chartex" xmlns:cx2="http://schemas.microsoft.com/office/drawing/2015/10/21/chartex">
                   <w:pict>
-                    <v:rect w14:anchorId="500DDA9D" id="Rectangle 15" o:spid="_x0000_s1026" style="position:absolute;margin-left:31.5pt;margin-top:23.7pt;width:48pt;height:29.25pt;z-index:251719680;visibility:visible;mso-wrap-style:square;mso-wrap-distance-left:9pt;mso-wrap-distance-top:0;mso-wrap-distance-right:9pt;mso-wrap-distance-bottom:0;mso-position-horizontal:absolute;mso-position-horizontal-relative:text;mso-position-vertical:absolute;mso-position-vertical-relative:text;v-text-anchor:middle" o:gfxdata="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" fillcolor="#e7e6e6 [3214]" strokecolor="#1f4d78 [1604]" strokeweight="1pt"/>
+                    <v:rect w14:anchorId="500DDA9D" id="Rectangle 15" o:spid="_x0000_s1026" style="position:absolute;margin-left:31.5pt;margin-top:23.7pt;width:48pt;height:29.25pt;z-index:251719680;visibility:visible;mso-wrap-style:square;mso-wrap-distance-left:9pt;mso-wrap-distance-top:0;mso-wrap-distance-right:9pt;mso-wrap-distance-bottom:0;mso-position-horizontal:absolute;mso-position-horizontal-relative:text;mso-position-vertical:absolute;mso-position-vertical-relative:text;v-text-anchor:middle" o:gfxdata="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" fillcolor="#e7e6e6 [3214]" strokecolor="#1f4d78 [1604]" strokeweight="1pt"/>
                   </w:pict>
                 </mc:Fallback>
               </mc:AlternateContent>
@@ -11210,9 +11225,9 @@
                     </wp:anchor>
                   </w:drawing>
                 </mc:Choice>
-                <mc:Fallback>
+                <mc:Fallback xmlns:w16cid="http://schemas.microsoft.com/office/word/2016/wordml/cid" xmlns:am3d="http://schemas.microsoft.com/office/drawing/2017/model3d" xmlns:aink="http://schemas.microsoft.com/office/drawing/2016/ink" xmlns:cx8="http://schemas.microsoft.com/office/drawing/2016/5/14/chartex" xmlns:cx7="http://schemas.microsoft.com/office/drawing/2016/5/13/chartex" xmlns:cx6="http://schemas.microsoft.com/office/drawing/2016/5/12/chartex" xmlns:cx5="http://schemas.microsoft.com/office/drawing/2016/5/11/chartex" xmlns:cx4="http://schemas.microsoft.com/office/drawing/2016/5/10/chartex" xmlns:cx3="http://schemas.microsoft.com/office/drawing/2016/5/9/chartex" xmlns:cx2="http://schemas.microsoft.com/office/drawing/2015/10/21/chartex">
                   <w:pict>
-                    <v:line w14:anchorId="5DFAFCDA" id="Straight Connector 181" o:spid="_x0000_s1026" style="position:absolute;flip:y;z-index:251691008;visibility:visible;mso-wrap-style:square;mso-width-percent:0;mso-height-percent:0;mso-wrap-distance-left:9pt;mso-wrap-distance-top:0;mso-wrap-distance-right:9pt;mso-wrap-distance-bottom:0;mso-position-horizontal:absolute;mso-position-horizontal-relative:text;mso-position-vertical:absolute;mso-position-vertical-relative:text;mso-width-percent:0;mso-height-percent:0;mso-width-relative:margin;mso-height-relative:margin" from="27.2pt,10.45pt" to="51pt,23pt" o:gfxdata="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" strokecolor="red" strokeweight="1.5pt">
+                    <v:line w14:anchorId="5DFAFCDA" id="Straight Connector 181" o:spid="_x0000_s1026" style="position:absolute;flip:y;z-index:251691008;visibility:visible;mso-wrap-style:square;mso-width-percent:0;mso-height-percent:0;mso-wrap-distance-left:9pt;mso-wrap-distance-top:0;mso-wrap-distance-right:9pt;mso-wrap-distance-bottom:0;mso-position-horizontal:absolute;mso-position-horizontal-relative:text;mso-position-vertical:absolute;mso-position-vertical-relative:text;mso-width-percent:0;mso-height-percent:0;mso-width-relative:margin;mso-height-relative:margin" from="27.2pt,10.45pt" to="51pt,23pt" o:gfxdata="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" strokecolor="red" strokeweight="1.5pt">
                       <v:stroke joinstyle="miter"/>
                     </v:line>
                   </w:pict>
@@ -11285,9 +11300,9 @@
                     </wp:anchor>
                   </w:drawing>
                 </mc:Choice>
-                <mc:Fallback>
+                <mc:Fallback xmlns:w16cid="http://schemas.microsoft.com/office/word/2016/wordml/cid" xmlns:am3d="http://schemas.microsoft.com/office/drawing/2017/model3d" xmlns:aink="http://schemas.microsoft.com/office/drawing/2016/ink" xmlns:cx8="http://schemas.microsoft.com/office/drawing/2016/5/14/chartex" xmlns:cx7="http://schemas.microsoft.com/office/drawing/2016/5/13/chartex" xmlns:cx6="http://schemas.microsoft.com/office/drawing/2016/5/12/chartex" xmlns:cx5="http://schemas.microsoft.com/office/drawing/2016/5/11/chartex" xmlns:cx4="http://schemas.microsoft.com/office/drawing/2016/5/10/chartex" xmlns:cx3="http://schemas.microsoft.com/office/drawing/2016/5/9/chartex" xmlns:cx2="http://schemas.microsoft.com/office/drawing/2015/10/21/chartex">
                   <w:pict>
-                    <v:line w14:anchorId="3420D43A" id="Straight Connector 37" o:spid="_x0000_s1026" style="position:absolute;z-index:251689984;visibility:visible;mso-wrap-style:square;mso-width-percent:0;mso-height-percent:0;mso-wrap-distance-left:9pt;mso-wrap-distance-top:0;mso-wrap-distance-right:9pt;mso-wrap-distance-bottom:0;mso-position-horizontal:absolute;mso-position-horizontal-relative:text;mso-position-vertical:absolute;mso-position-vertical-relative:text;mso-width-percent:0;mso-height-percent:0;mso-width-relative:margin;mso-height-relative:margin" from="17.5pt,36.95pt" to="80.5pt,36.95pt" o:gfxdata="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" strokecolor="#0432ff" strokeweight="1.5pt">
+                    <v:line w14:anchorId="3420D43A" id="Straight Connector 37" o:spid="_x0000_s1026" style="position:absolute;z-index:251689984;visibility:visible;mso-wrap-style:square;mso-width-percent:0;mso-height-percent:0;mso-wrap-distance-left:9pt;mso-wrap-distance-top:0;mso-wrap-distance-right:9pt;mso-wrap-distance-bottom:0;mso-position-horizontal:absolute;mso-position-horizontal-relative:text;mso-position-vertical:absolute;mso-position-vertical-relative:text;mso-width-percent:0;mso-height-percent:0;mso-width-relative:margin;mso-height-relative:margin" from="17.5pt,36.95pt" to="80.5pt,36.95pt" o:gfxdata="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" strokecolor="#0432ff" strokeweight="1.5pt">
                       <v:stroke joinstyle="miter"/>
                     </v:line>
                   </w:pict>
@@ -11363,7 +11378,7 @@
                 </mc:Choice>
                 <mc:Fallback>
                   <w:pict>
-                    <v:shape w14:anchorId="06039557" id="_x0000_s1082" type="#_x0000_t202" style="position:absolute;left:0;text-align:left;margin-left:.05pt;margin-top:27.8pt;width:21.75pt;height:21pt;z-index:251692032;visibility:visible;mso-wrap-style:square;mso-wrap-distance-left:9pt;mso-wrap-distance-top:0;mso-wrap-distance-right:9pt;mso-wrap-distance-bottom:0;mso-position-horizontal:absolute;mso-position-horizontal-relative:text;mso-position-vertical:absolute;mso-position-vertical-relative:text;v-text-anchor:top" o:gfxdata="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" filled="f" stroked="f" strokeweight=".5pt">
+                    <v:shape w14:anchorId="06039557" id="_x0000_s1082" type="#_x0000_t202" style="position:absolute;left:0;text-align:left;margin-left:.05pt;margin-top:27.8pt;width:21.75pt;height:21pt;z-index:251692032;visibility:visible;mso-wrap-style:square;mso-wrap-distance-left:9pt;mso-wrap-distance-top:0;mso-wrap-distance-right:9pt;mso-wrap-distance-bottom:0;mso-position-horizontal:absolute;mso-position-horizontal-relative:text;mso-position-vertical:absolute;mso-position-vertical-relative:text;v-text-anchor:top" o:gfxdata="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" filled="f" stroked="f" strokeweight=".5pt">
                       <v:textbox>
                         <w:txbxContent>
                           <w:p>
@@ -11455,7 +11470,7 @@
                 </mc:Choice>
                 <mc:Fallback>
                   <w:pict>
-                    <v:shape w14:anchorId="4ECCD75A" id="_x0000_s1083" type="#_x0000_t202" style="position:absolute;left:0;text-align:left;margin-left:54.05pt;margin-top:.85pt;width:21.75pt;height:21pt;z-index:251693056;visibility:visible;mso-wrap-style:square;mso-wrap-distance-left:9pt;mso-wrap-distance-top:0;mso-wrap-distance-right:9pt;mso-wrap-distance-bottom:0;mso-position-horizontal:absolute;mso-position-horizontal-relative:text;mso-position-vertical:absolute;mso-position-vertical-relative:text;v-text-anchor:top" o:gfxdata="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" filled="f" stroked="f" strokeweight=".5pt">
+                    <v:shape w14:anchorId="4ECCD75A" id="_x0000_s1083" type="#_x0000_t202" style="position:absolute;left:0;text-align:left;margin-left:54.05pt;margin-top:.85pt;width:21.75pt;height:21pt;z-index:251693056;visibility:visible;mso-wrap-style:square;mso-wrap-distance-left:9pt;mso-wrap-distance-top:0;mso-wrap-distance-right:9pt;mso-wrap-distance-bottom:0;mso-position-horizontal:absolute;mso-position-horizontal-relative:text;mso-position-vertical:absolute;mso-position-vertical-relative:text;v-text-anchor:top" o:gfxdata="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" filled="f" stroked="f" strokeweight=".5pt">
                       <v:textbox>
                         <w:txbxContent>
                           <w:p>
@@ -11563,9 +11578,9 @@
                     </wp:anchor>
                   </w:drawing>
                 </mc:Choice>
-                <mc:Fallback>
+                <mc:Fallback xmlns:w16cid="http://schemas.microsoft.com/office/word/2016/wordml/cid" xmlns:am3d="http://schemas.microsoft.com/office/drawing/2017/model3d" xmlns:aink="http://schemas.microsoft.com/office/drawing/2016/ink" xmlns:cx8="http://schemas.microsoft.com/office/drawing/2016/5/14/chartex" xmlns:cx7="http://schemas.microsoft.com/office/drawing/2016/5/13/chartex" xmlns:cx6="http://schemas.microsoft.com/office/drawing/2016/5/12/chartex" xmlns:cx5="http://schemas.microsoft.com/office/drawing/2016/5/11/chartex" xmlns:cx4="http://schemas.microsoft.com/office/drawing/2016/5/10/chartex" xmlns:cx3="http://schemas.microsoft.com/office/drawing/2016/5/9/chartex" xmlns:cx2="http://schemas.microsoft.com/office/drawing/2015/10/21/chartex">
                   <w:pict>
-                    <v:line w14:anchorId="0FA1324D" id="Straight Connector 181" o:spid="_x0000_s1026" style="position:absolute;z-index:251686912;visibility:visible;mso-wrap-style:square;mso-width-percent:0;mso-height-percent:0;mso-wrap-distance-left:9pt;mso-wrap-distance-top:0;mso-wrap-distance-right:9pt;mso-wrap-distance-bottom:0;mso-position-horizontal:absolute;mso-position-horizontal-relative:text;mso-position-vertical:absolute;mso-position-vertical-relative:text;mso-width-percent:0;mso-height-percent:0;mso-width-relative:margin;mso-height-relative:margin" from="40.9pt,27pt" to="70.15pt,27pt" o:gfxdata="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" strokecolor="red" strokeweight="1.5pt">
+                    <v:line w14:anchorId="0FA1324D" id="Straight Connector 181" o:spid="_x0000_s1026" style="position:absolute;z-index:251686912;visibility:visible;mso-wrap-style:square;mso-width-percent:0;mso-height-percent:0;mso-wrap-distance-left:9pt;mso-wrap-distance-top:0;mso-wrap-distance-right:9pt;mso-wrap-distance-bottom:0;mso-position-horizontal:absolute;mso-position-horizontal-relative:text;mso-position-vertical:absolute;mso-position-vertical-relative:text;mso-width-percent:0;mso-height-percent:0;mso-width-relative:margin;mso-height-relative:margin" from="40.9pt,27pt" to="70.15pt,27pt" o:gfxdata="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" strokecolor="red" strokeweight="1.5pt">
                       <v:stroke joinstyle="miter"/>
                     </v:line>
                   </w:pict>
@@ -11641,7 +11656,7 @@
                 </mc:Choice>
                 <mc:Fallback>
                   <w:pict>
-                    <v:shape w14:anchorId="1F1B0025" id="_x0000_s1084" type="#_x0000_t202" style="position:absolute;left:0;text-align:left;margin-left:40.55pt;margin-top:4.35pt;width:21.75pt;height:21pt;z-index:251688960;visibility:visible;mso-wrap-style:square;mso-wrap-distance-left:9pt;mso-wrap-distance-top:0;mso-wrap-distance-right:9pt;mso-wrap-distance-bottom:0;mso-position-horizontal:absolute;mso-position-horizontal-relative:text;mso-position-vertical:absolute;mso-position-vertical-relative:text;v-text-anchor:top" o:gfxdata="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" filled="f" stroked="f" strokeweight=".5pt">
+                    <v:shape w14:anchorId="1F1B0025" id="_x0000_s1084" type="#_x0000_t202" style="position:absolute;left:0;text-align:left;margin-left:40.55pt;margin-top:4.35pt;width:21.75pt;height:21pt;z-index:251688960;visibility:visible;mso-wrap-style:square;mso-wrap-distance-left:9pt;mso-wrap-distance-top:0;mso-wrap-distance-right:9pt;mso-wrap-distance-bottom:0;mso-position-horizontal:absolute;mso-position-horizontal-relative:text;mso-position-vertical:absolute;mso-position-vertical-relative:text;v-text-anchor:top" o:gfxdata="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" filled="f" stroked="f" strokeweight=".5pt">
                       <v:textbox>
                         <w:txbxContent>
                           <w:p>
@@ -11733,7 +11748,7 @@
                 </mc:Choice>
                 <mc:Fallback>
                   <w:pict>
-                    <v:shape w14:anchorId="03AFF298" id="_x0000_s1085" type="#_x0000_t202" style="position:absolute;left:0;text-align:left;margin-left:.2pt;margin-top:27.8pt;width:21.75pt;height:21pt;z-index:251687936;visibility:visible;mso-wrap-style:square;mso-wrap-distance-left:9pt;mso-wrap-distance-top:0;mso-wrap-distance-right:9pt;mso-wrap-distance-bottom:0;mso-position-horizontal:absolute;mso-position-horizontal-relative:text;mso-position-vertical:absolute;mso-position-vertical-relative:text;v-text-anchor:top" o:gfxdata="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" filled="f" stroked="f" strokeweight=".5pt">
+                    <v:shape w14:anchorId="03AFF298" id="_x0000_s1085" type="#_x0000_t202" style="position:absolute;left:0;text-align:left;margin-left:.2pt;margin-top:27.8pt;width:21.75pt;height:21pt;z-index:251687936;visibility:visible;mso-wrap-style:square;mso-wrap-distance-left:9pt;mso-wrap-distance-top:0;mso-wrap-distance-right:9pt;mso-wrap-distance-bottom:0;mso-position-horizontal:absolute;mso-position-horizontal-relative:text;mso-position-vertical:absolute;mso-position-vertical-relative:text;v-text-anchor:top" o:gfxdata="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" filled="f" stroked="f" strokeweight=".5pt">
                       <v:textbox>
                         <w:txbxContent>
                           <w:p>
@@ -11822,9 +11837,9 @@
                     </wp:anchor>
                   </w:drawing>
                 </mc:Choice>
-                <mc:Fallback>
+                <mc:Fallback xmlns:w16cid="http://schemas.microsoft.com/office/word/2016/wordml/cid" xmlns:am3d="http://schemas.microsoft.com/office/drawing/2017/model3d" xmlns:aink="http://schemas.microsoft.com/office/drawing/2016/ink" xmlns:cx8="http://schemas.microsoft.com/office/drawing/2016/5/14/chartex" xmlns:cx7="http://schemas.microsoft.com/office/drawing/2016/5/13/chartex" xmlns:cx6="http://schemas.microsoft.com/office/drawing/2016/5/12/chartex" xmlns:cx5="http://schemas.microsoft.com/office/drawing/2016/5/11/chartex" xmlns:cx4="http://schemas.microsoft.com/office/drawing/2016/5/10/chartex" xmlns:cx3="http://schemas.microsoft.com/office/drawing/2016/5/9/chartex" xmlns:cx2="http://schemas.microsoft.com/office/drawing/2015/10/21/chartex">
                   <w:pict>
-                    <v:line w14:anchorId="69E5AC65" id="Straight Connector 37" o:spid="_x0000_s1026" style="position:absolute;z-index:251685888;visibility:visible;mso-wrap-style:square;mso-width-percent:0;mso-height-percent:0;mso-wrap-distance-left:9pt;mso-wrap-distance-top:0;mso-wrap-distance-right:9pt;mso-wrap-distance-bottom:0;mso-position-horizontal:absolute;mso-position-horizontal-relative:text;mso-position-vertical:absolute;mso-position-vertical-relative:text;mso-width-percent:0;mso-height-percent:0;mso-width-relative:margin;mso-height-relative:margin" from="22.55pt,26.45pt" to="85.5pt,26.45pt" o:gfxdata="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" strokecolor="#0432ff" strokeweight="1.5pt">
+                    <v:line w14:anchorId="69E5AC65" id="Straight Connector 37" o:spid="_x0000_s1026" style="position:absolute;z-index:251685888;visibility:visible;mso-wrap-style:square;mso-width-percent:0;mso-height-percent:0;mso-wrap-distance-left:9pt;mso-wrap-distance-top:0;mso-wrap-distance-right:9pt;mso-wrap-distance-bottom:0;mso-position-horizontal:absolute;mso-position-horizontal-relative:text;mso-position-vertical:absolute;mso-position-vertical-relative:text;mso-width-percent:0;mso-height-percent:0;mso-width-relative:margin;mso-height-relative:margin" from="22.55pt,26.45pt" to="85.5pt,26.45pt" o:gfxdata="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" strokecolor="#0432ff" strokeweight="1.5pt">
                       <v:stroke joinstyle="miter"/>
                     </v:line>
                   </w:pict>
@@ -11919,7 +11934,7 @@
                 </mc:Choice>
                 <mc:Fallback>
                   <w:pict>
-                    <v:shape w14:anchorId="73B347FA" id="_x0000_s1086" type="#_x0000_t202" style="position:absolute;left:0;text-align:left;margin-left:72.75pt;margin-top:-.9pt;width:21.75pt;height:21pt;z-index:251684864;visibility:visible;mso-wrap-style:square;mso-wrap-distance-left:9pt;mso-wrap-distance-top:0;mso-wrap-distance-right:9pt;mso-wrap-distance-bottom:0;mso-position-horizontal:absolute;mso-position-horizontal-relative:text;mso-position-vertical:absolute;mso-position-vertical-relative:text;v-text-anchor:top" o:gfxdata="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" filled="f" stroked="f" strokeweight=".5pt">
+                    <v:shape w14:anchorId="73B347FA" id="_x0000_s1086" type="#_x0000_t202" style="position:absolute;left:0;text-align:left;margin-left:72.75pt;margin-top:-.9pt;width:21.75pt;height:21pt;z-index:251684864;visibility:visible;mso-wrap-style:square;mso-wrap-distance-left:9pt;mso-wrap-distance-top:0;mso-wrap-distance-right:9pt;mso-wrap-distance-bottom:0;mso-position-horizontal:absolute;mso-position-horizontal-relative:text;mso-position-vertical:absolute;mso-position-vertical-relative:text;v-text-anchor:top" o:gfxdata="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" filled="f" stroked="f" strokeweight=".5pt">
                       <v:textbox>
                         <w:txbxContent>
                           <w:p>
@@ -12011,7 +12026,7 @@
                 </mc:Choice>
                 <mc:Fallback>
                   <w:pict>
-                    <v:shape w14:anchorId="25CD76D8" id="_x0000_s1087" type="#_x0000_t202" style="position:absolute;left:0;text-align:left;margin-left:18.75pt;margin-top:26.1pt;width:21.75pt;height:21pt;z-index:251683840;visibility:visible;mso-wrap-style:square;mso-wrap-distance-left:9pt;mso-wrap-distance-top:0;mso-wrap-distance-right:9pt;mso-wrap-distance-bottom:0;mso-position-horizontal:absolute;mso-position-horizontal-relative:text;mso-position-vertical:absolute;mso-position-vertical-relative:text;v-text-anchor:top" o:gfxdata="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" filled="f" stroked="f" strokeweight=".5pt">
+                    <v:shape w14:anchorId="25CD76D8" id="_x0000_s1087" type="#_x0000_t202" style="position:absolute;left:0;text-align:left;margin-left:18.75pt;margin-top:26.1pt;width:21.75pt;height:21pt;z-index:251683840;visibility:visible;mso-wrap-style:square;mso-wrap-distance-left:9pt;mso-wrap-distance-top:0;mso-wrap-distance-right:9pt;mso-wrap-distance-bottom:0;mso-position-horizontal:absolute;mso-position-horizontal-relative:text;mso-position-vertical:absolute;mso-position-vertical-relative:text;v-text-anchor:top" o:gfxdata="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" filled="f" stroked="f" strokeweight=".5pt">
                       <v:textbox>
                         <w:txbxContent>
                           <w:p>
@@ -12100,9 +12115,9 @@
                     </wp:anchor>
                   </w:drawing>
                 </mc:Choice>
-                <mc:Fallback>
+                <mc:Fallback xmlns:w16cid="http://schemas.microsoft.com/office/word/2016/wordml/cid" xmlns:am3d="http://schemas.microsoft.com/office/drawing/2017/model3d" xmlns:aink="http://schemas.microsoft.com/office/drawing/2016/ink" xmlns:cx8="http://schemas.microsoft.com/office/drawing/2016/5/14/chartex" xmlns:cx7="http://schemas.microsoft.com/office/drawing/2016/5/13/chartex" xmlns:cx6="http://schemas.microsoft.com/office/drawing/2016/5/12/chartex" xmlns:cx5="http://schemas.microsoft.com/office/drawing/2016/5/11/chartex" xmlns:cx4="http://schemas.microsoft.com/office/drawing/2016/5/10/chartex" xmlns:cx3="http://schemas.microsoft.com/office/drawing/2016/5/9/chartex" xmlns:cx2="http://schemas.microsoft.com/office/drawing/2015/10/21/chartex">
                   <w:pict>
-                    <v:line w14:anchorId="43F24598" id="Straight Connector 37" o:spid="_x0000_s1026" style="position:absolute;z-index:251681792;visibility:visible;mso-wrap-style:square;mso-width-percent:0;mso-height-percent:0;mso-wrap-distance-left:9pt;mso-wrap-distance-top:0;mso-wrap-distance-right:9pt;mso-wrap-distance-bottom:0;mso-position-horizontal:absolute;mso-position-horizontal-relative:text;mso-position-vertical:absolute;mso-position-vertical-relative:text;mso-width-percent:0;mso-height-percent:0;mso-width-relative:margin;mso-height-relative:margin" from="36.15pt,35.25pt" to="99.15pt,35.25pt" o:gfxdata="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" strokecolor="#0432ff" strokeweight="1.5pt">
+                    <v:line w14:anchorId="43F24598" id="Straight Connector 37" o:spid="_x0000_s1026" style="position:absolute;z-index:251681792;visibility:visible;mso-wrap-style:square;mso-width-percent:0;mso-height-percent:0;mso-wrap-distance-left:9pt;mso-wrap-distance-top:0;mso-wrap-distance-right:9pt;mso-wrap-distance-bottom:0;mso-position-horizontal:absolute;mso-position-horizontal-relative:text;mso-position-vertical:absolute;mso-position-vertical-relative:text;mso-width-percent:0;mso-height-percent:0;mso-width-relative:margin;mso-height-relative:margin" from="36.15pt,35.25pt" to="99.15pt,35.25pt" o:gfxdata="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" strokecolor="#0432ff" strokeweight="1.5pt">
                       <v:stroke joinstyle="miter"/>
                     </v:line>
                   </w:pict>
@@ -12169,9 +12184,9 @@
                     </wp:anchor>
                   </w:drawing>
                 </mc:Choice>
-                <mc:Fallback>
+                <mc:Fallback xmlns:w16cid="http://schemas.microsoft.com/office/word/2016/wordml/cid" xmlns:am3d="http://schemas.microsoft.com/office/drawing/2017/model3d" xmlns:aink="http://schemas.microsoft.com/office/drawing/2016/ink" xmlns:cx8="http://schemas.microsoft.com/office/drawing/2016/5/14/chartex" xmlns:cx7="http://schemas.microsoft.com/office/drawing/2016/5/13/chartex" xmlns:cx6="http://schemas.microsoft.com/office/drawing/2016/5/12/chartex" xmlns:cx5="http://schemas.microsoft.com/office/drawing/2016/5/11/chartex" xmlns:cx4="http://schemas.microsoft.com/office/drawing/2016/5/10/chartex" xmlns:cx3="http://schemas.microsoft.com/office/drawing/2016/5/9/chartex" xmlns:cx2="http://schemas.microsoft.com/office/drawing/2015/10/21/chartex">
                   <w:pict>
-                    <v:line w14:anchorId="329B2A18" id="Straight Connector 181" o:spid="_x0000_s1026" style="position:absolute;flip:y;z-index:251682816;visibility:visible;mso-wrap-style:square;mso-wrap-distance-left:9pt;mso-wrap-distance-top:0;mso-wrap-distance-right:9pt;mso-wrap-distance-bottom:0;mso-position-horizontal:absolute;mso-position-horizontal-relative:text;mso-position-vertical:absolute;mso-position-vertical-relative:text" from="63.75pt,8.1pt" to="69.15pt,35.1pt" o:gfxdata="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" strokecolor="red" strokeweight="1.5pt">
+                    <v:line w14:anchorId="329B2A18" id="Straight Connector 181" o:spid="_x0000_s1026" style="position:absolute;flip:y;z-index:251682816;visibility:visible;mso-wrap-style:square;mso-wrap-distance-left:9pt;mso-wrap-distance-top:0;mso-wrap-distance-right:9pt;mso-wrap-distance-bottom:0;mso-position-horizontal:absolute;mso-position-horizontal-relative:text;mso-position-vertical:absolute;mso-position-vertical-relative:text" from="63.75pt,8.1pt" to="69.15pt,35.1pt" o:gfxdata="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" strokecolor="red" strokeweight="1.5pt">
                       <v:stroke joinstyle="miter"/>
                     </v:line>
                   </w:pict>
@@ -12372,12 +12387,12 @@
                 </mc:Choice>
                 <mc:Fallback>
                   <w:pict>
-                    <v:group w14:anchorId="2E3786FA" id="Canvas 226" o:spid="_x0000_s1088" editas="canvas" style="width:103.45pt;height:60pt;mso-position-horizontal-relative:char;mso-position-vertical-relative:line" coordsize="13138,7620" o:gfxdata="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">
+                    <v:group w14:anchorId="2E3786FA" id="Canvas 226" o:spid="_x0000_s1088" editas="canvas" style="width:103.45pt;height:60pt;mso-position-horizontal-relative:char;mso-position-vertical-relative:line" coordsize="13138,7620" o:gfxdata="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">
                       <v:shape id="_x0000_s1089" type="#_x0000_t75" style="position:absolute;width:13138;height:7620;visibility:visible;mso-wrap-style:square">
                         <v:fill o:detectmouseclick="t"/>
                         <v:path o:connecttype="none"/>
                       </v:shape>
-                      <v:shape id="Text Box 220" o:spid="_x0000_s1090" type="#_x0000_t202" style="position:absolute;left:1221;top:3617;width:2764;height:2667;visibility:visible;mso-wrap-style:square;v-text-anchor:top" o:gfxdata="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" filled="f" stroked="f" strokeweight=".5pt">
+                      <v:shape id="Text Box 220" o:spid="_x0000_s1090" type="#_x0000_t202" style="position:absolute;left:1221;top:3617;width:2764;height:2667;visibility:visible;mso-wrap-style:square;v-text-anchor:top" o:gfxdata="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" filled="f" stroked="f" strokeweight=".5pt">
                         <v:textbox>
                           <w:txbxContent>
                             <w:p>
@@ -12393,7 +12408,7 @@
                           </w:txbxContent>
                         </v:textbox>
                       </v:shape>
-                      <v:shape id="_x0000_s1091" type="#_x0000_t202" style="position:absolute;left:9222;top:3617;width:3541;height:3118;visibility:visible;mso-wrap-style:square;v-text-anchor:top" o:gfxdata="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" filled="f" stroked="f" strokeweight=".5pt">
+                      <v:shape id="_x0000_s1091" type="#_x0000_t202" style="position:absolute;left:9222;top:3617;width:3541;height:3118;visibility:visible;mso-wrap-style:square;v-text-anchor:top" o:gfxdata="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" filled="f" stroked="f" strokeweight=".5pt">
                         <v:textbox>
                           <w:txbxContent>
                             <w:p>
@@ -12412,10 +12427,10 @@
                           </w:txbxContent>
                         </v:textbox>
                       </v:shape>
-                      <v:line id="Straight Connector 222" o:spid="_x0000_s1092" style="position:absolute;flip:x;visibility:visible;mso-wrap-style:square" from="2364,1930" to="11620,6502" o:connectortype="straight" o:gfxdata="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" strokecolor="red" strokeweight="1.5pt">
+                      <v:line id="Straight Connector 222" o:spid="_x0000_s1092" style="position:absolute;flip:x;visibility:visible;mso-wrap-style:square" from="2364,1930" to="11620,6502" o:connectortype="straight" o:gfxdata="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" strokecolor="red" strokeweight="1.5pt">
                         <v:stroke joinstyle="miter"/>
                       </v:line>
-                      <v:line id="Straight Connector 223" o:spid="_x0000_s1093" style="position:absolute;visibility:visible;mso-wrap-style:square" from="5793,1331" to="10365,5903" o:connectortype="straight" o:gfxdata="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" strokecolor="#0432ff" strokeweight="1.5pt">
+                      <v:line id="Straight Connector 223" o:spid="_x0000_s1093" style="position:absolute;visibility:visible;mso-wrap-style:square" from="5793,1331" to="10365,5903" o:connectortype="straight" o:gfxdata="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" strokecolor="#0432ff" strokeweight="1.5pt">
                         <v:stroke joinstyle="miter"/>
                       </v:line>
                       <w10:anchorlock/>
@@ -14668,13 +14683,13 @@
               </wp:anchor>
             </w:drawing>
           </mc:Choice>
-          <mc:Fallback>
+          <mc:Fallback xmlns:w16cid="http://schemas.microsoft.com/office/word/2016/wordml/cid" xmlns:am3d="http://schemas.microsoft.com/office/drawing/2017/model3d" xmlns:aink="http://schemas.microsoft.com/office/drawing/2016/ink" xmlns:cx8="http://schemas.microsoft.com/office/drawing/2016/5/14/chartex" xmlns:cx7="http://schemas.microsoft.com/office/drawing/2016/5/13/chartex" xmlns:cx6="http://schemas.microsoft.com/office/drawing/2016/5/12/chartex" xmlns:cx5="http://schemas.microsoft.com/office/drawing/2016/5/11/chartex" xmlns:cx4="http://schemas.microsoft.com/office/drawing/2016/5/10/chartex" xmlns:cx3="http://schemas.microsoft.com/office/drawing/2016/5/9/chartex" xmlns:cx2="http://schemas.microsoft.com/office/drawing/2015/10/21/chartex">
             <w:pict>
               <v:shapetype w14:anchorId="73DAFBCE" id="_x0000_t32" coordsize="21600,21600" o:spt="32" o:oned="t" path="m,l21600,21600e" filled="f">
                 <v:path arrowok="t" fillok="f" o:connecttype="none"/>
                 <o:lock v:ext="edit" shapetype="t"/>
               </v:shapetype>
-              <v:shape id="Straight Arrow Connector 230" o:spid="_x0000_s1026" type="#_x0000_t32" style="position:absolute;margin-left:138.9pt;margin-top:12.75pt;width:188.95pt;height:51.1pt;flip:x y;z-index:251725824;visibility:visible;mso-wrap-style:square;mso-width-percent:0;mso-height-percent:0;mso-wrap-distance-left:9pt;mso-wrap-distance-top:0;mso-wrap-distance-right:9pt;mso-wrap-distance-bottom:0;mso-position-horizontal:absolute;mso-position-horizontal-relative:text;mso-position-vertical:absolute;mso-position-vertical-relative:text;mso-width-percent:0;mso-height-percent:0;mso-width-relative:margin;mso-height-relative:margin" o:gfxdata="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" strokecolor="black [3200]" strokeweight=".25pt">
+              <v:shape id="Straight Arrow Connector 230" o:spid="_x0000_s1026" type="#_x0000_t32" style="position:absolute;margin-left:138.9pt;margin-top:12.75pt;width:188.95pt;height:51.1pt;flip:x y;z-index:251725824;visibility:visible;mso-wrap-style:square;mso-width-percent:0;mso-height-percent:0;mso-wrap-distance-left:9pt;mso-wrap-distance-top:0;mso-wrap-distance-right:9pt;mso-wrap-distance-bottom:0;mso-position-horizontal:absolute;mso-position-horizontal-relative:text;mso-position-vertical:absolute;mso-position-vertical-relative:text;mso-width-percent:0;mso-height-percent:0;mso-width-relative:margin;mso-height-relative:margin" o:gfxdata="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" strokecolor="black [3200]" strokeweight=".25pt">
                 <v:stroke endarrow="block" joinstyle="miter"/>
               </v:shape>
             </w:pict>
@@ -15664,9 +15679,9 @@
               </wp:anchor>
             </w:drawing>
           </mc:Choice>
-          <mc:Fallback>
+          <mc:Fallback xmlns:w16cid="http://schemas.microsoft.com/office/word/2016/wordml/cid" xmlns:am3d="http://schemas.microsoft.com/office/drawing/2017/model3d" xmlns:aink="http://schemas.microsoft.com/office/drawing/2016/ink" xmlns:cx8="http://schemas.microsoft.com/office/drawing/2016/5/14/chartex" xmlns:cx7="http://schemas.microsoft.com/office/drawing/2016/5/13/chartex" xmlns:cx6="http://schemas.microsoft.com/office/drawing/2016/5/12/chartex" xmlns:cx5="http://schemas.microsoft.com/office/drawing/2016/5/11/chartex" xmlns:cx4="http://schemas.microsoft.com/office/drawing/2016/5/10/chartex" xmlns:cx3="http://schemas.microsoft.com/office/drawing/2016/5/9/chartex" xmlns:cx2="http://schemas.microsoft.com/office/drawing/2015/10/21/chartex">
             <w:pict>
-              <v:shape w14:anchorId="4BCA582D" id="Straight Arrow Connector 25" o:spid="_x0000_s1026" type="#_x0000_t32" style="position:absolute;margin-left:147.3pt;margin-top:55.15pt;width:93.75pt;height:126.75pt;z-index:251729920;visibility:visible;mso-wrap-style:square;mso-width-percent:0;mso-height-percent:0;mso-wrap-distance-left:9pt;mso-wrap-distance-top:0;mso-wrap-distance-right:9pt;mso-wrap-distance-bottom:0;mso-position-horizontal:absolute;mso-position-horizontal-relative:text;mso-position-vertical:absolute;mso-position-vertical-relative:text;mso-width-percent:0;mso-height-percent:0;mso-width-relative:margin;mso-height-relative:margin" o:gfxdata="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" strokecolor="red" strokeweight="4.5pt">
+              <v:shape w14:anchorId="4BCA582D" id="Straight Arrow Connector 25" o:spid="_x0000_s1026" type="#_x0000_t32" style="position:absolute;margin-left:147.3pt;margin-top:55.15pt;width:93.75pt;height:126.75pt;z-index:251729920;visibility:visible;mso-wrap-style:square;mso-width-percent:0;mso-height-percent:0;mso-wrap-distance-left:9pt;mso-wrap-distance-top:0;mso-wrap-distance-right:9pt;mso-wrap-distance-bottom:0;mso-position-horizontal:absolute;mso-position-horizontal-relative:text;mso-position-vertical:absolute;mso-position-vertical-relative:text;mso-width-percent:0;mso-height-percent:0;mso-width-relative:margin;mso-height-relative:margin" o:gfxdata="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" strokecolor="red" strokeweight="4.5pt">
                 <v:stroke endarrow="block" joinstyle="miter"/>
               </v:shape>
             </w:pict>
@@ -15744,9 +15759,9 @@
               </wp:anchor>
             </w:drawing>
           </mc:Choice>
-          <mc:Fallback>
+          <mc:Fallback xmlns:w16cid="http://schemas.microsoft.com/office/word/2016/wordml/cid" xmlns:am3d="http://schemas.microsoft.com/office/drawing/2017/model3d" xmlns:aink="http://schemas.microsoft.com/office/drawing/2016/ink" xmlns:cx8="http://schemas.microsoft.com/office/drawing/2016/5/14/chartex" xmlns:cx7="http://schemas.microsoft.com/office/drawing/2016/5/13/chartex" xmlns:cx6="http://schemas.microsoft.com/office/drawing/2016/5/12/chartex" xmlns:cx5="http://schemas.microsoft.com/office/drawing/2016/5/11/chartex" xmlns:cx4="http://schemas.microsoft.com/office/drawing/2016/5/10/chartex" xmlns:cx3="http://schemas.microsoft.com/office/drawing/2016/5/9/chartex" xmlns:cx2="http://schemas.microsoft.com/office/drawing/2015/10/21/chartex">
             <w:pict>
-              <v:shape w14:anchorId="5637F35E" id="Straight Arrow Connector 24" o:spid="_x0000_s1026" type="#_x0000_t32" style="position:absolute;margin-left:144.3pt;margin-top:201.4pt;width:80.25pt;height:84.75pt;z-index:251728896;visibility:visible;mso-wrap-style:square;mso-width-percent:0;mso-height-percent:0;mso-wrap-distance-left:9pt;mso-wrap-distance-top:0;mso-wrap-distance-right:9pt;mso-wrap-distance-bottom:0;mso-position-horizontal:absolute;mso-position-horizontal-relative:text;mso-position-vertical:absolute;mso-position-vertical-relative:text;mso-width-percent:0;mso-height-percent:0;mso-width-relative:margin;mso-height-relative:margin" o:gfxdata="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" strokecolor="red" strokeweight="4.5pt">
+              <v:shape w14:anchorId="5637F35E" id="Straight Arrow Connector 24" o:spid="_x0000_s1026" type="#_x0000_t32" style="position:absolute;margin-left:144.3pt;margin-top:201.4pt;width:80.25pt;height:84.75pt;z-index:251728896;visibility:visible;mso-wrap-style:square;mso-width-percent:0;mso-height-percent:0;mso-wrap-distance-left:9pt;mso-wrap-distance-top:0;mso-wrap-distance-right:9pt;mso-wrap-distance-bottom:0;mso-position-horizontal:absolute;mso-position-horizontal-relative:text;mso-position-vertical:absolute;mso-position-vertical-relative:text;mso-width-percent:0;mso-height-percent:0;mso-width-relative:margin;mso-height-relative:margin" o:gfxdata="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" strokecolor="red" strokeweight="4.5pt">
                 <v:stroke endarrow="block" joinstyle="miter"/>
               </v:shape>
             </w:pict>
@@ -16066,9 +16081,9 @@
                     </wp:anchor>
                   </w:drawing>
                 </mc:Choice>
-                <mc:Fallback>
+                <mc:Fallback xmlns:w16cid="http://schemas.microsoft.com/office/word/2016/wordml/cid" xmlns:am3d="http://schemas.microsoft.com/office/drawing/2017/model3d" xmlns:aink="http://schemas.microsoft.com/office/drawing/2016/ink" xmlns:cx8="http://schemas.microsoft.com/office/drawing/2016/5/14/chartex" xmlns:cx7="http://schemas.microsoft.com/office/drawing/2016/5/13/chartex" xmlns:cx6="http://schemas.microsoft.com/office/drawing/2016/5/12/chartex" xmlns:cx5="http://schemas.microsoft.com/office/drawing/2016/5/11/chartex" xmlns:cx4="http://schemas.microsoft.com/office/drawing/2016/5/10/chartex" xmlns:cx3="http://schemas.microsoft.com/office/drawing/2016/5/9/chartex" xmlns:cx2="http://schemas.microsoft.com/office/drawing/2015/10/21/chartex">
                   <w:pict>
-                    <v:shape w14:anchorId="316B2DD2" id="Straight Arrow Connector 22" o:spid="_x0000_s1026" type="#_x0000_t32" style="position:absolute;margin-left:181.65pt;margin-top:4.4pt;width:42.75pt;height:257.25pt;flip:y;z-index:251726848;visibility:visible;mso-wrap-style:square;mso-wrap-distance-left:9pt;mso-wrap-distance-top:0;mso-wrap-distance-right:9pt;mso-wrap-distance-bottom:0;mso-position-horizontal:absolute;mso-position-horizontal-relative:text;mso-position-vertical:absolute;mso-position-vertical-relative:text" o:gfxdata="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" strokecolor="red" strokeweight="4.5pt">
+                    <v:shape w14:anchorId="316B2DD2" id="Straight Arrow Connector 22" o:spid="_x0000_s1026" type="#_x0000_t32" style="position:absolute;margin-left:181.65pt;margin-top:4.4pt;width:42.75pt;height:257.25pt;flip:y;z-index:251726848;visibility:visible;mso-wrap-style:square;mso-wrap-distance-left:9pt;mso-wrap-distance-top:0;mso-wrap-distance-right:9pt;mso-wrap-distance-bottom:0;mso-position-horizontal:absolute;mso-position-horizontal-relative:text;mso-position-vertical:absolute;mso-position-vertical-relative:text" o:gfxdata="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" strokecolor="red" strokeweight="4.5pt">
                       <v:stroke endarrow="block" joinstyle="miter"/>
                     </v:shape>
                   </w:pict>
@@ -17771,9 +17786,9 @@
                     </wp:anchor>
                   </w:drawing>
                 </mc:Choice>
-                <mc:Fallback>
+                <mc:Fallback xmlns:w16cid="http://schemas.microsoft.com/office/word/2016/wordml/cid" xmlns:am3d="http://schemas.microsoft.com/office/drawing/2017/model3d" xmlns:aink="http://schemas.microsoft.com/office/drawing/2016/ink" xmlns:cx8="http://schemas.microsoft.com/office/drawing/2016/5/14/chartex" xmlns:cx7="http://schemas.microsoft.com/office/drawing/2016/5/13/chartex" xmlns:cx6="http://schemas.microsoft.com/office/drawing/2016/5/12/chartex" xmlns:cx5="http://schemas.microsoft.com/office/drawing/2016/5/11/chartex" xmlns:cx4="http://schemas.microsoft.com/office/drawing/2016/5/10/chartex" xmlns:cx3="http://schemas.microsoft.com/office/drawing/2016/5/9/chartex" xmlns:cx2="http://schemas.microsoft.com/office/drawing/2015/10/21/chartex">
                   <w:pict>
-                    <v:shape w14:anchorId="3DD3F902" id="Straight Arrow Connector 23" o:spid="_x0000_s1026" type="#_x0000_t32" style="position:absolute;margin-left:175.65pt;margin-top:-59.6pt;width:57.75pt;height:12pt;flip:y;z-index:251727872;visibility:visible;mso-wrap-style:square;mso-width-percent:0;mso-height-percent:0;mso-wrap-distance-left:9pt;mso-wrap-distance-top:0;mso-wrap-distance-right:9pt;mso-wrap-distance-bottom:0;mso-position-horizontal:absolute;mso-position-horizontal-relative:text;mso-position-vertical:absolute;mso-position-vertical-relative:text;mso-width-percent:0;mso-height-percent:0;mso-width-relative:margin;mso-height-relative:margin" o:gfxdata="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" strokecolor="red" strokeweight="4.5pt">
+                    <v:shape w14:anchorId="3DD3F902" id="Straight Arrow Connector 23" o:spid="_x0000_s1026" type="#_x0000_t32" style="position:absolute;margin-left:175.65pt;margin-top:-59.6pt;width:57.75pt;height:12pt;flip:y;z-index:251727872;visibility:visible;mso-wrap-style:square;mso-width-percent:0;mso-height-percent:0;mso-wrap-distance-left:9pt;mso-wrap-distance-top:0;mso-wrap-distance-right:9pt;mso-wrap-distance-bottom:0;mso-position-horizontal:absolute;mso-position-horizontal-relative:text;mso-position-vertical:absolute;mso-position-vertical-relative:text;mso-width-percent:0;mso-height-percent:0;mso-width-relative:margin;mso-height-relative:margin" o:gfxdata="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" strokecolor="red" strokeweight="4.5pt">
                       <v:stroke endarrow="block" joinstyle="miter"/>
                     </v:shape>
                   </w:pict>
@@ -20629,15 +20644,9 @@
           <w:sz w:val="22"/>
           <w:szCs w:val="22"/>
         </w:rPr>
-        <w:t xml:space="preserve"> , DistToGasStation) VALUES ( </w:t>
+        <w:t xml:space="preserve"> , DistToGasStation</w:t>
       </w:r>
-    </w:p>
-    <w:p>
-      <w:pPr>
-        <w:pStyle w:val="Textbody"/>
-        <w:spacing w:after="0" w:line="270" w:lineRule="atLeast"/>
-        <w:ind w:right="150"/>
-        <w:jc w:val="both"/>
+      <w:r>
         <w:rPr>
           <w:rFonts w:ascii="Times New Roman" w:hAnsi="Times New Roman" w:cs="Times New Roman"/>
           <w:bCs/>
@@ -20645,7 +20654,8 @@
           <w:sz w:val="22"/>
           <w:szCs w:val="22"/>
         </w:rPr>
-      </w:pPr>
+        <w:t>)</w:t>
+      </w:r>
       <w:r>
         <w:rPr>
           <w:rFonts w:ascii="Times New Roman" w:hAnsi="Times New Roman" w:cs="Times New Roman"/>
@@ -20654,7 +20664,7 @@
           <w:sz w:val="22"/>
           <w:szCs w:val="22"/>
         </w:rPr>
-        <w:t>INSERT INTO Restaurant2</w:t>
+        <w:t xml:space="preserve"> </w:t>
       </w:r>
     </w:p>
     <w:p>
@@ -21010,6 +21020,11 @@
       </w:r>
     </w:p>
     <w:p>
+      <w:pPr>
+        <w:rPr>
+          <w:rFonts w:hint="eastAsia"/>
+        </w:rPr>
+      </w:pPr>
       <w:bookmarkStart w:id="0" w:name="_GoBack"/>
       <w:bookmarkEnd w:id="0"/>
     </w:p>
@@ -21023,7 +21038,7 @@
 </file>
 
 <file path=word/endnotes.xml><?xml version="1.0" encoding="utf-8"?>
-<w:endnotes xmlns:wpc="http://schemas.microsoft.com/office/word/2010/wordprocessingCanvas" xmlns:cx="http://schemas.microsoft.com/office/drawing/2014/chartex" xmlns:cx1="http://schemas.microsoft.com/office/drawing/2015/9/8/chartex" xmlns:cx2="http://schemas.microsoft.com/office/drawing/2015/10/21/chartex" xmlns:cx3="http://schemas.microsoft.com/office/drawing/2016/5/9/chartex" xmlns:cx4="http://schemas.microsoft.com/office/drawing/2016/5/10/chartex" xmlns:cx5="http://schemas.microsoft.com/office/drawing/2016/5/11/chartex" xmlns:cx6="http://schemas.microsoft.com/office/drawing/2016/5/12/chartex" xmlns:cx7="http://schemas.microsoft.com/office/drawing/2016/5/13/chartex" xmlns:cx8="http://schemas.microsoft.com/office/drawing/2016/5/14/chartex" xmlns:mc="http://schemas.openxmlformats.org/markup-compatibility/2006" xmlns:aink="http://schemas.microsoft.com/office/drawing/2016/ink" xmlns:am3d="http://schemas.microsoft.com/office/drawing/2017/model3d" xmlns:o="urn:schemas-microsoft-com:office:office" xmlns:r="http://schemas.openxmlformats.org/officeDocument/2006/relationships" xmlns:m="http://schemas.openxmlformats.org/officeDocument/2006/math" xmlns:v="urn:schemas-microsoft-com:vml" xmlns:wp14="http://schemas.microsoft.com/office/word/2010/wordprocessingDrawing" xmlns:wp="http://schemas.openxmlformats.org/drawingml/2006/wordprocessingDrawing" xmlns:w10="urn:schemas-microsoft-com:office:word" xmlns:w="http://schemas.openxmlformats.org/wordprocessingml/2006/main" xmlns:w14="http://schemas.microsoft.com/office/word/2010/wordml" xmlns:w15="http://schemas.microsoft.com/office/word/2012/wordml" xmlns:w16cid="http://schemas.microsoft.com/office/word/2016/wordml/cid" xmlns:w16se="http://schemas.microsoft.com/office/word/2015/wordml/symex" xmlns:wpg="http://schemas.microsoft.com/office/word/2010/wordprocessingGroup" xmlns:wpi="http://schemas.microsoft.com/office/word/2010/wordprocessingInk" xmlns:wne="http://schemas.microsoft.com/office/word/2006/wordml" xmlns:wps="http://schemas.microsoft.com/office/word/2010/wordprocessingShape" mc:Ignorable="w14 w15 w16se w16cid wp14">
+<w:endnotes xmlns:wpc="http://schemas.microsoft.com/office/word/2010/wordprocessingCanvas" xmlns:cx="http://schemas.microsoft.com/office/drawing/2014/chartex" xmlns:cx1="http://schemas.microsoft.com/office/drawing/2015/9/8/chartex" xmlns:mc="http://schemas.openxmlformats.org/markup-compatibility/2006" xmlns:o="urn:schemas-microsoft-com:office:office" xmlns:r="http://schemas.openxmlformats.org/officeDocument/2006/relationships" xmlns:m="http://schemas.openxmlformats.org/officeDocument/2006/math" xmlns:v="urn:schemas-microsoft-com:vml" xmlns:wp14="http://schemas.microsoft.com/office/word/2010/wordprocessingDrawing" xmlns:wp="http://schemas.openxmlformats.org/drawingml/2006/wordprocessingDrawing" xmlns:w10="urn:schemas-microsoft-com:office:word" xmlns:w="http://schemas.openxmlformats.org/wordprocessingml/2006/main" xmlns:w14="http://schemas.microsoft.com/office/word/2010/wordml" xmlns:w15="http://schemas.microsoft.com/office/word/2012/wordml" xmlns:w16se="http://schemas.microsoft.com/office/word/2015/wordml/symex" xmlns:wpg="http://schemas.microsoft.com/office/word/2010/wordprocessingGroup" xmlns:wpi="http://schemas.microsoft.com/office/word/2010/wordprocessingInk" xmlns:wne="http://schemas.microsoft.com/office/word/2006/wordml" xmlns:wps="http://schemas.microsoft.com/office/word/2010/wordprocessingShape" mc:Ignorable="w14 w15 w16se wp14">
   <w:endnote w:type="separator" w:id="-1">
     <w:p>
       <w:pPr>
@@ -21052,7 +21067,7 @@
 </file>
 
 <file path=word/footnotes.xml><?xml version="1.0" encoding="utf-8"?>
-<w:footnotes xmlns:wpc="http://schemas.microsoft.com/office/word/2010/wordprocessingCanvas" xmlns:cx="http://schemas.microsoft.com/office/drawing/2014/chartex" xmlns:cx1="http://schemas.microsoft.com/office/drawing/2015/9/8/chartex" xmlns:cx2="http://schemas.microsoft.com/office/drawing/2015/10/21/chartex" xmlns:cx3="http://schemas.microsoft.com/office/drawing/2016/5/9/chartex" xmlns:cx4="http://schemas.microsoft.com/office/drawing/2016/5/10/chartex" xmlns:cx5="http://schemas.microsoft.com/office/drawing/2016/5/11/chartex" xmlns:cx6="http://schemas.microsoft.com/office/drawing/2016/5/12/chartex" xmlns:cx7="http://schemas.microsoft.com/office/drawing/2016/5/13/chartex" xmlns:cx8="http://schemas.microsoft.com/office/drawing/2016/5/14/chartex" xmlns:mc="http://schemas.openxmlformats.org/markup-compatibility/2006" xmlns:aink="http://schemas.microsoft.com/office/drawing/2016/ink" xmlns:am3d="http://schemas.microsoft.com/office/drawing/2017/model3d" xmlns:o="urn:schemas-microsoft-com:office:office" xmlns:r="http://schemas.openxmlformats.org/officeDocument/2006/relationships" xmlns:m="http://schemas.openxmlformats.org/officeDocument/2006/math" xmlns:v="urn:schemas-microsoft-com:vml" xmlns:wp14="http://schemas.microsoft.com/office/word/2010/wordprocessingDrawing" xmlns:wp="http://schemas.openxmlformats.org/drawingml/2006/wordprocessingDrawing" xmlns:w10="urn:schemas-microsoft-com:office:word" xmlns:w="http://schemas.openxmlformats.org/wordprocessingml/2006/main" xmlns:w14="http://schemas.microsoft.com/office/word/2010/wordml" xmlns:w15="http://schemas.microsoft.com/office/word/2012/wordml" xmlns:w16cid="http://schemas.microsoft.com/office/word/2016/wordml/cid" xmlns:w16se="http://schemas.microsoft.com/office/word/2015/wordml/symex" xmlns:wpg="http://schemas.microsoft.com/office/word/2010/wordprocessingGroup" xmlns:wpi="http://schemas.microsoft.com/office/word/2010/wordprocessingInk" xmlns:wne="http://schemas.microsoft.com/office/word/2006/wordml" xmlns:wps="http://schemas.microsoft.com/office/word/2010/wordprocessingShape" mc:Ignorable="w14 w15 w16se w16cid wp14">
+<w:footnotes xmlns:wpc="http://schemas.microsoft.com/office/word/2010/wordprocessingCanvas" xmlns:cx="http://schemas.microsoft.com/office/drawing/2014/chartex" xmlns:cx1="http://schemas.microsoft.com/office/drawing/2015/9/8/chartex" xmlns:mc="http://schemas.openxmlformats.org/markup-compatibility/2006" xmlns:o="urn:schemas-microsoft-com:office:office" xmlns:r="http://schemas.openxmlformats.org/officeDocument/2006/relationships" xmlns:m="http://schemas.openxmlformats.org/officeDocument/2006/math" xmlns:v="urn:schemas-microsoft-com:vml" xmlns:wp14="http://schemas.microsoft.com/office/word/2010/wordprocessingDrawing" xmlns:wp="http://schemas.openxmlformats.org/drawingml/2006/wordprocessingDrawing" xmlns:w10="urn:schemas-microsoft-com:office:word" xmlns:w="http://schemas.openxmlformats.org/wordprocessingml/2006/main" xmlns:w14="http://schemas.microsoft.com/office/word/2010/wordml" xmlns:w15="http://schemas.microsoft.com/office/word/2012/wordml" xmlns:w16se="http://schemas.microsoft.com/office/word/2015/wordml/symex" xmlns:wpg="http://schemas.microsoft.com/office/word/2010/wordprocessingGroup" xmlns:wpi="http://schemas.microsoft.com/office/word/2010/wordprocessingInk" xmlns:wne="http://schemas.microsoft.com/office/word/2006/wordml" xmlns:wps="http://schemas.microsoft.com/office/word/2010/wordprocessingShape" mc:Ignorable="w14 w15 w16se wp14">
   <w:footnote w:type="separator" w:id="-1">
     <w:p>
       <w:pPr>
@@ -21084,7 +21099,7 @@
 </file>
 
 <file path=word/numbering.xml><?xml version="1.0" encoding="utf-8"?>
-<w:numbering xmlns:wpc="http://schemas.microsoft.com/office/word/2010/wordprocessingCanvas" xmlns:cx="http://schemas.microsoft.com/office/drawing/2014/chartex" xmlns:cx1="http://schemas.microsoft.com/office/drawing/2015/9/8/chartex" xmlns:cx2="http://schemas.microsoft.com/office/drawing/2015/10/21/chartex" xmlns:cx3="http://schemas.microsoft.com/office/drawing/2016/5/9/chartex" xmlns:cx4="http://schemas.microsoft.com/office/drawing/2016/5/10/chartex" xmlns:cx5="http://schemas.microsoft.com/office/drawing/2016/5/11/chartex" xmlns:cx6="http://schemas.microsoft.com/office/drawing/2016/5/12/chartex" xmlns:cx7="http://schemas.microsoft.com/office/drawing/2016/5/13/chartex" xmlns:cx8="http://schemas.microsoft.com/office/drawing/2016/5/14/chartex" xmlns:mc="http://schemas.openxmlformats.org/markup-compatibility/2006" xmlns:aink="http://schemas.microsoft.com/office/drawing/2016/ink" xmlns:am3d="http://schemas.microsoft.com/office/drawing/2017/model3d" xmlns:o="urn:schemas-microsoft-com:office:office" xmlns:r="http://schemas.openxmlformats.org/officeDocument/2006/relationships" xmlns:m="http://schemas.openxmlformats.org/officeDocument/2006/math" xmlns:v="urn:schemas-microsoft-com:vml" xmlns:wp14="http://schemas.microsoft.com/office/word/2010/wordprocessingDrawing" xmlns:wp="http://schemas.openxmlformats.org/drawingml/2006/wordprocessingDrawing" xmlns:w10="urn:schemas-microsoft-com:office:word" xmlns:w="http://schemas.openxmlformats.org/wordprocessingml/2006/main" xmlns:w14="http://schemas.microsoft.com/office/word/2010/wordml" xmlns:w15="http://schemas.microsoft.com/office/word/2012/wordml" xmlns:w16cid="http://schemas.microsoft.com/office/word/2016/wordml/cid" xmlns:w16se="http://schemas.microsoft.com/office/word/2015/wordml/symex" xmlns:wpg="http://schemas.microsoft.com/office/word/2010/wordprocessingGroup" xmlns:wpi="http://schemas.microsoft.com/office/word/2010/wordprocessingInk" xmlns:wne="http://schemas.microsoft.com/office/word/2006/wordml" xmlns:wps="http://schemas.microsoft.com/office/word/2010/wordprocessingShape" mc:Ignorable="w14 w15 w16se w16cid wp14">
+<w:numbering xmlns:wpc="http://schemas.microsoft.com/office/word/2010/wordprocessingCanvas" xmlns:cx="http://schemas.microsoft.com/office/drawing/2014/chartex" xmlns:cx1="http://schemas.microsoft.com/office/drawing/2015/9/8/chartex" xmlns:mc="http://schemas.openxmlformats.org/markup-compatibility/2006" xmlns:o="urn:schemas-microsoft-com:office:office" xmlns:r="http://schemas.openxmlformats.org/officeDocument/2006/relationships" xmlns:m="http://schemas.openxmlformats.org/officeDocument/2006/math" xmlns:v="urn:schemas-microsoft-com:vml" xmlns:wp14="http://schemas.microsoft.com/office/word/2010/wordprocessingDrawing" xmlns:wp="http://schemas.openxmlformats.org/drawingml/2006/wordprocessingDrawing" xmlns:w10="urn:schemas-microsoft-com:office:word" xmlns:w="http://schemas.openxmlformats.org/wordprocessingml/2006/main" xmlns:w14="http://schemas.microsoft.com/office/word/2010/wordml" xmlns:w15="http://schemas.microsoft.com/office/word/2012/wordml" xmlns:w16se="http://schemas.microsoft.com/office/word/2015/wordml/symex" xmlns:wpg="http://schemas.microsoft.com/office/word/2010/wordprocessingGroup" xmlns:wpi="http://schemas.microsoft.com/office/word/2010/wordprocessingInk" xmlns:wne="http://schemas.microsoft.com/office/word/2006/wordml" xmlns:wps="http://schemas.microsoft.com/office/word/2010/wordprocessingShape" mc:Ignorable="w14 w15 w16se wp14">
   <w:numPicBullet w:numPicBulletId="0">
     <w:pict>
       <v:shapetype id="_x0000_t75" coordsize="21600,21600" o:spt="75" o:preferrelative="t" path="m@4@5l@4@11@9@11@9@5xe" filled="f" stroked="f">
@@ -21106,7 +21121,7 @@
         <v:path o:extrusionok="f" gradientshapeok="t" o:connecttype="rect"/>
         <o:lock v:ext="edit" aspectratio="t"/>
       </v:shapetype>
-      <v:shape id="_x0000_i1034" type="#_x0000_t75" style="width:21.15pt;height:19.8pt;visibility:visible;mso-wrap-style:square" o:bullet="t">
+      <v:shape id="_x0000_i1029" type="#_x0000_t75" style="width:21pt;height:19.5pt;visibility:visible;mso-wrap-style:square" o:bullet="t">
         <v:imagedata r:id="rId1" o:title=""/>
       </v:shape>
     </w:pict>
@@ -23746,7 +23761,7 @@
 </file>
 
 <file path=word/styles.xml><?xml version="1.0" encoding="utf-8"?>
-<w:styles xmlns:mc="http://schemas.openxmlformats.org/markup-compatibility/2006" xmlns:r="http://schemas.openxmlformats.org/officeDocument/2006/relationships" xmlns:w="http://schemas.openxmlformats.org/wordprocessingml/2006/main" xmlns:w14="http://schemas.microsoft.com/office/word/2010/wordml" xmlns:w15="http://schemas.microsoft.com/office/word/2012/wordml" xmlns:w16cid="http://schemas.microsoft.com/office/word/2016/wordml/cid" xmlns:w16se="http://schemas.microsoft.com/office/word/2015/wordml/symex" mc:Ignorable="w14 w15 w16se w16cid">
+<w:styles xmlns:mc="http://schemas.openxmlformats.org/markup-compatibility/2006" xmlns:r="http://schemas.openxmlformats.org/officeDocument/2006/relationships" xmlns:w="http://schemas.openxmlformats.org/wordprocessingml/2006/main" xmlns:w14="http://schemas.microsoft.com/office/word/2010/wordml" xmlns:w15="http://schemas.microsoft.com/office/word/2012/wordml" xmlns:w16se="http://schemas.microsoft.com/office/word/2015/wordml/symex" mc:Ignorable="w14 w15 w16se">
   <w:docDefaults>
     <w:rPrDefault>
       <w:rPr>
@@ -23766,7 +23781,7 @@
       </w:pPr>
     </w:pPrDefault>
   </w:docDefaults>
-  <w:latentStyles w:defLockedState="0" w:defUIPriority="99" w:defSemiHidden="0" w:defUnhideWhenUsed="0" w:defQFormat="0" w:count="377">
+  <w:latentStyles w:defLockedState="0" w:defUIPriority="99" w:defSemiHidden="0" w:defUnhideWhenUsed="0" w:defQFormat="0" w:count="371">
     <w:lsdException w:name="Normal" w:uiPriority="0" w:qFormat="1"/>
     <w:lsdException w:name="heading 1" w:uiPriority="9" w:qFormat="1"/>
     <w:lsdException w:name="heading 2" w:semiHidden="1" w:uiPriority="9" w:unhideWhenUsed="1" w:qFormat="1"/>
@@ -23914,8 +23929,11 @@
     <w:lsdException w:name="Table 3D effects 3" w:semiHidden="1" w:unhideWhenUsed="1"/>
     <w:lsdException w:name="Table Contemporary" w:semiHidden="1" w:unhideWhenUsed="1"/>
     <w:lsdException w:name="Table Elegant" w:semiHidden="1" w:unhideWhenUsed="1"/>
+    <w:lsdException w:name="Table Professional" w:semiHidden="1" w:unhideWhenUsed="1"/>
     <w:lsdException w:name="Table Subtle 1" w:semiHidden="1" w:unhideWhenUsed="1"/>
     <w:lsdException w:name="Table Subtle 2" w:semiHidden="1" w:unhideWhenUsed="1"/>
+    <w:lsdException w:name="Table Web 1" w:semiHidden="1" w:unhideWhenUsed="1"/>
+    <w:lsdException w:name="Table Web 2" w:semiHidden="1" w:unhideWhenUsed="1"/>
     <w:lsdException w:name="Table Web 3" w:semiHidden="1" w:unhideWhenUsed="1"/>
     <w:lsdException w:name="Balloon Text" w:semiHidden="1" w:unhideWhenUsed="1"/>
     <w:lsdException w:name="Table Grid" w:uiPriority="39"/>
@@ -24135,12 +24153,6 @@
     <w:lsdException w:name="List Table 5 Dark Accent 6" w:uiPriority="50"/>
     <w:lsdException w:name="List Table 6 Colorful Accent 6" w:uiPriority="51"/>
     <w:lsdException w:name="List Table 7 Colorful Accent 6" w:uiPriority="52"/>
-    <w:lsdException w:name="Mention" w:semiHidden="1" w:unhideWhenUsed="1"/>
-    <w:lsdException w:name="Smart Hyperlink" w:semiHidden="1" w:unhideWhenUsed="1"/>
-    <w:lsdException w:name="Hashtag" w:semiHidden="1" w:unhideWhenUsed="1"/>
-    <w:lsdException w:name="Unresolved Mention" w:semiHidden="1" w:unhideWhenUsed="1"/>
-    <w:lsdException w:name="Smart Link" w:semiHidden="1" w:unhideWhenUsed="1"/>
-    <w:lsdException w:name="Smart Link Error" w:semiHidden="1" w:unhideWhenUsed="1"/>
   </w:latentStyles>
   <w:style w:type="paragraph" w:default="1" w:styleId="Normal">
     <w:name w:val="Normal"/>
@@ -24816,7 +24828,7 @@
 </file>
 
 <file path=customXml/itemProps1.xml><?xml version="1.0" encoding="utf-8"?>
-<ds:datastoreItem xmlns:ds="http://schemas.openxmlformats.org/officeDocument/2006/customXml" ds:itemID="{05D26CD4-7204-5246-B385-EF617B289E5F}">
+<ds:datastoreItem xmlns:ds="http://schemas.openxmlformats.org/officeDocument/2006/customXml" ds:itemID="{2B55EBD2-44DC-4DA2-A6EA-E75C54D04A38}">
   <ds:schemaRefs>
     <ds:schemaRef ds:uri="http://schemas.openxmlformats.org/officeDocument/2006/bibliography"/>
   </ds:schemaRefs>

</xml_diff>